<commit_message>
Fixed an issue with UI sizing in the VS extension
</commit_message>
<xml_diff>
--- a/CodeSnippetStudio_Extension/Code_Snippet_Studio_User_Guide.docx
+++ b/CodeSnippetStudio_Extension/Code_Snippet_Studio_User_Guide.docx
@@ -241,7 +241,14 @@
         <w:rPr>
           <w:lang w:val="en-US"/>
         </w:rPr>
-        <w:t>Share your code snippets with other developers by packaging your snippet files into a Visual Studio extensibility installer (</w:t>
+        <w:t xml:space="preserve">Share your code snippets with other developers by packaging your snippet files into a Visual Studio extensibility installer </w:t>
+      </w:r>
+      <w:proofErr w:type="gramStart"/>
+      <w:r>
+        <w:rPr>
+          <w:lang w:val="en-US"/>
+        </w:rPr>
+        <w:t>(</w:t>
       </w:r>
       <w:r>
         <w:rPr>
@@ -259,6 +266,7 @@
         <w:t>vsix</w:t>
       </w:r>
       <w:proofErr w:type="spellEnd"/>
+      <w:proofErr w:type="gramEnd"/>
       <w:r>
         <w:rPr>
           <w:lang w:val="en-US"/>
@@ -2552,10 +2560,10 @@
         </w:rPr>
         <w:lastRenderedPageBreak/>
         <w:drawing>
-          <wp:inline distT="0" distB="0" distL="0" distR="0" wp14:anchorId="152B8D2C" wp14:editId="2E1661E2">
+          <wp:inline distT="0" distB="0" distL="0" distR="0" wp14:anchorId="443F6832" wp14:editId="7789C8E5">
             <wp:extent cx="6120130" cy="4611370"/>
             <wp:effectExtent l="0" t="0" r="0" b="0"/>
-            <wp:docPr id="29" name="Picture 29"/>
+            <wp:docPr id="30" name="Picture 30"/>
             <wp:cNvGraphicFramePr>
               <a:graphicFrameLocks xmlns:a="http://schemas.openxmlformats.org/drawingml/2006/main" noChangeAspect="1"/>
             </wp:cNvGraphicFramePr>
@@ -2587,6 +2595,8 @@
           </wp:inline>
         </w:drawing>
       </w:r>
+      <w:bookmarkStart w:id="0" w:name="_GoBack"/>
+      <w:bookmarkEnd w:id="0"/>
     </w:p>
     <w:p>
       <w:pPr>
@@ -2993,8 +3003,6 @@
         </w:rPr>
         <w:t xml:space="preserve"> button. Notice that neither Add Snippets nor Add from Library remove any items from the list. </w:t>
       </w:r>
-      <w:bookmarkStart w:id="0" w:name="_GoBack"/>
-      <w:bookmarkEnd w:id="0"/>
       <w:r>
         <w:rPr>
           <w:lang w:val="en-US"/>
@@ -3611,7 +3619,14 @@
         <w:rPr>
           <w:lang w:val="en-US"/>
         </w:rPr>
-        <w:t>Code Snippet Studio can generate .</w:t>
+        <w:t xml:space="preserve">Code Snippet Studio can </w:t>
+      </w:r>
+      <w:proofErr w:type="gramStart"/>
+      <w:r>
+        <w:rPr>
+          <w:lang w:val="en-US"/>
+        </w:rPr>
+        <w:t>generate .</w:t>
       </w:r>
       <w:proofErr w:type="spellStart"/>
       <w:r>
@@ -3621,6 +3636,7 @@
         <w:t>vsix</w:t>
       </w:r>
       <w:proofErr w:type="spellEnd"/>
+      <w:proofErr w:type="gramEnd"/>
       <w:r>
         <w:rPr>
           <w:lang w:val="en-US"/>
@@ -5493,7 +5509,14 @@
         <w:rPr>
           <w:lang w:val="en-US"/>
         </w:rPr>
-        <w:t>, an open source .NET library that provides APIs that make it easy to work with code snippets and .</w:t>
+        <w:t xml:space="preserve">, an open source .NET library that provides APIs that make it easy to work with code snippets </w:t>
+      </w:r>
+      <w:proofErr w:type="gramStart"/>
+      <w:r>
+        <w:rPr>
+          <w:lang w:val="en-US"/>
+        </w:rPr>
+        <w:t>and .</w:t>
       </w:r>
       <w:proofErr w:type="spellStart"/>
       <w:r>
@@ -5503,6 +5526,7 @@
         <w:t>vsix</w:t>
       </w:r>
       <w:proofErr w:type="spellEnd"/>
+      <w:proofErr w:type="gramEnd"/>
       <w:r>
         <w:rPr>
           <w:lang w:val="en-US"/>

</xml_diff>

<commit_message>
Added Roslyn code analysis support
</commit_message>
<xml_diff>
--- a/CodeSnippetStudio_Extension/Code_Snippet_Studio_User_Guide.docx
+++ b/CodeSnippetStudio_Extension/Code_Snippet_Studio_User_Guide.docx
@@ -159,7 +159,20 @@
         <w:rPr>
           <w:lang w:val="en-US"/>
         </w:rPr>
-        <w:t>.</w:t>
+        <w:t xml:space="preserve">, </w:t>
+      </w:r>
+      <w:r>
+        <w:rPr>
+          <w:b/>
+          <w:lang w:val="en-US"/>
+        </w:rPr>
+        <w:t>now with integrated Roslyn code analysis</w:t>
+      </w:r>
+      <w:r>
+        <w:rPr>
+          <w:lang w:val="en-US"/>
+        </w:rPr>
+        <w:t xml:space="preserve"> that detects code issues as you type (C# and VB only).</w:t>
       </w:r>
       <w:r>
         <w:rPr>
@@ -486,6 +499,7 @@
           <w:noProof/>
           <w:lang w:eastAsia="it-IT"/>
         </w:rPr>
+        <w:lastRenderedPageBreak/>
         <w:drawing>
           <wp:inline distT="0" distB="0" distL="0" distR="0" wp14:anchorId="63DC7D98" wp14:editId="0B573D64">
             <wp:extent cx="6120130" cy="4611370"/>
@@ -533,7 +547,6 @@
         <w:rPr>
           <w:lang w:val="en-US"/>
         </w:rPr>
-        <w:lastRenderedPageBreak/>
         <w:t>Select the programming language you want to write your snippet for, then type or paste your code:</w:t>
       </w:r>
     </w:p>
@@ -548,6 +561,7 @@
           <w:noProof/>
           <w:lang w:eastAsia="it-IT"/>
         </w:rPr>
+        <w:lastRenderedPageBreak/>
         <w:drawing>
           <wp:inline distT="0" distB="0" distL="0" distR="0" wp14:anchorId="09920253" wp14:editId="56DC56D5">
             <wp:extent cx="6120130" cy="4611370"/>
@@ -661,29 +675,15 @@
     </w:p>
     <w:p>
       <w:pPr>
-        <w:pStyle w:val="Heading3"/>
-        <w:rPr>
-          <w:lang w:val="en-US"/>
-        </w:rPr>
-      </w:pPr>
-      <w:r>
-        <w:rPr>
-          <w:lang w:val="en-US"/>
-        </w:rPr>
-        <w:t>Supplying Code Snippet Properties</w:t>
-      </w:r>
-    </w:p>
-    <w:p>
-      <w:pPr>
-        <w:rPr>
-          <w:lang w:val="en-US"/>
-        </w:rPr>
-      </w:pPr>
-      <w:r>
-        <w:rPr>
-          <w:lang w:val="en-US"/>
-        </w:rPr>
-        <w:t>Once you have your code written, you must specify the code snippet properties. This can be done in the Properties dialog, in the upper right corner of the UI:</w:t>
+        <w:rPr>
+          <w:lang w:val="en-US"/>
+        </w:rPr>
+      </w:pPr>
+      <w:r>
+        <w:rPr>
+          <w:lang w:val="en-US"/>
+        </w:rPr>
+        <w:t>Studio now also offers integrated live Roslyn code analysis to detect issues as you type (VB and C# only). The Error List window provides information about each diagnostic, such as error code, severity, line, and error message:</w:t>
       </w:r>
     </w:p>
     <w:p>
@@ -697,11 +697,12 @@
           <w:noProof/>
           <w:lang w:eastAsia="it-IT"/>
         </w:rPr>
+        <w:lastRenderedPageBreak/>
         <w:drawing>
-          <wp:inline distT="0" distB="0" distL="0" distR="0" wp14:anchorId="3AED2379" wp14:editId="008B46BF">
-            <wp:extent cx="2438740" cy="2191056"/>
+          <wp:inline distT="0" distB="0" distL="0" distR="0" wp14:anchorId="0411D740" wp14:editId="159596BB">
+            <wp:extent cx="6120130" cy="4611370"/>
             <wp:effectExtent l="0" t="0" r="0" b="0"/>
-            <wp:docPr id="5" name="Immagine 5"/>
+            <wp:docPr id="29" name="Picture 29"/>
             <wp:cNvGraphicFramePr>
               <a:graphicFrameLocks xmlns:a="http://schemas.openxmlformats.org/drawingml/2006/main" noChangeAspect="1"/>
             </wp:cNvGraphicFramePr>
@@ -721,7 +722,7 @@
                   <pic:spPr>
                     <a:xfrm>
                       <a:off x="0" y="0"/>
-                      <a:ext cx="2438740" cy="2191056"/>
+                      <a:ext cx="6120130" cy="4611370"/>
                     </a:xfrm>
                     <a:prstGeom prst="rect">
                       <a:avLst/>
@@ -733,85 +734,8 @@
           </wp:inline>
         </w:drawing>
       </w:r>
-    </w:p>
-    <w:p>
-      <w:pPr>
-        <w:rPr>
-          <w:lang w:val="en-US"/>
-        </w:rPr>
-      </w:pPr>
-      <w:r>
-        <w:rPr>
-          <w:b/>
-          <w:lang w:val="en-US"/>
-        </w:rPr>
-        <w:t>Author</w:t>
-      </w:r>
-      <w:r>
-        <w:rPr>
-          <w:lang w:val="en-US"/>
-        </w:rPr>
-        <w:t xml:space="preserve">, </w:t>
-      </w:r>
-      <w:r>
-        <w:rPr>
-          <w:b/>
-          <w:lang w:val="en-US"/>
-        </w:rPr>
-        <w:t>Description</w:t>
-      </w:r>
-      <w:r>
-        <w:rPr>
-          <w:lang w:val="en-US"/>
-        </w:rPr>
-        <w:t xml:space="preserve">, and </w:t>
-      </w:r>
-      <w:r>
-        <w:rPr>
-          <w:b/>
-          <w:lang w:val="en-US"/>
-        </w:rPr>
-        <w:t>Title</w:t>
-      </w:r>
-      <w:r>
-        <w:rPr>
-          <w:lang w:val="en-US"/>
-        </w:rPr>
-        <w:t xml:space="preserve"> are mandatory properties. All other properties are optional. Pay attention to the </w:t>
-      </w:r>
-      <w:r>
-        <w:rPr>
-          <w:b/>
-          <w:lang w:val="en-US"/>
-        </w:rPr>
-        <w:t>Kind</w:t>
-      </w:r>
-      <w:r>
-        <w:rPr>
-          <w:lang w:val="en-US"/>
-        </w:rPr>
-        <w:t xml:space="preserve"> property. Here you can specify what kind of code snippet you are creating (method body, method declaration, type declaration, a whole code file, or any kind of usage).</w:t>
-      </w:r>
-      <w:r>
-        <w:rPr>
-          <w:lang w:val="en-US"/>
-        </w:rPr>
-        <w:t xml:space="preserve"> Actually, Kind is ignored when you create a code snippet for Visual Studio Code, but Studio still requires it as you might want to save the snippet as a </w:t>
-      </w:r>
-      <w:proofErr w:type="gramStart"/>
-      <w:r>
-        <w:rPr>
-          <w:lang w:val="en-US"/>
-        </w:rPr>
-        <w:t>classic .snippet</w:t>
-      </w:r>
-      <w:proofErr w:type="gramEnd"/>
-      <w:r>
-        <w:rPr>
-          <w:lang w:val="en-US"/>
-        </w:rPr>
-        <w:t xml:space="preserve"> file too.</w:t>
-      </w:r>
+      <w:bookmarkStart w:id="0" w:name="_GoBack"/>
+      <w:bookmarkEnd w:id="0"/>
     </w:p>
     <w:p>
       <w:pPr>
@@ -824,27 +748,20 @@
         <w:rPr>
           <w:lang w:val="en-US"/>
         </w:rPr>
-        <w:lastRenderedPageBreak/>
-        <w:t>Adding Declarations for IntelliSense replacements</w:t>
-      </w:r>
-    </w:p>
-    <w:p>
-      <w:pPr>
-        <w:rPr>
-          <w:lang w:val="en-US"/>
-        </w:rPr>
-      </w:pPr>
-      <w:r>
-        <w:rPr>
-          <w:lang w:val="en-US"/>
-        </w:rPr>
-        <w:t>D</w:t>
-      </w:r>
-      <w:r>
-        <w:rPr>
-          <w:lang w:val="en-US"/>
-        </w:rPr>
-        <w:t>eclarations allow the Visual Studio’s IntelliSense to highlight words in the code and to provide suggestions, so that users can replace the highlighted word with a different one, like in the following example:</w:t>
+        <w:t>Supplying Code Snippet Properties</w:t>
+      </w:r>
+    </w:p>
+    <w:p>
+      <w:pPr>
+        <w:rPr>
+          <w:lang w:val="en-US"/>
+        </w:rPr>
+      </w:pPr>
+      <w:r>
+        <w:rPr>
+          <w:lang w:val="en-US"/>
+        </w:rPr>
+        <w:t>Once you have your code written, you must specify the code snippet properties. This can be done in the Properties dialog, in the upper right corner of the UI:</w:t>
       </w:r>
     </w:p>
     <w:p>
@@ -859,10 +776,10 @@
           <w:lang w:eastAsia="it-IT"/>
         </w:rPr>
         <w:drawing>
-          <wp:inline distT="0" distB="0" distL="0" distR="0" wp14:anchorId="6D3CFD68" wp14:editId="41361D1B">
-            <wp:extent cx="5372850" cy="2915057"/>
+          <wp:inline distT="0" distB="0" distL="0" distR="0" wp14:anchorId="3AED2379" wp14:editId="008B46BF">
+            <wp:extent cx="2438740" cy="2191056"/>
             <wp:effectExtent l="0" t="0" r="0" b="0"/>
-            <wp:docPr id="6" name="Immagine 6"/>
+            <wp:docPr id="5" name="Immagine 5"/>
             <wp:cNvGraphicFramePr>
               <a:graphicFrameLocks xmlns:a="http://schemas.openxmlformats.org/drawingml/2006/main" noChangeAspect="1"/>
             </wp:cNvGraphicFramePr>
@@ -882,7 +799,7 @@
                   <pic:spPr>
                     <a:xfrm>
                       <a:off x="0" y="0"/>
-                      <a:ext cx="5372850" cy="2915057"/>
+                      <a:ext cx="2438740" cy="2191056"/>
                     </a:xfrm>
                     <a:prstGeom prst="rect">
                       <a:avLst/>
@@ -903,63 +820,109 @@
       </w:pPr>
       <w:r>
         <w:rPr>
-          <w:lang w:val="en-US"/>
-        </w:rPr>
-        <w:t>To add your declaration, follow these steps:</w:t>
-      </w:r>
-    </w:p>
-    <w:p>
-      <w:pPr>
-        <w:pStyle w:val="ListParagraph"/>
-        <w:numPr>
-          <w:ilvl w:val="0"/>
-          <w:numId w:val="2"/>
-        </w:numPr>
-        <w:rPr>
-          <w:lang w:val="en-US"/>
-        </w:rPr>
-      </w:pPr>
-      <w:r>
-        <w:rPr>
-          <w:lang w:val="en-US"/>
-        </w:rPr>
-        <w:t>Select a word, identifier, or type name in the code editor.</w:t>
-      </w:r>
-    </w:p>
-    <w:p>
-      <w:pPr>
-        <w:pStyle w:val="ListParagraph"/>
-        <w:numPr>
-          <w:ilvl w:val="0"/>
-          <w:numId w:val="2"/>
-        </w:numPr>
-        <w:rPr>
-          <w:lang w:val="en-US"/>
-        </w:rPr>
-      </w:pPr>
-      <w:r>
-        <w:rPr>
-          <w:lang w:val="en-US"/>
-        </w:rPr>
-        <w:t>Click the “+” button</w:t>
-      </w:r>
-    </w:p>
-    <w:p>
-      <w:pPr>
-        <w:pStyle w:val="ListParagraph"/>
-        <w:numPr>
-          <w:ilvl w:val="0"/>
-          <w:numId w:val="2"/>
-        </w:numPr>
-        <w:rPr>
-          <w:lang w:val="en-US"/>
-        </w:rPr>
-      </w:pPr>
-      <w:r>
-        <w:rPr>
-          <w:lang w:val="en-US"/>
-        </w:rPr>
-        <w:t>When a new declaration definition appears in the grid below the code editor, enter the required information as in the following figure:</w:t>
+          <w:b/>
+          <w:lang w:val="en-US"/>
+        </w:rPr>
+        <w:t>Author</w:t>
+      </w:r>
+      <w:r>
+        <w:rPr>
+          <w:lang w:val="en-US"/>
+        </w:rPr>
+        <w:t xml:space="preserve">, </w:t>
+      </w:r>
+      <w:r>
+        <w:rPr>
+          <w:b/>
+          <w:lang w:val="en-US"/>
+        </w:rPr>
+        <w:t>Description</w:t>
+      </w:r>
+      <w:r>
+        <w:rPr>
+          <w:lang w:val="en-US"/>
+        </w:rPr>
+        <w:t xml:space="preserve">, and </w:t>
+      </w:r>
+      <w:r>
+        <w:rPr>
+          <w:b/>
+          <w:lang w:val="en-US"/>
+        </w:rPr>
+        <w:t>Title</w:t>
+      </w:r>
+      <w:r>
+        <w:rPr>
+          <w:lang w:val="en-US"/>
+        </w:rPr>
+        <w:t xml:space="preserve"> are mandatory properties. All other properties are optional. Pay attention to the </w:t>
+      </w:r>
+      <w:r>
+        <w:rPr>
+          <w:b/>
+          <w:lang w:val="en-US"/>
+        </w:rPr>
+        <w:t>Kind</w:t>
+      </w:r>
+      <w:r>
+        <w:rPr>
+          <w:lang w:val="en-US"/>
+        </w:rPr>
+        <w:t xml:space="preserve"> property. Here you can specify what kind of code snippet you are creating (method body, method declaration, type declaration, a whole code file, or any kind of usage).</w:t>
+      </w:r>
+      <w:r>
+        <w:rPr>
+          <w:lang w:val="en-US"/>
+        </w:rPr>
+        <w:t xml:space="preserve"> Actually, Kind is ignored when you create a code snippet for Visual Studio Code, but Studio still requires it as you might want to save the snippet as a </w:t>
+      </w:r>
+      <w:proofErr w:type="gramStart"/>
+      <w:r>
+        <w:rPr>
+          <w:lang w:val="en-US"/>
+        </w:rPr>
+        <w:t>classic .snippet</w:t>
+      </w:r>
+      <w:proofErr w:type="gramEnd"/>
+      <w:r>
+        <w:rPr>
+          <w:lang w:val="en-US"/>
+        </w:rPr>
+        <w:t xml:space="preserve"> file too.</w:t>
+      </w:r>
+    </w:p>
+    <w:p>
+      <w:pPr>
+        <w:pStyle w:val="Heading3"/>
+        <w:rPr>
+          <w:lang w:val="en-US"/>
+        </w:rPr>
+      </w:pPr>
+      <w:r>
+        <w:rPr>
+          <w:lang w:val="en-US"/>
+        </w:rPr>
+        <w:lastRenderedPageBreak/>
+        <w:t>Adding Declarations for IntelliSense replacements</w:t>
+      </w:r>
+    </w:p>
+    <w:p>
+      <w:pPr>
+        <w:rPr>
+          <w:lang w:val="en-US"/>
+        </w:rPr>
+      </w:pPr>
+      <w:r>
+        <w:rPr>
+          <w:lang w:val="en-US"/>
+        </w:rPr>
+        <w:t>D</w:t>
+      </w:r>
+      <w:r>
+        <w:rPr>
+          <w:lang w:val="en-US"/>
+        </w:rPr>
+        <w:t>eclarations allow the Visual Studio’s IntelliSense to highlight words in the code and to provide suggestions, so that users can replace the highlighted word with a different one, like in the following example:</w:t>
       </w:r>
     </w:p>
     <w:p>
@@ -973,12 +936,11 @@
           <w:noProof/>
           <w:lang w:eastAsia="it-IT"/>
         </w:rPr>
-        <w:lastRenderedPageBreak/>
         <w:drawing>
-          <wp:inline distT="0" distB="0" distL="0" distR="0" wp14:anchorId="21CBD7A3" wp14:editId="4E70DFEB">
-            <wp:extent cx="6120130" cy="4611370"/>
+          <wp:inline distT="0" distB="0" distL="0" distR="0" wp14:anchorId="6D3CFD68" wp14:editId="41361D1B">
+            <wp:extent cx="5372850" cy="2915057"/>
             <wp:effectExtent l="0" t="0" r="0" b="0"/>
-            <wp:docPr id="16" name="Picture 16"/>
+            <wp:docPr id="6" name="Immagine 6"/>
             <wp:cNvGraphicFramePr>
               <a:graphicFrameLocks xmlns:a="http://schemas.openxmlformats.org/drawingml/2006/main" noChangeAspect="1"/>
             </wp:cNvGraphicFramePr>
@@ -998,7 +960,7 @@
                   <pic:spPr>
                     <a:xfrm>
                       <a:off x="0" y="0"/>
-                      <a:ext cx="6120130" cy="4611370"/>
+                      <a:ext cx="5372850" cy="2915057"/>
                     </a:xfrm>
                     <a:prstGeom prst="rect">
                       <a:avLst/>
@@ -1021,7 +983,7 @@
         <w:rPr>
           <w:lang w:val="en-US"/>
         </w:rPr>
-        <w:t>Notice that:</w:t>
+        <w:t>To add your declaration, follow these steps:</w:t>
       </w:r>
     </w:p>
     <w:p>
@@ -1029,7 +991,7 @@
         <w:pStyle w:val="ListParagraph"/>
         <w:numPr>
           <w:ilvl w:val="0"/>
-          <w:numId w:val="3"/>
+          <w:numId w:val="2"/>
         </w:numPr>
         <w:rPr>
           <w:lang w:val="en-US"/>
@@ -1039,7 +1001,7 @@
         <w:rPr>
           <w:lang w:val="en-US"/>
         </w:rPr>
-        <w:t>“Defaults to” means the text you currently selected and should never be changed</w:t>
+        <w:t>Select a word, identifier, or type name in the code editor.</w:t>
       </w:r>
     </w:p>
     <w:p>
@@ -1047,7 +1009,7 @@
         <w:pStyle w:val="ListParagraph"/>
         <w:numPr>
           <w:ilvl w:val="0"/>
-          <w:numId w:val="3"/>
+          <w:numId w:val="2"/>
         </w:numPr>
         <w:rPr>
           <w:lang w:val="en-US"/>
@@ -1057,19 +1019,7 @@
         <w:rPr>
           <w:lang w:val="en-US"/>
         </w:rPr>
-        <w:t>“ID” is a unique identifier for the declaration used by Visual Studio and can be renamed, however Code Snippet Studio automatically generates both field</w:t>
-      </w:r>
-      <w:r>
-        <w:rPr>
-          <w:lang w:val="en-US"/>
-        </w:rPr>
-        <w:t>s</w:t>
-      </w:r>
-      <w:r>
-        <w:rPr>
-          <w:lang w:val="en-US"/>
-        </w:rPr>
-        <w:t xml:space="preserve"> for you.</w:t>
+        <w:t>Click the “+” button</w:t>
       </w:r>
     </w:p>
     <w:p>
@@ -1077,7 +1027,7 @@
         <w:pStyle w:val="ListParagraph"/>
         <w:numPr>
           <w:ilvl w:val="0"/>
-          <w:numId w:val="3"/>
+          <w:numId w:val="2"/>
         </w:numPr>
         <w:rPr>
           <w:lang w:val="en-US"/>
@@ -1087,83 +1037,7 @@
         <w:rPr>
           <w:lang w:val="en-US"/>
         </w:rPr>
-        <w:t>“Type” represents the .NET type of the selected code, but is totally optional and not necessary with replacements that are not about types or type names.</w:t>
-      </w:r>
-    </w:p>
-    <w:p>
-      <w:pPr>
-        <w:pStyle w:val="ListParagraph"/>
-        <w:numPr>
-          <w:ilvl w:val="0"/>
-          <w:numId w:val="3"/>
-        </w:numPr>
-        <w:rPr>
-          <w:lang w:val="en-US"/>
-        </w:rPr>
-      </w:pPr>
-      <w:r>
-        <w:rPr>
-          <w:lang w:val="en-US"/>
-        </w:rPr>
-        <w:t>“ToolTip” must be filled with the text you want to be visible in the declaration description inside the code editor.</w:t>
-      </w:r>
-    </w:p>
-    <w:p>
-      <w:pPr>
-        <w:rPr>
-          <w:lang w:val="en-US"/>
-        </w:rPr>
-      </w:pPr>
-      <w:r>
-        <w:rPr>
-          <w:lang w:val="en-US"/>
-        </w:rPr>
-        <w:t xml:space="preserve">You can add as many declarations as you like. </w:t>
-      </w:r>
-      <w:r>
-        <w:rPr>
-          <w:lang w:val="en-US"/>
-        </w:rPr>
-        <w:t>Declarations are also used for variable replacements with Visual Studio Code’s snippets.</w:t>
-      </w:r>
-    </w:p>
-    <w:p>
-      <w:pPr>
-        <w:pStyle w:val="Heading3"/>
-        <w:rPr>
-          <w:lang w:val="en-US"/>
-        </w:rPr>
-      </w:pPr>
-      <w:r>
-        <w:rPr>
-          <w:lang w:val="en-US"/>
-        </w:rPr>
-        <w:t>Specifying Required Namespaces (Visual Basic only)</w:t>
-      </w:r>
-    </w:p>
-    <w:p>
-      <w:pPr>
-        <w:rPr>
-          <w:lang w:val="en-US"/>
-        </w:rPr>
-      </w:pPr>
-      <w:r>
-        <w:rPr>
-          <w:lang w:val="en-US"/>
-        </w:rPr>
-        <w:t>If your code snippets target Visual Basic, you can optionally specify a list of namespaces that are required for the snippet to be compiled properly. To accomplish this, you enter</w:t>
-      </w:r>
-      <w:r>
-        <w:rPr>
-          <w:lang w:val="en-US"/>
-        </w:rPr>
-        <w:t xml:space="preserve"> the Namespaces tab and then the namespace fully qualified name</w:t>
-      </w:r>
-      <w:r>
-        <w:rPr>
-          <w:lang w:val="en-US"/>
-        </w:rPr>
-        <w:t xml:space="preserve"> in the grid:</w:t>
+        <w:t>When a new declaration definition appears in the grid below the code editor, enter the required information as in the following figure:</w:t>
       </w:r>
     </w:p>
     <w:p>
@@ -1179,10 +1053,10 @@
         </w:rPr>
         <w:lastRenderedPageBreak/>
         <w:drawing>
-          <wp:inline distT="0" distB="0" distL="0" distR="0" wp14:anchorId="7EF351ED" wp14:editId="331A7556">
-            <wp:extent cx="2619741" cy="2810267"/>
-            <wp:effectExtent l="0" t="0" r="9525" b="0"/>
-            <wp:docPr id="35" name="Picture 35"/>
+          <wp:inline distT="0" distB="0" distL="0" distR="0" wp14:anchorId="21CBD7A3" wp14:editId="4E70DFEB">
+            <wp:extent cx="6120130" cy="4611370"/>
+            <wp:effectExtent l="0" t="0" r="0" b="0"/>
+            <wp:docPr id="16" name="Picture 16"/>
             <wp:cNvGraphicFramePr>
               <a:graphicFrameLocks xmlns:a="http://schemas.openxmlformats.org/drawingml/2006/main" noChangeAspect="1"/>
             </wp:cNvGraphicFramePr>
@@ -1202,7 +1076,7 @@
                   <pic:spPr>
                     <a:xfrm>
                       <a:off x="0" y="0"/>
-                      <a:ext cx="2619741" cy="2810267"/>
+                      <a:ext cx="6120130" cy="4611370"/>
                     </a:xfrm>
                     <a:prstGeom prst="rect">
                       <a:avLst/>
@@ -1225,32 +1099,110 @@
         <w:rPr>
           <w:lang w:val="en-US"/>
         </w:rPr>
-        <w:t xml:space="preserve">You must only enter the fully qualified name of the namespace, without the </w:t>
-      </w:r>
-      <w:r>
-        <w:rPr>
-          <w:i/>
-          <w:lang w:val="en-US"/>
-        </w:rPr>
-        <w:t>Imports</w:t>
-      </w:r>
-      <w:r>
-        <w:rPr>
-          <w:lang w:val="en-US"/>
-        </w:rPr>
-        <w:t xml:space="preserve"> keyword. </w:t>
-      </w:r>
-      <w:r>
-        <w:rPr>
-          <w:lang w:val="en-US"/>
-        </w:rPr>
-        <w:t>If Code Snippet Studio detects that the language is not Visual Basic, this grid is disabled.</w:t>
-      </w:r>
-      <w:r>
-        <w:rPr>
-          <w:lang w:val="en-US"/>
-        </w:rPr>
-        <w:t xml:space="preserve"> Namespaces are ignored with code snippets for Visual Studio Code.</w:t>
+        <w:t>Notice that:</w:t>
+      </w:r>
+    </w:p>
+    <w:p>
+      <w:pPr>
+        <w:pStyle w:val="ListParagraph"/>
+        <w:numPr>
+          <w:ilvl w:val="0"/>
+          <w:numId w:val="3"/>
+        </w:numPr>
+        <w:rPr>
+          <w:lang w:val="en-US"/>
+        </w:rPr>
+      </w:pPr>
+      <w:r>
+        <w:rPr>
+          <w:lang w:val="en-US"/>
+        </w:rPr>
+        <w:t>“Defaults to” means the text you currently selected and should never be changed</w:t>
+      </w:r>
+    </w:p>
+    <w:p>
+      <w:pPr>
+        <w:pStyle w:val="ListParagraph"/>
+        <w:numPr>
+          <w:ilvl w:val="0"/>
+          <w:numId w:val="3"/>
+        </w:numPr>
+        <w:rPr>
+          <w:lang w:val="en-US"/>
+        </w:rPr>
+      </w:pPr>
+      <w:r>
+        <w:rPr>
+          <w:lang w:val="en-US"/>
+        </w:rPr>
+        <w:t>“ID” is a unique identifier for the declaration used by Visual Studio and can be renamed, however Code Snippet Studio automatically generates both field</w:t>
+      </w:r>
+      <w:r>
+        <w:rPr>
+          <w:lang w:val="en-US"/>
+        </w:rPr>
+        <w:t>s</w:t>
+      </w:r>
+      <w:r>
+        <w:rPr>
+          <w:lang w:val="en-US"/>
+        </w:rPr>
+        <w:t xml:space="preserve"> for you.</w:t>
+      </w:r>
+    </w:p>
+    <w:p>
+      <w:pPr>
+        <w:pStyle w:val="ListParagraph"/>
+        <w:numPr>
+          <w:ilvl w:val="0"/>
+          <w:numId w:val="3"/>
+        </w:numPr>
+        <w:rPr>
+          <w:lang w:val="en-US"/>
+        </w:rPr>
+      </w:pPr>
+      <w:r>
+        <w:rPr>
+          <w:lang w:val="en-US"/>
+        </w:rPr>
+        <w:t>“Type” represents the .NET type of the selected code, but is totally optional and not necessary with replacements that are not about types or type names.</w:t>
+      </w:r>
+    </w:p>
+    <w:p>
+      <w:pPr>
+        <w:pStyle w:val="ListParagraph"/>
+        <w:numPr>
+          <w:ilvl w:val="0"/>
+          <w:numId w:val="3"/>
+        </w:numPr>
+        <w:rPr>
+          <w:lang w:val="en-US"/>
+        </w:rPr>
+      </w:pPr>
+      <w:r>
+        <w:rPr>
+          <w:lang w:val="en-US"/>
+        </w:rPr>
+        <w:t>“ToolTip” must be filled with the text you want to be visible in the declaration description inside the code editor.</w:t>
+      </w:r>
+    </w:p>
+    <w:p>
+      <w:pPr>
+        <w:rPr>
+          <w:lang w:val="en-US"/>
+        </w:rPr>
+      </w:pPr>
+      <w:r>
+        <w:rPr>
+          <w:lang w:val="en-US"/>
+        </w:rPr>
+        <w:t xml:space="preserve">You can add as many declarations as you like. </w:t>
+      </w:r>
+      <w:r>
+        <w:rPr>
+          <w:lang w:val="en-US"/>
+        </w:rPr>
+        <w:t>Declarations are also used for variable replacements with Visual Studio Code’s snippets.</w:t>
       </w:r>
     </w:p>
     <w:p>
@@ -1264,55 +1216,51 @@
         <w:rPr>
           <w:lang w:val="en-US"/>
         </w:rPr>
-        <w:t xml:space="preserve">Specifying Required Assembly References </w:t>
-      </w:r>
-    </w:p>
-    <w:p>
-      <w:pPr>
-        <w:rPr>
-          <w:lang w:val="en-US"/>
-        </w:rPr>
-      </w:pPr>
-      <w:r>
-        <w:rPr>
-          <w:lang w:val="en-US"/>
-        </w:rPr>
-        <w:t>Y</w:t>
-      </w:r>
-      <w:r>
-        <w:rPr>
-          <w:lang w:val="en-US"/>
-        </w:rPr>
-        <w:t xml:space="preserve">ou can optionally specify a list of assemblies that are required for the snippet to be compiled properly. </w:t>
-      </w:r>
-      <w:r>
-        <w:rPr>
-          <w:lang w:val="en-US"/>
-        </w:rPr>
-        <w:t xml:space="preserve">Not limited to this, any valid .NET reference you add will make the syntax editor’s IntelliSense show the namespaces and types from that assembly. </w:t>
-      </w:r>
-      <w:r>
-        <w:rPr>
-          <w:lang w:val="en-US"/>
-        </w:rPr>
-        <w:t xml:space="preserve">To accomplish this, you enter </w:t>
-      </w:r>
-      <w:r>
-        <w:rPr>
-          <w:lang w:val="en-US"/>
-        </w:rPr>
-        <w:t xml:space="preserve">the References tab and then click the </w:t>
-      </w:r>
+        <w:t>Specifying Required Namespaces (Visual Basic only)</w:t>
+      </w:r>
+    </w:p>
+    <w:p>
+      <w:pPr>
+        <w:rPr>
+          <w:lang w:val="en-US"/>
+        </w:rPr>
+      </w:pPr>
+      <w:r>
+        <w:rPr>
+          <w:lang w:val="en-US"/>
+        </w:rPr>
+        <w:t>If your code snippets target Visual Basic, you can optionally specify a list of namespaces that are required for the snippet to be compiled properly. To accomplish this, you enter</w:t>
+      </w:r>
+      <w:r>
+        <w:rPr>
+          <w:lang w:val="en-US"/>
+        </w:rPr>
+        <w:t xml:space="preserve"> the Namespaces tab and then the namespace fully qualified name</w:t>
+      </w:r>
+      <w:r>
+        <w:rPr>
+          <w:lang w:val="en-US"/>
+        </w:rPr>
+        <w:t xml:space="preserve"> in the grid:</w:t>
+      </w:r>
+    </w:p>
+    <w:p>
+      <w:pPr>
+        <w:rPr>
+          <w:lang w:val="en-US"/>
+        </w:rPr>
+      </w:pPr>
       <w:r>
         <w:rPr>
           <w:noProof/>
           <w:lang w:eastAsia="it-IT"/>
         </w:rPr>
+        <w:lastRenderedPageBreak/>
         <w:drawing>
-          <wp:inline distT="0" distB="0" distL="0" distR="0" wp14:anchorId="08043D66" wp14:editId="6B3F91E7">
-            <wp:extent cx="228632" cy="200053"/>
-            <wp:effectExtent l="0" t="0" r="0" b="9525"/>
-            <wp:docPr id="32" name="Picture 32"/>
+          <wp:inline distT="0" distB="0" distL="0" distR="0" wp14:anchorId="7EF351ED" wp14:editId="331A7556">
+            <wp:extent cx="2619741" cy="2810267"/>
+            <wp:effectExtent l="0" t="0" r="9525" b="0"/>
+            <wp:docPr id="35" name="Picture 35"/>
             <wp:cNvGraphicFramePr>
               <a:graphicFrameLocks xmlns:a="http://schemas.openxmlformats.org/drawingml/2006/main" noChangeAspect="1"/>
             </wp:cNvGraphicFramePr>
@@ -1332,7 +1280,7 @@
                   <pic:spPr>
                     <a:xfrm>
                       <a:off x="0" y="0"/>
-                      <a:ext cx="228632" cy="200053"/>
+                      <a:ext cx="2619741" cy="2810267"/>
                     </a:xfrm>
                     <a:prstGeom prst="rect">
                       <a:avLst/>
@@ -1344,29 +1292,105 @@
           </wp:inline>
         </w:drawing>
       </w:r>
-      <w:r>
-        <w:rPr>
-          <w:lang w:val="en-US"/>
-        </w:rPr>
-        <w:t xml:space="preserve"> button. </w:t>
-      </w:r>
-    </w:p>
-    <w:p>
-      <w:pPr>
-        <w:rPr>
-          <w:lang w:val="en-US"/>
-        </w:rPr>
-      </w:pPr>
+    </w:p>
+    <w:p>
+      <w:pPr>
+        <w:rPr>
+          <w:lang w:val="en-US"/>
+        </w:rPr>
+      </w:pPr>
+      <w:r>
+        <w:rPr>
+          <w:lang w:val="en-US"/>
+        </w:rPr>
+        <w:t xml:space="preserve">You must only enter the fully qualified name of the namespace, without the </w:t>
+      </w:r>
+      <w:r>
+        <w:rPr>
+          <w:i/>
+          <w:lang w:val="en-US"/>
+        </w:rPr>
+        <w:t>Imports</w:t>
+      </w:r>
+      <w:r>
+        <w:rPr>
+          <w:lang w:val="en-US"/>
+        </w:rPr>
+        <w:t xml:space="preserve"> keyword. </w:t>
+      </w:r>
+      <w:r>
+        <w:rPr>
+          <w:lang w:val="en-US"/>
+        </w:rPr>
+        <w:t>If Code Snippet Studio detects that the language is not Visual Basic, this grid is disabled.</w:t>
+      </w:r>
+      <w:r>
+        <w:rPr>
+          <w:lang w:val="en-US"/>
+        </w:rPr>
+        <w:t xml:space="preserve"> Namespaces are ignored with code snippets for Visual Studio Code.</w:t>
+      </w:r>
+    </w:p>
+    <w:p>
+      <w:pPr>
+        <w:pStyle w:val="Heading3"/>
+        <w:rPr>
+          <w:lang w:val="en-US"/>
+        </w:rPr>
+      </w:pPr>
+      <w:r>
+        <w:rPr>
+          <w:lang w:val="en-US"/>
+        </w:rPr>
+        <w:t xml:space="preserve">Specifying Required Assembly References </w:t>
+      </w:r>
+    </w:p>
+    <w:p>
+      <w:pPr>
+        <w:rPr>
+          <w:lang w:val="en-US"/>
+        </w:rPr>
+      </w:pPr>
+      <w:r>
+        <w:rPr>
+          <w:lang w:val="en-US"/>
+        </w:rPr>
+        <w:t>Y</w:t>
+      </w:r>
+      <w:r>
+        <w:rPr>
+          <w:lang w:val="en-US"/>
+        </w:rPr>
+        <w:t xml:space="preserve">ou can optionally specify a list of assemblies that are required for the snippet to be compiled properly. </w:t>
+      </w:r>
+      <w:r>
+        <w:rPr>
+          <w:lang w:val="en-US"/>
+        </w:rPr>
+        <w:t xml:space="preserve">Not limited to this, any valid .NET reference you add will make the syntax editor’s IntelliSense show the namespaces and types from that assembly. </w:t>
+      </w:r>
+      <w:r>
+        <w:rPr>
+          <w:lang w:val="en-US"/>
+        </w:rPr>
+        <w:t xml:space="preserve">To accomplish this, you enter </w:t>
+      </w:r>
+      <w:r>
+        <w:rPr>
+          <w:lang w:val="en-US"/>
+        </w:rPr>
+        <w:t xml:space="preserve">the References tab and then click the </w:t>
+      </w:r>
       <w:r>
         <w:rPr>
           <w:noProof/>
           <w:lang w:eastAsia="it-IT"/>
         </w:rPr>
         <w:drawing>
-          <wp:inline distT="0" distB="0" distL="0" distR="0" wp14:anchorId="793AD384" wp14:editId="26534F62">
-            <wp:extent cx="2619741" cy="2810267"/>
-            <wp:effectExtent l="0" t="0" r="9525" b="0"/>
-            <wp:docPr id="17" name="Picture 17"/>
+          <wp:inline distT="0" distB="0" distL="0" distR="0" wp14:anchorId="08043D66" wp14:editId="6B3F91E7">
+            <wp:extent cx="228632" cy="200053"/>
+            <wp:effectExtent l="0" t="0" r="0" b="9525"/>
+            <wp:docPr id="32" name="Picture 32"/>
             <wp:cNvGraphicFramePr>
               <a:graphicFrameLocks xmlns:a="http://schemas.openxmlformats.org/drawingml/2006/main" noChangeAspect="1"/>
             </wp:cNvGraphicFramePr>
@@ -1386,6 +1410,60 @@
                   <pic:spPr>
                     <a:xfrm>
                       <a:off x="0" y="0"/>
+                      <a:ext cx="228632" cy="200053"/>
+                    </a:xfrm>
+                    <a:prstGeom prst="rect">
+                      <a:avLst/>
+                    </a:prstGeom>
+                  </pic:spPr>
+                </pic:pic>
+              </a:graphicData>
+            </a:graphic>
+          </wp:inline>
+        </w:drawing>
+      </w:r>
+      <w:r>
+        <w:rPr>
+          <w:lang w:val="en-US"/>
+        </w:rPr>
+        <w:t xml:space="preserve"> button. </w:t>
+      </w:r>
+    </w:p>
+    <w:p>
+      <w:pPr>
+        <w:rPr>
+          <w:lang w:val="en-US"/>
+        </w:rPr>
+      </w:pPr>
+      <w:r>
+        <w:rPr>
+          <w:noProof/>
+          <w:lang w:eastAsia="it-IT"/>
+        </w:rPr>
+        <w:drawing>
+          <wp:inline distT="0" distB="0" distL="0" distR="0" wp14:anchorId="793AD384" wp14:editId="26534F62">
+            <wp:extent cx="2619741" cy="2810267"/>
+            <wp:effectExtent l="0" t="0" r="9525" b="0"/>
+            <wp:docPr id="17" name="Picture 17"/>
+            <wp:cNvGraphicFramePr>
+              <a:graphicFrameLocks xmlns:a="http://schemas.openxmlformats.org/drawingml/2006/main" noChangeAspect="1"/>
+            </wp:cNvGraphicFramePr>
+            <a:graphic xmlns:a="http://schemas.openxmlformats.org/drawingml/2006/main">
+              <a:graphicData uri="http://schemas.openxmlformats.org/drawingml/2006/picture">
+                <pic:pic xmlns:pic="http://schemas.openxmlformats.org/drawingml/2006/picture">
+                  <pic:nvPicPr>
+                    <pic:cNvPr id="1" name=""/>
+                    <pic:cNvPicPr/>
+                  </pic:nvPicPr>
+                  <pic:blipFill>
+                    <a:blip r:embed="rId18"/>
+                    <a:stretch>
+                      <a:fillRect/>
+                    </a:stretch>
+                  </pic:blipFill>
+                  <pic:spPr>
+                    <a:xfrm>
+                      <a:off x="0" y="0"/>
                       <a:ext cx="2619741" cy="2810267"/>
                     </a:xfrm>
                     <a:prstGeom prst="rect">
@@ -1527,7 +1605,7 @@
                     </pic:cNvPicPr>
                   </pic:nvPicPr>
                   <pic:blipFill>
-                    <a:blip r:embed="rId18">
+                    <a:blip r:embed="rId19">
                       <a:extLst>
                         <a:ext uri="{28A0092B-C50C-407E-A947-70E740481C1C}">
                           <a14:useLocalDpi xmlns:a14="http://schemas.microsoft.com/office/drawing/2010/main" val="0"/>
@@ -1604,7 +1682,7 @@
                     <pic:cNvPicPr/>
                   </pic:nvPicPr>
                   <pic:blipFill>
-                    <a:blip r:embed="rId19"/>
+                    <a:blip r:embed="rId20"/>
                     <a:stretch>
                       <a:fillRect/>
                     </a:stretch>
@@ -1660,7 +1738,7 @@
                     </pic:cNvPicPr>
                   </pic:nvPicPr>
                   <pic:blipFill>
-                    <a:blip r:embed="rId20">
+                    <a:blip r:embed="rId21">
                       <a:extLst>
                         <a:ext uri="{28A0092B-C50C-407E-A947-70E740481C1C}">
                           <a14:useLocalDpi xmlns:a14="http://schemas.microsoft.com/office/drawing/2010/main" val="0"/>
@@ -1740,7 +1818,7 @@
                     <pic:cNvPicPr/>
                   </pic:nvPicPr>
                   <pic:blipFill>
-                    <a:blip r:embed="rId21"/>
+                    <a:blip r:embed="rId22"/>
                     <a:stretch>
                       <a:fillRect/>
                     </a:stretch>
@@ -1773,7 +1851,7 @@
         </w:rPr>
         <w:t xml:space="preserve">For Visual Studio Code, remember that this IDE handles code snippets differently from Visual Studio 2015, so make sure you read the </w:t>
       </w:r>
-      <w:hyperlink r:id="rId22" w:history="1">
+      <w:hyperlink r:id="rId23" w:history="1">
         <w:r>
           <w:rPr>
             <w:rStyle w:val="Hyperlink"/>
@@ -1816,130 +1894,6 @@
             <wp:extent cx="247685" cy="257211"/>
             <wp:effectExtent l="0" t="0" r="0" b="9525"/>
             <wp:docPr id="13" name="Immagine 13"/>
-            <wp:cNvGraphicFramePr>
-              <a:graphicFrameLocks xmlns:a="http://schemas.openxmlformats.org/drawingml/2006/main" noChangeAspect="1"/>
-            </wp:cNvGraphicFramePr>
-            <a:graphic xmlns:a="http://schemas.openxmlformats.org/drawingml/2006/main">
-              <a:graphicData uri="http://schemas.openxmlformats.org/drawingml/2006/picture">
-                <pic:pic xmlns:pic="http://schemas.openxmlformats.org/drawingml/2006/picture">
-                  <pic:nvPicPr>
-                    <pic:cNvPr id="1" name=""/>
-                    <pic:cNvPicPr/>
-                  </pic:nvPicPr>
-                  <pic:blipFill>
-                    <a:blip r:embed="rId23"/>
-                    <a:stretch>
-                      <a:fillRect/>
-                    </a:stretch>
-                  </pic:blipFill>
-                  <pic:spPr>
-                    <a:xfrm>
-                      <a:off x="0" y="0"/>
-                      <a:ext cx="247685" cy="257211"/>
-                    </a:xfrm>
-                    <a:prstGeom prst="rect">
-                      <a:avLst/>
-                    </a:prstGeom>
-                  </pic:spPr>
-                </pic:pic>
-              </a:graphicData>
-            </a:graphic>
-          </wp:inline>
-        </w:drawing>
-      </w:r>
-      <w:r>
-        <w:rPr>
-          <w:lang w:val="en-US"/>
-        </w:rPr>
-        <w:t>.</w:t>
-      </w:r>
-    </w:p>
-    <w:p>
-      <w:pPr>
-        <w:pStyle w:val="Heading3"/>
-        <w:rPr>
-          <w:lang w:val="en-US"/>
-        </w:rPr>
-      </w:pPr>
-      <w:r>
-        <w:rPr>
-          <w:lang w:val="en-US"/>
-        </w:rPr>
-        <w:t>Opening Existing</w:t>
-      </w:r>
-      <w:r>
-        <w:rPr>
-          <w:lang w:val="en-US"/>
-        </w:rPr>
-        <w:t xml:space="preserve"> Code Snippets</w:t>
-      </w:r>
-      <w:r>
-        <w:rPr>
-          <w:lang w:val="en-US"/>
-        </w:rPr>
-        <w:t xml:space="preserve"> </w:t>
-      </w:r>
-    </w:p>
-    <w:p>
-      <w:pPr>
-        <w:rPr>
-          <w:lang w:val="en-US"/>
-        </w:rPr>
-      </w:pPr>
-      <w:r>
-        <w:rPr>
-          <w:lang w:val="en-US"/>
-        </w:rPr>
-        <w:t xml:space="preserve">You can open </w:t>
-      </w:r>
-      <w:r>
-        <w:rPr>
-          <w:lang w:val="en-US"/>
-        </w:rPr>
-        <w:t xml:space="preserve">and edit </w:t>
-      </w:r>
-      <w:r>
-        <w:rPr>
-          <w:lang w:val="en-US"/>
-        </w:rPr>
-        <w:t xml:space="preserve">existing .snippet </w:t>
-      </w:r>
-      <w:r>
-        <w:rPr>
-          <w:lang w:val="en-US"/>
-        </w:rPr>
-        <w:t>and .</w:t>
-      </w:r>
-      <w:proofErr w:type="spellStart"/>
-      <w:r>
-        <w:rPr>
-          <w:lang w:val="en-US"/>
-        </w:rPr>
-        <w:t>json</w:t>
-      </w:r>
-      <w:proofErr w:type="spellEnd"/>
-      <w:r>
-        <w:rPr>
-          <w:lang w:val="en-US"/>
-        </w:rPr>
-        <w:t xml:space="preserve"> </w:t>
-      </w:r>
-      <w:r>
-        <w:rPr>
-          <w:lang w:val="en-US"/>
-        </w:rPr>
-        <w:t xml:space="preserve">files by clicking </w:t>
-      </w:r>
-      <w:r>
-        <w:rPr>
-          <w:noProof/>
-          <w:lang w:eastAsia="it-IT"/>
-        </w:rPr>
-        <w:drawing>
-          <wp:inline distT="0" distB="0" distL="0" distR="0" wp14:anchorId="3C0E528D" wp14:editId="1A5BAC9A">
-            <wp:extent cx="228632" cy="257211"/>
-            <wp:effectExtent l="0" t="0" r="0" b="9525"/>
-            <wp:docPr id="14" name="Immagine 14"/>
             <wp:cNvGraphicFramePr>
               <a:graphicFrameLocks xmlns:a="http://schemas.openxmlformats.org/drawingml/2006/main" noChangeAspect="1"/>
             </wp:cNvGraphicFramePr>
@@ -1959,6 +1913,130 @@
                   <pic:spPr>
                     <a:xfrm>
                       <a:off x="0" y="0"/>
+                      <a:ext cx="247685" cy="257211"/>
+                    </a:xfrm>
+                    <a:prstGeom prst="rect">
+                      <a:avLst/>
+                    </a:prstGeom>
+                  </pic:spPr>
+                </pic:pic>
+              </a:graphicData>
+            </a:graphic>
+          </wp:inline>
+        </w:drawing>
+      </w:r>
+      <w:r>
+        <w:rPr>
+          <w:lang w:val="en-US"/>
+        </w:rPr>
+        <w:t>.</w:t>
+      </w:r>
+    </w:p>
+    <w:p>
+      <w:pPr>
+        <w:pStyle w:val="Heading3"/>
+        <w:rPr>
+          <w:lang w:val="en-US"/>
+        </w:rPr>
+      </w:pPr>
+      <w:r>
+        <w:rPr>
+          <w:lang w:val="en-US"/>
+        </w:rPr>
+        <w:t>Opening Existing</w:t>
+      </w:r>
+      <w:r>
+        <w:rPr>
+          <w:lang w:val="en-US"/>
+        </w:rPr>
+        <w:t xml:space="preserve"> Code Snippets</w:t>
+      </w:r>
+      <w:r>
+        <w:rPr>
+          <w:lang w:val="en-US"/>
+        </w:rPr>
+        <w:t xml:space="preserve"> </w:t>
+      </w:r>
+    </w:p>
+    <w:p>
+      <w:pPr>
+        <w:rPr>
+          <w:lang w:val="en-US"/>
+        </w:rPr>
+      </w:pPr>
+      <w:r>
+        <w:rPr>
+          <w:lang w:val="en-US"/>
+        </w:rPr>
+        <w:t xml:space="preserve">You can open </w:t>
+      </w:r>
+      <w:r>
+        <w:rPr>
+          <w:lang w:val="en-US"/>
+        </w:rPr>
+        <w:t xml:space="preserve">and edit </w:t>
+      </w:r>
+      <w:r>
+        <w:rPr>
+          <w:lang w:val="en-US"/>
+        </w:rPr>
+        <w:t xml:space="preserve">existing .snippet </w:t>
+      </w:r>
+      <w:r>
+        <w:rPr>
+          <w:lang w:val="en-US"/>
+        </w:rPr>
+        <w:t>and .</w:t>
+      </w:r>
+      <w:proofErr w:type="spellStart"/>
+      <w:r>
+        <w:rPr>
+          <w:lang w:val="en-US"/>
+        </w:rPr>
+        <w:t>json</w:t>
+      </w:r>
+      <w:proofErr w:type="spellEnd"/>
+      <w:r>
+        <w:rPr>
+          <w:lang w:val="en-US"/>
+        </w:rPr>
+        <w:t xml:space="preserve"> </w:t>
+      </w:r>
+      <w:r>
+        <w:rPr>
+          <w:lang w:val="en-US"/>
+        </w:rPr>
+        <w:t xml:space="preserve">files by clicking </w:t>
+      </w:r>
+      <w:r>
+        <w:rPr>
+          <w:noProof/>
+          <w:lang w:eastAsia="it-IT"/>
+        </w:rPr>
+        <w:drawing>
+          <wp:inline distT="0" distB="0" distL="0" distR="0" wp14:anchorId="3C0E528D" wp14:editId="1A5BAC9A">
+            <wp:extent cx="228632" cy="257211"/>
+            <wp:effectExtent l="0" t="0" r="0" b="9525"/>
+            <wp:docPr id="14" name="Immagine 14"/>
+            <wp:cNvGraphicFramePr>
+              <a:graphicFrameLocks xmlns:a="http://schemas.openxmlformats.org/drawingml/2006/main" noChangeAspect="1"/>
+            </wp:cNvGraphicFramePr>
+            <a:graphic xmlns:a="http://schemas.openxmlformats.org/drawingml/2006/main">
+              <a:graphicData uri="http://schemas.openxmlformats.org/drawingml/2006/picture">
+                <pic:pic xmlns:pic="http://schemas.openxmlformats.org/drawingml/2006/picture">
+                  <pic:nvPicPr>
+                    <pic:cNvPr id="1" name=""/>
+                    <pic:cNvPicPr/>
+                  </pic:nvPicPr>
+                  <pic:blipFill>
+                    <a:blip r:embed="rId25"/>
+                    <a:stretch>
+                      <a:fillRect/>
+                    </a:stretch>
+                  </pic:blipFill>
+                  <pic:spPr>
+                    <a:xfrm>
+                      <a:off x="0" y="0"/>
                       <a:ext cx="228632" cy="257211"/>
                     </a:xfrm>
                     <a:prstGeom prst="rect">
@@ -2110,7 +2188,7 @@
                     <pic:cNvPicPr/>
                   </pic:nvPicPr>
                   <pic:blipFill rotWithShape="1">
-                    <a:blip r:embed="rId25"/>
+                    <a:blip r:embed="rId26"/>
                     <a:srcRect t="21753" r="74938"/>
                     <a:stretch/>
                   </pic:blipFill>
@@ -2260,7 +2338,7 @@
                     <pic:cNvPicPr/>
                   </pic:nvPicPr>
                   <pic:blipFill rotWithShape="1">
-                    <a:blip r:embed="rId25"/>
+                    <a:blip r:embed="rId26"/>
                     <a:srcRect l="15925" t="25373" r="81684" b="71428"/>
                     <a:stretch/>
                   </pic:blipFill>
@@ -2350,220 +2428,6 @@
             <wp:extent cx="6120130" cy="4611370"/>
             <wp:effectExtent l="0" t="0" r="0" b="0"/>
             <wp:docPr id="4" name="Picture 4"/>
-            <wp:cNvGraphicFramePr>
-              <a:graphicFrameLocks xmlns:a="http://schemas.openxmlformats.org/drawingml/2006/main" noChangeAspect="1"/>
-            </wp:cNvGraphicFramePr>
-            <a:graphic xmlns:a="http://schemas.openxmlformats.org/drawingml/2006/main">
-              <a:graphicData uri="http://schemas.openxmlformats.org/drawingml/2006/picture">
-                <pic:pic xmlns:pic="http://schemas.openxmlformats.org/drawingml/2006/picture">
-                  <pic:nvPicPr>
-                    <pic:cNvPr id="1" name=""/>
-                    <pic:cNvPicPr/>
-                  </pic:nvPicPr>
-                  <pic:blipFill>
-                    <a:blip r:embed="rId26"/>
-                    <a:stretch>
-                      <a:fillRect/>
-                    </a:stretch>
-                  </pic:blipFill>
-                  <pic:spPr>
-                    <a:xfrm>
-                      <a:off x="0" y="0"/>
-                      <a:ext cx="6120130" cy="4611370"/>
-                    </a:xfrm>
-                    <a:prstGeom prst="rect">
-                      <a:avLst/>
-                    </a:prstGeom>
-                  </pic:spPr>
-                </pic:pic>
-              </a:graphicData>
-            </a:graphic>
-          </wp:inline>
-        </w:drawing>
-      </w:r>
-    </w:p>
-    <w:p>
-      <w:pPr>
-        <w:rPr>
-          <w:lang w:val="en-US"/>
-        </w:rPr>
-      </w:pPr>
-      <w:r>
-        <w:rPr>
-          <w:lang w:val="en-US"/>
-        </w:rPr>
-        <w:t xml:space="preserve">They can be auto-hidden, moved and organized differently. </w:t>
-      </w:r>
-    </w:p>
-    <w:p>
-      <w:pPr>
-        <w:pStyle w:val="Heading2"/>
-        <w:rPr>
-          <w:lang w:val="en-US"/>
-        </w:rPr>
-      </w:pPr>
-      <w:r>
-        <w:rPr>
-          <w:lang w:val="en-US"/>
-        </w:rPr>
-        <w:t>Sharing Code Snippets for Visual Studio</w:t>
-      </w:r>
-      <w:r>
-        <w:rPr>
-          <w:lang w:val="en-US"/>
-        </w:rPr>
-        <w:t xml:space="preserve"> and Code</w:t>
-      </w:r>
-      <w:r>
-        <w:rPr>
-          <w:lang w:val="en-US"/>
-        </w:rPr>
-        <w:t xml:space="preserve">: </w:t>
-      </w:r>
-      <w:proofErr w:type="gramStart"/>
-      <w:r>
-        <w:rPr>
-          <w:lang w:val="en-US"/>
-        </w:rPr>
-        <w:t>Building .</w:t>
-      </w:r>
-      <w:proofErr w:type="spellStart"/>
-      <w:r>
-        <w:rPr>
-          <w:lang w:val="en-US"/>
-        </w:rPr>
-        <w:t>vsix</w:t>
-      </w:r>
-      <w:proofErr w:type="spellEnd"/>
-      <w:proofErr w:type="gramEnd"/>
-      <w:r>
-        <w:rPr>
-          <w:lang w:val="en-US"/>
-        </w:rPr>
-        <w:t xml:space="preserve"> Packages </w:t>
-      </w:r>
-    </w:p>
-    <w:p>
-      <w:pPr>
-        <w:rPr>
-          <w:lang w:val="en-US"/>
-        </w:rPr>
-      </w:pPr>
-      <w:r>
-        <w:rPr>
-          <w:lang w:val="en-US"/>
-        </w:rPr>
-        <w:t>In order to make your code snippets available to Visual Studio’s code editor and IntelliSense</w:t>
-      </w:r>
-      <w:r>
-        <w:rPr>
-          <w:lang w:val="en-US"/>
-        </w:rPr>
-        <w:t xml:space="preserve"> and to Visual Studio Code</w:t>
-      </w:r>
-      <w:r>
-        <w:rPr>
-          <w:lang w:val="en-US"/>
-        </w:rPr>
-        <w:t>, these must be installed into the appropriate locations and you should update the VS configuration manually. However, you can package your code snippets into a .</w:t>
-      </w:r>
-      <w:proofErr w:type="spellStart"/>
-      <w:r>
-        <w:rPr>
-          <w:lang w:val="en-US"/>
-        </w:rPr>
-        <w:t>vsix</w:t>
-      </w:r>
-      <w:proofErr w:type="spellEnd"/>
-      <w:r>
-        <w:rPr>
-          <w:lang w:val="en-US"/>
-        </w:rPr>
-        <w:t xml:space="preserve"> installer. </w:t>
-      </w:r>
-      <w:proofErr w:type="gramStart"/>
-      <w:r>
-        <w:rPr>
-          <w:lang w:val="en-US"/>
-        </w:rPr>
-        <w:t>The .</w:t>
-      </w:r>
-      <w:proofErr w:type="spellStart"/>
-      <w:r>
-        <w:rPr>
-          <w:lang w:val="en-US"/>
-        </w:rPr>
-        <w:t>vsix</w:t>
-      </w:r>
-      <w:proofErr w:type="spellEnd"/>
-      <w:proofErr w:type="gramEnd"/>
-      <w:r>
-        <w:rPr>
-          <w:lang w:val="en-US"/>
-        </w:rPr>
-        <w:t xml:space="preserve"> file format is typically used to share and install extensions for Visual Studio, but it is also the perfect choice to redistribute or simply install code snippets onto a different machine. Code Snippet Studio includes a complete environment to build a .</w:t>
-      </w:r>
-      <w:proofErr w:type="spellStart"/>
-      <w:r>
-        <w:rPr>
-          <w:lang w:val="en-US"/>
-        </w:rPr>
-        <w:t>vsix</w:t>
-      </w:r>
-      <w:proofErr w:type="spellEnd"/>
-      <w:r>
-        <w:rPr>
-          <w:lang w:val="en-US"/>
-        </w:rPr>
-        <w:t xml:space="preserve"> package for your code snippets, which you enable by clicking the </w:t>
-      </w:r>
-      <w:r>
-        <w:rPr>
-          <w:b/>
-          <w:lang w:val="en-US"/>
-        </w:rPr>
-        <w:t>Package and Share (.</w:t>
-      </w:r>
-      <w:proofErr w:type="spellStart"/>
-      <w:r>
-        <w:rPr>
-          <w:b/>
-          <w:lang w:val="en-US"/>
-        </w:rPr>
-        <w:t>vsix</w:t>
-      </w:r>
-      <w:proofErr w:type="spellEnd"/>
-      <w:r>
-        <w:rPr>
-          <w:b/>
-          <w:lang w:val="en-US"/>
-        </w:rPr>
-        <w:t xml:space="preserve">) </w:t>
-      </w:r>
-      <w:r>
-        <w:rPr>
-          <w:lang w:val="en-US"/>
-        </w:rPr>
-        <w:t>tab:</w:t>
-      </w:r>
-    </w:p>
-    <w:p>
-      <w:pPr>
-        <w:rPr>
-          <w:lang w:val="en-US"/>
-        </w:rPr>
-      </w:pPr>
-      <w:r>
-        <w:rPr>
-          <w:noProof/>
-          <w:lang w:eastAsia="it-IT"/>
-        </w:rPr>
-        <w:lastRenderedPageBreak/>
-        <w:drawing>
-          <wp:inline distT="0" distB="0" distL="0" distR="0" wp14:anchorId="443F6832" wp14:editId="7789C8E5">
-            <wp:extent cx="6120130" cy="4611370"/>
-            <wp:effectExtent l="0" t="0" r="0" b="0"/>
-            <wp:docPr id="30" name="Picture 30"/>
             <wp:cNvGraphicFramePr>
               <a:graphicFrameLocks xmlns:a="http://schemas.openxmlformats.org/drawingml/2006/main" noChangeAspect="1"/>
             </wp:cNvGraphicFramePr>
@@ -2595,27 +2459,51 @@
           </wp:inline>
         </w:drawing>
       </w:r>
-      <w:bookmarkStart w:id="0" w:name="_GoBack"/>
-      <w:bookmarkEnd w:id="0"/>
-    </w:p>
-    <w:p>
-      <w:pPr>
-        <w:rPr>
-          <w:lang w:val="en-US"/>
-        </w:rPr>
-      </w:pPr>
-      <w:r>
-        <w:rPr>
-          <w:lang w:val="en-US"/>
-        </w:rPr>
-        <w:t xml:space="preserve">Code Snippet Studio supports </w:t>
+    </w:p>
+    <w:p>
+      <w:pPr>
+        <w:rPr>
+          <w:lang w:val="en-US"/>
+        </w:rPr>
+      </w:pPr>
+      <w:r>
+        <w:rPr>
+          <w:lang w:val="en-US"/>
+        </w:rPr>
+        <w:t xml:space="preserve">They can be auto-hidden, moved and organized differently. </w:t>
+      </w:r>
+    </w:p>
+    <w:p>
+      <w:pPr>
+        <w:pStyle w:val="Heading2"/>
+        <w:rPr>
+          <w:lang w:val="en-US"/>
+        </w:rPr>
+      </w:pPr>
+      <w:r>
+        <w:rPr>
+          <w:lang w:val="en-US"/>
+        </w:rPr>
+        <w:t>Sharing Code Snippets for Visual Studio</w:t>
+      </w:r>
+      <w:r>
+        <w:rPr>
+          <w:lang w:val="en-US"/>
+        </w:rPr>
+        <w:t xml:space="preserve"> and Code</w:t>
+      </w:r>
+      <w:r>
+        <w:rPr>
+          <w:lang w:val="en-US"/>
+        </w:rPr>
+        <w:t xml:space="preserve">: </w:t>
       </w:r>
       <w:proofErr w:type="gramStart"/>
       <w:r>
         <w:rPr>
           <w:lang w:val="en-US"/>
         </w:rPr>
-        <w:t>creating .</w:t>
+        <w:t>Building .</w:t>
       </w:r>
       <w:proofErr w:type="spellStart"/>
       <w:r>
@@ -2630,32 +2518,53 @@
         <w:rPr>
           <w:lang w:val="en-US"/>
         </w:rPr>
-        <w:t xml:space="preserve"> </w:t>
-      </w:r>
-      <w:r>
-        <w:rPr>
-          <w:lang w:val="en-US"/>
-        </w:rPr>
-        <w:t xml:space="preserve">packages </w:t>
-      </w:r>
-      <w:r>
-        <w:rPr>
-          <w:lang w:val="en-US"/>
-        </w:rPr>
-        <w:t xml:space="preserve">for both Visual Studio 2015 and Visual Studio Code, but because there are many differences between the two, this guide walks through both separately. </w:t>
-      </w:r>
-      <w:r>
-        <w:rPr>
-          <w:lang w:val="en-US"/>
-        </w:rPr>
-        <w:t xml:space="preserve">At a higher level, </w:t>
+        <w:t xml:space="preserve"> Packages </w:t>
+      </w:r>
+    </w:p>
+    <w:p>
+      <w:pPr>
+        <w:rPr>
+          <w:lang w:val="en-US"/>
+        </w:rPr>
+      </w:pPr>
+      <w:r>
+        <w:rPr>
+          <w:lang w:val="en-US"/>
+        </w:rPr>
+        <w:t>In order to make your code snippets available to Visual Studio’s code editor and IntelliSense</w:t>
+      </w:r>
+      <w:r>
+        <w:rPr>
+          <w:lang w:val="en-US"/>
+        </w:rPr>
+        <w:t xml:space="preserve"> and to Visual Studio Code</w:t>
+      </w:r>
+      <w:r>
+        <w:rPr>
+          <w:lang w:val="en-US"/>
+        </w:rPr>
+        <w:t>, these must be installed into the appropriate locations and you should update the VS configuration manually. However, you can package your code snippets into a .</w:t>
+      </w:r>
+      <w:proofErr w:type="spellStart"/>
+      <w:r>
+        <w:rPr>
+          <w:lang w:val="en-US"/>
+        </w:rPr>
+        <w:t>vsix</w:t>
+      </w:r>
+      <w:proofErr w:type="spellEnd"/>
+      <w:r>
+        <w:rPr>
+          <w:lang w:val="en-US"/>
+        </w:rPr>
+        <w:t xml:space="preserve"> installer. </w:t>
       </w:r>
       <w:proofErr w:type="gramStart"/>
       <w:r>
         <w:rPr>
           <w:lang w:val="en-US"/>
         </w:rPr>
-        <w:t>a .</w:t>
+        <w:t>The .</w:t>
       </w:r>
       <w:proofErr w:type="spellStart"/>
       <w:r>
@@ -2670,53 +2579,7 @@
         <w:rPr>
           <w:lang w:val="en-US"/>
         </w:rPr>
-        <w:t xml:space="preserve"> package is made of the metadata, which identify the package, and of the ac</w:t>
-      </w:r>
-      <w:r>
-        <w:rPr>
-          <w:lang w:val="en-US"/>
-        </w:rPr>
-        <w:t xml:space="preserve">tual content, in this case the </w:t>
-      </w:r>
-      <w:r>
-        <w:rPr>
-          <w:lang w:val="en-US"/>
-        </w:rPr>
-        <w:t xml:space="preserve">snippet files. </w:t>
-      </w:r>
-    </w:p>
-    <w:p>
-      <w:pPr>
-        <w:pStyle w:val="Heading2"/>
-        <w:rPr>
-          <w:lang w:val="en-US"/>
-        </w:rPr>
-      </w:pPr>
-      <w:r>
-        <w:rPr>
-          <w:lang w:val="en-US"/>
-        </w:rPr>
-        <w:t>Packaging Code Snippets for Visual Studio 2015</w:t>
-      </w:r>
-    </w:p>
-    <w:p>
-      <w:pPr>
-        <w:rPr>
-          <w:lang w:val="en-US"/>
-        </w:rPr>
-      </w:pPr>
-      <w:r>
-        <w:rPr>
-          <w:lang w:val="en-US"/>
-        </w:rPr>
-        <w:t xml:space="preserve">This section walks through building </w:t>
-      </w:r>
-      <w:proofErr w:type="gramStart"/>
-      <w:r>
-        <w:rPr>
-          <w:lang w:val="en-US"/>
-        </w:rPr>
-        <w:t>a .</w:t>
+        <w:t xml:space="preserve"> file format is typically used to share and install extensions for Visual Studio, but it is also the perfect choice to redistribute or simply install code snippets onto a different machine. Code Snippet Studio includes a complete environment to build a .</w:t>
       </w:r>
       <w:proofErr w:type="spellStart"/>
       <w:r>
@@ -2726,39 +2589,40 @@
         <w:t>vsix</w:t>
       </w:r>
       <w:proofErr w:type="spellEnd"/>
-      <w:proofErr w:type="gramEnd"/>
-      <w:r>
-        <w:rPr>
-          <w:lang w:val="en-US"/>
-        </w:rPr>
-        <w:t xml:space="preserve"> package that targets Visual Studio 2015.</w:t>
-      </w:r>
-    </w:p>
-    <w:p>
-      <w:pPr>
-        <w:pStyle w:val="Heading3"/>
-        <w:rPr>
-          <w:lang w:val="en-US"/>
-        </w:rPr>
-      </w:pPr>
-      <w:r>
-        <w:rPr>
-          <w:lang w:val="en-US"/>
-        </w:rPr>
-        <w:t>Supplying the Package Metadata</w:t>
-      </w:r>
-    </w:p>
-    <w:p>
-      <w:pPr>
-        <w:rPr>
-          <w:lang w:val="en-US"/>
-        </w:rPr>
-      </w:pPr>
-      <w:r>
-        <w:rPr>
-          <w:lang w:val="en-US"/>
-        </w:rPr>
-        <w:t>The package metadata contain all the information a user will see when installing your extension/code snippets, including the product name, the author, the license, and so on. You simply have to fill the required properties; mandatory properties are in bold. The following figure shows an example:</w:t>
+      <w:r>
+        <w:rPr>
+          <w:lang w:val="en-US"/>
+        </w:rPr>
+        <w:t xml:space="preserve"> package for your code snippets, which you enable by clicking the </w:t>
+      </w:r>
+      <w:r>
+        <w:rPr>
+          <w:b/>
+          <w:lang w:val="en-US"/>
+        </w:rPr>
+        <w:t>Package and Share (.</w:t>
+      </w:r>
+      <w:proofErr w:type="spellStart"/>
+      <w:r>
+        <w:rPr>
+          <w:b/>
+          <w:lang w:val="en-US"/>
+        </w:rPr>
+        <w:t>vsix</w:t>
+      </w:r>
+      <w:proofErr w:type="spellEnd"/>
+      <w:r>
+        <w:rPr>
+          <w:b/>
+          <w:lang w:val="en-US"/>
+        </w:rPr>
+        <w:t xml:space="preserve">) </w:t>
+      </w:r>
+      <w:r>
+        <w:rPr>
+          <w:lang w:val="en-US"/>
+        </w:rPr>
+        <w:t>tab:</w:t>
       </w:r>
     </w:p>
     <w:p>
@@ -2774,10 +2638,10 @@
         </w:rPr>
         <w:lastRenderedPageBreak/>
         <w:drawing>
-          <wp:inline distT="0" distB="0" distL="0" distR="0" wp14:anchorId="54A0D1BD" wp14:editId="221FA617">
+          <wp:inline distT="0" distB="0" distL="0" distR="0" wp14:anchorId="443F6832" wp14:editId="7789C8E5">
             <wp:extent cx="6120130" cy="4611370"/>
             <wp:effectExtent l="0" t="0" r="0" b="0"/>
-            <wp:docPr id="3" name="Picture 3"/>
+            <wp:docPr id="30" name="Picture 30"/>
             <wp:cNvGraphicFramePr>
               <a:graphicFrameLocks xmlns:a="http://schemas.openxmlformats.org/drawingml/2006/main" noChangeAspect="1"/>
             </wp:cNvGraphicFramePr>
@@ -2820,20 +2684,130 @@
         <w:rPr>
           <w:lang w:val="en-US"/>
         </w:rPr>
-        <w:t xml:space="preserve">Pay attention to the </w:t>
-      </w:r>
-      <w:r>
-        <w:rPr>
-          <w:b/>
-          <w:lang w:val="en-US"/>
-        </w:rPr>
-        <w:t>Snippet Folder Name</w:t>
-      </w:r>
-      <w:r>
-        <w:rPr>
-          <w:lang w:val="en-US"/>
-        </w:rPr>
-        <w:t xml:space="preserve">: This represents the folder name displayed in the IntelliSense and that will contain all the supplied code snippets, so it is very important that you provide a proper name for a better categorization. </w:t>
+        <w:t xml:space="preserve">Code Snippet Studio supports </w:t>
+      </w:r>
+      <w:proofErr w:type="gramStart"/>
+      <w:r>
+        <w:rPr>
+          <w:lang w:val="en-US"/>
+        </w:rPr>
+        <w:t>creating .</w:t>
+      </w:r>
+      <w:proofErr w:type="spellStart"/>
+      <w:r>
+        <w:rPr>
+          <w:lang w:val="en-US"/>
+        </w:rPr>
+        <w:t>vsix</w:t>
+      </w:r>
+      <w:proofErr w:type="spellEnd"/>
+      <w:proofErr w:type="gramEnd"/>
+      <w:r>
+        <w:rPr>
+          <w:lang w:val="en-US"/>
+        </w:rPr>
+        <w:t xml:space="preserve"> </w:t>
+      </w:r>
+      <w:r>
+        <w:rPr>
+          <w:lang w:val="en-US"/>
+        </w:rPr>
+        <w:t xml:space="preserve">packages </w:t>
+      </w:r>
+      <w:r>
+        <w:rPr>
+          <w:lang w:val="en-US"/>
+        </w:rPr>
+        <w:t xml:space="preserve">for both Visual Studio 2015 and Visual Studio Code, but because there are many differences between the two, this guide walks through both separately. </w:t>
+      </w:r>
+      <w:r>
+        <w:rPr>
+          <w:lang w:val="en-US"/>
+        </w:rPr>
+        <w:t xml:space="preserve">At a higher level, </w:t>
+      </w:r>
+      <w:proofErr w:type="gramStart"/>
+      <w:r>
+        <w:rPr>
+          <w:lang w:val="en-US"/>
+        </w:rPr>
+        <w:t>a .</w:t>
+      </w:r>
+      <w:proofErr w:type="spellStart"/>
+      <w:r>
+        <w:rPr>
+          <w:lang w:val="en-US"/>
+        </w:rPr>
+        <w:t>vsix</w:t>
+      </w:r>
+      <w:proofErr w:type="spellEnd"/>
+      <w:proofErr w:type="gramEnd"/>
+      <w:r>
+        <w:rPr>
+          <w:lang w:val="en-US"/>
+        </w:rPr>
+        <w:t xml:space="preserve"> package is made of the metadata, which identify the package, and of the ac</w:t>
+      </w:r>
+      <w:r>
+        <w:rPr>
+          <w:lang w:val="en-US"/>
+        </w:rPr>
+        <w:t xml:space="preserve">tual content, in this case the </w:t>
+      </w:r>
+      <w:r>
+        <w:rPr>
+          <w:lang w:val="en-US"/>
+        </w:rPr>
+        <w:t xml:space="preserve">snippet files. </w:t>
+      </w:r>
+    </w:p>
+    <w:p>
+      <w:pPr>
+        <w:pStyle w:val="Heading2"/>
+        <w:rPr>
+          <w:lang w:val="en-US"/>
+        </w:rPr>
+      </w:pPr>
+      <w:r>
+        <w:rPr>
+          <w:lang w:val="en-US"/>
+        </w:rPr>
+        <w:t>Packaging Code Snippets for Visual Studio 2015</w:t>
+      </w:r>
+    </w:p>
+    <w:p>
+      <w:pPr>
+        <w:rPr>
+          <w:lang w:val="en-US"/>
+        </w:rPr>
+      </w:pPr>
+      <w:r>
+        <w:rPr>
+          <w:lang w:val="en-US"/>
+        </w:rPr>
+        <w:t xml:space="preserve">This section walks through building </w:t>
+      </w:r>
+      <w:proofErr w:type="gramStart"/>
+      <w:r>
+        <w:rPr>
+          <w:lang w:val="en-US"/>
+        </w:rPr>
+        <w:t>a .</w:t>
+      </w:r>
+      <w:proofErr w:type="spellStart"/>
+      <w:r>
+        <w:rPr>
+          <w:lang w:val="en-US"/>
+        </w:rPr>
+        <w:t>vsix</w:t>
+      </w:r>
+      <w:proofErr w:type="spellEnd"/>
+      <w:proofErr w:type="gramEnd"/>
+      <w:r>
+        <w:rPr>
+          <w:lang w:val="en-US"/>
+        </w:rPr>
+        <w:t xml:space="preserve"> package that targets Visual Studio 2015.</w:t>
       </w:r>
     </w:p>
     <w:p>
@@ -2847,66 +2821,20 @@
         <w:rPr>
           <w:lang w:val="en-US"/>
         </w:rPr>
-        <w:t>Adding Code Snippet Files</w:t>
-      </w:r>
-    </w:p>
-    <w:p>
-      <w:pPr>
-        <w:rPr>
-          <w:lang w:val="en-US"/>
-        </w:rPr>
-      </w:pPr>
-      <w:r>
-        <w:rPr>
-          <w:lang w:val="en-US"/>
-        </w:rPr>
-        <w:t>A</w:t>
-      </w:r>
-      <w:r>
-        <w:rPr>
-          <w:lang w:val="en-US"/>
-        </w:rPr>
-        <w:t>fter you specify the package metadata, you enter the code snippet files you want to package into the .</w:t>
-      </w:r>
-      <w:proofErr w:type="spellStart"/>
-      <w:r>
-        <w:rPr>
-          <w:lang w:val="en-US"/>
-        </w:rPr>
-        <w:t>vsix</w:t>
-      </w:r>
-      <w:proofErr w:type="spellEnd"/>
-      <w:r>
-        <w:rPr>
-          <w:lang w:val="en-US"/>
-        </w:rPr>
-        <w:t xml:space="preserve">. To accomplish this, you click the </w:t>
-      </w:r>
-      <w:r>
-        <w:rPr>
-          <w:b/>
-          <w:lang w:val="en-US"/>
-        </w:rPr>
-        <w:t>Code Snippets</w:t>
-      </w:r>
-      <w:r>
-        <w:rPr>
-          <w:lang w:val="en-US"/>
-        </w:rPr>
-        <w:t xml:space="preserve"> tab, then click the </w:t>
-      </w:r>
-      <w:r>
-        <w:rPr>
-          <w:b/>
-          <w:lang w:val="en-US"/>
-        </w:rPr>
-        <w:t>Add Snippets</w:t>
-      </w:r>
-      <w:r>
-        <w:rPr>
-          <w:lang w:val="en-US"/>
-        </w:rPr>
-        <w:t xml:space="preserve"> button. In the appearing dialog, you will be able to multi-select an infinite number of .snippet files. Once selected, Code Snippet Studio appears like this:</w:t>
+        <w:t>Supplying the Package Metadata</w:t>
+      </w:r>
+    </w:p>
+    <w:p>
+      <w:pPr>
+        <w:rPr>
+          <w:lang w:val="en-US"/>
+        </w:rPr>
+      </w:pPr>
+      <w:r>
+        <w:rPr>
+          <w:lang w:val="en-US"/>
+        </w:rPr>
+        <w:t>The package metadata contain all the information a user will see when installing your extension/code snippets, including the product name, the author, the license, and so on. You simply have to fill the required properties; mandatory properties are in bold. The following figure shows an example:</w:t>
       </w:r>
     </w:p>
     <w:p>
@@ -2922,10 +2850,10 @@
         </w:rPr>
         <w:lastRenderedPageBreak/>
         <w:drawing>
-          <wp:inline distT="0" distB="0" distL="0" distR="0" wp14:anchorId="24A47088" wp14:editId="6E5207DD">
+          <wp:inline distT="0" distB="0" distL="0" distR="0" wp14:anchorId="54A0D1BD" wp14:editId="221FA617">
             <wp:extent cx="6120130" cy="4611370"/>
             <wp:effectExtent l="0" t="0" r="0" b="0"/>
-            <wp:docPr id="25" name="Picture 25"/>
+            <wp:docPr id="3" name="Picture 3"/>
             <wp:cNvGraphicFramePr>
               <a:graphicFrameLocks xmlns:a="http://schemas.openxmlformats.org/drawingml/2006/main" noChangeAspect="1"/>
             </wp:cNvGraphicFramePr>
@@ -2968,138 +2896,112 @@
         <w:rPr>
           <w:lang w:val="en-US"/>
         </w:rPr>
-        <w:t xml:space="preserve">The information in this list is auto-generated based on </w:t>
-      </w:r>
-      <w:proofErr w:type="gramStart"/>
-      <w:r>
-        <w:rPr>
-          <w:lang w:val="en-US"/>
-        </w:rPr>
-        <w:t>the .snippet</w:t>
-      </w:r>
-      <w:proofErr w:type="gramEnd"/>
-      <w:r>
-        <w:rPr>
-          <w:lang w:val="en-US"/>
-        </w:rPr>
-        <w:t xml:space="preserve"> file analysis. </w:t>
-      </w:r>
-      <w:r>
-        <w:rPr>
-          <w:lang w:val="en-US"/>
-        </w:rPr>
-        <w:t xml:space="preserve">Alternatively, you can populate the list of code snippets directly from your code snippet library, which is accomplished by clicking the </w:t>
+        <w:t xml:space="preserve">Pay attention to the </w:t>
       </w:r>
       <w:r>
         <w:rPr>
           <w:b/>
           <w:lang w:val="en-US"/>
         </w:rPr>
-        <w:t>Add from Library</w:t>
-      </w:r>
-      <w:r>
-        <w:rPr>
-          <w:lang w:val="en-US"/>
-        </w:rPr>
-        <w:t xml:space="preserve"> button. Notice that neither Add Snippets nor Add from Library remove any items from the list. </w:t>
-      </w:r>
-      <w:r>
-        <w:rPr>
-          <w:lang w:val="en-US"/>
-        </w:rPr>
-        <w:t xml:space="preserve">You can remove snippet from this list and you can even completely reset the package with the </w:t>
+        <w:t>Snippet Folder Name</w:t>
+      </w:r>
+      <w:r>
+        <w:rPr>
+          <w:lang w:val="en-US"/>
+        </w:rPr>
+        <w:t xml:space="preserve">: This represents the folder name displayed in the IntelliSense and that will contain all the supplied code snippets, so it is very important that you provide a proper name for a better categorization. </w:t>
+      </w:r>
+    </w:p>
+    <w:p>
+      <w:pPr>
+        <w:pStyle w:val="Heading3"/>
+        <w:rPr>
+          <w:lang w:val="en-US"/>
+        </w:rPr>
+      </w:pPr>
+      <w:r>
+        <w:rPr>
+          <w:lang w:val="en-US"/>
+        </w:rPr>
+        <w:t>Adding Code Snippet Files</w:t>
+      </w:r>
+    </w:p>
+    <w:p>
+      <w:pPr>
+        <w:rPr>
+          <w:lang w:val="en-US"/>
+        </w:rPr>
+      </w:pPr>
+      <w:r>
+        <w:rPr>
+          <w:lang w:val="en-US"/>
+        </w:rPr>
+        <w:t>A</w:t>
+      </w:r>
+      <w:r>
+        <w:rPr>
+          <w:lang w:val="en-US"/>
+        </w:rPr>
+        <w:t>fter you specify the package metadata, you enter the code snippet files you want to package into the .</w:t>
+      </w:r>
+      <w:proofErr w:type="spellStart"/>
+      <w:r>
+        <w:rPr>
+          <w:lang w:val="en-US"/>
+        </w:rPr>
+        <w:t>vsix</w:t>
+      </w:r>
+      <w:proofErr w:type="spellEnd"/>
+      <w:r>
+        <w:rPr>
+          <w:lang w:val="en-US"/>
+        </w:rPr>
+        <w:t xml:space="preserve">. To accomplish this, you click the </w:t>
       </w:r>
       <w:r>
         <w:rPr>
           <w:b/>
           <w:lang w:val="en-US"/>
         </w:rPr>
-        <w:t>Remove Snippet(s)</w:t>
-      </w:r>
-      <w:r>
-        <w:rPr>
-          <w:lang w:val="en-US"/>
-        </w:rPr>
-        <w:t xml:space="preserve"> and </w:t>
+        <w:t>Code Snippets</w:t>
+      </w:r>
+      <w:r>
+        <w:rPr>
+          <w:lang w:val="en-US"/>
+        </w:rPr>
+        <w:t xml:space="preserve"> tab, then click the </w:t>
       </w:r>
       <w:r>
         <w:rPr>
           <w:b/>
           <w:lang w:val="en-US"/>
         </w:rPr>
-        <w:t xml:space="preserve">Reset Package </w:t>
-      </w:r>
-      <w:r>
-        <w:rPr>
-          <w:lang w:val="en-US"/>
-        </w:rPr>
-        <w:t xml:space="preserve">buttons respectively. </w:t>
-      </w:r>
-    </w:p>
-    <w:p>
-      <w:pPr>
-        <w:pStyle w:val="Heading3"/>
-        <w:rPr>
-          <w:lang w:val="en-US"/>
-        </w:rPr>
-      </w:pPr>
-      <w:r>
-        <w:rPr>
-          <w:lang w:val="en-US"/>
-        </w:rPr>
-        <w:t>Building a .</w:t>
-      </w:r>
-      <w:proofErr w:type="spellStart"/>
-      <w:r>
-        <w:rPr>
-          <w:lang w:val="en-US"/>
-        </w:rPr>
-        <w:t>vsix</w:t>
-      </w:r>
-      <w:proofErr w:type="spellEnd"/>
-      <w:r>
-        <w:rPr>
-          <w:lang w:val="en-US"/>
-        </w:rPr>
-        <w:t xml:space="preserve"> Installer</w:t>
-      </w:r>
-    </w:p>
-    <w:p>
-      <w:pPr>
-        <w:rPr>
-          <w:lang w:val="en-US"/>
-        </w:rPr>
-      </w:pPr>
-      <w:r>
-        <w:rPr>
-          <w:lang w:val="en-US"/>
-        </w:rPr>
-        <w:t>Once you have supplied both package metadata and code snippets, you can generate a .</w:t>
-      </w:r>
-      <w:proofErr w:type="spellStart"/>
-      <w:r>
-        <w:rPr>
-          <w:lang w:val="en-US"/>
-        </w:rPr>
-        <w:t>vsix</w:t>
-      </w:r>
-      <w:proofErr w:type="spellEnd"/>
-      <w:r>
-        <w:rPr>
-          <w:lang w:val="en-US"/>
-        </w:rPr>
-        <w:t xml:space="preserve"> package by simply clicking </w:t>
-      </w:r>
+        <w:t>Add Snippets</w:t>
+      </w:r>
+      <w:r>
+        <w:rPr>
+          <w:lang w:val="en-US"/>
+        </w:rPr>
+        <w:t xml:space="preserve"> button. In the appearing dialog, you will be able to multi-select an infinite number of .snippet files. Once selected, Code Snippet Studio appears like this:</w:t>
+      </w:r>
+    </w:p>
+    <w:p>
+      <w:pPr>
+        <w:rPr>
+          <w:lang w:val="en-US"/>
+        </w:rPr>
+      </w:pPr>
       <w:r>
         <w:rPr>
           <w:noProof/>
           <w:lang w:eastAsia="it-IT"/>
         </w:rPr>
+        <w:lastRenderedPageBreak/>
         <w:drawing>
-          <wp:inline distT="0" distB="0" distL="0" distR="0" wp14:anchorId="7385AC8D" wp14:editId="2C85C183">
-            <wp:extent cx="1267002" cy="323895"/>
-            <wp:effectExtent l="0" t="0" r="9525" b="0"/>
-            <wp:docPr id="18" name="Immagine 18"/>
+          <wp:inline distT="0" distB="0" distL="0" distR="0" wp14:anchorId="24A47088" wp14:editId="6E5207DD">
+            <wp:extent cx="6120130" cy="4611370"/>
+            <wp:effectExtent l="0" t="0" r="0" b="0"/>
+            <wp:docPr id="25" name="Picture 25"/>
             <wp:cNvGraphicFramePr>
               <a:graphicFrameLocks xmlns:a="http://schemas.openxmlformats.org/drawingml/2006/main" noChangeAspect="1"/>
             </wp:cNvGraphicFramePr>
@@ -3119,7 +3021,7 @@
                   <pic:spPr>
                     <a:xfrm>
                       <a:off x="0" y="0"/>
-                      <a:ext cx="1267002" cy="323895"/>
+                      <a:ext cx="6120130" cy="4611370"/>
                     </a:xfrm>
                     <a:prstGeom prst="rect">
                       <a:avLst/>
@@ -3131,18 +3033,97 @@
           </wp:inline>
         </w:drawing>
       </w:r>
-      <w:r>
-        <w:rPr>
-          <w:lang w:val="en-US"/>
-        </w:rPr>
-        <w:t xml:space="preserve">. You just specify the package name and you are done. When the generation completes, you will be asked if you want to immediately start the newly </w:t>
+    </w:p>
+    <w:p>
+      <w:pPr>
+        <w:rPr>
+          <w:lang w:val="en-US"/>
+        </w:rPr>
+      </w:pPr>
+      <w:r>
+        <w:rPr>
+          <w:lang w:val="en-US"/>
+        </w:rPr>
+        <w:t xml:space="preserve">The information in this list is auto-generated based on </w:t>
       </w:r>
       <w:proofErr w:type="gramStart"/>
       <w:r>
         <w:rPr>
           <w:lang w:val="en-US"/>
         </w:rPr>
-        <w:t>generated .</w:t>
+        <w:t>the .snippet</w:t>
+      </w:r>
+      <w:proofErr w:type="gramEnd"/>
+      <w:r>
+        <w:rPr>
+          <w:lang w:val="en-US"/>
+        </w:rPr>
+        <w:t xml:space="preserve"> file analysis. </w:t>
+      </w:r>
+      <w:r>
+        <w:rPr>
+          <w:lang w:val="en-US"/>
+        </w:rPr>
+        <w:t xml:space="preserve">Alternatively, you can populate the list of code snippets directly from your code snippet library, which is accomplished by clicking the </w:t>
+      </w:r>
+      <w:r>
+        <w:rPr>
+          <w:b/>
+          <w:lang w:val="en-US"/>
+        </w:rPr>
+        <w:t>Add from Library</w:t>
+      </w:r>
+      <w:r>
+        <w:rPr>
+          <w:lang w:val="en-US"/>
+        </w:rPr>
+        <w:t xml:space="preserve"> button. Notice that neither Add Snippets nor Add from Library remove any items from the list. </w:t>
+      </w:r>
+      <w:r>
+        <w:rPr>
+          <w:lang w:val="en-US"/>
+        </w:rPr>
+        <w:t xml:space="preserve">You can remove snippet from this list and you can even completely reset the package with the </w:t>
+      </w:r>
+      <w:r>
+        <w:rPr>
+          <w:b/>
+          <w:lang w:val="en-US"/>
+        </w:rPr>
+        <w:t>Remove Snippet(s)</w:t>
+      </w:r>
+      <w:r>
+        <w:rPr>
+          <w:lang w:val="en-US"/>
+        </w:rPr>
+        <w:t xml:space="preserve"> and </w:t>
+      </w:r>
+      <w:r>
+        <w:rPr>
+          <w:b/>
+          <w:lang w:val="en-US"/>
+        </w:rPr>
+        <w:t xml:space="preserve">Reset Package </w:t>
+      </w:r>
+      <w:r>
+        <w:rPr>
+          <w:lang w:val="en-US"/>
+        </w:rPr>
+        <w:t xml:space="preserve">buttons respectively. </w:t>
+      </w:r>
+    </w:p>
+    <w:p>
+      <w:pPr>
+        <w:pStyle w:val="Heading3"/>
+        <w:rPr>
+          <w:lang w:val="en-US"/>
+        </w:rPr>
+      </w:pPr>
+      <w:r>
+        <w:rPr>
+          <w:lang w:val="en-US"/>
+        </w:rPr>
+        <w:t>Building a .</w:t>
       </w:r>
       <w:proofErr w:type="spellStart"/>
       <w:r>
@@ -3152,31 +3133,49 @@
         <w:t>vsix</w:t>
       </w:r>
       <w:proofErr w:type="spellEnd"/>
-      <w:proofErr w:type="gramEnd"/>
-      <w:r>
-        <w:rPr>
-          <w:lang w:val="en-US"/>
-        </w:rPr>
-        <w:t xml:space="preserve"> or not. The following figure shows the VSIX Installer in action, based on the sample package described before:</w:t>
-      </w:r>
-    </w:p>
-    <w:p>
-      <w:pPr>
-        <w:rPr>
-          <w:lang w:val="en-US"/>
-        </w:rPr>
-      </w:pPr>
+      <w:r>
+        <w:rPr>
+          <w:lang w:val="en-US"/>
+        </w:rPr>
+        <w:t xml:space="preserve"> Installer</w:t>
+      </w:r>
+    </w:p>
+    <w:p>
+      <w:pPr>
+        <w:rPr>
+          <w:lang w:val="en-US"/>
+        </w:rPr>
+      </w:pPr>
+      <w:r>
+        <w:rPr>
+          <w:lang w:val="en-US"/>
+        </w:rPr>
+        <w:t>Once you have supplied both package metadata and code snippets, you can generate a .</w:t>
+      </w:r>
+      <w:proofErr w:type="spellStart"/>
+      <w:r>
+        <w:rPr>
+          <w:lang w:val="en-US"/>
+        </w:rPr>
+        <w:t>vsix</w:t>
+      </w:r>
+      <w:proofErr w:type="spellEnd"/>
+      <w:r>
+        <w:rPr>
+          <w:lang w:val="en-US"/>
+        </w:rPr>
+        <w:t xml:space="preserve"> package by simply clicking </w:t>
+      </w:r>
       <w:r>
         <w:rPr>
           <w:noProof/>
           <w:lang w:eastAsia="it-IT"/>
         </w:rPr>
-        <w:lastRenderedPageBreak/>
         <w:drawing>
-          <wp:inline distT="0" distB="0" distL="0" distR="0" wp14:anchorId="66942DE5" wp14:editId="01DD4DA5">
-            <wp:extent cx="4286250" cy="3371850"/>
-            <wp:effectExtent l="0" t="0" r="0" b="0"/>
-            <wp:docPr id="19" name="Immagine 19"/>
+          <wp:inline distT="0" distB="0" distL="0" distR="0" wp14:anchorId="7385AC8D" wp14:editId="2C85C183">
+            <wp:extent cx="1267002" cy="323895"/>
+            <wp:effectExtent l="0" t="0" r="9525" b="0"/>
+            <wp:docPr id="18" name="Immagine 18"/>
             <wp:cNvGraphicFramePr>
               <a:graphicFrameLocks xmlns:a="http://schemas.openxmlformats.org/drawingml/2006/main" noChangeAspect="1"/>
             </wp:cNvGraphicFramePr>
@@ -3196,7 +3195,7 @@
                   <pic:spPr>
                     <a:xfrm>
                       <a:off x="0" y="0"/>
-                      <a:ext cx="4286250" cy="3371850"/>
+                      <a:ext cx="1267002" cy="323895"/>
                     </a:xfrm>
                     <a:prstGeom prst="rect">
                       <a:avLst/>
@@ -3208,32 +3207,18 @@
           </wp:inline>
         </w:drawing>
       </w:r>
-    </w:p>
-    <w:p>
-      <w:pPr>
-        <w:pStyle w:val="Heading3"/>
-        <w:rPr>
-          <w:lang w:val="en-US"/>
-        </w:rPr>
-      </w:pPr>
-      <w:r>
-        <w:rPr>
-          <w:lang w:val="en-US"/>
-        </w:rPr>
-        <w:t>Importing Existing Installers</w:t>
-      </w:r>
-    </w:p>
-    <w:p>
-      <w:pPr>
-        <w:rPr>
-          <w:lang w:val="en-US"/>
-        </w:rPr>
-      </w:pPr>
-      <w:r>
-        <w:rPr>
-          <w:lang w:val="en-US"/>
-        </w:rPr>
-        <w:t>Code Snippet Studio makes it easy to edit existing .</w:t>
+      <w:r>
+        <w:rPr>
+          <w:lang w:val="en-US"/>
+        </w:rPr>
+        <w:t xml:space="preserve">. You just specify the package name and you are done. When the generation completes, you will be asked if you want to immediately start the newly </w:t>
+      </w:r>
+      <w:proofErr w:type="gramStart"/>
+      <w:r>
+        <w:rPr>
+          <w:lang w:val="en-US"/>
+        </w:rPr>
+        <w:t>generated .</w:t>
       </w:r>
       <w:proofErr w:type="spellStart"/>
       <w:r>
@@ -3243,22 +3228,31 @@
         <w:t>vsix</w:t>
       </w:r>
       <w:proofErr w:type="spellEnd"/>
-      <w:r>
-        <w:rPr>
-          <w:lang w:val="en-US"/>
-        </w:rPr>
-        <w:t xml:space="preserve"> files by clicking </w:t>
-      </w:r>
+      <w:proofErr w:type="gramEnd"/>
+      <w:r>
+        <w:rPr>
+          <w:lang w:val="en-US"/>
+        </w:rPr>
+        <w:t xml:space="preserve"> or not. The following figure shows the VSIX Installer in action, based on the sample package described before:</w:t>
+      </w:r>
+    </w:p>
+    <w:p>
+      <w:pPr>
+        <w:rPr>
+          <w:lang w:val="en-US"/>
+        </w:rPr>
+      </w:pPr>
       <w:r>
         <w:rPr>
           <w:noProof/>
           <w:lang w:eastAsia="it-IT"/>
         </w:rPr>
+        <w:lastRenderedPageBreak/>
         <w:drawing>
-          <wp:inline distT="0" distB="0" distL="0" distR="0" wp14:anchorId="252A4DA6" wp14:editId="0C39D89F">
-            <wp:extent cx="1267002" cy="333422"/>
-            <wp:effectExtent l="0" t="0" r="0" b="9525"/>
-            <wp:docPr id="20" name="Immagine 20"/>
+          <wp:inline distT="0" distB="0" distL="0" distR="0" wp14:anchorId="66942DE5" wp14:editId="01DD4DA5">
+            <wp:extent cx="4286250" cy="3371850"/>
+            <wp:effectExtent l="0" t="0" r="0" b="0"/>
+            <wp:docPr id="19" name="Immagine 19"/>
             <wp:cNvGraphicFramePr>
               <a:graphicFrameLocks xmlns:a="http://schemas.openxmlformats.org/drawingml/2006/main" noChangeAspect="1"/>
             </wp:cNvGraphicFramePr>
@@ -3278,7 +3272,7 @@
                   <pic:spPr>
                     <a:xfrm>
                       <a:off x="0" y="0"/>
-                      <a:ext cx="1267002" cy="333422"/>
+                      <a:ext cx="4286250" cy="3371850"/>
                     </a:xfrm>
                     <a:prstGeom prst="rect">
                       <a:avLst/>
@@ -3290,18 +3284,32 @@
           </wp:inline>
         </w:drawing>
       </w:r>
-      <w:r>
-        <w:rPr>
-          <w:lang w:val="en-US"/>
-        </w:rPr>
-        <w:t xml:space="preserve">. In this way, you can open any </w:t>
-      </w:r>
-      <w:proofErr w:type="gramStart"/>
-      <w:r>
-        <w:rPr>
-          <w:lang w:val="en-US"/>
-        </w:rPr>
-        <w:t>existing .</w:t>
+    </w:p>
+    <w:p>
+      <w:pPr>
+        <w:pStyle w:val="Heading3"/>
+        <w:rPr>
+          <w:lang w:val="en-US"/>
+        </w:rPr>
+      </w:pPr>
+      <w:r>
+        <w:rPr>
+          <w:lang w:val="en-US"/>
+        </w:rPr>
+        <w:t>Importing Existing Installers</w:t>
+      </w:r>
+    </w:p>
+    <w:p>
+      <w:pPr>
+        <w:rPr>
+          <w:lang w:val="en-US"/>
+        </w:rPr>
+      </w:pPr>
+      <w:r>
+        <w:rPr>
+          <w:lang w:val="en-US"/>
+        </w:rPr>
+        <w:t>Code Snippet Studio makes it easy to edit existing .</w:t>
       </w:r>
       <w:proofErr w:type="spellStart"/>
       <w:r>
@@ -3311,101 +3319,11 @@
         <w:t>vsix</w:t>
       </w:r>
       <w:proofErr w:type="spellEnd"/>
-      <w:proofErr w:type="gramEnd"/>
-      <w:r>
-        <w:rPr>
-          <w:lang w:val="en-US"/>
-        </w:rPr>
-        <w:t xml:space="preserve"> packages, not just those created by you, so that you can add other code snippets or make edits that </w:t>
-      </w:r>
-      <w:r>
-        <w:rPr>
-          <w:b/>
-          <w:u w:val="single"/>
-          <w:lang w:val="en-US"/>
-        </w:rPr>
-        <w:t>do not violate copyrights</w:t>
-      </w:r>
-      <w:r>
-        <w:rPr>
-          <w:lang w:val="en-US"/>
-        </w:rPr>
-        <w:t xml:space="preserve">. </w:t>
-      </w:r>
-    </w:p>
-    <w:p>
-      <w:pPr>
-        <w:rPr>
-          <w:lang w:val="en-US"/>
-        </w:rPr>
-      </w:pPr>
-      <w:r>
-        <w:rPr>
-          <w:b/>
-          <w:lang w:val="en-US"/>
-        </w:rPr>
-        <w:t>Important note</w:t>
-      </w:r>
-      <w:r>
-        <w:rPr>
-          <w:lang w:val="en-US"/>
-        </w:rPr>
-        <w:t>: opening an existing .</w:t>
-      </w:r>
-      <w:proofErr w:type="spellStart"/>
-      <w:r>
-        <w:rPr>
-          <w:lang w:val="en-US"/>
-        </w:rPr>
-        <w:t>vsix</w:t>
-      </w:r>
-      <w:proofErr w:type="spellEnd"/>
-      <w:r>
-        <w:rPr>
-          <w:lang w:val="en-US"/>
-        </w:rPr>
-        <w:t xml:space="preserve"> works only if the specified package contains at least one code snippet. All the other packaged extensions will be ignored, but the process will fail if no code snippet is detected in the package.</w:t>
-      </w:r>
-    </w:p>
-    <w:p>
-      <w:pPr>
-        <w:rPr>
-          <w:lang w:val="en-US"/>
-        </w:rPr>
-      </w:pPr>
-      <w:r>
-        <w:rPr>
-          <w:lang w:val="en-US"/>
-        </w:rPr>
-        <w:t>Code Snippet Studio also supports the old .</w:t>
-      </w:r>
-      <w:proofErr w:type="spellStart"/>
-      <w:r>
-        <w:rPr>
-          <w:lang w:val="en-US"/>
-        </w:rPr>
-        <w:t>vsi</w:t>
-      </w:r>
-      <w:proofErr w:type="spellEnd"/>
-      <w:r>
-        <w:rPr>
-          <w:lang w:val="en-US"/>
-        </w:rPr>
-        <w:t xml:space="preserve"> installer format, which developers used in Visual Studio 2005, 2008, and 2010 to package and share additional contents, including code snippets. If you have any existing .</w:t>
-      </w:r>
-      <w:proofErr w:type="spellStart"/>
-      <w:r>
-        <w:rPr>
-          <w:lang w:val="en-US"/>
-        </w:rPr>
-        <w:t>vsi</w:t>
-      </w:r>
-      <w:proofErr w:type="spellEnd"/>
-      <w:r>
-        <w:rPr>
-          <w:lang w:val="en-US"/>
-        </w:rPr>
-        <w:t xml:space="preserve"> packages from the past, you can easily convert them into a new package by clicking </w:t>
+      <w:r>
+        <w:rPr>
+          <w:lang w:val="en-US"/>
+        </w:rPr>
+        <w:t xml:space="preserve"> files by clicking </w:t>
       </w:r>
       <w:r>
         <w:rPr>
@@ -3413,10 +3331,10 @@
           <w:lang w:eastAsia="it-IT"/>
         </w:rPr>
         <w:drawing>
-          <wp:inline distT="0" distB="0" distL="0" distR="0" wp14:anchorId="03F828AE" wp14:editId="65904124">
-            <wp:extent cx="1267002" cy="304843"/>
-            <wp:effectExtent l="0" t="0" r="0" b="0"/>
-            <wp:docPr id="21" name="Immagine 21"/>
+          <wp:inline distT="0" distB="0" distL="0" distR="0" wp14:anchorId="252A4DA6" wp14:editId="0C39D89F">
+            <wp:extent cx="1267002" cy="333422"/>
+            <wp:effectExtent l="0" t="0" r="0" b="9525"/>
+            <wp:docPr id="20" name="Immagine 20"/>
             <wp:cNvGraphicFramePr>
               <a:graphicFrameLocks xmlns:a="http://schemas.openxmlformats.org/drawingml/2006/main" noChangeAspect="1"/>
             </wp:cNvGraphicFramePr>
@@ -3436,7 +3354,7 @@
                   <pic:spPr>
                     <a:xfrm>
                       <a:off x="0" y="0"/>
-                      <a:ext cx="1267002" cy="304843"/>
+                      <a:ext cx="1267002" cy="333422"/>
                     </a:xfrm>
                     <a:prstGeom prst="rect">
                       <a:avLst/>
@@ -3452,7 +3370,90 @@
         <w:rPr>
           <w:lang w:val="en-US"/>
         </w:rPr>
-        <w:t>. This will not convert the .</w:t>
+        <w:t xml:space="preserve">. In this way, you can open any </w:t>
+      </w:r>
+      <w:proofErr w:type="gramStart"/>
+      <w:r>
+        <w:rPr>
+          <w:lang w:val="en-US"/>
+        </w:rPr>
+        <w:t>existing .</w:t>
+      </w:r>
+      <w:proofErr w:type="spellStart"/>
+      <w:r>
+        <w:rPr>
+          <w:lang w:val="en-US"/>
+        </w:rPr>
+        <w:t>vsix</w:t>
+      </w:r>
+      <w:proofErr w:type="spellEnd"/>
+      <w:proofErr w:type="gramEnd"/>
+      <w:r>
+        <w:rPr>
+          <w:lang w:val="en-US"/>
+        </w:rPr>
+        <w:t xml:space="preserve"> packages, not just those created by you, so that you can add other code snippets or make edits that </w:t>
+      </w:r>
+      <w:r>
+        <w:rPr>
+          <w:b/>
+          <w:u w:val="single"/>
+          <w:lang w:val="en-US"/>
+        </w:rPr>
+        <w:t>do not violate copyrights</w:t>
+      </w:r>
+      <w:r>
+        <w:rPr>
+          <w:lang w:val="en-US"/>
+        </w:rPr>
+        <w:t xml:space="preserve">. </w:t>
+      </w:r>
+    </w:p>
+    <w:p>
+      <w:pPr>
+        <w:rPr>
+          <w:lang w:val="en-US"/>
+        </w:rPr>
+      </w:pPr>
+      <w:r>
+        <w:rPr>
+          <w:b/>
+          <w:lang w:val="en-US"/>
+        </w:rPr>
+        <w:t>Important note</w:t>
+      </w:r>
+      <w:r>
+        <w:rPr>
+          <w:lang w:val="en-US"/>
+        </w:rPr>
+        <w:t>: opening an existing .</w:t>
+      </w:r>
+      <w:proofErr w:type="spellStart"/>
+      <w:r>
+        <w:rPr>
+          <w:lang w:val="en-US"/>
+        </w:rPr>
+        <w:t>vsix</w:t>
+      </w:r>
+      <w:proofErr w:type="spellEnd"/>
+      <w:r>
+        <w:rPr>
+          <w:lang w:val="en-US"/>
+        </w:rPr>
+        <w:t xml:space="preserve"> works only if the specified package contains at least one code snippet. All the other packaged extensions will be ignored, but the process will fail if no code snippet is detected in the package.</w:t>
+      </w:r>
+    </w:p>
+    <w:p>
+      <w:pPr>
+        <w:rPr>
+          <w:lang w:val="en-US"/>
+        </w:rPr>
+      </w:pPr>
+      <w:r>
+        <w:rPr>
+          <w:lang w:val="en-US"/>
+        </w:rPr>
+        <w:t>Code Snippet Studio also supports the old .</w:t>
       </w:r>
       <w:proofErr w:type="spellStart"/>
       <w:r>
@@ -3466,97 +3467,32 @@
         <w:rPr>
           <w:lang w:val="en-US"/>
         </w:rPr>
-        <w:t xml:space="preserve"> to </w:t>
-      </w:r>
-      <w:proofErr w:type="gramStart"/>
-      <w:r>
-        <w:rPr>
-          <w:lang w:val="en-US"/>
-        </w:rPr>
-        <w:t>a .</w:t>
-      </w:r>
-      <w:proofErr w:type="spellStart"/>
-      <w:r>
-        <w:rPr>
-          <w:lang w:val="en-US"/>
-        </w:rPr>
-        <w:t>vsix</w:t>
-      </w:r>
-      <w:proofErr w:type="spellEnd"/>
-      <w:proofErr w:type="gramEnd"/>
-      <w:r>
-        <w:rPr>
-          <w:lang w:val="en-US"/>
-        </w:rPr>
-        <w:t xml:space="preserve"> directly (see the next section about that) but will give you an option to create a new package via the UI.</w:t>
-      </w:r>
-    </w:p>
-    <w:p>
-      <w:pPr>
-        <w:pStyle w:val="Heading2"/>
-        <w:rPr>
-          <w:lang w:val="en-US"/>
-        </w:rPr>
-      </w:pPr>
-      <w:r>
-        <w:rPr>
-          <w:lang w:val="en-US"/>
-        </w:rPr>
-        <w:t>Packaging Code Snippets for Visual Studio Code</w:t>
-      </w:r>
-    </w:p>
-    <w:p>
-      <w:pPr>
-        <w:rPr>
-          <w:lang w:val="en-US"/>
-        </w:rPr>
-      </w:pPr>
-      <w:r>
-        <w:rPr>
-          <w:lang w:val="en-US"/>
-        </w:rPr>
-        <w:t xml:space="preserve">Microsoft has recently added support for user defined code snippets to Visual Studio Code. The documentation for Code says that, among the possible options, </w:t>
-      </w:r>
-      <w:proofErr w:type="gramStart"/>
-      <w:r>
-        <w:rPr>
-          <w:lang w:val="en-US"/>
-        </w:rPr>
-        <w:t>a .</w:t>
-      </w:r>
-      <w:proofErr w:type="spellStart"/>
-      <w:r>
-        <w:rPr>
-          <w:lang w:val="en-US"/>
-        </w:rPr>
-        <w:t>vsix</w:t>
-      </w:r>
-      <w:proofErr w:type="spellEnd"/>
-      <w:proofErr w:type="gramEnd"/>
-      <w:r>
-        <w:rPr>
-          <w:lang w:val="en-US"/>
-        </w:rPr>
-        <w:t xml:space="preserve"> package can be used to share custom snippets for Code, so Code Snippet Studio has introduced support to this:</w:t>
-      </w:r>
-    </w:p>
-    <w:p>
-      <w:pPr>
-        <w:rPr>
-          <w:lang w:val="en-US"/>
-        </w:rPr>
-      </w:pPr>
+        <w:t xml:space="preserve"> installer format, which developers used in Visual Studio 2005, 2008, and 2010 to package and share additional contents, including code snippets. If you have any existing .</w:t>
+      </w:r>
+      <w:proofErr w:type="spellStart"/>
+      <w:r>
+        <w:rPr>
+          <w:lang w:val="en-US"/>
+        </w:rPr>
+        <w:t>vsi</w:t>
+      </w:r>
+      <w:proofErr w:type="spellEnd"/>
+      <w:r>
+        <w:rPr>
+          <w:lang w:val="en-US"/>
+        </w:rPr>
+        <w:t xml:space="preserve"> packages from the past, you can easily convert them into a new package by clicking </w:t>
+      </w:r>
       <w:r>
         <w:rPr>
           <w:noProof/>
           <w:lang w:eastAsia="it-IT"/>
         </w:rPr>
-        <w:lastRenderedPageBreak/>
         <w:drawing>
-          <wp:inline distT="0" distB="0" distL="0" distR="0" wp14:anchorId="79B4FDA2" wp14:editId="0D0A9B48">
-            <wp:extent cx="6120130" cy="4611370"/>
+          <wp:inline distT="0" distB="0" distL="0" distR="0" wp14:anchorId="03F828AE" wp14:editId="65904124">
+            <wp:extent cx="1267002" cy="304843"/>
             <wp:effectExtent l="0" t="0" r="0" b="0"/>
-            <wp:docPr id="8" name="Picture 8"/>
+            <wp:docPr id="21" name="Immagine 21"/>
             <wp:cNvGraphicFramePr>
               <a:graphicFrameLocks xmlns:a="http://schemas.openxmlformats.org/drawingml/2006/main" noChangeAspect="1"/>
             </wp:cNvGraphicFramePr>
@@ -3576,6 +3512,146 @@
                   <pic:spPr>
                     <a:xfrm>
                       <a:off x="0" y="0"/>
+                      <a:ext cx="1267002" cy="304843"/>
+                    </a:xfrm>
+                    <a:prstGeom prst="rect">
+                      <a:avLst/>
+                    </a:prstGeom>
+                  </pic:spPr>
+                </pic:pic>
+              </a:graphicData>
+            </a:graphic>
+          </wp:inline>
+        </w:drawing>
+      </w:r>
+      <w:r>
+        <w:rPr>
+          <w:lang w:val="en-US"/>
+        </w:rPr>
+        <w:t>. This will not convert the .</w:t>
+      </w:r>
+      <w:proofErr w:type="spellStart"/>
+      <w:r>
+        <w:rPr>
+          <w:lang w:val="en-US"/>
+        </w:rPr>
+        <w:t>vsi</w:t>
+      </w:r>
+      <w:proofErr w:type="spellEnd"/>
+      <w:r>
+        <w:rPr>
+          <w:lang w:val="en-US"/>
+        </w:rPr>
+        <w:t xml:space="preserve"> to </w:t>
+      </w:r>
+      <w:proofErr w:type="gramStart"/>
+      <w:r>
+        <w:rPr>
+          <w:lang w:val="en-US"/>
+        </w:rPr>
+        <w:t>a .</w:t>
+      </w:r>
+      <w:proofErr w:type="spellStart"/>
+      <w:r>
+        <w:rPr>
+          <w:lang w:val="en-US"/>
+        </w:rPr>
+        <w:t>vsix</w:t>
+      </w:r>
+      <w:proofErr w:type="spellEnd"/>
+      <w:proofErr w:type="gramEnd"/>
+      <w:r>
+        <w:rPr>
+          <w:lang w:val="en-US"/>
+        </w:rPr>
+        <w:t xml:space="preserve"> directly (see the next section about that) but will give you an option to create a new package via the UI.</w:t>
+      </w:r>
+    </w:p>
+    <w:p>
+      <w:pPr>
+        <w:pStyle w:val="Heading2"/>
+        <w:rPr>
+          <w:lang w:val="en-US"/>
+        </w:rPr>
+      </w:pPr>
+      <w:r>
+        <w:rPr>
+          <w:lang w:val="en-US"/>
+        </w:rPr>
+        <w:t>Packaging Code Snippets for Visual Studio Code</w:t>
+      </w:r>
+    </w:p>
+    <w:p>
+      <w:pPr>
+        <w:rPr>
+          <w:lang w:val="en-US"/>
+        </w:rPr>
+      </w:pPr>
+      <w:r>
+        <w:rPr>
+          <w:lang w:val="en-US"/>
+        </w:rPr>
+        <w:t xml:space="preserve">Microsoft has recently added support for user defined code snippets to Visual Studio Code. The documentation for Code says that, among the possible options, </w:t>
+      </w:r>
+      <w:proofErr w:type="gramStart"/>
+      <w:r>
+        <w:rPr>
+          <w:lang w:val="en-US"/>
+        </w:rPr>
+        <w:t>a .</w:t>
+      </w:r>
+      <w:proofErr w:type="spellStart"/>
+      <w:r>
+        <w:rPr>
+          <w:lang w:val="en-US"/>
+        </w:rPr>
+        <w:t>vsix</w:t>
+      </w:r>
+      <w:proofErr w:type="spellEnd"/>
+      <w:proofErr w:type="gramEnd"/>
+      <w:r>
+        <w:rPr>
+          <w:lang w:val="en-US"/>
+        </w:rPr>
+        <w:t xml:space="preserve"> package can be used to share custom snippets for Code, so Code Snippet Studio has introduced support to this:</w:t>
+      </w:r>
+    </w:p>
+    <w:p>
+      <w:pPr>
+        <w:rPr>
+          <w:lang w:val="en-US"/>
+        </w:rPr>
+      </w:pPr>
+      <w:r>
+        <w:rPr>
+          <w:noProof/>
+          <w:lang w:eastAsia="it-IT"/>
+        </w:rPr>
+        <w:lastRenderedPageBreak/>
+        <w:drawing>
+          <wp:inline distT="0" distB="0" distL="0" distR="0" wp14:anchorId="79B4FDA2" wp14:editId="0D0A9B48">
+            <wp:extent cx="6120130" cy="4611370"/>
+            <wp:effectExtent l="0" t="0" r="0" b="0"/>
+            <wp:docPr id="8" name="Picture 8"/>
+            <wp:cNvGraphicFramePr>
+              <a:graphicFrameLocks xmlns:a="http://schemas.openxmlformats.org/drawingml/2006/main" noChangeAspect="1"/>
+            </wp:cNvGraphicFramePr>
+            <a:graphic xmlns:a="http://schemas.openxmlformats.org/drawingml/2006/main">
+              <a:graphicData uri="http://schemas.openxmlformats.org/drawingml/2006/picture">
+                <pic:pic xmlns:pic="http://schemas.openxmlformats.org/drawingml/2006/picture">
+                  <pic:nvPicPr>
+                    <pic:cNvPr id="1" name=""/>
+                    <pic:cNvPicPr/>
+                  </pic:nvPicPr>
+                  <pic:blipFill>
+                    <a:blip r:embed="rId35"/>
+                    <a:stretch>
+                      <a:fillRect/>
+                    </a:stretch>
+                  </pic:blipFill>
+                  <pic:spPr>
+                    <a:xfrm>
+                      <a:off x="0" y="0"/>
                       <a:ext cx="6120130" cy="4611370"/>
                     </a:xfrm>
                     <a:prstGeom prst="rect">
@@ -3655,7 +3731,7 @@
         </w:rPr>
         <w:t xml:space="preserve"> for Visual Studio Code only if you have installed </w:t>
       </w:r>
-      <w:hyperlink r:id="rId35" w:history="1">
+      <w:hyperlink r:id="rId36" w:history="1">
         <w:r>
           <w:rPr>
             <w:rStyle w:val="Hyperlink"/>
@@ -3670,7 +3746,7 @@
         </w:rPr>
         <w:t xml:space="preserve"> and the </w:t>
       </w:r>
-      <w:hyperlink r:id="rId36" w:history="1">
+      <w:hyperlink r:id="rId37" w:history="1">
         <w:proofErr w:type="spellStart"/>
         <w:r>
           <w:rPr>
@@ -4135,7 +4211,7 @@
         </w:rPr>
         <w:t xml:space="preserve">Specify one of the </w:t>
       </w:r>
-      <w:hyperlink r:id="rId37" w:history="1">
+      <w:hyperlink r:id="rId38" w:history="1">
         <w:r>
           <w:rPr>
             <w:rStyle w:val="Hyperlink"/>
@@ -4211,7 +4287,7 @@
                     <pic:cNvPicPr/>
                   </pic:nvPicPr>
                   <pic:blipFill>
-                    <a:blip r:embed="rId38"/>
+                    <a:blip r:embed="rId39"/>
                     <a:stretch>
                       <a:fillRect/>
                     </a:stretch>
@@ -4643,186 +4719,6 @@
             <wp:extent cx="6120130" cy="916940"/>
             <wp:effectExtent l="0" t="0" r="0" b="0"/>
             <wp:docPr id="22" name="Immagine 22"/>
-            <wp:cNvGraphicFramePr>
-              <a:graphicFrameLocks xmlns:a="http://schemas.openxmlformats.org/drawingml/2006/main" noChangeAspect="1"/>
-            </wp:cNvGraphicFramePr>
-            <a:graphic xmlns:a="http://schemas.openxmlformats.org/drawingml/2006/main">
-              <a:graphicData uri="http://schemas.openxmlformats.org/drawingml/2006/picture">
-                <pic:pic xmlns:pic="http://schemas.openxmlformats.org/drawingml/2006/picture">
-                  <pic:nvPicPr>
-                    <pic:cNvPr id="1" name=""/>
-                    <pic:cNvPicPr/>
-                  </pic:nvPicPr>
-                  <pic:blipFill>
-                    <a:blip r:embed="rId39"/>
-                    <a:stretch>
-                      <a:fillRect/>
-                    </a:stretch>
-                  </pic:blipFill>
-                  <pic:spPr>
-                    <a:xfrm>
-                      <a:off x="0" y="0"/>
-                      <a:ext cx="6120130" cy="916940"/>
-                    </a:xfrm>
-                    <a:prstGeom prst="rect">
-                      <a:avLst/>
-                    </a:prstGeom>
-                  </pic:spPr>
-                </pic:pic>
-              </a:graphicData>
-            </a:graphic>
-          </wp:inline>
-        </w:drawing>
-      </w:r>
-    </w:p>
-    <w:p>
-      <w:pPr>
-        <w:rPr>
-          <w:lang w:val="en-US"/>
-        </w:rPr>
-      </w:pPr>
-      <w:r>
-        <w:rPr>
-          <w:lang w:val="en-US"/>
-        </w:rPr>
-        <w:t xml:space="preserve">Next, click the </w:t>
-      </w:r>
-      <w:r>
-        <w:rPr>
-          <w:b/>
-          <w:lang w:val="en-US"/>
-        </w:rPr>
-        <w:t>Sign .</w:t>
-      </w:r>
-      <w:proofErr w:type="spellStart"/>
-      <w:r>
-        <w:rPr>
-          <w:b/>
-          <w:lang w:val="en-US"/>
-        </w:rPr>
-        <w:t>vsix</w:t>
-      </w:r>
-      <w:proofErr w:type="spellEnd"/>
-      <w:r>
-        <w:rPr>
-          <w:b/>
-          <w:lang w:val="en-US"/>
-        </w:rPr>
-        <w:t xml:space="preserve"> package</w:t>
-      </w:r>
-      <w:r>
-        <w:rPr>
-          <w:lang w:val="en-US"/>
-        </w:rPr>
-        <w:t xml:space="preserve"> button, pick up an existing .</w:t>
-      </w:r>
-      <w:proofErr w:type="spellStart"/>
-      <w:r>
-        <w:rPr>
-          <w:lang w:val="en-US"/>
-        </w:rPr>
-        <w:t>vsix</w:t>
-      </w:r>
-      <w:proofErr w:type="spellEnd"/>
-      <w:r>
-        <w:rPr>
-          <w:lang w:val="en-US"/>
-        </w:rPr>
-        <w:t xml:space="preserve"> file and wait for the operation to complete.</w:t>
-      </w:r>
-    </w:p>
-    <w:p>
-      <w:pPr>
-        <w:pStyle w:val="Heading3"/>
-        <w:rPr>
-          <w:lang w:val="en-US"/>
-        </w:rPr>
-      </w:pPr>
-      <w:r>
-        <w:rPr>
-          <w:lang w:val="en-US"/>
-        </w:rPr>
-        <w:t>Extracting a .</w:t>
-      </w:r>
-      <w:proofErr w:type="spellStart"/>
-      <w:r>
-        <w:rPr>
-          <w:lang w:val="en-US"/>
-        </w:rPr>
-        <w:t>vsix</w:t>
-      </w:r>
-      <w:proofErr w:type="spellEnd"/>
-      <w:r>
-        <w:rPr>
-          <w:lang w:val="en-US"/>
-        </w:rPr>
-        <w:t xml:space="preserve"> Package</w:t>
-      </w:r>
-    </w:p>
-    <w:p>
-      <w:pPr>
-        <w:rPr>
-          <w:lang w:val="en-US"/>
-        </w:rPr>
-      </w:pPr>
-      <w:r>
-        <w:rPr>
-          <w:lang w:val="en-US"/>
-        </w:rPr>
-        <w:t xml:space="preserve">Code Snippet Studio </w:t>
-      </w:r>
-      <w:r>
-        <w:rPr>
-          <w:lang w:val="en-US"/>
-        </w:rPr>
-        <w:t>allows</w:t>
-      </w:r>
-      <w:r>
-        <w:rPr>
-          <w:lang w:val="en-US"/>
-        </w:rPr>
-        <w:t xml:space="preserve"> extracting the content of </w:t>
-      </w:r>
-      <w:proofErr w:type="gramStart"/>
-      <w:r>
-        <w:rPr>
-          <w:lang w:val="en-US"/>
-        </w:rPr>
-        <w:t>a .</w:t>
-      </w:r>
-      <w:proofErr w:type="spellStart"/>
-      <w:r>
-        <w:rPr>
-          <w:lang w:val="en-US"/>
-        </w:rPr>
-        <w:t>vsix</w:t>
-      </w:r>
-      <w:proofErr w:type="spellEnd"/>
-      <w:proofErr w:type="gramEnd"/>
-      <w:r>
-        <w:rPr>
-          <w:lang w:val="en-US"/>
-        </w:rPr>
-        <w:t xml:space="preserve"> file into a folder:</w:t>
-      </w:r>
-    </w:p>
-    <w:p>
-      <w:pPr>
-        <w:rPr>
-          <w:lang w:val="en-US"/>
-        </w:rPr>
-      </w:pPr>
-      <w:r>
-        <w:rPr>
-          <w:noProof/>
-          <w:lang w:eastAsia="it-IT"/>
-        </w:rPr>
-        <w:lastRenderedPageBreak/>
-        <w:drawing>
-          <wp:inline distT="0" distB="0" distL="0" distR="0" wp14:anchorId="024E79CF" wp14:editId="3BA2A275">
-            <wp:extent cx="5239481" cy="1171739"/>
-            <wp:effectExtent l="0" t="0" r="0" b="9525"/>
-            <wp:docPr id="23" name="Immagine 23"/>
             <wp:cNvGraphicFramePr>
               <a:graphicFrameLocks xmlns:a="http://schemas.openxmlformats.org/drawingml/2006/main" noChangeAspect="1"/>
             </wp:cNvGraphicFramePr>
@@ -4842,7 +4738,7 @@
                   <pic:spPr>
                     <a:xfrm>
                       <a:off x="0" y="0"/>
-                      <a:ext cx="5239481" cy="1171739"/>
+                      <a:ext cx="6120130" cy="916940"/>
                     </a:xfrm>
                     <a:prstGeom prst="rect">
                       <a:avLst/>
@@ -4865,24 +4761,19 @@
         <w:rPr>
           <w:lang w:val="en-US"/>
         </w:rPr>
-        <w:t xml:space="preserve">If you select the </w:t>
+        <w:t xml:space="preserve">Next, click the </w:t>
       </w:r>
       <w:r>
         <w:rPr>
           <w:b/>
           <w:lang w:val="en-US"/>
         </w:rPr>
-        <w:t>Extract only code snippet files</w:t>
-      </w:r>
-      <w:r>
-        <w:rPr>
-          <w:lang w:val="en-US"/>
-        </w:rPr>
-        <w:t xml:space="preserve"> checkbox, the tool will only extract .snippet files from the .</w:t>
-      </w:r>
-      <w:proofErr w:type="spellStart"/>
-      <w:r>
-        <w:rPr>
+        <w:t>Sign .</w:t>
+      </w:r>
+      <w:proofErr w:type="spellStart"/>
+      <w:r>
+        <w:rPr>
+          <w:b/>
           <w:lang w:val="en-US"/>
         </w:rPr>
         <w:t>vsix</w:t>
@@ -4890,16 +4781,90 @@
       <w:proofErr w:type="spellEnd"/>
       <w:r>
         <w:rPr>
-          <w:lang w:val="en-US"/>
-        </w:rPr>
-        <w:t xml:space="preserve"> package (if any). If unselected, the tool will extract the </w:t>
+          <w:b/>
+          <w:lang w:val="en-US"/>
+        </w:rPr>
+        <w:t xml:space="preserve"> package</w:t>
+      </w:r>
+      <w:r>
+        <w:rPr>
+          <w:lang w:val="en-US"/>
+        </w:rPr>
+        <w:t xml:space="preserve"> button, pick up an existing .</w:t>
+      </w:r>
+      <w:proofErr w:type="spellStart"/>
+      <w:r>
+        <w:rPr>
+          <w:lang w:val="en-US"/>
+        </w:rPr>
+        <w:t>vsix</w:t>
+      </w:r>
+      <w:proofErr w:type="spellEnd"/>
+      <w:r>
+        <w:rPr>
+          <w:lang w:val="en-US"/>
+        </w:rPr>
+        <w:t xml:space="preserve"> file and wait for the operation to complete.</w:t>
+      </w:r>
+    </w:p>
+    <w:p>
+      <w:pPr>
+        <w:pStyle w:val="Heading3"/>
+        <w:rPr>
+          <w:lang w:val="en-US"/>
+        </w:rPr>
+      </w:pPr>
+      <w:r>
+        <w:rPr>
+          <w:lang w:val="en-US"/>
+        </w:rPr>
+        <w:t>Extracting a .</w:t>
+      </w:r>
+      <w:proofErr w:type="spellStart"/>
+      <w:r>
+        <w:rPr>
+          <w:lang w:val="en-US"/>
+        </w:rPr>
+        <w:t>vsix</w:t>
+      </w:r>
+      <w:proofErr w:type="spellEnd"/>
+      <w:r>
+        <w:rPr>
+          <w:lang w:val="en-US"/>
+        </w:rPr>
+        <w:t xml:space="preserve"> Package</w:t>
+      </w:r>
+    </w:p>
+    <w:p>
+      <w:pPr>
+        <w:rPr>
+          <w:lang w:val="en-US"/>
+        </w:rPr>
+      </w:pPr>
+      <w:r>
+        <w:rPr>
+          <w:lang w:val="en-US"/>
+        </w:rPr>
+        <w:t xml:space="preserve">Code Snippet Studio </w:t>
+      </w:r>
+      <w:r>
+        <w:rPr>
+          <w:lang w:val="en-US"/>
+        </w:rPr>
+        <w:t>allows</w:t>
+      </w:r>
+      <w:r>
+        <w:rPr>
+          <w:lang w:val="en-US"/>
+        </w:rPr>
+        <w:t xml:space="preserve"> extracting the content of </w:t>
       </w:r>
       <w:proofErr w:type="gramStart"/>
       <w:r>
         <w:rPr>
           <w:lang w:val="en-US"/>
         </w:rPr>
-        <w:t>whole .</w:t>
+        <w:t>a .</w:t>
       </w:r>
       <w:proofErr w:type="spellStart"/>
       <w:r>
@@ -4914,98 +4879,7 @@
         <w:rPr>
           <w:lang w:val="en-US"/>
         </w:rPr>
-        <w:t xml:space="preserve"> content, including the manifest file, the package definition file, extensions, and any other file.</w:t>
-      </w:r>
-    </w:p>
-    <w:p>
-      <w:pPr>
-        <w:pStyle w:val="Heading3"/>
-        <w:rPr>
-          <w:lang w:val="en-US"/>
-        </w:rPr>
-      </w:pPr>
-      <w:r>
-        <w:rPr>
-          <w:lang w:val="en-US"/>
-        </w:rPr>
-        <w:t>Converting .</w:t>
-      </w:r>
-      <w:proofErr w:type="spellStart"/>
-      <w:r>
-        <w:rPr>
-          <w:lang w:val="en-US"/>
-        </w:rPr>
-        <w:t>vsi</w:t>
-      </w:r>
-      <w:proofErr w:type="spellEnd"/>
-      <w:r>
-        <w:rPr>
-          <w:lang w:val="en-US"/>
-        </w:rPr>
-        <w:t xml:space="preserve"> Packages to .</w:t>
-      </w:r>
-      <w:proofErr w:type="spellStart"/>
-      <w:r>
-        <w:rPr>
-          <w:lang w:val="en-US"/>
-        </w:rPr>
-        <w:t>vsix</w:t>
-      </w:r>
-      <w:proofErr w:type="spellEnd"/>
-    </w:p>
-    <w:p>
-      <w:pPr>
-        <w:rPr>
-          <w:lang w:val="en-US"/>
-        </w:rPr>
-      </w:pPr>
-      <w:r>
-        <w:rPr>
-          <w:lang w:val="en-US"/>
-        </w:rPr>
-        <w:t>You heard about the old .</w:t>
-      </w:r>
-      <w:proofErr w:type="spellStart"/>
-      <w:r>
-        <w:rPr>
-          <w:lang w:val="en-US"/>
-        </w:rPr>
-        <w:t>vsi</w:t>
-      </w:r>
-      <w:proofErr w:type="spellEnd"/>
-      <w:r>
-        <w:rPr>
-          <w:lang w:val="en-US"/>
-        </w:rPr>
-        <w:t xml:space="preserve"> file format before. With Code Snippet Studio, you can easily convert a .</w:t>
-      </w:r>
-      <w:proofErr w:type="spellStart"/>
-      <w:r>
-        <w:rPr>
-          <w:lang w:val="en-US"/>
-        </w:rPr>
-        <w:t>vsi</w:t>
-      </w:r>
-      <w:proofErr w:type="spellEnd"/>
-      <w:r>
-        <w:rPr>
-          <w:lang w:val="en-US"/>
-        </w:rPr>
-        <w:t xml:space="preserve"> package into a .</w:t>
-      </w:r>
-      <w:proofErr w:type="spellStart"/>
-      <w:r>
-        <w:rPr>
-          <w:lang w:val="en-US"/>
-        </w:rPr>
-        <w:t>vsix</w:t>
-      </w:r>
-      <w:proofErr w:type="spellEnd"/>
-      <w:r>
-        <w:rPr>
-          <w:lang w:val="en-US"/>
-        </w:rPr>
-        <w:t xml:space="preserve"> one:</w:t>
+        <w:t xml:space="preserve"> file into a folder:</w:t>
       </w:r>
     </w:p>
     <w:p>
@@ -5019,11 +4893,12 @@
           <w:noProof/>
           <w:lang w:eastAsia="it-IT"/>
         </w:rPr>
+        <w:lastRenderedPageBreak/>
         <w:drawing>
-          <wp:inline distT="0" distB="0" distL="0" distR="0" wp14:anchorId="378495D1" wp14:editId="00CEC0EE">
-            <wp:extent cx="6120130" cy="599440"/>
-            <wp:effectExtent l="0" t="0" r="0" b="0"/>
-            <wp:docPr id="24" name="Immagine 24"/>
+          <wp:inline distT="0" distB="0" distL="0" distR="0" wp14:anchorId="024E79CF" wp14:editId="3BA2A275">
+            <wp:extent cx="5239481" cy="1171739"/>
+            <wp:effectExtent l="0" t="0" r="0" b="9525"/>
+            <wp:docPr id="23" name="Immagine 23"/>
             <wp:cNvGraphicFramePr>
               <a:graphicFrameLocks xmlns:a="http://schemas.openxmlformats.org/drawingml/2006/main" noChangeAspect="1"/>
             </wp:cNvGraphicFramePr>
@@ -5043,7 +4918,7 @@
                   <pic:spPr>
                     <a:xfrm>
                       <a:off x="0" y="0"/>
-                      <a:ext cx="6120130" cy="599440"/>
+                      <a:ext cx="5239481" cy="1171739"/>
                     </a:xfrm>
                     <a:prstGeom prst="rect">
                       <a:avLst/>
@@ -5066,7 +4941,70 @@
         <w:rPr>
           <w:lang w:val="en-US"/>
         </w:rPr>
-        <w:t>The only condition is that the source .</w:t>
+        <w:t xml:space="preserve">If you select the </w:t>
+      </w:r>
+      <w:r>
+        <w:rPr>
+          <w:b/>
+          <w:lang w:val="en-US"/>
+        </w:rPr>
+        <w:t>Extract only code snippet files</w:t>
+      </w:r>
+      <w:r>
+        <w:rPr>
+          <w:lang w:val="en-US"/>
+        </w:rPr>
+        <w:t xml:space="preserve"> checkbox, the tool will only extract .snippet files from the .</w:t>
+      </w:r>
+      <w:proofErr w:type="spellStart"/>
+      <w:r>
+        <w:rPr>
+          <w:lang w:val="en-US"/>
+        </w:rPr>
+        <w:t>vsix</w:t>
+      </w:r>
+      <w:proofErr w:type="spellEnd"/>
+      <w:r>
+        <w:rPr>
+          <w:lang w:val="en-US"/>
+        </w:rPr>
+        <w:t xml:space="preserve"> package (if any). If unselected, the tool will extract the </w:t>
+      </w:r>
+      <w:proofErr w:type="gramStart"/>
+      <w:r>
+        <w:rPr>
+          <w:lang w:val="en-US"/>
+        </w:rPr>
+        <w:t>whole .</w:t>
+      </w:r>
+      <w:proofErr w:type="spellStart"/>
+      <w:r>
+        <w:rPr>
+          <w:lang w:val="en-US"/>
+        </w:rPr>
+        <w:t>vsix</w:t>
+      </w:r>
+      <w:proofErr w:type="spellEnd"/>
+      <w:proofErr w:type="gramEnd"/>
+      <w:r>
+        <w:rPr>
+          <w:lang w:val="en-US"/>
+        </w:rPr>
+        <w:t xml:space="preserve"> content, including the manifest file, the package definition file, extensions, and any other file.</w:t>
+      </w:r>
+    </w:p>
+    <w:p>
+      <w:pPr>
+        <w:pStyle w:val="Heading3"/>
+        <w:rPr>
+          <w:lang w:val="en-US"/>
+        </w:rPr>
+      </w:pPr>
+      <w:r>
+        <w:rPr>
+          <w:lang w:val="en-US"/>
+        </w:rPr>
+        <w:t>Converting .</w:t>
       </w:r>
       <w:proofErr w:type="spellStart"/>
       <w:r>
@@ -5080,124 +5018,32 @@
         <w:rPr>
           <w:lang w:val="en-US"/>
         </w:rPr>
-        <w:t xml:space="preserve"> archive must contain at least one code snippet. To perform the conversion, follow these steps:</w:t>
-      </w:r>
-    </w:p>
-    <w:p>
-      <w:pPr>
-        <w:pStyle w:val="ListParagraph"/>
-        <w:numPr>
-          <w:ilvl w:val="0"/>
-          <w:numId w:val="4"/>
-        </w:numPr>
-        <w:rPr>
-          <w:lang w:val="en-US"/>
-        </w:rPr>
-      </w:pPr>
-      <w:r>
-        <w:rPr>
-          <w:lang w:val="en-US"/>
-        </w:rPr>
-        <w:t xml:space="preserve">Open the </w:t>
-      </w:r>
-      <w:r>
-        <w:rPr>
-          <w:b/>
-          <w:lang w:val="en-US"/>
-        </w:rPr>
-        <w:t>Package and Share (.</w:t>
-      </w:r>
-      <w:proofErr w:type="spellStart"/>
-      <w:r>
-        <w:rPr>
-          <w:b/>
+        <w:t xml:space="preserve"> Packages to .</w:t>
+      </w:r>
+      <w:proofErr w:type="spellStart"/>
+      <w:r>
+        <w:rPr>
           <w:lang w:val="en-US"/>
         </w:rPr>
         <w:t>vsix</w:t>
       </w:r>
       <w:proofErr w:type="spellEnd"/>
-      <w:r>
-        <w:rPr>
-          <w:b/>
-          <w:lang w:val="en-US"/>
-        </w:rPr>
-        <w:t>)</w:t>
-      </w:r>
-      <w:r>
-        <w:rPr>
-          <w:lang w:val="en-US"/>
-        </w:rPr>
-        <w:t xml:space="preserve"> tab.</w:t>
-      </w:r>
-    </w:p>
-    <w:p>
-      <w:pPr>
-        <w:pStyle w:val="ListParagraph"/>
-        <w:numPr>
-          <w:ilvl w:val="0"/>
-          <w:numId w:val="4"/>
-        </w:numPr>
-        <w:rPr>
-          <w:lang w:val="en-US"/>
-        </w:rPr>
-      </w:pPr>
-      <w:r>
-        <w:rPr>
-          <w:lang w:val="en-US"/>
-        </w:rPr>
-        <w:t>Fill-in the package metadata information (ignore the Code Snippets tab).</w:t>
-      </w:r>
-    </w:p>
-    <w:p>
-      <w:pPr>
-        <w:pStyle w:val="ListParagraph"/>
-        <w:numPr>
-          <w:ilvl w:val="0"/>
-          <w:numId w:val="4"/>
-        </w:numPr>
-        <w:rPr>
-          <w:lang w:val="en-US"/>
-        </w:rPr>
-      </w:pPr>
-      <w:r>
-        <w:rPr>
-          <w:lang w:val="en-US"/>
-        </w:rPr>
-        <w:t xml:space="preserve">Go to </w:t>
-      </w:r>
-      <w:proofErr w:type="spellStart"/>
-      <w:r>
-        <w:rPr>
-          <w:b/>
-          <w:lang w:val="en-US"/>
-        </w:rPr>
-        <w:t>Vsix</w:t>
-      </w:r>
-      <w:proofErr w:type="spellEnd"/>
-      <w:r>
-        <w:rPr>
-          <w:b/>
-          <w:lang w:val="en-US"/>
-        </w:rPr>
-        <w:t xml:space="preserve"> Tools</w:t>
-      </w:r>
-      <w:r>
-        <w:rPr>
-          <w:lang w:val="en-US"/>
-        </w:rPr>
-        <w:t xml:space="preserve"> and click the </w:t>
-      </w:r>
-      <w:r>
-        <w:rPr>
-          <w:b/>
-          <w:lang w:val="en-US"/>
-        </w:rPr>
-        <w:t>Convert .</w:t>
-      </w:r>
-      <w:proofErr w:type="spellStart"/>
-      <w:r>
-        <w:rPr>
-          <w:b/>
+    </w:p>
+    <w:p>
+      <w:pPr>
+        <w:rPr>
+          <w:lang w:val="en-US"/>
+        </w:rPr>
+      </w:pPr>
+      <w:r>
+        <w:rPr>
+          <w:lang w:val="en-US"/>
+        </w:rPr>
+        <w:t>You heard about the old .</w:t>
+      </w:r>
+      <w:proofErr w:type="spellStart"/>
+      <w:r>
+        <w:rPr>
           <w:lang w:val="en-US"/>
         </w:rPr>
         <w:t>vsi</w:t>
@@ -5205,15 +5051,27 @@
       <w:proofErr w:type="spellEnd"/>
       <w:r>
         <w:rPr>
-          <w:b/>
-          <w:lang w:val="en-US"/>
-        </w:rPr>
-        <w:t xml:space="preserve"> to .</w:t>
-      </w:r>
-      <w:proofErr w:type="spellStart"/>
-      <w:r>
-        <w:rPr>
-          <w:b/>
+          <w:lang w:val="en-US"/>
+        </w:rPr>
+        <w:t xml:space="preserve"> file format before. With Code Snippet Studio, you can easily convert a .</w:t>
+      </w:r>
+      <w:proofErr w:type="spellStart"/>
+      <w:r>
+        <w:rPr>
+          <w:lang w:val="en-US"/>
+        </w:rPr>
+        <w:t>vsi</w:t>
+      </w:r>
+      <w:proofErr w:type="spellEnd"/>
+      <w:r>
+        <w:rPr>
+          <w:lang w:val="en-US"/>
+        </w:rPr>
+        <w:t xml:space="preserve"> package into a .</w:t>
+      </w:r>
+      <w:proofErr w:type="spellStart"/>
+      <w:r>
+        <w:rPr>
           <w:lang w:val="en-US"/>
         </w:rPr>
         <w:t>vsix</w:t>
@@ -5223,47 +5081,7 @@
         <w:rPr>
           <w:lang w:val="en-US"/>
         </w:rPr>
-        <w:t xml:space="preserve"> button.</w:t>
-      </w:r>
-    </w:p>
-    <w:p>
-      <w:pPr>
-        <w:rPr>
-          <w:lang w:val="en-US"/>
-        </w:rPr>
-      </w:pPr>
-      <w:r>
-        <w:rPr>
-          <w:lang w:val="en-US"/>
-        </w:rPr>
-        <w:t>At this point, specify both the source and target file names and wait for the operation to complete.</w:t>
-      </w:r>
-    </w:p>
-    <w:p>
-      <w:pPr>
-        <w:pStyle w:val="Heading2"/>
-        <w:rPr>
-          <w:lang w:val="en-US"/>
-        </w:rPr>
-      </w:pPr>
-      <w:r>
-        <w:rPr>
-          <w:lang w:val="en-US"/>
-        </w:rPr>
-        <w:t>Settings: Customizing Code Snippet Studio</w:t>
-      </w:r>
-    </w:p>
-    <w:p>
-      <w:pPr>
-        <w:rPr>
-          <w:lang w:val="en-US"/>
-        </w:rPr>
-      </w:pPr>
-      <w:r>
-        <w:rPr>
-          <w:lang w:val="en-US"/>
-        </w:rPr>
-        <w:t>The Help &amp; Settings tab provides shortcuts to the documentation and additional information, plus it allows settings a couple options:</w:t>
+        <w:t xml:space="preserve"> one:</w:t>
       </w:r>
     </w:p>
     <w:p>
@@ -5277,12 +5095,11 @@
           <w:noProof/>
           <w:lang w:eastAsia="it-IT"/>
         </w:rPr>
-        <w:lastRenderedPageBreak/>
         <w:drawing>
-          <wp:inline distT="0" distB="0" distL="0" distR="0" wp14:anchorId="4E7320C2" wp14:editId="5E0AA3BF">
-            <wp:extent cx="6120130" cy="4611370"/>
+          <wp:inline distT="0" distB="0" distL="0" distR="0" wp14:anchorId="378495D1" wp14:editId="00CEC0EE">
+            <wp:extent cx="6120130" cy="599440"/>
             <wp:effectExtent l="0" t="0" r="0" b="0"/>
-            <wp:docPr id="7" name="Picture 7"/>
+            <wp:docPr id="24" name="Immagine 24"/>
             <wp:cNvGraphicFramePr>
               <a:graphicFrameLocks xmlns:a="http://schemas.openxmlformats.org/drawingml/2006/main" noChangeAspect="1"/>
             </wp:cNvGraphicFramePr>
@@ -5302,7 +5119,7 @@
                   <pic:spPr>
                     <a:xfrm>
                       <a:off x="0" y="0"/>
-                      <a:ext cx="6120130" cy="4611370"/>
+                      <a:ext cx="6120130" cy="599440"/>
                     </a:xfrm>
                     <a:prstGeom prst="rect">
                       <a:avLst/>
@@ -5325,19 +5142,177 @@
         <w:rPr>
           <w:lang w:val="en-US"/>
         </w:rPr>
-        <w:t>You can select the default language for the snippet editor and you can pick up one of the built-in themes for the user interface</w:t>
-      </w:r>
-      <w:r>
-        <w:rPr>
-          <w:lang w:val="en-US"/>
-        </w:rPr>
-        <w:t>; additionally, you can change the font size for the snippet editor</w:t>
-      </w:r>
-      <w:r>
-        <w:rPr>
-          <w:lang w:val="en-US"/>
-        </w:rPr>
-        <w:t>. These settings are saved at change, so you they become the new default.</w:t>
+        <w:t>The only condition is that the source .</w:t>
+      </w:r>
+      <w:proofErr w:type="spellStart"/>
+      <w:r>
+        <w:rPr>
+          <w:lang w:val="en-US"/>
+        </w:rPr>
+        <w:t>vsi</w:t>
+      </w:r>
+      <w:proofErr w:type="spellEnd"/>
+      <w:r>
+        <w:rPr>
+          <w:lang w:val="en-US"/>
+        </w:rPr>
+        <w:t xml:space="preserve"> archive must contain at least one code snippet. To perform the conversion, follow these steps:</w:t>
+      </w:r>
+    </w:p>
+    <w:p>
+      <w:pPr>
+        <w:pStyle w:val="ListParagraph"/>
+        <w:numPr>
+          <w:ilvl w:val="0"/>
+          <w:numId w:val="4"/>
+        </w:numPr>
+        <w:rPr>
+          <w:lang w:val="en-US"/>
+        </w:rPr>
+      </w:pPr>
+      <w:r>
+        <w:rPr>
+          <w:lang w:val="en-US"/>
+        </w:rPr>
+        <w:t xml:space="preserve">Open the </w:t>
+      </w:r>
+      <w:r>
+        <w:rPr>
+          <w:b/>
+          <w:lang w:val="en-US"/>
+        </w:rPr>
+        <w:t>Package and Share (.</w:t>
+      </w:r>
+      <w:proofErr w:type="spellStart"/>
+      <w:r>
+        <w:rPr>
+          <w:b/>
+          <w:lang w:val="en-US"/>
+        </w:rPr>
+        <w:t>vsix</w:t>
+      </w:r>
+      <w:proofErr w:type="spellEnd"/>
+      <w:r>
+        <w:rPr>
+          <w:b/>
+          <w:lang w:val="en-US"/>
+        </w:rPr>
+        <w:t>)</w:t>
+      </w:r>
+      <w:r>
+        <w:rPr>
+          <w:lang w:val="en-US"/>
+        </w:rPr>
+        <w:t xml:space="preserve"> tab.</w:t>
+      </w:r>
+    </w:p>
+    <w:p>
+      <w:pPr>
+        <w:pStyle w:val="ListParagraph"/>
+        <w:numPr>
+          <w:ilvl w:val="0"/>
+          <w:numId w:val="4"/>
+        </w:numPr>
+        <w:rPr>
+          <w:lang w:val="en-US"/>
+        </w:rPr>
+      </w:pPr>
+      <w:r>
+        <w:rPr>
+          <w:lang w:val="en-US"/>
+        </w:rPr>
+        <w:t>Fill-in the package metadata information (ignore the Code Snippets tab).</w:t>
+      </w:r>
+    </w:p>
+    <w:p>
+      <w:pPr>
+        <w:pStyle w:val="ListParagraph"/>
+        <w:numPr>
+          <w:ilvl w:val="0"/>
+          <w:numId w:val="4"/>
+        </w:numPr>
+        <w:rPr>
+          <w:lang w:val="en-US"/>
+        </w:rPr>
+      </w:pPr>
+      <w:r>
+        <w:rPr>
+          <w:lang w:val="en-US"/>
+        </w:rPr>
+        <w:t xml:space="preserve">Go to </w:t>
+      </w:r>
+      <w:proofErr w:type="spellStart"/>
+      <w:r>
+        <w:rPr>
+          <w:b/>
+          <w:lang w:val="en-US"/>
+        </w:rPr>
+        <w:t>Vsix</w:t>
+      </w:r>
+      <w:proofErr w:type="spellEnd"/>
+      <w:r>
+        <w:rPr>
+          <w:b/>
+          <w:lang w:val="en-US"/>
+        </w:rPr>
+        <w:t xml:space="preserve"> Tools</w:t>
+      </w:r>
+      <w:r>
+        <w:rPr>
+          <w:lang w:val="en-US"/>
+        </w:rPr>
+        <w:t xml:space="preserve"> and click the </w:t>
+      </w:r>
+      <w:r>
+        <w:rPr>
+          <w:b/>
+          <w:lang w:val="en-US"/>
+        </w:rPr>
+        <w:t>Convert .</w:t>
+      </w:r>
+      <w:proofErr w:type="spellStart"/>
+      <w:r>
+        <w:rPr>
+          <w:b/>
+          <w:lang w:val="en-US"/>
+        </w:rPr>
+        <w:t>vsi</w:t>
+      </w:r>
+      <w:proofErr w:type="spellEnd"/>
+      <w:r>
+        <w:rPr>
+          <w:b/>
+          <w:lang w:val="en-US"/>
+        </w:rPr>
+        <w:t xml:space="preserve"> to .</w:t>
+      </w:r>
+      <w:proofErr w:type="spellStart"/>
+      <w:r>
+        <w:rPr>
+          <w:b/>
+          <w:lang w:val="en-US"/>
+        </w:rPr>
+        <w:t>vsix</w:t>
+      </w:r>
+      <w:proofErr w:type="spellEnd"/>
+      <w:r>
+        <w:rPr>
+          <w:lang w:val="en-US"/>
+        </w:rPr>
+        <w:t xml:space="preserve"> button.</w:t>
+      </w:r>
+    </w:p>
+    <w:p>
+      <w:pPr>
+        <w:rPr>
+          <w:lang w:val="en-US"/>
+        </w:rPr>
+      </w:pPr>
+      <w:r>
+        <w:rPr>
+          <w:lang w:val="en-US"/>
+        </w:rPr>
+        <w:t>At this point, specify both the source and target file names and wait for the operation to complete.</w:t>
       </w:r>
     </w:p>
     <w:p>
@@ -5351,20 +5326,20 @@
         <w:rPr>
           <w:lang w:val="en-US"/>
         </w:rPr>
-        <w:t>Code Snippet Studio as a Visual Studio Extension</w:t>
-      </w:r>
-    </w:p>
-    <w:p>
-      <w:pPr>
-        <w:rPr>
-          <w:lang w:val="en-US"/>
-        </w:rPr>
-      </w:pPr>
-      <w:r>
-        <w:rPr>
-          <w:lang w:val="en-US"/>
-        </w:rPr>
-        <w:t>Code Snippet Studio is also available as an extension for Visual Studio 2015. Once installed, you enable it by selecting View, Other Windows, Code Snippet Studio. The extension has the same features as the stand-alone edition:</w:t>
+        <w:t>Settings: Customizing Code Snippet Studio</w:t>
+      </w:r>
+    </w:p>
+    <w:p>
+      <w:pPr>
+        <w:rPr>
+          <w:lang w:val="en-US"/>
+        </w:rPr>
+      </w:pPr>
+      <w:r>
+        <w:rPr>
+          <w:lang w:val="en-US"/>
+        </w:rPr>
+        <w:t>The Help &amp; Settings tab provides shortcuts to the documentation and additional information, plus it allows settings a couple options:</w:t>
       </w:r>
     </w:p>
     <w:p>
@@ -5380,10 +5355,10 @@
         </w:rPr>
         <w:lastRenderedPageBreak/>
         <w:drawing>
-          <wp:inline distT="0" distB="0" distL="0" distR="0" wp14:anchorId="3FBDFEC0" wp14:editId="0F6C5848">
-            <wp:extent cx="6120130" cy="5207635"/>
+          <wp:inline distT="0" distB="0" distL="0" distR="0" wp14:anchorId="4E7320C2" wp14:editId="5E0AA3BF">
+            <wp:extent cx="6120130" cy="4611370"/>
             <wp:effectExtent l="0" t="0" r="0" b="0"/>
-            <wp:docPr id="9" name="Picture 9"/>
+            <wp:docPr id="7" name="Picture 7"/>
             <wp:cNvGraphicFramePr>
               <a:graphicFrameLocks xmlns:a="http://schemas.openxmlformats.org/drawingml/2006/main" noChangeAspect="1"/>
             </wp:cNvGraphicFramePr>
@@ -5403,6 +5378,107 @@
                   <pic:spPr>
                     <a:xfrm>
                       <a:off x="0" y="0"/>
+                      <a:ext cx="6120130" cy="4611370"/>
+                    </a:xfrm>
+                    <a:prstGeom prst="rect">
+                      <a:avLst/>
+                    </a:prstGeom>
+                  </pic:spPr>
+                </pic:pic>
+              </a:graphicData>
+            </a:graphic>
+          </wp:inline>
+        </w:drawing>
+      </w:r>
+    </w:p>
+    <w:p>
+      <w:pPr>
+        <w:rPr>
+          <w:lang w:val="en-US"/>
+        </w:rPr>
+      </w:pPr>
+      <w:r>
+        <w:rPr>
+          <w:lang w:val="en-US"/>
+        </w:rPr>
+        <w:t>You can select the default language for the snippet editor and you can pick up one of the built-in themes for the user interface</w:t>
+      </w:r>
+      <w:r>
+        <w:rPr>
+          <w:lang w:val="en-US"/>
+        </w:rPr>
+        <w:t>; additionally, you can change the font size for the snippet editor</w:t>
+      </w:r>
+      <w:r>
+        <w:rPr>
+          <w:lang w:val="en-US"/>
+        </w:rPr>
+        <w:t>. These settings are saved at change, so you they become the new default.</w:t>
+      </w:r>
+    </w:p>
+    <w:p>
+      <w:pPr>
+        <w:pStyle w:val="Heading2"/>
+        <w:rPr>
+          <w:lang w:val="en-US"/>
+        </w:rPr>
+      </w:pPr>
+      <w:r>
+        <w:rPr>
+          <w:lang w:val="en-US"/>
+        </w:rPr>
+        <w:t>Code Snippet Studio as a Visual Studio Extension</w:t>
+      </w:r>
+    </w:p>
+    <w:p>
+      <w:pPr>
+        <w:rPr>
+          <w:lang w:val="en-US"/>
+        </w:rPr>
+      </w:pPr>
+      <w:r>
+        <w:rPr>
+          <w:lang w:val="en-US"/>
+        </w:rPr>
+        <w:t>Code Snippet Studio is also available as an extension for Visual Studio 2015. Once installed, you enable it by selecting View, Other Windows, Code Snippet Studio. The extension has the same features as the stand-alone edition:</w:t>
+      </w:r>
+    </w:p>
+    <w:p>
+      <w:pPr>
+        <w:rPr>
+          <w:lang w:val="en-US"/>
+        </w:rPr>
+      </w:pPr>
+      <w:r>
+        <w:rPr>
+          <w:noProof/>
+          <w:lang w:eastAsia="it-IT"/>
+        </w:rPr>
+        <w:lastRenderedPageBreak/>
+        <w:drawing>
+          <wp:inline distT="0" distB="0" distL="0" distR="0" wp14:anchorId="3FBDFEC0" wp14:editId="0F6C5848">
+            <wp:extent cx="6120130" cy="5207635"/>
+            <wp:effectExtent l="0" t="0" r="0" b="0"/>
+            <wp:docPr id="9" name="Picture 9"/>
+            <wp:cNvGraphicFramePr>
+              <a:graphicFrameLocks xmlns:a="http://schemas.openxmlformats.org/drawingml/2006/main" noChangeAspect="1"/>
+            </wp:cNvGraphicFramePr>
+            <a:graphic xmlns:a="http://schemas.openxmlformats.org/drawingml/2006/main">
+              <a:graphicData uri="http://schemas.openxmlformats.org/drawingml/2006/picture">
+                <pic:pic xmlns:pic="http://schemas.openxmlformats.org/drawingml/2006/picture">
+                  <pic:nvPicPr>
+                    <pic:cNvPr id="1" name=""/>
+                    <pic:cNvPicPr/>
+                  </pic:nvPicPr>
+                  <pic:blipFill>
+                    <a:blip r:embed="rId44"/>
+                    <a:stretch>
+                      <a:fillRect/>
+                    </a:stretch>
+                  </pic:blipFill>
+                  <pic:spPr>
+                    <a:xfrm>
+                      <a:off x="0" y="0"/>
                       <a:ext cx="6120130" cy="5207635"/>
                     </a:xfrm>
                     <a:prstGeom prst="rect">
@@ -5449,7 +5525,7 @@
           <w:lang w:val="en-US"/>
         </w:rPr>
       </w:pPr>
-      <w:hyperlink r:id="rId44" w:history="1">
+      <w:hyperlink r:id="rId45" w:history="1">
         <w:r>
           <w:rPr>
             <w:rStyle w:val="Hyperlink"/>
@@ -5487,7 +5563,7 @@
           <w:lang w:val="en-US"/>
         </w:rPr>
       </w:pPr>
-      <w:hyperlink r:id="rId45" w:history="1">
+      <w:hyperlink r:id="rId46" w:history="1">
         <w:proofErr w:type="spellStart"/>
         <w:r>
           <w:rPr>
@@ -5572,7 +5648,7 @@
         </w:rPr>
         <w:t xml:space="preserve"> hosted on GitHub at: </w:t>
       </w:r>
-      <w:hyperlink r:id="rId46" w:history="1">
+      <w:hyperlink r:id="rId47" w:history="1">
         <w:r>
           <w:rPr>
             <w:rStyle w:val="Hyperlink"/>
@@ -5593,7 +5669,7 @@
         </w:rPr>
         <w:t xml:space="preserve"> Please make sure you have a look at the APIs exposed by the </w:t>
       </w:r>
-      <w:hyperlink r:id="rId47" w:history="1">
+      <w:hyperlink r:id="rId48" w:history="1">
         <w:proofErr w:type="spellStart"/>
         <w:r>
           <w:rPr>

</xml_diff>

<commit_message>
Importing a code file into a new snippet is now allowed Improved Roslyn analysis experience
</commit_message>
<xml_diff>
--- a/CodeSnippetStudio_Extension/Code_Snippet_Studio_User_Guide.docx
+++ b/CodeSnippetStudio_Extension/Code_Snippet_Studio_User_Guide.docx
@@ -1,6 +1,6 @@
 
 <file path=word/document.xml><?xml version="1.0" encoding="utf-8"?>
-<w:document xmlns:wpc="http://schemas.microsoft.com/office/word/2010/wordprocessingCanvas" xmlns:cx="http://schemas.microsoft.com/office/drawing/2014/chartex" xmlns:cx1="http://schemas.microsoft.com/office/drawing/2015/9/8/chartex" xmlns:mc="http://schemas.openxmlformats.org/markup-compatibility/2006" xmlns:o="urn:schemas-microsoft-com:office:office" xmlns:r="http://schemas.openxmlformats.org/officeDocument/2006/relationships" xmlns:m="http://schemas.openxmlformats.org/officeDocument/2006/math" xmlns:v="urn:schemas-microsoft-com:vml" xmlns:wp14="http://schemas.microsoft.com/office/word/2010/wordprocessingDrawing" xmlns:wp="http://schemas.openxmlformats.org/drawingml/2006/wordprocessingDrawing" xmlns:w10="urn:schemas-microsoft-com:office:word" xmlns:w="http://schemas.openxmlformats.org/wordprocessingml/2006/main" xmlns:w14="http://schemas.microsoft.com/office/word/2010/wordml" xmlns:w15="http://schemas.microsoft.com/office/word/2012/wordml" xmlns:w16se="http://schemas.microsoft.com/office/word/2015/wordml/symex" xmlns:wpg="http://schemas.microsoft.com/office/word/2010/wordprocessingGroup" xmlns:wpi="http://schemas.microsoft.com/office/word/2010/wordprocessingInk" xmlns:wne="http://schemas.microsoft.com/office/word/2006/wordml" xmlns:wps="http://schemas.microsoft.com/office/word/2010/wordprocessingShape" mc:Ignorable="w14 w15 w16se wp14">
+<w:document xmlns:wpc="http://schemas.microsoft.com/office/word/2010/wordprocessingCanvas" xmlns:cx="http://schemas.microsoft.com/office/drawing/2014/chartex" xmlns:cx1="http://schemas.microsoft.com/office/drawing/2015/9/8/chartex" xmlns:cx2="http://schemas.microsoft.com/office/drawing/2015/10/21/chartex" xmlns:mc="http://schemas.openxmlformats.org/markup-compatibility/2006" xmlns:o="urn:schemas-microsoft-com:office:office" xmlns:r="http://schemas.openxmlformats.org/officeDocument/2006/relationships" xmlns:m="http://schemas.openxmlformats.org/officeDocument/2006/math" xmlns:v="urn:schemas-microsoft-com:vml" xmlns:wp14="http://schemas.microsoft.com/office/word/2010/wordprocessingDrawing" xmlns:wp="http://schemas.openxmlformats.org/drawingml/2006/wordprocessingDrawing" xmlns:w10="urn:schemas-microsoft-com:office:word" xmlns:w="http://schemas.openxmlformats.org/wordprocessingml/2006/main" xmlns:w14="http://schemas.microsoft.com/office/word/2010/wordml" xmlns:w15="http://schemas.microsoft.com/office/word/2012/wordml" xmlns:w16se="http://schemas.microsoft.com/office/word/2015/wordml/symex" xmlns:wpg="http://schemas.microsoft.com/office/word/2010/wordprocessingGroup" xmlns:wpi="http://schemas.microsoft.com/office/word/2010/wordprocessingInk" xmlns:wne="http://schemas.microsoft.com/office/word/2006/wordml" xmlns:wps="http://schemas.microsoft.com/office/word/2010/wordprocessingShape" mc:Ignorable="w14 w15 w16se wp14">
   <w:body>
     <w:p>
       <w:pPr>
@@ -734,34 +734,18 @@
           </wp:inline>
         </w:drawing>
       </w:r>
-      <w:bookmarkStart w:id="0" w:name="_GoBack"/>
-      <w:bookmarkEnd w:id="0"/>
-    </w:p>
-    <w:p>
-      <w:pPr>
-        <w:pStyle w:val="Heading3"/>
-        <w:rPr>
-          <w:lang w:val="en-US"/>
-        </w:rPr>
-      </w:pPr>
-      <w:r>
-        <w:rPr>
-          <w:lang w:val="en-US"/>
-        </w:rPr>
-        <w:t>Supplying Code Snippet Properties</w:t>
-      </w:r>
-    </w:p>
-    <w:p>
-      <w:pPr>
-        <w:rPr>
-          <w:lang w:val="en-US"/>
-        </w:rPr>
-      </w:pPr>
-      <w:r>
-        <w:rPr>
-          <w:lang w:val="en-US"/>
-        </w:rPr>
-        <w:t>Once you have your code written, you must specify the code snippet properties. This can be done in the Properties dialog, in the upper right corner of the UI:</w:t>
+    </w:p>
+    <w:p>
+      <w:pPr>
+        <w:rPr>
+          <w:lang w:val="en-US"/>
+        </w:rPr>
+      </w:pPr>
+      <w:r>
+        <w:rPr>
+          <w:lang w:val="en-US"/>
+        </w:rPr>
+        <w:t>When you click an error in the Error List window, the code editor highlights the code that raised the error:</w:t>
       </w:r>
     </w:p>
     <w:p>
@@ -775,11 +759,12 @@
           <w:noProof/>
           <w:lang w:eastAsia="it-IT"/>
         </w:rPr>
+        <w:lastRenderedPageBreak/>
         <w:drawing>
-          <wp:inline distT="0" distB="0" distL="0" distR="0" wp14:anchorId="3AED2379" wp14:editId="008B46BF">
-            <wp:extent cx="2438740" cy="2191056"/>
+          <wp:inline distT="0" distB="0" distL="0" distR="0" wp14:anchorId="52E31441" wp14:editId="524244AF">
+            <wp:extent cx="6120130" cy="4611370"/>
             <wp:effectExtent l="0" t="0" r="0" b="0"/>
-            <wp:docPr id="5" name="Immagine 5"/>
+            <wp:docPr id="31" name="Picture 31"/>
             <wp:cNvGraphicFramePr>
               <a:graphicFrameLocks xmlns:a="http://schemas.openxmlformats.org/drawingml/2006/main" noChangeAspect="1"/>
             </wp:cNvGraphicFramePr>
@@ -799,7 +784,7 @@
                   <pic:spPr>
                     <a:xfrm>
                       <a:off x="0" y="0"/>
-                      <a:ext cx="2438740" cy="2191056"/>
+                      <a:ext cx="6120130" cy="4611370"/>
                     </a:xfrm>
                     <a:prstGeom prst="rect">
                       <a:avLst/>
@@ -820,76 +805,12 @@
       </w:pPr>
       <w:r>
         <w:rPr>
-          <w:b/>
-          <w:lang w:val="en-US"/>
-        </w:rPr>
-        <w:t>Author</w:t>
-      </w:r>
-      <w:r>
-        <w:rPr>
-          <w:lang w:val="en-US"/>
-        </w:rPr>
-        <w:t xml:space="preserve">, </w:t>
-      </w:r>
-      <w:r>
-        <w:rPr>
-          <w:b/>
-          <w:lang w:val="en-US"/>
-        </w:rPr>
-        <w:t>Description</w:t>
-      </w:r>
-      <w:r>
-        <w:rPr>
-          <w:lang w:val="en-US"/>
-        </w:rPr>
-        <w:t xml:space="preserve">, and </w:t>
-      </w:r>
-      <w:r>
-        <w:rPr>
-          <w:b/>
-          <w:lang w:val="en-US"/>
-        </w:rPr>
-        <w:t>Title</w:t>
-      </w:r>
-      <w:r>
-        <w:rPr>
-          <w:lang w:val="en-US"/>
-        </w:rPr>
-        <w:t xml:space="preserve"> are mandatory properties. All other properties are optional. Pay attention to the </w:t>
-      </w:r>
-      <w:r>
-        <w:rPr>
-          <w:b/>
-          <w:lang w:val="en-US"/>
-        </w:rPr>
-        <w:t>Kind</w:t>
-      </w:r>
-      <w:r>
-        <w:rPr>
-          <w:lang w:val="en-US"/>
-        </w:rPr>
-        <w:t xml:space="preserve"> property. Here you can specify what kind of code snippet you are creating (method body, method declaration, type declaration, a whole code file, or any kind of usage).</w:t>
-      </w:r>
-      <w:r>
-        <w:rPr>
-          <w:lang w:val="en-US"/>
-        </w:rPr>
-        <w:t xml:space="preserve"> Actually, Kind is ignored when you create a code snippet for Visual Studio Code, but Studio still requires it as you might want to save the snippet as a </w:t>
-      </w:r>
-      <w:proofErr w:type="gramStart"/>
-      <w:r>
-        <w:rPr>
-          <w:lang w:val="en-US"/>
-        </w:rPr>
-        <w:t>classic .snippet</w:t>
-      </w:r>
-      <w:proofErr w:type="gramEnd"/>
-      <w:r>
-        <w:rPr>
-          <w:lang w:val="en-US"/>
-        </w:rPr>
-        <w:t xml:space="preserve"> file too.</w:t>
-      </w:r>
+          <w:lang w:val="en-US"/>
+        </w:rPr>
+        <w:t xml:space="preserve">Selection is red for errors and yellow for warnings. </w:t>
+      </w:r>
+      <w:bookmarkStart w:id="0" w:name="_GoBack"/>
+      <w:bookmarkEnd w:id="0"/>
     </w:p>
     <w:p>
       <w:pPr>
@@ -902,27 +823,20 @@
         <w:rPr>
           <w:lang w:val="en-US"/>
         </w:rPr>
-        <w:lastRenderedPageBreak/>
-        <w:t>Adding Declarations for IntelliSense replacements</w:t>
-      </w:r>
-    </w:p>
-    <w:p>
-      <w:pPr>
-        <w:rPr>
-          <w:lang w:val="en-US"/>
-        </w:rPr>
-      </w:pPr>
-      <w:r>
-        <w:rPr>
-          <w:lang w:val="en-US"/>
-        </w:rPr>
-        <w:t>D</w:t>
-      </w:r>
-      <w:r>
-        <w:rPr>
-          <w:lang w:val="en-US"/>
-        </w:rPr>
-        <w:t>eclarations allow the Visual Studio’s IntelliSense to highlight words in the code and to provide suggestions, so that users can replace the highlighted word with a different one, like in the following example:</w:t>
+        <w:t>Supplying Code Snippet Properties</w:t>
+      </w:r>
+    </w:p>
+    <w:p>
+      <w:pPr>
+        <w:rPr>
+          <w:lang w:val="en-US"/>
+        </w:rPr>
+      </w:pPr>
+      <w:r>
+        <w:rPr>
+          <w:lang w:val="en-US"/>
+        </w:rPr>
+        <w:t>Once you have your code written, you must specify the code snippet properties. This can be done in the Properties dialog, in the upper right corner of the UI:</w:t>
       </w:r>
     </w:p>
     <w:p>
@@ -937,10 +851,10 @@
           <w:lang w:eastAsia="it-IT"/>
         </w:rPr>
         <w:drawing>
-          <wp:inline distT="0" distB="0" distL="0" distR="0" wp14:anchorId="6D3CFD68" wp14:editId="41361D1B">
-            <wp:extent cx="5372850" cy="2915057"/>
+          <wp:inline distT="0" distB="0" distL="0" distR="0" wp14:anchorId="3AED2379" wp14:editId="008B46BF">
+            <wp:extent cx="2438740" cy="2191056"/>
             <wp:effectExtent l="0" t="0" r="0" b="0"/>
-            <wp:docPr id="6" name="Immagine 6"/>
+            <wp:docPr id="5" name="Immagine 5"/>
             <wp:cNvGraphicFramePr>
               <a:graphicFrameLocks xmlns:a="http://schemas.openxmlformats.org/drawingml/2006/main" noChangeAspect="1"/>
             </wp:cNvGraphicFramePr>
@@ -960,7 +874,7 @@
                   <pic:spPr>
                     <a:xfrm>
                       <a:off x="0" y="0"/>
-                      <a:ext cx="5372850" cy="2915057"/>
+                      <a:ext cx="2438740" cy="2191056"/>
                     </a:xfrm>
                     <a:prstGeom prst="rect">
                       <a:avLst/>
@@ -981,63 +895,109 @@
       </w:pPr>
       <w:r>
         <w:rPr>
-          <w:lang w:val="en-US"/>
-        </w:rPr>
-        <w:t>To add your declaration, follow these steps:</w:t>
-      </w:r>
-    </w:p>
-    <w:p>
-      <w:pPr>
-        <w:pStyle w:val="ListParagraph"/>
-        <w:numPr>
-          <w:ilvl w:val="0"/>
-          <w:numId w:val="2"/>
-        </w:numPr>
-        <w:rPr>
-          <w:lang w:val="en-US"/>
-        </w:rPr>
-      </w:pPr>
-      <w:r>
-        <w:rPr>
-          <w:lang w:val="en-US"/>
-        </w:rPr>
-        <w:t>Select a word, identifier, or type name in the code editor.</w:t>
-      </w:r>
-    </w:p>
-    <w:p>
-      <w:pPr>
-        <w:pStyle w:val="ListParagraph"/>
-        <w:numPr>
-          <w:ilvl w:val="0"/>
-          <w:numId w:val="2"/>
-        </w:numPr>
-        <w:rPr>
-          <w:lang w:val="en-US"/>
-        </w:rPr>
-      </w:pPr>
-      <w:r>
-        <w:rPr>
-          <w:lang w:val="en-US"/>
-        </w:rPr>
-        <w:t>Click the “+” button</w:t>
-      </w:r>
-    </w:p>
-    <w:p>
-      <w:pPr>
-        <w:pStyle w:val="ListParagraph"/>
-        <w:numPr>
-          <w:ilvl w:val="0"/>
-          <w:numId w:val="2"/>
-        </w:numPr>
-        <w:rPr>
-          <w:lang w:val="en-US"/>
-        </w:rPr>
-      </w:pPr>
-      <w:r>
-        <w:rPr>
-          <w:lang w:val="en-US"/>
-        </w:rPr>
-        <w:t>When a new declaration definition appears in the grid below the code editor, enter the required information as in the following figure:</w:t>
+          <w:b/>
+          <w:lang w:val="en-US"/>
+        </w:rPr>
+        <w:t>Author</w:t>
+      </w:r>
+      <w:r>
+        <w:rPr>
+          <w:lang w:val="en-US"/>
+        </w:rPr>
+        <w:t xml:space="preserve">, </w:t>
+      </w:r>
+      <w:r>
+        <w:rPr>
+          <w:b/>
+          <w:lang w:val="en-US"/>
+        </w:rPr>
+        <w:t>Description</w:t>
+      </w:r>
+      <w:r>
+        <w:rPr>
+          <w:lang w:val="en-US"/>
+        </w:rPr>
+        <w:t xml:space="preserve">, and </w:t>
+      </w:r>
+      <w:r>
+        <w:rPr>
+          <w:b/>
+          <w:lang w:val="en-US"/>
+        </w:rPr>
+        <w:t>Title</w:t>
+      </w:r>
+      <w:r>
+        <w:rPr>
+          <w:lang w:val="en-US"/>
+        </w:rPr>
+        <w:t xml:space="preserve"> are mandatory properties. All other properties are optional. Pay attention to the </w:t>
+      </w:r>
+      <w:r>
+        <w:rPr>
+          <w:b/>
+          <w:lang w:val="en-US"/>
+        </w:rPr>
+        <w:t>Kind</w:t>
+      </w:r>
+      <w:r>
+        <w:rPr>
+          <w:lang w:val="en-US"/>
+        </w:rPr>
+        <w:t xml:space="preserve"> property. Here you can specify what kind of code snippet you are creating (method body, method declaration, type declaration, a whole code file, or any kind of usage).</w:t>
+      </w:r>
+      <w:r>
+        <w:rPr>
+          <w:lang w:val="en-US"/>
+        </w:rPr>
+        <w:t xml:space="preserve"> Actually, Kind is ignored when you create a code snippet for Visual Studio Code, but Studio still requires it as you might want to save the snippet as a </w:t>
+      </w:r>
+      <w:proofErr w:type="gramStart"/>
+      <w:r>
+        <w:rPr>
+          <w:lang w:val="en-US"/>
+        </w:rPr>
+        <w:t>classic .snippet</w:t>
+      </w:r>
+      <w:proofErr w:type="gramEnd"/>
+      <w:r>
+        <w:rPr>
+          <w:lang w:val="en-US"/>
+        </w:rPr>
+        <w:t xml:space="preserve"> file too.</w:t>
+      </w:r>
+    </w:p>
+    <w:p>
+      <w:pPr>
+        <w:pStyle w:val="Heading3"/>
+        <w:rPr>
+          <w:lang w:val="en-US"/>
+        </w:rPr>
+      </w:pPr>
+      <w:r>
+        <w:rPr>
+          <w:lang w:val="en-US"/>
+        </w:rPr>
+        <w:lastRenderedPageBreak/>
+        <w:t>Adding Declarations for IntelliSense replacements</w:t>
+      </w:r>
+    </w:p>
+    <w:p>
+      <w:pPr>
+        <w:rPr>
+          <w:lang w:val="en-US"/>
+        </w:rPr>
+      </w:pPr>
+      <w:r>
+        <w:rPr>
+          <w:lang w:val="en-US"/>
+        </w:rPr>
+        <w:t>D</w:t>
+      </w:r>
+      <w:r>
+        <w:rPr>
+          <w:lang w:val="en-US"/>
+        </w:rPr>
+        <w:t>eclarations allow the Visual Studio’s IntelliSense to highlight words in the code and to provide suggestions, so that users can replace the highlighted word with a different one, like in the following example:</w:t>
       </w:r>
     </w:p>
     <w:p>
@@ -1051,12 +1011,11 @@
           <w:noProof/>
           <w:lang w:eastAsia="it-IT"/>
         </w:rPr>
-        <w:lastRenderedPageBreak/>
         <w:drawing>
-          <wp:inline distT="0" distB="0" distL="0" distR="0" wp14:anchorId="21CBD7A3" wp14:editId="4E70DFEB">
-            <wp:extent cx="6120130" cy="4611370"/>
+          <wp:inline distT="0" distB="0" distL="0" distR="0" wp14:anchorId="6D3CFD68" wp14:editId="41361D1B">
+            <wp:extent cx="5372850" cy="2915057"/>
             <wp:effectExtent l="0" t="0" r="0" b="0"/>
-            <wp:docPr id="16" name="Picture 16"/>
+            <wp:docPr id="6" name="Immagine 6"/>
             <wp:cNvGraphicFramePr>
               <a:graphicFrameLocks xmlns:a="http://schemas.openxmlformats.org/drawingml/2006/main" noChangeAspect="1"/>
             </wp:cNvGraphicFramePr>
@@ -1076,7 +1035,7 @@
                   <pic:spPr>
                     <a:xfrm>
                       <a:off x="0" y="0"/>
-                      <a:ext cx="6120130" cy="4611370"/>
+                      <a:ext cx="5372850" cy="2915057"/>
                     </a:xfrm>
                     <a:prstGeom prst="rect">
                       <a:avLst/>
@@ -1099,7 +1058,7 @@
         <w:rPr>
           <w:lang w:val="en-US"/>
         </w:rPr>
-        <w:t>Notice that:</w:t>
+        <w:t>To add your declaration, follow these steps:</w:t>
       </w:r>
     </w:p>
     <w:p>
@@ -1107,7 +1066,7 @@
         <w:pStyle w:val="ListParagraph"/>
         <w:numPr>
           <w:ilvl w:val="0"/>
-          <w:numId w:val="3"/>
+          <w:numId w:val="2"/>
         </w:numPr>
         <w:rPr>
           <w:lang w:val="en-US"/>
@@ -1117,7 +1076,7 @@
         <w:rPr>
           <w:lang w:val="en-US"/>
         </w:rPr>
-        <w:t>“Defaults to” means the text you currently selected and should never be changed</w:t>
+        <w:t>Select a word, identifier, or type name in the code editor.</w:t>
       </w:r>
     </w:p>
     <w:p>
@@ -1125,7 +1084,7 @@
         <w:pStyle w:val="ListParagraph"/>
         <w:numPr>
           <w:ilvl w:val="0"/>
-          <w:numId w:val="3"/>
+          <w:numId w:val="2"/>
         </w:numPr>
         <w:rPr>
           <w:lang w:val="en-US"/>
@@ -1135,19 +1094,7 @@
         <w:rPr>
           <w:lang w:val="en-US"/>
         </w:rPr>
-        <w:t>“ID” is a unique identifier for the declaration used by Visual Studio and can be renamed, however Code Snippet Studio automatically generates both field</w:t>
-      </w:r>
-      <w:r>
-        <w:rPr>
-          <w:lang w:val="en-US"/>
-        </w:rPr>
-        <w:t>s</w:t>
-      </w:r>
-      <w:r>
-        <w:rPr>
-          <w:lang w:val="en-US"/>
-        </w:rPr>
-        <w:t xml:space="preserve"> for you.</w:t>
+        <w:t>Click the “+” button</w:t>
       </w:r>
     </w:p>
     <w:p>
@@ -1155,7 +1102,7 @@
         <w:pStyle w:val="ListParagraph"/>
         <w:numPr>
           <w:ilvl w:val="0"/>
-          <w:numId w:val="3"/>
+          <w:numId w:val="2"/>
         </w:numPr>
         <w:rPr>
           <w:lang w:val="en-US"/>
@@ -1165,83 +1112,7 @@
         <w:rPr>
           <w:lang w:val="en-US"/>
         </w:rPr>
-        <w:t>“Type” represents the .NET type of the selected code, but is totally optional and not necessary with replacements that are not about types or type names.</w:t>
-      </w:r>
-    </w:p>
-    <w:p>
-      <w:pPr>
-        <w:pStyle w:val="ListParagraph"/>
-        <w:numPr>
-          <w:ilvl w:val="0"/>
-          <w:numId w:val="3"/>
-        </w:numPr>
-        <w:rPr>
-          <w:lang w:val="en-US"/>
-        </w:rPr>
-      </w:pPr>
-      <w:r>
-        <w:rPr>
-          <w:lang w:val="en-US"/>
-        </w:rPr>
-        <w:t>“ToolTip” must be filled with the text you want to be visible in the declaration description inside the code editor.</w:t>
-      </w:r>
-    </w:p>
-    <w:p>
-      <w:pPr>
-        <w:rPr>
-          <w:lang w:val="en-US"/>
-        </w:rPr>
-      </w:pPr>
-      <w:r>
-        <w:rPr>
-          <w:lang w:val="en-US"/>
-        </w:rPr>
-        <w:t xml:space="preserve">You can add as many declarations as you like. </w:t>
-      </w:r>
-      <w:r>
-        <w:rPr>
-          <w:lang w:val="en-US"/>
-        </w:rPr>
-        <w:t>Declarations are also used for variable replacements with Visual Studio Code’s snippets.</w:t>
-      </w:r>
-    </w:p>
-    <w:p>
-      <w:pPr>
-        <w:pStyle w:val="Heading3"/>
-        <w:rPr>
-          <w:lang w:val="en-US"/>
-        </w:rPr>
-      </w:pPr>
-      <w:r>
-        <w:rPr>
-          <w:lang w:val="en-US"/>
-        </w:rPr>
-        <w:t>Specifying Required Namespaces (Visual Basic only)</w:t>
-      </w:r>
-    </w:p>
-    <w:p>
-      <w:pPr>
-        <w:rPr>
-          <w:lang w:val="en-US"/>
-        </w:rPr>
-      </w:pPr>
-      <w:r>
-        <w:rPr>
-          <w:lang w:val="en-US"/>
-        </w:rPr>
-        <w:t>If your code snippets target Visual Basic, you can optionally specify a list of namespaces that are required for the snippet to be compiled properly. To accomplish this, you enter</w:t>
-      </w:r>
-      <w:r>
-        <w:rPr>
-          <w:lang w:val="en-US"/>
-        </w:rPr>
-        <w:t xml:space="preserve"> the Namespaces tab and then the namespace fully qualified name</w:t>
-      </w:r>
-      <w:r>
-        <w:rPr>
-          <w:lang w:val="en-US"/>
-        </w:rPr>
-        <w:t xml:space="preserve"> in the grid:</w:t>
+        <w:t>When a new declaration definition appears in the grid below the code editor, enter the required information as in the following figure:</w:t>
       </w:r>
     </w:p>
     <w:p>
@@ -1257,10 +1128,10 @@
         </w:rPr>
         <w:lastRenderedPageBreak/>
         <w:drawing>
-          <wp:inline distT="0" distB="0" distL="0" distR="0" wp14:anchorId="7EF351ED" wp14:editId="331A7556">
-            <wp:extent cx="2619741" cy="2810267"/>
-            <wp:effectExtent l="0" t="0" r="9525" b="0"/>
-            <wp:docPr id="35" name="Picture 35"/>
+          <wp:inline distT="0" distB="0" distL="0" distR="0" wp14:anchorId="21CBD7A3" wp14:editId="4E70DFEB">
+            <wp:extent cx="6120130" cy="4611370"/>
+            <wp:effectExtent l="0" t="0" r="0" b="0"/>
+            <wp:docPr id="16" name="Picture 16"/>
             <wp:cNvGraphicFramePr>
               <a:graphicFrameLocks xmlns:a="http://schemas.openxmlformats.org/drawingml/2006/main" noChangeAspect="1"/>
             </wp:cNvGraphicFramePr>
@@ -1280,7 +1151,7 @@
                   <pic:spPr>
                     <a:xfrm>
                       <a:off x="0" y="0"/>
-                      <a:ext cx="2619741" cy="2810267"/>
+                      <a:ext cx="6120130" cy="4611370"/>
                     </a:xfrm>
                     <a:prstGeom prst="rect">
                       <a:avLst/>
@@ -1303,32 +1174,110 @@
         <w:rPr>
           <w:lang w:val="en-US"/>
         </w:rPr>
-        <w:t xml:space="preserve">You must only enter the fully qualified name of the namespace, without the </w:t>
-      </w:r>
-      <w:r>
-        <w:rPr>
-          <w:i/>
-          <w:lang w:val="en-US"/>
-        </w:rPr>
-        <w:t>Imports</w:t>
-      </w:r>
-      <w:r>
-        <w:rPr>
-          <w:lang w:val="en-US"/>
-        </w:rPr>
-        <w:t xml:space="preserve"> keyword. </w:t>
-      </w:r>
-      <w:r>
-        <w:rPr>
-          <w:lang w:val="en-US"/>
-        </w:rPr>
-        <w:t>If Code Snippet Studio detects that the language is not Visual Basic, this grid is disabled.</w:t>
-      </w:r>
-      <w:r>
-        <w:rPr>
-          <w:lang w:val="en-US"/>
-        </w:rPr>
-        <w:t xml:space="preserve"> Namespaces are ignored with code snippets for Visual Studio Code.</w:t>
+        <w:t>Notice that:</w:t>
+      </w:r>
+    </w:p>
+    <w:p>
+      <w:pPr>
+        <w:pStyle w:val="ListParagraph"/>
+        <w:numPr>
+          <w:ilvl w:val="0"/>
+          <w:numId w:val="3"/>
+        </w:numPr>
+        <w:rPr>
+          <w:lang w:val="en-US"/>
+        </w:rPr>
+      </w:pPr>
+      <w:r>
+        <w:rPr>
+          <w:lang w:val="en-US"/>
+        </w:rPr>
+        <w:t>“Defaults to” means the text you currently selected and should never be changed</w:t>
+      </w:r>
+    </w:p>
+    <w:p>
+      <w:pPr>
+        <w:pStyle w:val="ListParagraph"/>
+        <w:numPr>
+          <w:ilvl w:val="0"/>
+          <w:numId w:val="3"/>
+        </w:numPr>
+        <w:rPr>
+          <w:lang w:val="en-US"/>
+        </w:rPr>
+      </w:pPr>
+      <w:r>
+        <w:rPr>
+          <w:lang w:val="en-US"/>
+        </w:rPr>
+        <w:t>“ID” is a unique identifier for the declaration used by Visual Studio and can be renamed, however Code Snippet Studio automatically generates both field</w:t>
+      </w:r>
+      <w:r>
+        <w:rPr>
+          <w:lang w:val="en-US"/>
+        </w:rPr>
+        <w:t>s</w:t>
+      </w:r>
+      <w:r>
+        <w:rPr>
+          <w:lang w:val="en-US"/>
+        </w:rPr>
+        <w:t xml:space="preserve"> for you.</w:t>
+      </w:r>
+    </w:p>
+    <w:p>
+      <w:pPr>
+        <w:pStyle w:val="ListParagraph"/>
+        <w:numPr>
+          <w:ilvl w:val="0"/>
+          <w:numId w:val="3"/>
+        </w:numPr>
+        <w:rPr>
+          <w:lang w:val="en-US"/>
+        </w:rPr>
+      </w:pPr>
+      <w:r>
+        <w:rPr>
+          <w:lang w:val="en-US"/>
+        </w:rPr>
+        <w:t>“Type” represents the .NET type of the selected code, but is totally optional and not necessary with replacements that are not about types or type names.</w:t>
+      </w:r>
+    </w:p>
+    <w:p>
+      <w:pPr>
+        <w:pStyle w:val="ListParagraph"/>
+        <w:numPr>
+          <w:ilvl w:val="0"/>
+          <w:numId w:val="3"/>
+        </w:numPr>
+        <w:rPr>
+          <w:lang w:val="en-US"/>
+        </w:rPr>
+      </w:pPr>
+      <w:r>
+        <w:rPr>
+          <w:lang w:val="en-US"/>
+        </w:rPr>
+        <w:t>“ToolTip” must be filled with the text you want to be visible in the declaration description inside the code editor.</w:t>
+      </w:r>
+    </w:p>
+    <w:p>
+      <w:pPr>
+        <w:rPr>
+          <w:lang w:val="en-US"/>
+        </w:rPr>
+      </w:pPr>
+      <w:r>
+        <w:rPr>
+          <w:lang w:val="en-US"/>
+        </w:rPr>
+        <w:t xml:space="preserve">You can add as many declarations as you like. </w:t>
+      </w:r>
+      <w:r>
+        <w:rPr>
+          <w:lang w:val="en-US"/>
+        </w:rPr>
+        <w:t>Declarations are also used for variable replacements with Visual Studio Code’s snippets.</w:t>
       </w:r>
     </w:p>
     <w:p>
@@ -1342,55 +1291,51 @@
         <w:rPr>
           <w:lang w:val="en-US"/>
         </w:rPr>
-        <w:t xml:space="preserve">Specifying Required Assembly References </w:t>
-      </w:r>
-    </w:p>
-    <w:p>
-      <w:pPr>
-        <w:rPr>
-          <w:lang w:val="en-US"/>
-        </w:rPr>
-      </w:pPr>
-      <w:r>
-        <w:rPr>
-          <w:lang w:val="en-US"/>
-        </w:rPr>
-        <w:t>Y</w:t>
-      </w:r>
-      <w:r>
-        <w:rPr>
-          <w:lang w:val="en-US"/>
-        </w:rPr>
-        <w:t xml:space="preserve">ou can optionally specify a list of assemblies that are required for the snippet to be compiled properly. </w:t>
-      </w:r>
-      <w:r>
-        <w:rPr>
-          <w:lang w:val="en-US"/>
-        </w:rPr>
-        <w:t xml:space="preserve">Not limited to this, any valid .NET reference you add will make the syntax editor’s IntelliSense show the namespaces and types from that assembly. </w:t>
-      </w:r>
-      <w:r>
-        <w:rPr>
-          <w:lang w:val="en-US"/>
-        </w:rPr>
-        <w:t xml:space="preserve">To accomplish this, you enter </w:t>
-      </w:r>
-      <w:r>
-        <w:rPr>
-          <w:lang w:val="en-US"/>
-        </w:rPr>
-        <w:t xml:space="preserve">the References tab and then click the </w:t>
-      </w:r>
+        <w:t>Specifying Required Namespaces (Visual Basic only)</w:t>
+      </w:r>
+    </w:p>
+    <w:p>
+      <w:pPr>
+        <w:rPr>
+          <w:lang w:val="en-US"/>
+        </w:rPr>
+      </w:pPr>
+      <w:r>
+        <w:rPr>
+          <w:lang w:val="en-US"/>
+        </w:rPr>
+        <w:t>If your code snippets target Visual Basic, you can optionally specify a list of namespaces that are required for the snippet to be compiled properly. To accomplish this, you enter</w:t>
+      </w:r>
+      <w:r>
+        <w:rPr>
+          <w:lang w:val="en-US"/>
+        </w:rPr>
+        <w:t xml:space="preserve"> the Namespaces tab and then the namespace fully qualified name</w:t>
+      </w:r>
+      <w:r>
+        <w:rPr>
+          <w:lang w:val="en-US"/>
+        </w:rPr>
+        <w:t xml:space="preserve"> in the grid:</w:t>
+      </w:r>
+    </w:p>
+    <w:p>
+      <w:pPr>
+        <w:rPr>
+          <w:lang w:val="en-US"/>
+        </w:rPr>
+      </w:pPr>
       <w:r>
         <w:rPr>
           <w:noProof/>
           <w:lang w:eastAsia="it-IT"/>
         </w:rPr>
+        <w:lastRenderedPageBreak/>
         <w:drawing>
-          <wp:inline distT="0" distB="0" distL="0" distR="0" wp14:anchorId="08043D66" wp14:editId="6B3F91E7">
-            <wp:extent cx="228632" cy="200053"/>
-            <wp:effectExtent l="0" t="0" r="0" b="9525"/>
-            <wp:docPr id="32" name="Picture 32"/>
+          <wp:inline distT="0" distB="0" distL="0" distR="0" wp14:anchorId="7EF351ED" wp14:editId="331A7556">
+            <wp:extent cx="2619741" cy="2810267"/>
+            <wp:effectExtent l="0" t="0" r="9525" b="0"/>
+            <wp:docPr id="35" name="Picture 35"/>
             <wp:cNvGraphicFramePr>
               <a:graphicFrameLocks xmlns:a="http://schemas.openxmlformats.org/drawingml/2006/main" noChangeAspect="1"/>
             </wp:cNvGraphicFramePr>
@@ -1410,7 +1355,7 @@
                   <pic:spPr>
                     <a:xfrm>
                       <a:off x="0" y="0"/>
-                      <a:ext cx="228632" cy="200053"/>
+                      <a:ext cx="2619741" cy="2810267"/>
                     </a:xfrm>
                     <a:prstGeom prst="rect">
                       <a:avLst/>
@@ -1422,29 +1367,105 @@
           </wp:inline>
         </w:drawing>
       </w:r>
-      <w:r>
-        <w:rPr>
-          <w:lang w:val="en-US"/>
-        </w:rPr>
-        <w:t xml:space="preserve"> button. </w:t>
-      </w:r>
-    </w:p>
-    <w:p>
-      <w:pPr>
-        <w:rPr>
-          <w:lang w:val="en-US"/>
-        </w:rPr>
-      </w:pPr>
+    </w:p>
+    <w:p>
+      <w:pPr>
+        <w:rPr>
+          <w:lang w:val="en-US"/>
+        </w:rPr>
+      </w:pPr>
+      <w:r>
+        <w:rPr>
+          <w:lang w:val="en-US"/>
+        </w:rPr>
+        <w:t xml:space="preserve">You must only enter the fully qualified name of the namespace, without the </w:t>
+      </w:r>
+      <w:r>
+        <w:rPr>
+          <w:i/>
+          <w:lang w:val="en-US"/>
+        </w:rPr>
+        <w:t>Imports</w:t>
+      </w:r>
+      <w:r>
+        <w:rPr>
+          <w:lang w:val="en-US"/>
+        </w:rPr>
+        <w:t xml:space="preserve"> keyword. </w:t>
+      </w:r>
+      <w:r>
+        <w:rPr>
+          <w:lang w:val="en-US"/>
+        </w:rPr>
+        <w:t>If Code Snippet Studio detects that the language is not Visual Basic, this grid is disabled.</w:t>
+      </w:r>
+      <w:r>
+        <w:rPr>
+          <w:lang w:val="en-US"/>
+        </w:rPr>
+        <w:t xml:space="preserve"> Namespaces are ignored with code snippets for Visual Studio Code.</w:t>
+      </w:r>
+    </w:p>
+    <w:p>
+      <w:pPr>
+        <w:pStyle w:val="Heading3"/>
+        <w:rPr>
+          <w:lang w:val="en-US"/>
+        </w:rPr>
+      </w:pPr>
+      <w:r>
+        <w:rPr>
+          <w:lang w:val="en-US"/>
+        </w:rPr>
+        <w:t xml:space="preserve">Specifying Required Assembly References </w:t>
+      </w:r>
+    </w:p>
+    <w:p>
+      <w:pPr>
+        <w:rPr>
+          <w:lang w:val="en-US"/>
+        </w:rPr>
+      </w:pPr>
+      <w:r>
+        <w:rPr>
+          <w:lang w:val="en-US"/>
+        </w:rPr>
+        <w:t>Y</w:t>
+      </w:r>
+      <w:r>
+        <w:rPr>
+          <w:lang w:val="en-US"/>
+        </w:rPr>
+        <w:t xml:space="preserve">ou can optionally specify a list of assemblies that are required for the snippet to be compiled properly. </w:t>
+      </w:r>
+      <w:r>
+        <w:rPr>
+          <w:lang w:val="en-US"/>
+        </w:rPr>
+        <w:t xml:space="preserve">Not limited to this, any valid .NET reference you add will make the syntax editor’s IntelliSense show the namespaces and types from that assembly. </w:t>
+      </w:r>
+      <w:r>
+        <w:rPr>
+          <w:lang w:val="en-US"/>
+        </w:rPr>
+        <w:t xml:space="preserve">To accomplish this, you enter </w:t>
+      </w:r>
+      <w:r>
+        <w:rPr>
+          <w:lang w:val="en-US"/>
+        </w:rPr>
+        <w:t xml:space="preserve">the References tab and then click the </w:t>
+      </w:r>
       <w:r>
         <w:rPr>
           <w:noProof/>
           <w:lang w:eastAsia="it-IT"/>
         </w:rPr>
         <w:drawing>
-          <wp:inline distT="0" distB="0" distL="0" distR="0" wp14:anchorId="793AD384" wp14:editId="26534F62">
-            <wp:extent cx="2619741" cy="2810267"/>
-            <wp:effectExtent l="0" t="0" r="9525" b="0"/>
-            <wp:docPr id="17" name="Picture 17"/>
+          <wp:inline distT="0" distB="0" distL="0" distR="0" wp14:anchorId="08043D66" wp14:editId="6B3F91E7">
+            <wp:extent cx="228632" cy="200053"/>
+            <wp:effectExtent l="0" t="0" r="0" b="9525"/>
+            <wp:docPr id="32" name="Picture 32"/>
             <wp:cNvGraphicFramePr>
               <a:graphicFrameLocks xmlns:a="http://schemas.openxmlformats.org/drawingml/2006/main" noChangeAspect="1"/>
             </wp:cNvGraphicFramePr>
@@ -1464,6 +1485,60 @@
                   <pic:spPr>
                     <a:xfrm>
                       <a:off x="0" y="0"/>
+                      <a:ext cx="228632" cy="200053"/>
+                    </a:xfrm>
+                    <a:prstGeom prst="rect">
+                      <a:avLst/>
+                    </a:prstGeom>
+                  </pic:spPr>
+                </pic:pic>
+              </a:graphicData>
+            </a:graphic>
+          </wp:inline>
+        </w:drawing>
+      </w:r>
+      <w:r>
+        <w:rPr>
+          <w:lang w:val="en-US"/>
+        </w:rPr>
+        <w:t xml:space="preserve"> button. </w:t>
+      </w:r>
+    </w:p>
+    <w:p>
+      <w:pPr>
+        <w:rPr>
+          <w:lang w:val="en-US"/>
+        </w:rPr>
+      </w:pPr>
+      <w:r>
+        <w:rPr>
+          <w:noProof/>
+          <w:lang w:eastAsia="it-IT"/>
+        </w:rPr>
+        <w:drawing>
+          <wp:inline distT="0" distB="0" distL="0" distR="0" wp14:anchorId="793AD384" wp14:editId="26534F62">
+            <wp:extent cx="2619741" cy="2810267"/>
+            <wp:effectExtent l="0" t="0" r="9525" b="0"/>
+            <wp:docPr id="17" name="Picture 17"/>
+            <wp:cNvGraphicFramePr>
+              <a:graphicFrameLocks xmlns:a="http://schemas.openxmlformats.org/drawingml/2006/main" noChangeAspect="1"/>
+            </wp:cNvGraphicFramePr>
+            <a:graphic xmlns:a="http://schemas.openxmlformats.org/drawingml/2006/main">
+              <a:graphicData uri="http://schemas.openxmlformats.org/drawingml/2006/picture">
+                <pic:pic xmlns:pic="http://schemas.openxmlformats.org/drawingml/2006/picture">
+                  <pic:nvPicPr>
+                    <pic:cNvPr id="1" name=""/>
+                    <pic:cNvPicPr/>
+                  </pic:nvPicPr>
+                  <pic:blipFill>
+                    <a:blip r:embed="rId19"/>
+                    <a:stretch>
+                      <a:fillRect/>
+                    </a:stretch>
+                  </pic:blipFill>
+                  <pic:spPr>
+                    <a:xfrm>
+                      <a:off x="0" y="0"/>
                       <a:ext cx="2619741" cy="2810267"/>
                     </a:xfrm>
                     <a:prstGeom prst="rect">
@@ -1605,7 +1680,7 @@
                     </pic:cNvPicPr>
                   </pic:nvPicPr>
                   <pic:blipFill>
-                    <a:blip r:embed="rId19">
+                    <a:blip r:embed="rId20">
                       <a:extLst>
                         <a:ext uri="{28A0092B-C50C-407E-A947-70E740481C1C}">
                           <a14:useLocalDpi xmlns:a14="http://schemas.microsoft.com/office/drawing/2010/main" val="0"/>
@@ -1682,7 +1757,7 @@
                     <pic:cNvPicPr/>
                   </pic:nvPicPr>
                   <pic:blipFill>
-                    <a:blip r:embed="rId20"/>
+                    <a:blip r:embed="rId21"/>
                     <a:stretch>
                       <a:fillRect/>
                     </a:stretch>
@@ -1738,7 +1813,7 @@
                     </pic:cNvPicPr>
                   </pic:nvPicPr>
                   <pic:blipFill>
-                    <a:blip r:embed="rId21">
+                    <a:blip r:embed="rId22">
                       <a:extLst>
                         <a:ext uri="{28A0092B-C50C-407E-A947-70E740481C1C}">
                           <a14:useLocalDpi xmlns:a14="http://schemas.microsoft.com/office/drawing/2010/main" val="0"/>
@@ -1818,7 +1893,7 @@
                     <pic:cNvPicPr/>
                   </pic:nvPicPr>
                   <pic:blipFill>
-                    <a:blip r:embed="rId22"/>
+                    <a:blip r:embed="rId23"/>
                     <a:stretch>
                       <a:fillRect/>
                     </a:stretch>
@@ -1851,7 +1926,7 @@
         </w:rPr>
         <w:t xml:space="preserve">For Visual Studio Code, remember that this IDE handles code snippets differently from Visual Studio 2015, so make sure you read the </w:t>
       </w:r>
-      <w:hyperlink r:id="rId23" w:history="1">
+      <w:hyperlink r:id="rId24" w:history="1">
         <w:r>
           <w:rPr>
             <w:rStyle w:val="Hyperlink"/>
@@ -1894,130 +1969,6 @@
             <wp:extent cx="247685" cy="257211"/>
             <wp:effectExtent l="0" t="0" r="0" b="9525"/>
             <wp:docPr id="13" name="Immagine 13"/>
-            <wp:cNvGraphicFramePr>
-              <a:graphicFrameLocks xmlns:a="http://schemas.openxmlformats.org/drawingml/2006/main" noChangeAspect="1"/>
-            </wp:cNvGraphicFramePr>
-            <a:graphic xmlns:a="http://schemas.openxmlformats.org/drawingml/2006/main">
-              <a:graphicData uri="http://schemas.openxmlformats.org/drawingml/2006/picture">
-                <pic:pic xmlns:pic="http://schemas.openxmlformats.org/drawingml/2006/picture">
-                  <pic:nvPicPr>
-                    <pic:cNvPr id="1" name=""/>
-                    <pic:cNvPicPr/>
-                  </pic:nvPicPr>
-                  <pic:blipFill>
-                    <a:blip r:embed="rId24"/>
-                    <a:stretch>
-                      <a:fillRect/>
-                    </a:stretch>
-                  </pic:blipFill>
-                  <pic:spPr>
-                    <a:xfrm>
-                      <a:off x="0" y="0"/>
-                      <a:ext cx="247685" cy="257211"/>
-                    </a:xfrm>
-                    <a:prstGeom prst="rect">
-                      <a:avLst/>
-                    </a:prstGeom>
-                  </pic:spPr>
-                </pic:pic>
-              </a:graphicData>
-            </a:graphic>
-          </wp:inline>
-        </w:drawing>
-      </w:r>
-      <w:r>
-        <w:rPr>
-          <w:lang w:val="en-US"/>
-        </w:rPr>
-        <w:t>.</w:t>
-      </w:r>
-    </w:p>
-    <w:p>
-      <w:pPr>
-        <w:pStyle w:val="Heading3"/>
-        <w:rPr>
-          <w:lang w:val="en-US"/>
-        </w:rPr>
-      </w:pPr>
-      <w:r>
-        <w:rPr>
-          <w:lang w:val="en-US"/>
-        </w:rPr>
-        <w:t>Opening Existing</w:t>
-      </w:r>
-      <w:r>
-        <w:rPr>
-          <w:lang w:val="en-US"/>
-        </w:rPr>
-        <w:t xml:space="preserve"> Code Snippets</w:t>
-      </w:r>
-      <w:r>
-        <w:rPr>
-          <w:lang w:val="en-US"/>
-        </w:rPr>
-        <w:t xml:space="preserve"> </w:t>
-      </w:r>
-    </w:p>
-    <w:p>
-      <w:pPr>
-        <w:rPr>
-          <w:lang w:val="en-US"/>
-        </w:rPr>
-      </w:pPr>
-      <w:r>
-        <w:rPr>
-          <w:lang w:val="en-US"/>
-        </w:rPr>
-        <w:t xml:space="preserve">You can open </w:t>
-      </w:r>
-      <w:r>
-        <w:rPr>
-          <w:lang w:val="en-US"/>
-        </w:rPr>
-        <w:t xml:space="preserve">and edit </w:t>
-      </w:r>
-      <w:r>
-        <w:rPr>
-          <w:lang w:val="en-US"/>
-        </w:rPr>
-        <w:t xml:space="preserve">existing .snippet </w:t>
-      </w:r>
-      <w:r>
-        <w:rPr>
-          <w:lang w:val="en-US"/>
-        </w:rPr>
-        <w:t>and .</w:t>
-      </w:r>
-      <w:proofErr w:type="spellStart"/>
-      <w:r>
-        <w:rPr>
-          <w:lang w:val="en-US"/>
-        </w:rPr>
-        <w:t>json</w:t>
-      </w:r>
-      <w:proofErr w:type="spellEnd"/>
-      <w:r>
-        <w:rPr>
-          <w:lang w:val="en-US"/>
-        </w:rPr>
-        <w:t xml:space="preserve"> </w:t>
-      </w:r>
-      <w:r>
-        <w:rPr>
-          <w:lang w:val="en-US"/>
-        </w:rPr>
-        <w:t xml:space="preserve">files by clicking </w:t>
-      </w:r>
-      <w:r>
-        <w:rPr>
-          <w:noProof/>
-          <w:lang w:eastAsia="it-IT"/>
-        </w:rPr>
-        <w:drawing>
-          <wp:inline distT="0" distB="0" distL="0" distR="0" wp14:anchorId="3C0E528D" wp14:editId="1A5BAC9A">
-            <wp:extent cx="228632" cy="257211"/>
-            <wp:effectExtent l="0" t="0" r="0" b="9525"/>
-            <wp:docPr id="14" name="Immagine 14"/>
             <wp:cNvGraphicFramePr>
               <a:graphicFrameLocks xmlns:a="http://schemas.openxmlformats.org/drawingml/2006/main" noChangeAspect="1"/>
             </wp:cNvGraphicFramePr>
@@ -2037,6 +1988,130 @@
                   <pic:spPr>
                     <a:xfrm>
                       <a:off x="0" y="0"/>
+                      <a:ext cx="247685" cy="257211"/>
+                    </a:xfrm>
+                    <a:prstGeom prst="rect">
+                      <a:avLst/>
+                    </a:prstGeom>
+                  </pic:spPr>
+                </pic:pic>
+              </a:graphicData>
+            </a:graphic>
+          </wp:inline>
+        </w:drawing>
+      </w:r>
+      <w:r>
+        <w:rPr>
+          <w:lang w:val="en-US"/>
+        </w:rPr>
+        <w:t>.</w:t>
+      </w:r>
+    </w:p>
+    <w:p>
+      <w:pPr>
+        <w:pStyle w:val="Heading3"/>
+        <w:rPr>
+          <w:lang w:val="en-US"/>
+        </w:rPr>
+      </w:pPr>
+      <w:r>
+        <w:rPr>
+          <w:lang w:val="en-US"/>
+        </w:rPr>
+        <w:t>Opening Existing</w:t>
+      </w:r>
+      <w:r>
+        <w:rPr>
+          <w:lang w:val="en-US"/>
+        </w:rPr>
+        <w:t xml:space="preserve"> Code Snippets</w:t>
+      </w:r>
+      <w:r>
+        <w:rPr>
+          <w:lang w:val="en-US"/>
+        </w:rPr>
+        <w:t xml:space="preserve"> </w:t>
+      </w:r>
+    </w:p>
+    <w:p>
+      <w:pPr>
+        <w:rPr>
+          <w:lang w:val="en-US"/>
+        </w:rPr>
+      </w:pPr>
+      <w:r>
+        <w:rPr>
+          <w:lang w:val="en-US"/>
+        </w:rPr>
+        <w:t xml:space="preserve">You can open </w:t>
+      </w:r>
+      <w:r>
+        <w:rPr>
+          <w:lang w:val="en-US"/>
+        </w:rPr>
+        <w:t xml:space="preserve">and edit </w:t>
+      </w:r>
+      <w:r>
+        <w:rPr>
+          <w:lang w:val="en-US"/>
+        </w:rPr>
+        <w:t xml:space="preserve">existing .snippet </w:t>
+      </w:r>
+      <w:r>
+        <w:rPr>
+          <w:lang w:val="en-US"/>
+        </w:rPr>
+        <w:t>and .</w:t>
+      </w:r>
+      <w:proofErr w:type="spellStart"/>
+      <w:r>
+        <w:rPr>
+          <w:lang w:val="en-US"/>
+        </w:rPr>
+        <w:t>json</w:t>
+      </w:r>
+      <w:proofErr w:type="spellEnd"/>
+      <w:r>
+        <w:rPr>
+          <w:lang w:val="en-US"/>
+        </w:rPr>
+        <w:t xml:space="preserve"> </w:t>
+      </w:r>
+      <w:r>
+        <w:rPr>
+          <w:lang w:val="en-US"/>
+        </w:rPr>
+        <w:t xml:space="preserve">files by clicking </w:t>
+      </w:r>
+      <w:r>
+        <w:rPr>
+          <w:noProof/>
+          <w:lang w:eastAsia="it-IT"/>
+        </w:rPr>
+        <w:drawing>
+          <wp:inline distT="0" distB="0" distL="0" distR="0" wp14:anchorId="3C0E528D" wp14:editId="1A5BAC9A">
+            <wp:extent cx="228632" cy="257211"/>
+            <wp:effectExtent l="0" t="0" r="0" b="9525"/>
+            <wp:docPr id="14" name="Immagine 14"/>
+            <wp:cNvGraphicFramePr>
+              <a:graphicFrameLocks xmlns:a="http://schemas.openxmlformats.org/drawingml/2006/main" noChangeAspect="1"/>
+            </wp:cNvGraphicFramePr>
+            <a:graphic xmlns:a="http://schemas.openxmlformats.org/drawingml/2006/main">
+              <a:graphicData uri="http://schemas.openxmlformats.org/drawingml/2006/picture">
+                <pic:pic xmlns:pic="http://schemas.openxmlformats.org/drawingml/2006/picture">
+                  <pic:nvPicPr>
+                    <pic:cNvPr id="1" name=""/>
+                    <pic:cNvPicPr/>
+                  </pic:nvPicPr>
+                  <pic:blipFill>
+                    <a:blip r:embed="rId26"/>
+                    <a:stretch>
+                      <a:fillRect/>
+                    </a:stretch>
+                  </pic:blipFill>
+                  <pic:spPr>
+                    <a:xfrm>
+                      <a:off x="0" y="0"/>
                       <a:ext cx="228632" cy="257211"/>
                     </a:xfrm>
                     <a:prstGeom prst="rect">
@@ -2188,7 +2263,7 @@
                     <pic:cNvPicPr/>
                   </pic:nvPicPr>
                   <pic:blipFill rotWithShape="1">
-                    <a:blip r:embed="rId26"/>
+                    <a:blip r:embed="rId27"/>
                     <a:srcRect t="21753" r="74938"/>
                     <a:stretch/>
                   </pic:blipFill>
@@ -2338,7 +2413,7 @@
                     <pic:cNvPicPr/>
                   </pic:nvPicPr>
                   <pic:blipFill rotWithShape="1">
-                    <a:blip r:embed="rId26"/>
+                    <a:blip r:embed="rId27"/>
                     <a:srcRect l="15925" t="25373" r="81684" b="71428"/>
                     <a:stretch/>
                   </pic:blipFill>
@@ -2428,220 +2503,6 @@
             <wp:extent cx="6120130" cy="4611370"/>
             <wp:effectExtent l="0" t="0" r="0" b="0"/>
             <wp:docPr id="4" name="Picture 4"/>
-            <wp:cNvGraphicFramePr>
-              <a:graphicFrameLocks xmlns:a="http://schemas.openxmlformats.org/drawingml/2006/main" noChangeAspect="1"/>
-            </wp:cNvGraphicFramePr>
-            <a:graphic xmlns:a="http://schemas.openxmlformats.org/drawingml/2006/main">
-              <a:graphicData uri="http://schemas.openxmlformats.org/drawingml/2006/picture">
-                <pic:pic xmlns:pic="http://schemas.openxmlformats.org/drawingml/2006/picture">
-                  <pic:nvPicPr>
-                    <pic:cNvPr id="1" name=""/>
-                    <pic:cNvPicPr/>
-                  </pic:nvPicPr>
-                  <pic:blipFill>
-                    <a:blip r:embed="rId27"/>
-                    <a:stretch>
-                      <a:fillRect/>
-                    </a:stretch>
-                  </pic:blipFill>
-                  <pic:spPr>
-                    <a:xfrm>
-                      <a:off x="0" y="0"/>
-                      <a:ext cx="6120130" cy="4611370"/>
-                    </a:xfrm>
-                    <a:prstGeom prst="rect">
-                      <a:avLst/>
-                    </a:prstGeom>
-                  </pic:spPr>
-                </pic:pic>
-              </a:graphicData>
-            </a:graphic>
-          </wp:inline>
-        </w:drawing>
-      </w:r>
-    </w:p>
-    <w:p>
-      <w:pPr>
-        <w:rPr>
-          <w:lang w:val="en-US"/>
-        </w:rPr>
-      </w:pPr>
-      <w:r>
-        <w:rPr>
-          <w:lang w:val="en-US"/>
-        </w:rPr>
-        <w:t xml:space="preserve">They can be auto-hidden, moved and organized differently. </w:t>
-      </w:r>
-    </w:p>
-    <w:p>
-      <w:pPr>
-        <w:pStyle w:val="Heading2"/>
-        <w:rPr>
-          <w:lang w:val="en-US"/>
-        </w:rPr>
-      </w:pPr>
-      <w:r>
-        <w:rPr>
-          <w:lang w:val="en-US"/>
-        </w:rPr>
-        <w:t>Sharing Code Snippets for Visual Studio</w:t>
-      </w:r>
-      <w:r>
-        <w:rPr>
-          <w:lang w:val="en-US"/>
-        </w:rPr>
-        <w:t xml:space="preserve"> and Code</w:t>
-      </w:r>
-      <w:r>
-        <w:rPr>
-          <w:lang w:val="en-US"/>
-        </w:rPr>
-        <w:t xml:space="preserve">: </w:t>
-      </w:r>
-      <w:proofErr w:type="gramStart"/>
-      <w:r>
-        <w:rPr>
-          <w:lang w:val="en-US"/>
-        </w:rPr>
-        <w:t>Building .</w:t>
-      </w:r>
-      <w:proofErr w:type="spellStart"/>
-      <w:r>
-        <w:rPr>
-          <w:lang w:val="en-US"/>
-        </w:rPr>
-        <w:t>vsix</w:t>
-      </w:r>
-      <w:proofErr w:type="spellEnd"/>
-      <w:proofErr w:type="gramEnd"/>
-      <w:r>
-        <w:rPr>
-          <w:lang w:val="en-US"/>
-        </w:rPr>
-        <w:t xml:space="preserve"> Packages </w:t>
-      </w:r>
-    </w:p>
-    <w:p>
-      <w:pPr>
-        <w:rPr>
-          <w:lang w:val="en-US"/>
-        </w:rPr>
-      </w:pPr>
-      <w:r>
-        <w:rPr>
-          <w:lang w:val="en-US"/>
-        </w:rPr>
-        <w:t>In order to make your code snippets available to Visual Studio’s code editor and IntelliSense</w:t>
-      </w:r>
-      <w:r>
-        <w:rPr>
-          <w:lang w:val="en-US"/>
-        </w:rPr>
-        <w:t xml:space="preserve"> and to Visual Studio Code</w:t>
-      </w:r>
-      <w:r>
-        <w:rPr>
-          <w:lang w:val="en-US"/>
-        </w:rPr>
-        <w:t>, these must be installed into the appropriate locations and you should update the VS configuration manually. However, you can package your code snippets into a .</w:t>
-      </w:r>
-      <w:proofErr w:type="spellStart"/>
-      <w:r>
-        <w:rPr>
-          <w:lang w:val="en-US"/>
-        </w:rPr>
-        <w:t>vsix</w:t>
-      </w:r>
-      <w:proofErr w:type="spellEnd"/>
-      <w:r>
-        <w:rPr>
-          <w:lang w:val="en-US"/>
-        </w:rPr>
-        <w:t xml:space="preserve"> installer. </w:t>
-      </w:r>
-      <w:proofErr w:type="gramStart"/>
-      <w:r>
-        <w:rPr>
-          <w:lang w:val="en-US"/>
-        </w:rPr>
-        <w:t>The .</w:t>
-      </w:r>
-      <w:proofErr w:type="spellStart"/>
-      <w:r>
-        <w:rPr>
-          <w:lang w:val="en-US"/>
-        </w:rPr>
-        <w:t>vsix</w:t>
-      </w:r>
-      <w:proofErr w:type="spellEnd"/>
-      <w:proofErr w:type="gramEnd"/>
-      <w:r>
-        <w:rPr>
-          <w:lang w:val="en-US"/>
-        </w:rPr>
-        <w:t xml:space="preserve"> file format is typically used to share and install extensions for Visual Studio, but it is also the perfect choice to redistribute or simply install code snippets onto a different machine. Code Snippet Studio includes a complete environment to build a .</w:t>
-      </w:r>
-      <w:proofErr w:type="spellStart"/>
-      <w:r>
-        <w:rPr>
-          <w:lang w:val="en-US"/>
-        </w:rPr>
-        <w:t>vsix</w:t>
-      </w:r>
-      <w:proofErr w:type="spellEnd"/>
-      <w:r>
-        <w:rPr>
-          <w:lang w:val="en-US"/>
-        </w:rPr>
-        <w:t xml:space="preserve"> package for your code snippets, which you enable by clicking the </w:t>
-      </w:r>
-      <w:r>
-        <w:rPr>
-          <w:b/>
-          <w:lang w:val="en-US"/>
-        </w:rPr>
-        <w:t>Package and Share (.</w:t>
-      </w:r>
-      <w:proofErr w:type="spellStart"/>
-      <w:r>
-        <w:rPr>
-          <w:b/>
-          <w:lang w:val="en-US"/>
-        </w:rPr>
-        <w:t>vsix</w:t>
-      </w:r>
-      <w:proofErr w:type="spellEnd"/>
-      <w:r>
-        <w:rPr>
-          <w:b/>
-          <w:lang w:val="en-US"/>
-        </w:rPr>
-        <w:t xml:space="preserve">) </w:t>
-      </w:r>
-      <w:r>
-        <w:rPr>
-          <w:lang w:val="en-US"/>
-        </w:rPr>
-        <w:t>tab:</w:t>
-      </w:r>
-    </w:p>
-    <w:p>
-      <w:pPr>
-        <w:rPr>
-          <w:lang w:val="en-US"/>
-        </w:rPr>
-      </w:pPr>
-      <w:r>
-        <w:rPr>
-          <w:noProof/>
-          <w:lang w:eastAsia="it-IT"/>
-        </w:rPr>
-        <w:lastRenderedPageBreak/>
-        <w:drawing>
-          <wp:inline distT="0" distB="0" distL="0" distR="0" wp14:anchorId="443F6832" wp14:editId="7789C8E5">
-            <wp:extent cx="6120130" cy="4611370"/>
-            <wp:effectExtent l="0" t="0" r="0" b="0"/>
-            <wp:docPr id="30" name="Picture 30"/>
             <wp:cNvGraphicFramePr>
               <a:graphicFrameLocks xmlns:a="http://schemas.openxmlformats.org/drawingml/2006/main" noChangeAspect="1"/>
             </wp:cNvGraphicFramePr>
@@ -2684,14 +2545,40 @@
         <w:rPr>
           <w:lang w:val="en-US"/>
         </w:rPr>
-        <w:t xml:space="preserve">Code Snippet Studio supports </w:t>
+        <w:t xml:space="preserve">They can be auto-hidden, moved and organized differently. </w:t>
+      </w:r>
+    </w:p>
+    <w:p>
+      <w:pPr>
+        <w:pStyle w:val="Heading2"/>
+        <w:rPr>
+          <w:lang w:val="en-US"/>
+        </w:rPr>
+      </w:pPr>
+      <w:r>
+        <w:rPr>
+          <w:lang w:val="en-US"/>
+        </w:rPr>
+        <w:t>Sharing Code Snippets for Visual Studio</w:t>
+      </w:r>
+      <w:r>
+        <w:rPr>
+          <w:lang w:val="en-US"/>
+        </w:rPr>
+        <w:t xml:space="preserve"> and Code</w:t>
+      </w:r>
+      <w:r>
+        <w:rPr>
+          <w:lang w:val="en-US"/>
+        </w:rPr>
+        <w:t xml:space="preserve">: </w:t>
       </w:r>
       <w:proofErr w:type="gramStart"/>
       <w:r>
         <w:rPr>
           <w:lang w:val="en-US"/>
         </w:rPr>
-        <w:t>creating .</w:t>
+        <w:t>Building .</w:t>
       </w:r>
       <w:proofErr w:type="spellStart"/>
       <w:r>
@@ -2706,32 +2593,53 @@
         <w:rPr>
           <w:lang w:val="en-US"/>
         </w:rPr>
-        <w:t xml:space="preserve"> </w:t>
-      </w:r>
-      <w:r>
-        <w:rPr>
-          <w:lang w:val="en-US"/>
-        </w:rPr>
-        <w:t xml:space="preserve">packages </w:t>
-      </w:r>
-      <w:r>
-        <w:rPr>
-          <w:lang w:val="en-US"/>
-        </w:rPr>
-        <w:t xml:space="preserve">for both Visual Studio 2015 and Visual Studio Code, but because there are many differences between the two, this guide walks through both separately. </w:t>
-      </w:r>
-      <w:r>
-        <w:rPr>
-          <w:lang w:val="en-US"/>
-        </w:rPr>
-        <w:t xml:space="preserve">At a higher level, </w:t>
+        <w:t xml:space="preserve"> Packages </w:t>
+      </w:r>
+    </w:p>
+    <w:p>
+      <w:pPr>
+        <w:rPr>
+          <w:lang w:val="en-US"/>
+        </w:rPr>
+      </w:pPr>
+      <w:r>
+        <w:rPr>
+          <w:lang w:val="en-US"/>
+        </w:rPr>
+        <w:t>In order to make your code snippets available to Visual Studio’s code editor and IntelliSense</w:t>
+      </w:r>
+      <w:r>
+        <w:rPr>
+          <w:lang w:val="en-US"/>
+        </w:rPr>
+        <w:t xml:space="preserve"> and to Visual Studio Code</w:t>
+      </w:r>
+      <w:r>
+        <w:rPr>
+          <w:lang w:val="en-US"/>
+        </w:rPr>
+        <w:t>, these must be installed into the appropriate locations and you should update the VS configuration manually. However, you can package your code snippets into a .</w:t>
+      </w:r>
+      <w:proofErr w:type="spellStart"/>
+      <w:r>
+        <w:rPr>
+          <w:lang w:val="en-US"/>
+        </w:rPr>
+        <w:t>vsix</w:t>
+      </w:r>
+      <w:proofErr w:type="spellEnd"/>
+      <w:r>
+        <w:rPr>
+          <w:lang w:val="en-US"/>
+        </w:rPr>
+        <w:t xml:space="preserve"> installer. </w:t>
       </w:r>
       <w:proofErr w:type="gramStart"/>
       <w:r>
         <w:rPr>
           <w:lang w:val="en-US"/>
         </w:rPr>
-        <w:t>a .</w:t>
+        <w:t>The .</w:t>
       </w:r>
       <w:proofErr w:type="spellStart"/>
       <w:r>
@@ -2746,53 +2654,7 @@
         <w:rPr>
           <w:lang w:val="en-US"/>
         </w:rPr>
-        <w:t xml:space="preserve"> package is made of the metadata, which identify the package, and of the ac</w:t>
-      </w:r>
-      <w:r>
-        <w:rPr>
-          <w:lang w:val="en-US"/>
-        </w:rPr>
-        <w:t xml:space="preserve">tual content, in this case the </w:t>
-      </w:r>
-      <w:r>
-        <w:rPr>
-          <w:lang w:val="en-US"/>
-        </w:rPr>
-        <w:t xml:space="preserve">snippet files. </w:t>
-      </w:r>
-    </w:p>
-    <w:p>
-      <w:pPr>
-        <w:pStyle w:val="Heading2"/>
-        <w:rPr>
-          <w:lang w:val="en-US"/>
-        </w:rPr>
-      </w:pPr>
-      <w:r>
-        <w:rPr>
-          <w:lang w:val="en-US"/>
-        </w:rPr>
-        <w:t>Packaging Code Snippets for Visual Studio 2015</w:t>
-      </w:r>
-    </w:p>
-    <w:p>
-      <w:pPr>
-        <w:rPr>
-          <w:lang w:val="en-US"/>
-        </w:rPr>
-      </w:pPr>
-      <w:r>
-        <w:rPr>
-          <w:lang w:val="en-US"/>
-        </w:rPr>
-        <w:t xml:space="preserve">This section walks through building </w:t>
-      </w:r>
-      <w:proofErr w:type="gramStart"/>
-      <w:r>
-        <w:rPr>
-          <w:lang w:val="en-US"/>
-        </w:rPr>
-        <w:t>a .</w:t>
+        <w:t xml:space="preserve"> file format is typically used to share and install extensions for Visual Studio, but it is also the perfect choice to redistribute or simply install code snippets onto a different machine. Code Snippet Studio includes a complete environment to build a .</w:t>
       </w:r>
       <w:proofErr w:type="spellStart"/>
       <w:r>
@@ -2802,39 +2664,40 @@
         <w:t>vsix</w:t>
       </w:r>
       <w:proofErr w:type="spellEnd"/>
-      <w:proofErr w:type="gramEnd"/>
-      <w:r>
-        <w:rPr>
-          <w:lang w:val="en-US"/>
-        </w:rPr>
-        <w:t xml:space="preserve"> package that targets Visual Studio 2015.</w:t>
-      </w:r>
-    </w:p>
-    <w:p>
-      <w:pPr>
-        <w:pStyle w:val="Heading3"/>
-        <w:rPr>
-          <w:lang w:val="en-US"/>
-        </w:rPr>
-      </w:pPr>
-      <w:r>
-        <w:rPr>
-          <w:lang w:val="en-US"/>
-        </w:rPr>
-        <w:t>Supplying the Package Metadata</w:t>
-      </w:r>
-    </w:p>
-    <w:p>
-      <w:pPr>
-        <w:rPr>
-          <w:lang w:val="en-US"/>
-        </w:rPr>
-      </w:pPr>
-      <w:r>
-        <w:rPr>
-          <w:lang w:val="en-US"/>
-        </w:rPr>
-        <w:t>The package metadata contain all the information a user will see when installing your extension/code snippets, including the product name, the author, the license, and so on. You simply have to fill the required properties; mandatory properties are in bold. The following figure shows an example:</w:t>
+      <w:r>
+        <w:rPr>
+          <w:lang w:val="en-US"/>
+        </w:rPr>
+        <w:t xml:space="preserve"> package for your code snippets, which you enable by clicking the </w:t>
+      </w:r>
+      <w:r>
+        <w:rPr>
+          <w:b/>
+          <w:lang w:val="en-US"/>
+        </w:rPr>
+        <w:t>Package and Share (.</w:t>
+      </w:r>
+      <w:proofErr w:type="spellStart"/>
+      <w:r>
+        <w:rPr>
+          <w:b/>
+          <w:lang w:val="en-US"/>
+        </w:rPr>
+        <w:t>vsix</w:t>
+      </w:r>
+      <w:proofErr w:type="spellEnd"/>
+      <w:r>
+        <w:rPr>
+          <w:b/>
+          <w:lang w:val="en-US"/>
+        </w:rPr>
+        <w:t xml:space="preserve">) </w:t>
+      </w:r>
+      <w:r>
+        <w:rPr>
+          <w:lang w:val="en-US"/>
+        </w:rPr>
+        <w:t>tab:</w:t>
       </w:r>
     </w:p>
     <w:p>
@@ -2850,10 +2713,10 @@
         </w:rPr>
         <w:lastRenderedPageBreak/>
         <w:drawing>
-          <wp:inline distT="0" distB="0" distL="0" distR="0" wp14:anchorId="54A0D1BD" wp14:editId="221FA617">
+          <wp:inline distT="0" distB="0" distL="0" distR="0" wp14:anchorId="443F6832" wp14:editId="7789C8E5">
             <wp:extent cx="6120130" cy="4611370"/>
             <wp:effectExtent l="0" t="0" r="0" b="0"/>
-            <wp:docPr id="3" name="Picture 3"/>
+            <wp:docPr id="30" name="Picture 30"/>
             <wp:cNvGraphicFramePr>
               <a:graphicFrameLocks xmlns:a="http://schemas.openxmlformats.org/drawingml/2006/main" noChangeAspect="1"/>
             </wp:cNvGraphicFramePr>
@@ -2896,20 +2759,130 @@
         <w:rPr>
           <w:lang w:val="en-US"/>
         </w:rPr>
-        <w:t xml:space="preserve">Pay attention to the </w:t>
-      </w:r>
-      <w:r>
-        <w:rPr>
-          <w:b/>
-          <w:lang w:val="en-US"/>
-        </w:rPr>
-        <w:t>Snippet Folder Name</w:t>
-      </w:r>
-      <w:r>
-        <w:rPr>
-          <w:lang w:val="en-US"/>
-        </w:rPr>
-        <w:t xml:space="preserve">: This represents the folder name displayed in the IntelliSense and that will contain all the supplied code snippets, so it is very important that you provide a proper name for a better categorization. </w:t>
+        <w:t xml:space="preserve">Code Snippet Studio supports </w:t>
+      </w:r>
+      <w:proofErr w:type="gramStart"/>
+      <w:r>
+        <w:rPr>
+          <w:lang w:val="en-US"/>
+        </w:rPr>
+        <w:t>creating .</w:t>
+      </w:r>
+      <w:proofErr w:type="spellStart"/>
+      <w:r>
+        <w:rPr>
+          <w:lang w:val="en-US"/>
+        </w:rPr>
+        <w:t>vsix</w:t>
+      </w:r>
+      <w:proofErr w:type="spellEnd"/>
+      <w:proofErr w:type="gramEnd"/>
+      <w:r>
+        <w:rPr>
+          <w:lang w:val="en-US"/>
+        </w:rPr>
+        <w:t xml:space="preserve"> </w:t>
+      </w:r>
+      <w:r>
+        <w:rPr>
+          <w:lang w:val="en-US"/>
+        </w:rPr>
+        <w:t xml:space="preserve">packages </w:t>
+      </w:r>
+      <w:r>
+        <w:rPr>
+          <w:lang w:val="en-US"/>
+        </w:rPr>
+        <w:t xml:space="preserve">for both Visual Studio 2015 and Visual Studio Code, but because there are many differences between the two, this guide walks through both separately. </w:t>
+      </w:r>
+      <w:r>
+        <w:rPr>
+          <w:lang w:val="en-US"/>
+        </w:rPr>
+        <w:t xml:space="preserve">At a higher level, </w:t>
+      </w:r>
+      <w:proofErr w:type="gramStart"/>
+      <w:r>
+        <w:rPr>
+          <w:lang w:val="en-US"/>
+        </w:rPr>
+        <w:t>a .</w:t>
+      </w:r>
+      <w:proofErr w:type="spellStart"/>
+      <w:r>
+        <w:rPr>
+          <w:lang w:val="en-US"/>
+        </w:rPr>
+        <w:t>vsix</w:t>
+      </w:r>
+      <w:proofErr w:type="spellEnd"/>
+      <w:proofErr w:type="gramEnd"/>
+      <w:r>
+        <w:rPr>
+          <w:lang w:val="en-US"/>
+        </w:rPr>
+        <w:t xml:space="preserve"> package is made of the metadata, which identify the package, and of the ac</w:t>
+      </w:r>
+      <w:r>
+        <w:rPr>
+          <w:lang w:val="en-US"/>
+        </w:rPr>
+        <w:t xml:space="preserve">tual content, in this case the </w:t>
+      </w:r>
+      <w:r>
+        <w:rPr>
+          <w:lang w:val="en-US"/>
+        </w:rPr>
+        <w:t xml:space="preserve">snippet files. </w:t>
+      </w:r>
+    </w:p>
+    <w:p>
+      <w:pPr>
+        <w:pStyle w:val="Heading2"/>
+        <w:rPr>
+          <w:lang w:val="en-US"/>
+        </w:rPr>
+      </w:pPr>
+      <w:r>
+        <w:rPr>
+          <w:lang w:val="en-US"/>
+        </w:rPr>
+        <w:t>Packaging Code Snippets for Visual Studio 2015</w:t>
+      </w:r>
+    </w:p>
+    <w:p>
+      <w:pPr>
+        <w:rPr>
+          <w:lang w:val="en-US"/>
+        </w:rPr>
+      </w:pPr>
+      <w:r>
+        <w:rPr>
+          <w:lang w:val="en-US"/>
+        </w:rPr>
+        <w:t xml:space="preserve">This section walks through building </w:t>
+      </w:r>
+      <w:proofErr w:type="gramStart"/>
+      <w:r>
+        <w:rPr>
+          <w:lang w:val="en-US"/>
+        </w:rPr>
+        <w:t>a .</w:t>
+      </w:r>
+      <w:proofErr w:type="spellStart"/>
+      <w:r>
+        <w:rPr>
+          <w:lang w:val="en-US"/>
+        </w:rPr>
+        <w:t>vsix</w:t>
+      </w:r>
+      <w:proofErr w:type="spellEnd"/>
+      <w:proofErr w:type="gramEnd"/>
+      <w:r>
+        <w:rPr>
+          <w:lang w:val="en-US"/>
+        </w:rPr>
+        <w:t xml:space="preserve"> package that targets Visual Studio 2015.</w:t>
       </w:r>
     </w:p>
     <w:p>
@@ -2923,66 +2896,20 @@
         <w:rPr>
           <w:lang w:val="en-US"/>
         </w:rPr>
-        <w:t>Adding Code Snippet Files</w:t>
-      </w:r>
-    </w:p>
-    <w:p>
-      <w:pPr>
-        <w:rPr>
-          <w:lang w:val="en-US"/>
-        </w:rPr>
-      </w:pPr>
-      <w:r>
-        <w:rPr>
-          <w:lang w:val="en-US"/>
-        </w:rPr>
-        <w:t>A</w:t>
-      </w:r>
-      <w:r>
-        <w:rPr>
-          <w:lang w:val="en-US"/>
-        </w:rPr>
-        <w:t>fter you specify the package metadata, you enter the code snippet files you want to package into the .</w:t>
-      </w:r>
-      <w:proofErr w:type="spellStart"/>
-      <w:r>
-        <w:rPr>
-          <w:lang w:val="en-US"/>
-        </w:rPr>
-        <w:t>vsix</w:t>
-      </w:r>
-      <w:proofErr w:type="spellEnd"/>
-      <w:r>
-        <w:rPr>
-          <w:lang w:val="en-US"/>
-        </w:rPr>
-        <w:t xml:space="preserve">. To accomplish this, you click the </w:t>
-      </w:r>
-      <w:r>
-        <w:rPr>
-          <w:b/>
-          <w:lang w:val="en-US"/>
-        </w:rPr>
-        <w:t>Code Snippets</w:t>
-      </w:r>
-      <w:r>
-        <w:rPr>
-          <w:lang w:val="en-US"/>
-        </w:rPr>
-        <w:t xml:space="preserve"> tab, then click the </w:t>
-      </w:r>
-      <w:r>
-        <w:rPr>
-          <w:b/>
-          <w:lang w:val="en-US"/>
-        </w:rPr>
-        <w:t>Add Snippets</w:t>
-      </w:r>
-      <w:r>
-        <w:rPr>
-          <w:lang w:val="en-US"/>
-        </w:rPr>
-        <w:t xml:space="preserve"> button. In the appearing dialog, you will be able to multi-select an infinite number of .snippet files. Once selected, Code Snippet Studio appears like this:</w:t>
+        <w:t>Supplying the Package Metadata</w:t>
+      </w:r>
+    </w:p>
+    <w:p>
+      <w:pPr>
+        <w:rPr>
+          <w:lang w:val="en-US"/>
+        </w:rPr>
+      </w:pPr>
+      <w:r>
+        <w:rPr>
+          <w:lang w:val="en-US"/>
+        </w:rPr>
+        <w:t>The package metadata contain all the information a user will see when installing your extension/code snippets, including the product name, the author, the license, and so on. You simply have to fill the required properties; mandatory properties are in bold. The following figure shows an example:</w:t>
       </w:r>
     </w:p>
     <w:p>
@@ -2998,10 +2925,10 @@
         </w:rPr>
         <w:lastRenderedPageBreak/>
         <w:drawing>
-          <wp:inline distT="0" distB="0" distL="0" distR="0" wp14:anchorId="24A47088" wp14:editId="6E5207DD">
+          <wp:inline distT="0" distB="0" distL="0" distR="0" wp14:anchorId="54A0D1BD" wp14:editId="221FA617">
             <wp:extent cx="6120130" cy="4611370"/>
             <wp:effectExtent l="0" t="0" r="0" b="0"/>
-            <wp:docPr id="25" name="Picture 25"/>
+            <wp:docPr id="3" name="Picture 3"/>
             <wp:cNvGraphicFramePr>
               <a:graphicFrameLocks xmlns:a="http://schemas.openxmlformats.org/drawingml/2006/main" noChangeAspect="1"/>
             </wp:cNvGraphicFramePr>
@@ -3044,138 +2971,112 @@
         <w:rPr>
           <w:lang w:val="en-US"/>
         </w:rPr>
-        <w:t xml:space="preserve">The information in this list is auto-generated based on </w:t>
-      </w:r>
-      <w:proofErr w:type="gramStart"/>
-      <w:r>
-        <w:rPr>
-          <w:lang w:val="en-US"/>
-        </w:rPr>
-        <w:t>the .snippet</w:t>
-      </w:r>
-      <w:proofErr w:type="gramEnd"/>
-      <w:r>
-        <w:rPr>
-          <w:lang w:val="en-US"/>
-        </w:rPr>
-        <w:t xml:space="preserve"> file analysis. </w:t>
-      </w:r>
-      <w:r>
-        <w:rPr>
-          <w:lang w:val="en-US"/>
-        </w:rPr>
-        <w:t xml:space="preserve">Alternatively, you can populate the list of code snippets directly from your code snippet library, which is accomplished by clicking the </w:t>
+        <w:t xml:space="preserve">Pay attention to the </w:t>
       </w:r>
       <w:r>
         <w:rPr>
           <w:b/>
           <w:lang w:val="en-US"/>
         </w:rPr>
-        <w:t>Add from Library</w:t>
-      </w:r>
-      <w:r>
-        <w:rPr>
-          <w:lang w:val="en-US"/>
-        </w:rPr>
-        <w:t xml:space="preserve"> button. Notice that neither Add Snippets nor Add from Library remove any items from the list. </w:t>
-      </w:r>
-      <w:r>
-        <w:rPr>
-          <w:lang w:val="en-US"/>
-        </w:rPr>
-        <w:t xml:space="preserve">You can remove snippet from this list and you can even completely reset the package with the </w:t>
+        <w:t>Snippet Folder Name</w:t>
+      </w:r>
+      <w:r>
+        <w:rPr>
+          <w:lang w:val="en-US"/>
+        </w:rPr>
+        <w:t xml:space="preserve">: This represents the folder name displayed in the IntelliSense and that will contain all the supplied code snippets, so it is very important that you provide a proper name for a better categorization. </w:t>
+      </w:r>
+    </w:p>
+    <w:p>
+      <w:pPr>
+        <w:pStyle w:val="Heading3"/>
+        <w:rPr>
+          <w:lang w:val="en-US"/>
+        </w:rPr>
+      </w:pPr>
+      <w:r>
+        <w:rPr>
+          <w:lang w:val="en-US"/>
+        </w:rPr>
+        <w:t>Adding Code Snippet Files</w:t>
+      </w:r>
+    </w:p>
+    <w:p>
+      <w:pPr>
+        <w:rPr>
+          <w:lang w:val="en-US"/>
+        </w:rPr>
+      </w:pPr>
+      <w:r>
+        <w:rPr>
+          <w:lang w:val="en-US"/>
+        </w:rPr>
+        <w:t>A</w:t>
+      </w:r>
+      <w:r>
+        <w:rPr>
+          <w:lang w:val="en-US"/>
+        </w:rPr>
+        <w:t>fter you specify the package metadata, you enter the code snippet files you want to package into the .</w:t>
+      </w:r>
+      <w:proofErr w:type="spellStart"/>
+      <w:r>
+        <w:rPr>
+          <w:lang w:val="en-US"/>
+        </w:rPr>
+        <w:t>vsix</w:t>
+      </w:r>
+      <w:proofErr w:type="spellEnd"/>
+      <w:r>
+        <w:rPr>
+          <w:lang w:val="en-US"/>
+        </w:rPr>
+        <w:t xml:space="preserve">. To accomplish this, you click the </w:t>
       </w:r>
       <w:r>
         <w:rPr>
           <w:b/>
           <w:lang w:val="en-US"/>
         </w:rPr>
-        <w:t>Remove Snippet(s)</w:t>
-      </w:r>
-      <w:r>
-        <w:rPr>
-          <w:lang w:val="en-US"/>
-        </w:rPr>
-        <w:t xml:space="preserve"> and </w:t>
+        <w:t>Code Snippets</w:t>
+      </w:r>
+      <w:r>
+        <w:rPr>
+          <w:lang w:val="en-US"/>
+        </w:rPr>
+        <w:t xml:space="preserve"> tab, then click the </w:t>
       </w:r>
       <w:r>
         <w:rPr>
           <w:b/>
           <w:lang w:val="en-US"/>
         </w:rPr>
-        <w:t xml:space="preserve">Reset Package </w:t>
-      </w:r>
-      <w:r>
-        <w:rPr>
-          <w:lang w:val="en-US"/>
-        </w:rPr>
-        <w:t xml:space="preserve">buttons respectively. </w:t>
-      </w:r>
-    </w:p>
-    <w:p>
-      <w:pPr>
-        <w:pStyle w:val="Heading3"/>
-        <w:rPr>
-          <w:lang w:val="en-US"/>
-        </w:rPr>
-      </w:pPr>
-      <w:r>
-        <w:rPr>
-          <w:lang w:val="en-US"/>
-        </w:rPr>
-        <w:t>Building a .</w:t>
-      </w:r>
-      <w:proofErr w:type="spellStart"/>
-      <w:r>
-        <w:rPr>
-          <w:lang w:val="en-US"/>
-        </w:rPr>
-        <w:t>vsix</w:t>
-      </w:r>
-      <w:proofErr w:type="spellEnd"/>
-      <w:r>
-        <w:rPr>
-          <w:lang w:val="en-US"/>
-        </w:rPr>
-        <w:t xml:space="preserve"> Installer</w:t>
-      </w:r>
-    </w:p>
-    <w:p>
-      <w:pPr>
-        <w:rPr>
-          <w:lang w:val="en-US"/>
-        </w:rPr>
-      </w:pPr>
-      <w:r>
-        <w:rPr>
-          <w:lang w:val="en-US"/>
-        </w:rPr>
-        <w:t>Once you have supplied both package metadata and code snippets, you can generate a .</w:t>
-      </w:r>
-      <w:proofErr w:type="spellStart"/>
-      <w:r>
-        <w:rPr>
-          <w:lang w:val="en-US"/>
-        </w:rPr>
-        <w:t>vsix</w:t>
-      </w:r>
-      <w:proofErr w:type="spellEnd"/>
-      <w:r>
-        <w:rPr>
-          <w:lang w:val="en-US"/>
-        </w:rPr>
-        <w:t xml:space="preserve"> package by simply clicking </w:t>
-      </w:r>
+        <w:t>Add Snippets</w:t>
+      </w:r>
+      <w:r>
+        <w:rPr>
+          <w:lang w:val="en-US"/>
+        </w:rPr>
+        <w:t xml:space="preserve"> button. In the appearing dialog, you will be able to multi-select an infinite number of .snippet files. Once selected, Code Snippet Studio appears like this:</w:t>
+      </w:r>
+    </w:p>
+    <w:p>
+      <w:pPr>
+        <w:rPr>
+          <w:lang w:val="en-US"/>
+        </w:rPr>
+      </w:pPr>
       <w:r>
         <w:rPr>
           <w:noProof/>
           <w:lang w:eastAsia="it-IT"/>
         </w:rPr>
+        <w:lastRenderedPageBreak/>
         <w:drawing>
-          <wp:inline distT="0" distB="0" distL="0" distR="0" wp14:anchorId="7385AC8D" wp14:editId="2C85C183">
-            <wp:extent cx="1267002" cy="323895"/>
-            <wp:effectExtent l="0" t="0" r="9525" b="0"/>
-            <wp:docPr id="18" name="Immagine 18"/>
+          <wp:inline distT="0" distB="0" distL="0" distR="0" wp14:anchorId="24A47088" wp14:editId="6E5207DD">
+            <wp:extent cx="6120130" cy="4611370"/>
+            <wp:effectExtent l="0" t="0" r="0" b="0"/>
+            <wp:docPr id="25" name="Picture 25"/>
             <wp:cNvGraphicFramePr>
               <a:graphicFrameLocks xmlns:a="http://schemas.openxmlformats.org/drawingml/2006/main" noChangeAspect="1"/>
             </wp:cNvGraphicFramePr>
@@ -3195,7 +3096,7 @@
                   <pic:spPr>
                     <a:xfrm>
                       <a:off x="0" y="0"/>
-                      <a:ext cx="1267002" cy="323895"/>
+                      <a:ext cx="6120130" cy="4611370"/>
                     </a:xfrm>
                     <a:prstGeom prst="rect">
                       <a:avLst/>
@@ -3207,18 +3108,97 @@
           </wp:inline>
         </w:drawing>
       </w:r>
-      <w:r>
-        <w:rPr>
-          <w:lang w:val="en-US"/>
-        </w:rPr>
-        <w:t xml:space="preserve">. You just specify the package name and you are done. When the generation completes, you will be asked if you want to immediately start the newly </w:t>
+    </w:p>
+    <w:p>
+      <w:pPr>
+        <w:rPr>
+          <w:lang w:val="en-US"/>
+        </w:rPr>
+      </w:pPr>
+      <w:r>
+        <w:rPr>
+          <w:lang w:val="en-US"/>
+        </w:rPr>
+        <w:t xml:space="preserve">The information in this list is auto-generated based on </w:t>
       </w:r>
       <w:proofErr w:type="gramStart"/>
       <w:r>
         <w:rPr>
           <w:lang w:val="en-US"/>
         </w:rPr>
-        <w:t>generated .</w:t>
+        <w:t>the .snippet</w:t>
+      </w:r>
+      <w:proofErr w:type="gramEnd"/>
+      <w:r>
+        <w:rPr>
+          <w:lang w:val="en-US"/>
+        </w:rPr>
+        <w:t xml:space="preserve"> file analysis. </w:t>
+      </w:r>
+      <w:r>
+        <w:rPr>
+          <w:lang w:val="en-US"/>
+        </w:rPr>
+        <w:t xml:space="preserve">Alternatively, you can populate the list of code snippets directly from your code snippet library, which is accomplished by clicking the </w:t>
+      </w:r>
+      <w:r>
+        <w:rPr>
+          <w:b/>
+          <w:lang w:val="en-US"/>
+        </w:rPr>
+        <w:t>Add from Library</w:t>
+      </w:r>
+      <w:r>
+        <w:rPr>
+          <w:lang w:val="en-US"/>
+        </w:rPr>
+        <w:t xml:space="preserve"> button. Notice that neither Add Snippets nor Add from Library remove any items from the list. </w:t>
+      </w:r>
+      <w:r>
+        <w:rPr>
+          <w:lang w:val="en-US"/>
+        </w:rPr>
+        <w:t xml:space="preserve">You can remove snippet from this list and you can even completely reset the package with the </w:t>
+      </w:r>
+      <w:r>
+        <w:rPr>
+          <w:b/>
+          <w:lang w:val="en-US"/>
+        </w:rPr>
+        <w:t>Remove Snippet(s)</w:t>
+      </w:r>
+      <w:r>
+        <w:rPr>
+          <w:lang w:val="en-US"/>
+        </w:rPr>
+        <w:t xml:space="preserve"> and </w:t>
+      </w:r>
+      <w:r>
+        <w:rPr>
+          <w:b/>
+          <w:lang w:val="en-US"/>
+        </w:rPr>
+        <w:t xml:space="preserve">Reset Package </w:t>
+      </w:r>
+      <w:r>
+        <w:rPr>
+          <w:lang w:val="en-US"/>
+        </w:rPr>
+        <w:t xml:space="preserve">buttons respectively. </w:t>
+      </w:r>
+    </w:p>
+    <w:p>
+      <w:pPr>
+        <w:pStyle w:val="Heading3"/>
+        <w:rPr>
+          <w:lang w:val="en-US"/>
+        </w:rPr>
+      </w:pPr>
+      <w:r>
+        <w:rPr>
+          <w:lang w:val="en-US"/>
+        </w:rPr>
+        <w:t>Building a .</w:t>
       </w:r>
       <w:proofErr w:type="spellStart"/>
       <w:r>
@@ -3228,31 +3208,49 @@
         <w:t>vsix</w:t>
       </w:r>
       <w:proofErr w:type="spellEnd"/>
-      <w:proofErr w:type="gramEnd"/>
-      <w:r>
-        <w:rPr>
-          <w:lang w:val="en-US"/>
-        </w:rPr>
-        <w:t xml:space="preserve"> or not. The following figure shows the VSIX Installer in action, based on the sample package described before:</w:t>
-      </w:r>
-    </w:p>
-    <w:p>
-      <w:pPr>
-        <w:rPr>
-          <w:lang w:val="en-US"/>
-        </w:rPr>
-      </w:pPr>
+      <w:r>
+        <w:rPr>
+          <w:lang w:val="en-US"/>
+        </w:rPr>
+        <w:t xml:space="preserve"> Installer</w:t>
+      </w:r>
+    </w:p>
+    <w:p>
+      <w:pPr>
+        <w:rPr>
+          <w:lang w:val="en-US"/>
+        </w:rPr>
+      </w:pPr>
+      <w:r>
+        <w:rPr>
+          <w:lang w:val="en-US"/>
+        </w:rPr>
+        <w:t>Once you have supplied both package metadata and code snippets, you can generate a .</w:t>
+      </w:r>
+      <w:proofErr w:type="spellStart"/>
+      <w:r>
+        <w:rPr>
+          <w:lang w:val="en-US"/>
+        </w:rPr>
+        <w:t>vsix</w:t>
+      </w:r>
+      <w:proofErr w:type="spellEnd"/>
+      <w:r>
+        <w:rPr>
+          <w:lang w:val="en-US"/>
+        </w:rPr>
+        <w:t xml:space="preserve"> package by simply clicking </w:t>
+      </w:r>
       <w:r>
         <w:rPr>
           <w:noProof/>
           <w:lang w:eastAsia="it-IT"/>
         </w:rPr>
-        <w:lastRenderedPageBreak/>
         <w:drawing>
-          <wp:inline distT="0" distB="0" distL="0" distR="0" wp14:anchorId="66942DE5" wp14:editId="01DD4DA5">
-            <wp:extent cx="4286250" cy="3371850"/>
-            <wp:effectExtent l="0" t="0" r="0" b="0"/>
-            <wp:docPr id="19" name="Immagine 19"/>
+          <wp:inline distT="0" distB="0" distL="0" distR="0" wp14:anchorId="7385AC8D" wp14:editId="2C85C183">
+            <wp:extent cx="1267002" cy="323895"/>
+            <wp:effectExtent l="0" t="0" r="9525" b="0"/>
+            <wp:docPr id="18" name="Immagine 18"/>
             <wp:cNvGraphicFramePr>
               <a:graphicFrameLocks xmlns:a="http://schemas.openxmlformats.org/drawingml/2006/main" noChangeAspect="1"/>
             </wp:cNvGraphicFramePr>
@@ -3272,7 +3270,7 @@
                   <pic:spPr>
                     <a:xfrm>
                       <a:off x="0" y="0"/>
-                      <a:ext cx="4286250" cy="3371850"/>
+                      <a:ext cx="1267002" cy="323895"/>
                     </a:xfrm>
                     <a:prstGeom prst="rect">
                       <a:avLst/>
@@ -3284,32 +3282,18 @@
           </wp:inline>
         </w:drawing>
       </w:r>
-    </w:p>
-    <w:p>
-      <w:pPr>
-        <w:pStyle w:val="Heading3"/>
-        <w:rPr>
-          <w:lang w:val="en-US"/>
-        </w:rPr>
-      </w:pPr>
-      <w:r>
-        <w:rPr>
-          <w:lang w:val="en-US"/>
-        </w:rPr>
-        <w:t>Importing Existing Installers</w:t>
-      </w:r>
-    </w:p>
-    <w:p>
-      <w:pPr>
-        <w:rPr>
-          <w:lang w:val="en-US"/>
-        </w:rPr>
-      </w:pPr>
-      <w:r>
-        <w:rPr>
-          <w:lang w:val="en-US"/>
-        </w:rPr>
-        <w:t>Code Snippet Studio makes it easy to edit existing .</w:t>
+      <w:r>
+        <w:rPr>
+          <w:lang w:val="en-US"/>
+        </w:rPr>
+        <w:t xml:space="preserve">. You just specify the package name and you are done. When the generation completes, you will be asked if you want to immediately start the newly </w:t>
+      </w:r>
+      <w:proofErr w:type="gramStart"/>
+      <w:r>
+        <w:rPr>
+          <w:lang w:val="en-US"/>
+        </w:rPr>
+        <w:t>generated .</w:t>
       </w:r>
       <w:proofErr w:type="spellStart"/>
       <w:r>
@@ -3319,22 +3303,31 @@
         <w:t>vsix</w:t>
       </w:r>
       <w:proofErr w:type="spellEnd"/>
-      <w:r>
-        <w:rPr>
-          <w:lang w:val="en-US"/>
-        </w:rPr>
-        <w:t xml:space="preserve"> files by clicking </w:t>
-      </w:r>
+      <w:proofErr w:type="gramEnd"/>
+      <w:r>
+        <w:rPr>
+          <w:lang w:val="en-US"/>
+        </w:rPr>
+        <w:t xml:space="preserve"> or not. The following figure shows the VSIX Installer in action, based on the sample package described before:</w:t>
+      </w:r>
+    </w:p>
+    <w:p>
+      <w:pPr>
+        <w:rPr>
+          <w:lang w:val="en-US"/>
+        </w:rPr>
+      </w:pPr>
       <w:r>
         <w:rPr>
           <w:noProof/>
           <w:lang w:eastAsia="it-IT"/>
         </w:rPr>
+        <w:lastRenderedPageBreak/>
         <w:drawing>
-          <wp:inline distT="0" distB="0" distL="0" distR="0" wp14:anchorId="252A4DA6" wp14:editId="0C39D89F">
-            <wp:extent cx="1267002" cy="333422"/>
-            <wp:effectExtent l="0" t="0" r="0" b="9525"/>
-            <wp:docPr id="20" name="Immagine 20"/>
+          <wp:inline distT="0" distB="0" distL="0" distR="0" wp14:anchorId="66942DE5" wp14:editId="01DD4DA5">
+            <wp:extent cx="4286250" cy="3371850"/>
+            <wp:effectExtent l="0" t="0" r="0" b="0"/>
+            <wp:docPr id="19" name="Immagine 19"/>
             <wp:cNvGraphicFramePr>
               <a:graphicFrameLocks xmlns:a="http://schemas.openxmlformats.org/drawingml/2006/main" noChangeAspect="1"/>
             </wp:cNvGraphicFramePr>
@@ -3354,7 +3347,7 @@
                   <pic:spPr>
                     <a:xfrm>
                       <a:off x="0" y="0"/>
-                      <a:ext cx="1267002" cy="333422"/>
+                      <a:ext cx="4286250" cy="3371850"/>
                     </a:xfrm>
                     <a:prstGeom prst="rect">
                       <a:avLst/>
@@ -3366,18 +3359,32 @@
           </wp:inline>
         </w:drawing>
       </w:r>
-      <w:r>
-        <w:rPr>
-          <w:lang w:val="en-US"/>
-        </w:rPr>
-        <w:t xml:space="preserve">. In this way, you can open any </w:t>
-      </w:r>
-      <w:proofErr w:type="gramStart"/>
-      <w:r>
-        <w:rPr>
-          <w:lang w:val="en-US"/>
-        </w:rPr>
-        <w:t>existing .</w:t>
+    </w:p>
+    <w:p>
+      <w:pPr>
+        <w:pStyle w:val="Heading3"/>
+        <w:rPr>
+          <w:lang w:val="en-US"/>
+        </w:rPr>
+      </w:pPr>
+      <w:r>
+        <w:rPr>
+          <w:lang w:val="en-US"/>
+        </w:rPr>
+        <w:t>Importing Existing Installers</w:t>
+      </w:r>
+    </w:p>
+    <w:p>
+      <w:pPr>
+        <w:rPr>
+          <w:lang w:val="en-US"/>
+        </w:rPr>
+      </w:pPr>
+      <w:r>
+        <w:rPr>
+          <w:lang w:val="en-US"/>
+        </w:rPr>
+        <w:t>Code Snippet Studio makes it easy to edit existing .</w:t>
       </w:r>
       <w:proofErr w:type="spellStart"/>
       <w:r>
@@ -3387,101 +3394,11 @@
         <w:t>vsix</w:t>
       </w:r>
       <w:proofErr w:type="spellEnd"/>
-      <w:proofErr w:type="gramEnd"/>
-      <w:r>
-        <w:rPr>
-          <w:lang w:val="en-US"/>
-        </w:rPr>
-        <w:t xml:space="preserve"> packages, not just those created by you, so that you can add other code snippets or make edits that </w:t>
-      </w:r>
-      <w:r>
-        <w:rPr>
-          <w:b/>
-          <w:u w:val="single"/>
-          <w:lang w:val="en-US"/>
-        </w:rPr>
-        <w:t>do not violate copyrights</w:t>
-      </w:r>
-      <w:r>
-        <w:rPr>
-          <w:lang w:val="en-US"/>
-        </w:rPr>
-        <w:t xml:space="preserve">. </w:t>
-      </w:r>
-    </w:p>
-    <w:p>
-      <w:pPr>
-        <w:rPr>
-          <w:lang w:val="en-US"/>
-        </w:rPr>
-      </w:pPr>
-      <w:r>
-        <w:rPr>
-          <w:b/>
-          <w:lang w:val="en-US"/>
-        </w:rPr>
-        <w:t>Important note</w:t>
-      </w:r>
-      <w:r>
-        <w:rPr>
-          <w:lang w:val="en-US"/>
-        </w:rPr>
-        <w:t>: opening an existing .</w:t>
-      </w:r>
-      <w:proofErr w:type="spellStart"/>
-      <w:r>
-        <w:rPr>
-          <w:lang w:val="en-US"/>
-        </w:rPr>
-        <w:t>vsix</w:t>
-      </w:r>
-      <w:proofErr w:type="spellEnd"/>
-      <w:r>
-        <w:rPr>
-          <w:lang w:val="en-US"/>
-        </w:rPr>
-        <w:t xml:space="preserve"> works only if the specified package contains at least one code snippet. All the other packaged extensions will be ignored, but the process will fail if no code snippet is detected in the package.</w:t>
-      </w:r>
-    </w:p>
-    <w:p>
-      <w:pPr>
-        <w:rPr>
-          <w:lang w:val="en-US"/>
-        </w:rPr>
-      </w:pPr>
-      <w:r>
-        <w:rPr>
-          <w:lang w:val="en-US"/>
-        </w:rPr>
-        <w:t>Code Snippet Studio also supports the old .</w:t>
-      </w:r>
-      <w:proofErr w:type="spellStart"/>
-      <w:r>
-        <w:rPr>
-          <w:lang w:val="en-US"/>
-        </w:rPr>
-        <w:t>vsi</w:t>
-      </w:r>
-      <w:proofErr w:type="spellEnd"/>
-      <w:r>
-        <w:rPr>
-          <w:lang w:val="en-US"/>
-        </w:rPr>
-        <w:t xml:space="preserve"> installer format, which developers used in Visual Studio 2005, 2008, and 2010 to package and share additional contents, including code snippets. If you have any existing .</w:t>
-      </w:r>
-      <w:proofErr w:type="spellStart"/>
-      <w:r>
-        <w:rPr>
-          <w:lang w:val="en-US"/>
-        </w:rPr>
-        <w:t>vsi</w:t>
-      </w:r>
-      <w:proofErr w:type="spellEnd"/>
-      <w:r>
-        <w:rPr>
-          <w:lang w:val="en-US"/>
-        </w:rPr>
-        <w:t xml:space="preserve"> packages from the past, you can easily convert them into a new package by clicking </w:t>
+      <w:r>
+        <w:rPr>
+          <w:lang w:val="en-US"/>
+        </w:rPr>
+        <w:t xml:space="preserve"> files by clicking </w:t>
       </w:r>
       <w:r>
         <w:rPr>
@@ -3489,10 +3406,10 @@
           <w:lang w:eastAsia="it-IT"/>
         </w:rPr>
         <w:drawing>
-          <wp:inline distT="0" distB="0" distL="0" distR="0" wp14:anchorId="03F828AE" wp14:editId="65904124">
-            <wp:extent cx="1267002" cy="304843"/>
-            <wp:effectExtent l="0" t="0" r="0" b="0"/>
-            <wp:docPr id="21" name="Immagine 21"/>
+          <wp:inline distT="0" distB="0" distL="0" distR="0" wp14:anchorId="252A4DA6" wp14:editId="0C39D89F">
+            <wp:extent cx="1267002" cy="333422"/>
+            <wp:effectExtent l="0" t="0" r="0" b="9525"/>
+            <wp:docPr id="20" name="Immagine 20"/>
             <wp:cNvGraphicFramePr>
               <a:graphicFrameLocks xmlns:a="http://schemas.openxmlformats.org/drawingml/2006/main" noChangeAspect="1"/>
             </wp:cNvGraphicFramePr>
@@ -3512,7 +3429,7 @@
                   <pic:spPr>
                     <a:xfrm>
                       <a:off x="0" y="0"/>
-                      <a:ext cx="1267002" cy="304843"/>
+                      <a:ext cx="1267002" cy="333422"/>
                     </a:xfrm>
                     <a:prstGeom prst="rect">
                       <a:avLst/>
@@ -3528,28 +3445,14 @@
         <w:rPr>
           <w:lang w:val="en-US"/>
         </w:rPr>
-        <w:t>. This will not convert the .</w:t>
-      </w:r>
-      <w:proofErr w:type="spellStart"/>
-      <w:r>
-        <w:rPr>
-          <w:lang w:val="en-US"/>
-        </w:rPr>
-        <w:t>vsi</w:t>
-      </w:r>
-      <w:proofErr w:type="spellEnd"/>
-      <w:r>
-        <w:rPr>
-          <w:lang w:val="en-US"/>
-        </w:rPr>
-        <w:t xml:space="preserve"> to </w:t>
+        <w:t xml:space="preserve">. In this way, you can open any </w:t>
       </w:r>
       <w:proofErr w:type="gramStart"/>
       <w:r>
         <w:rPr>
           <w:lang w:val="en-US"/>
         </w:rPr>
-        <w:t>a .</w:t>
+        <w:t>existing .</w:t>
       </w:r>
       <w:proofErr w:type="spellStart"/>
       <w:r>
@@ -3564,41 +3467,41 @@
         <w:rPr>
           <w:lang w:val="en-US"/>
         </w:rPr>
-        <w:t xml:space="preserve"> directly (see the next section about that) but will give you an option to create a new package via the UI.</w:t>
-      </w:r>
-    </w:p>
-    <w:p>
-      <w:pPr>
-        <w:pStyle w:val="Heading2"/>
-        <w:rPr>
-          <w:lang w:val="en-US"/>
-        </w:rPr>
-      </w:pPr>
-      <w:r>
-        <w:rPr>
-          <w:lang w:val="en-US"/>
-        </w:rPr>
-        <w:t>Packaging Code Snippets for Visual Studio Code</w:t>
-      </w:r>
-    </w:p>
-    <w:p>
-      <w:pPr>
-        <w:rPr>
-          <w:lang w:val="en-US"/>
-        </w:rPr>
-      </w:pPr>
-      <w:r>
-        <w:rPr>
-          <w:lang w:val="en-US"/>
-        </w:rPr>
-        <w:t xml:space="preserve">Microsoft has recently added support for user defined code snippets to Visual Studio Code. The documentation for Code says that, among the possible options, </w:t>
-      </w:r>
-      <w:proofErr w:type="gramStart"/>
-      <w:r>
-        <w:rPr>
-          <w:lang w:val="en-US"/>
-        </w:rPr>
-        <w:t>a .</w:t>
+        <w:t xml:space="preserve"> packages, not just those created by you, so that you can add other code snippets or make edits that </w:t>
+      </w:r>
+      <w:r>
+        <w:rPr>
+          <w:b/>
+          <w:u w:val="single"/>
+          <w:lang w:val="en-US"/>
+        </w:rPr>
+        <w:t>do not violate copyrights</w:t>
+      </w:r>
+      <w:r>
+        <w:rPr>
+          <w:lang w:val="en-US"/>
+        </w:rPr>
+        <w:t xml:space="preserve">. </w:t>
+      </w:r>
+    </w:p>
+    <w:p>
+      <w:pPr>
+        <w:rPr>
+          <w:lang w:val="en-US"/>
+        </w:rPr>
+      </w:pPr>
+      <w:r>
+        <w:rPr>
+          <w:b/>
+          <w:lang w:val="en-US"/>
+        </w:rPr>
+        <w:t>Important note</w:t>
+      </w:r>
+      <w:r>
+        <w:rPr>
+          <w:lang w:val="en-US"/>
+        </w:rPr>
+        <w:t>: opening an existing .</w:t>
       </w:r>
       <w:proofErr w:type="spellStart"/>
       <w:r>
@@ -3608,31 +3511,63 @@
         <w:t>vsix</w:t>
       </w:r>
       <w:proofErr w:type="spellEnd"/>
-      <w:proofErr w:type="gramEnd"/>
-      <w:r>
-        <w:rPr>
-          <w:lang w:val="en-US"/>
-        </w:rPr>
-        <w:t xml:space="preserve"> package can be used to share custom snippets for Code, so Code Snippet Studio has introduced support to this:</w:t>
-      </w:r>
-    </w:p>
-    <w:p>
-      <w:pPr>
-        <w:rPr>
-          <w:lang w:val="en-US"/>
-        </w:rPr>
-      </w:pPr>
+      <w:r>
+        <w:rPr>
+          <w:lang w:val="en-US"/>
+        </w:rPr>
+        <w:t xml:space="preserve"> works only if the specified package contains at least one code snippet. All the other packaged extensions will be ignored, but the process will fail if no code snippet is detected in the package.</w:t>
+      </w:r>
+    </w:p>
+    <w:p>
+      <w:pPr>
+        <w:rPr>
+          <w:lang w:val="en-US"/>
+        </w:rPr>
+      </w:pPr>
+      <w:r>
+        <w:rPr>
+          <w:lang w:val="en-US"/>
+        </w:rPr>
+        <w:t>Code Snippet Studio also supports the old .</w:t>
+      </w:r>
+      <w:proofErr w:type="spellStart"/>
+      <w:r>
+        <w:rPr>
+          <w:lang w:val="en-US"/>
+        </w:rPr>
+        <w:t>vsi</w:t>
+      </w:r>
+      <w:proofErr w:type="spellEnd"/>
+      <w:r>
+        <w:rPr>
+          <w:lang w:val="en-US"/>
+        </w:rPr>
+        <w:t xml:space="preserve"> installer format, which developers used in Visual Studio 2005, 2008, and 2010 to package and share additional contents, including code snippets. If you have any existing .</w:t>
+      </w:r>
+      <w:proofErr w:type="spellStart"/>
+      <w:r>
+        <w:rPr>
+          <w:lang w:val="en-US"/>
+        </w:rPr>
+        <w:t>vsi</w:t>
+      </w:r>
+      <w:proofErr w:type="spellEnd"/>
+      <w:r>
+        <w:rPr>
+          <w:lang w:val="en-US"/>
+        </w:rPr>
+        <w:t xml:space="preserve"> packages from the past, you can easily convert them into a new package by clicking </w:t>
+      </w:r>
       <w:r>
         <w:rPr>
           <w:noProof/>
           <w:lang w:eastAsia="it-IT"/>
         </w:rPr>
-        <w:lastRenderedPageBreak/>
         <w:drawing>
-          <wp:inline distT="0" distB="0" distL="0" distR="0" wp14:anchorId="79B4FDA2" wp14:editId="0D0A9B48">
-            <wp:extent cx="6120130" cy="4611370"/>
+          <wp:inline distT="0" distB="0" distL="0" distR="0" wp14:anchorId="03F828AE" wp14:editId="65904124">
+            <wp:extent cx="1267002" cy="304843"/>
             <wp:effectExtent l="0" t="0" r="0" b="0"/>
-            <wp:docPr id="8" name="Picture 8"/>
+            <wp:docPr id="21" name="Immagine 21"/>
             <wp:cNvGraphicFramePr>
               <a:graphicFrameLocks xmlns:a="http://schemas.openxmlformats.org/drawingml/2006/main" noChangeAspect="1"/>
             </wp:cNvGraphicFramePr>
@@ -3652,6 +3587,146 @@
                   <pic:spPr>
                     <a:xfrm>
                       <a:off x="0" y="0"/>
+                      <a:ext cx="1267002" cy="304843"/>
+                    </a:xfrm>
+                    <a:prstGeom prst="rect">
+                      <a:avLst/>
+                    </a:prstGeom>
+                  </pic:spPr>
+                </pic:pic>
+              </a:graphicData>
+            </a:graphic>
+          </wp:inline>
+        </w:drawing>
+      </w:r>
+      <w:r>
+        <w:rPr>
+          <w:lang w:val="en-US"/>
+        </w:rPr>
+        <w:t>. This will not convert the .</w:t>
+      </w:r>
+      <w:proofErr w:type="spellStart"/>
+      <w:r>
+        <w:rPr>
+          <w:lang w:val="en-US"/>
+        </w:rPr>
+        <w:t>vsi</w:t>
+      </w:r>
+      <w:proofErr w:type="spellEnd"/>
+      <w:r>
+        <w:rPr>
+          <w:lang w:val="en-US"/>
+        </w:rPr>
+        <w:t xml:space="preserve"> to </w:t>
+      </w:r>
+      <w:proofErr w:type="gramStart"/>
+      <w:r>
+        <w:rPr>
+          <w:lang w:val="en-US"/>
+        </w:rPr>
+        <w:t>a .</w:t>
+      </w:r>
+      <w:proofErr w:type="spellStart"/>
+      <w:r>
+        <w:rPr>
+          <w:lang w:val="en-US"/>
+        </w:rPr>
+        <w:t>vsix</w:t>
+      </w:r>
+      <w:proofErr w:type="spellEnd"/>
+      <w:proofErr w:type="gramEnd"/>
+      <w:r>
+        <w:rPr>
+          <w:lang w:val="en-US"/>
+        </w:rPr>
+        <w:t xml:space="preserve"> directly (see the next section about that) but will give you an option to create a new package via the UI.</w:t>
+      </w:r>
+    </w:p>
+    <w:p>
+      <w:pPr>
+        <w:pStyle w:val="Heading2"/>
+        <w:rPr>
+          <w:lang w:val="en-US"/>
+        </w:rPr>
+      </w:pPr>
+      <w:r>
+        <w:rPr>
+          <w:lang w:val="en-US"/>
+        </w:rPr>
+        <w:t>Packaging Code Snippets for Visual Studio Code</w:t>
+      </w:r>
+    </w:p>
+    <w:p>
+      <w:pPr>
+        <w:rPr>
+          <w:lang w:val="en-US"/>
+        </w:rPr>
+      </w:pPr>
+      <w:r>
+        <w:rPr>
+          <w:lang w:val="en-US"/>
+        </w:rPr>
+        <w:t xml:space="preserve">Microsoft has recently added support for user defined code snippets to Visual Studio Code. The documentation for Code says that, among the possible options, </w:t>
+      </w:r>
+      <w:proofErr w:type="gramStart"/>
+      <w:r>
+        <w:rPr>
+          <w:lang w:val="en-US"/>
+        </w:rPr>
+        <w:t>a .</w:t>
+      </w:r>
+      <w:proofErr w:type="spellStart"/>
+      <w:r>
+        <w:rPr>
+          <w:lang w:val="en-US"/>
+        </w:rPr>
+        <w:t>vsix</w:t>
+      </w:r>
+      <w:proofErr w:type="spellEnd"/>
+      <w:proofErr w:type="gramEnd"/>
+      <w:r>
+        <w:rPr>
+          <w:lang w:val="en-US"/>
+        </w:rPr>
+        <w:t xml:space="preserve"> package can be used to share custom snippets for Code, so Code Snippet Studio has introduced support to this:</w:t>
+      </w:r>
+    </w:p>
+    <w:p>
+      <w:pPr>
+        <w:rPr>
+          <w:lang w:val="en-US"/>
+        </w:rPr>
+      </w:pPr>
+      <w:r>
+        <w:rPr>
+          <w:noProof/>
+          <w:lang w:eastAsia="it-IT"/>
+        </w:rPr>
+        <w:lastRenderedPageBreak/>
+        <w:drawing>
+          <wp:inline distT="0" distB="0" distL="0" distR="0" wp14:anchorId="79B4FDA2" wp14:editId="0D0A9B48">
+            <wp:extent cx="6120130" cy="4611370"/>
+            <wp:effectExtent l="0" t="0" r="0" b="0"/>
+            <wp:docPr id="8" name="Picture 8"/>
+            <wp:cNvGraphicFramePr>
+              <a:graphicFrameLocks xmlns:a="http://schemas.openxmlformats.org/drawingml/2006/main" noChangeAspect="1"/>
+            </wp:cNvGraphicFramePr>
+            <a:graphic xmlns:a="http://schemas.openxmlformats.org/drawingml/2006/main">
+              <a:graphicData uri="http://schemas.openxmlformats.org/drawingml/2006/picture">
+                <pic:pic xmlns:pic="http://schemas.openxmlformats.org/drawingml/2006/picture">
+                  <pic:nvPicPr>
+                    <pic:cNvPr id="1" name=""/>
+                    <pic:cNvPicPr/>
+                  </pic:nvPicPr>
+                  <pic:blipFill>
+                    <a:blip r:embed="rId36"/>
+                    <a:stretch>
+                      <a:fillRect/>
+                    </a:stretch>
+                  </pic:blipFill>
+                  <pic:spPr>
+                    <a:xfrm>
+                      <a:off x="0" y="0"/>
                       <a:ext cx="6120130" cy="4611370"/>
                     </a:xfrm>
                     <a:prstGeom prst="rect">
@@ -3731,7 +3806,7 @@
         </w:rPr>
         <w:t xml:space="preserve"> for Visual Studio Code only if you have installed </w:t>
       </w:r>
-      <w:hyperlink r:id="rId36" w:history="1">
+      <w:hyperlink r:id="rId37" w:history="1">
         <w:r>
           <w:rPr>
             <w:rStyle w:val="Hyperlink"/>
@@ -3746,7 +3821,7 @@
         </w:rPr>
         <w:t xml:space="preserve"> and the </w:t>
       </w:r>
-      <w:hyperlink r:id="rId37" w:history="1">
+      <w:hyperlink r:id="rId38" w:history="1">
         <w:proofErr w:type="spellStart"/>
         <w:r>
           <w:rPr>
@@ -4211,7 +4286,7 @@
         </w:rPr>
         <w:t xml:space="preserve">Specify one of the </w:t>
       </w:r>
-      <w:hyperlink r:id="rId38" w:history="1">
+      <w:hyperlink r:id="rId39" w:history="1">
         <w:r>
           <w:rPr>
             <w:rStyle w:val="Hyperlink"/>
@@ -4287,7 +4362,7 @@
                     <pic:cNvPicPr/>
                   </pic:nvPicPr>
                   <pic:blipFill>
-                    <a:blip r:embed="rId39"/>
+                    <a:blip r:embed="rId40"/>
                     <a:stretch>
                       <a:fillRect/>
                     </a:stretch>
@@ -4719,186 +4794,6 @@
             <wp:extent cx="6120130" cy="916940"/>
             <wp:effectExtent l="0" t="0" r="0" b="0"/>
             <wp:docPr id="22" name="Immagine 22"/>
-            <wp:cNvGraphicFramePr>
-              <a:graphicFrameLocks xmlns:a="http://schemas.openxmlformats.org/drawingml/2006/main" noChangeAspect="1"/>
-            </wp:cNvGraphicFramePr>
-            <a:graphic xmlns:a="http://schemas.openxmlformats.org/drawingml/2006/main">
-              <a:graphicData uri="http://schemas.openxmlformats.org/drawingml/2006/picture">
-                <pic:pic xmlns:pic="http://schemas.openxmlformats.org/drawingml/2006/picture">
-                  <pic:nvPicPr>
-                    <pic:cNvPr id="1" name=""/>
-                    <pic:cNvPicPr/>
-                  </pic:nvPicPr>
-                  <pic:blipFill>
-                    <a:blip r:embed="rId40"/>
-                    <a:stretch>
-                      <a:fillRect/>
-                    </a:stretch>
-                  </pic:blipFill>
-                  <pic:spPr>
-                    <a:xfrm>
-                      <a:off x="0" y="0"/>
-                      <a:ext cx="6120130" cy="916940"/>
-                    </a:xfrm>
-                    <a:prstGeom prst="rect">
-                      <a:avLst/>
-                    </a:prstGeom>
-                  </pic:spPr>
-                </pic:pic>
-              </a:graphicData>
-            </a:graphic>
-          </wp:inline>
-        </w:drawing>
-      </w:r>
-    </w:p>
-    <w:p>
-      <w:pPr>
-        <w:rPr>
-          <w:lang w:val="en-US"/>
-        </w:rPr>
-      </w:pPr>
-      <w:r>
-        <w:rPr>
-          <w:lang w:val="en-US"/>
-        </w:rPr>
-        <w:t xml:space="preserve">Next, click the </w:t>
-      </w:r>
-      <w:r>
-        <w:rPr>
-          <w:b/>
-          <w:lang w:val="en-US"/>
-        </w:rPr>
-        <w:t>Sign .</w:t>
-      </w:r>
-      <w:proofErr w:type="spellStart"/>
-      <w:r>
-        <w:rPr>
-          <w:b/>
-          <w:lang w:val="en-US"/>
-        </w:rPr>
-        <w:t>vsix</w:t>
-      </w:r>
-      <w:proofErr w:type="spellEnd"/>
-      <w:r>
-        <w:rPr>
-          <w:b/>
-          <w:lang w:val="en-US"/>
-        </w:rPr>
-        <w:t xml:space="preserve"> package</w:t>
-      </w:r>
-      <w:r>
-        <w:rPr>
-          <w:lang w:val="en-US"/>
-        </w:rPr>
-        <w:t xml:space="preserve"> button, pick up an existing .</w:t>
-      </w:r>
-      <w:proofErr w:type="spellStart"/>
-      <w:r>
-        <w:rPr>
-          <w:lang w:val="en-US"/>
-        </w:rPr>
-        <w:t>vsix</w:t>
-      </w:r>
-      <w:proofErr w:type="spellEnd"/>
-      <w:r>
-        <w:rPr>
-          <w:lang w:val="en-US"/>
-        </w:rPr>
-        <w:t xml:space="preserve"> file and wait for the operation to complete.</w:t>
-      </w:r>
-    </w:p>
-    <w:p>
-      <w:pPr>
-        <w:pStyle w:val="Heading3"/>
-        <w:rPr>
-          <w:lang w:val="en-US"/>
-        </w:rPr>
-      </w:pPr>
-      <w:r>
-        <w:rPr>
-          <w:lang w:val="en-US"/>
-        </w:rPr>
-        <w:t>Extracting a .</w:t>
-      </w:r>
-      <w:proofErr w:type="spellStart"/>
-      <w:r>
-        <w:rPr>
-          <w:lang w:val="en-US"/>
-        </w:rPr>
-        <w:t>vsix</w:t>
-      </w:r>
-      <w:proofErr w:type="spellEnd"/>
-      <w:r>
-        <w:rPr>
-          <w:lang w:val="en-US"/>
-        </w:rPr>
-        <w:t xml:space="preserve"> Package</w:t>
-      </w:r>
-    </w:p>
-    <w:p>
-      <w:pPr>
-        <w:rPr>
-          <w:lang w:val="en-US"/>
-        </w:rPr>
-      </w:pPr>
-      <w:r>
-        <w:rPr>
-          <w:lang w:val="en-US"/>
-        </w:rPr>
-        <w:t xml:space="preserve">Code Snippet Studio </w:t>
-      </w:r>
-      <w:r>
-        <w:rPr>
-          <w:lang w:val="en-US"/>
-        </w:rPr>
-        <w:t>allows</w:t>
-      </w:r>
-      <w:r>
-        <w:rPr>
-          <w:lang w:val="en-US"/>
-        </w:rPr>
-        <w:t xml:space="preserve"> extracting the content of </w:t>
-      </w:r>
-      <w:proofErr w:type="gramStart"/>
-      <w:r>
-        <w:rPr>
-          <w:lang w:val="en-US"/>
-        </w:rPr>
-        <w:t>a .</w:t>
-      </w:r>
-      <w:proofErr w:type="spellStart"/>
-      <w:r>
-        <w:rPr>
-          <w:lang w:val="en-US"/>
-        </w:rPr>
-        <w:t>vsix</w:t>
-      </w:r>
-      <w:proofErr w:type="spellEnd"/>
-      <w:proofErr w:type="gramEnd"/>
-      <w:r>
-        <w:rPr>
-          <w:lang w:val="en-US"/>
-        </w:rPr>
-        <w:t xml:space="preserve"> file into a folder:</w:t>
-      </w:r>
-    </w:p>
-    <w:p>
-      <w:pPr>
-        <w:rPr>
-          <w:lang w:val="en-US"/>
-        </w:rPr>
-      </w:pPr>
-      <w:r>
-        <w:rPr>
-          <w:noProof/>
-          <w:lang w:eastAsia="it-IT"/>
-        </w:rPr>
-        <w:lastRenderedPageBreak/>
-        <w:drawing>
-          <wp:inline distT="0" distB="0" distL="0" distR="0" wp14:anchorId="024E79CF" wp14:editId="3BA2A275">
-            <wp:extent cx="5239481" cy="1171739"/>
-            <wp:effectExtent l="0" t="0" r="0" b="9525"/>
-            <wp:docPr id="23" name="Immagine 23"/>
             <wp:cNvGraphicFramePr>
               <a:graphicFrameLocks xmlns:a="http://schemas.openxmlformats.org/drawingml/2006/main" noChangeAspect="1"/>
             </wp:cNvGraphicFramePr>
@@ -4918,7 +4813,7 @@
                   <pic:spPr>
                     <a:xfrm>
                       <a:off x="0" y="0"/>
-                      <a:ext cx="5239481" cy="1171739"/>
+                      <a:ext cx="6120130" cy="916940"/>
                     </a:xfrm>
                     <a:prstGeom prst="rect">
                       <a:avLst/>
@@ -4941,24 +4836,19 @@
         <w:rPr>
           <w:lang w:val="en-US"/>
         </w:rPr>
-        <w:t xml:space="preserve">If you select the </w:t>
+        <w:t xml:space="preserve">Next, click the </w:t>
       </w:r>
       <w:r>
         <w:rPr>
           <w:b/>
           <w:lang w:val="en-US"/>
         </w:rPr>
-        <w:t>Extract only code snippet files</w:t>
-      </w:r>
-      <w:r>
-        <w:rPr>
-          <w:lang w:val="en-US"/>
-        </w:rPr>
-        <w:t xml:space="preserve"> checkbox, the tool will only extract .snippet files from the .</w:t>
+        <w:t>Sign .</w:t>
       </w:r>
       <w:proofErr w:type="spellStart"/>
       <w:r>
         <w:rPr>
+          <w:b/>
           <w:lang w:val="en-US"/>
         </w:rPr>
         <w:t>vsix</w:t>
@@ -4966,16 +4856,90 @@
       <w:proofErr w:type="spellEnd"/>
       <w:r>
         <w:rPr>
-          <w:lang w:val="en-US"/>
-        </w:rPr>
-        <w:t xml:space="preserve"> package (if any). If unselected, the tool will extract the </w:t>
+          <w:b/>
+          <w:lang w:val="en-US"/>
+        </w:rPr>
+        <w:t xml:space="preserve"> package</w:t>
+      </w:r>
+      <w:r>
+        <w:rPr>
+          <w:lang w:val="en-US"/>
+        </w:rPr>
+        <w:t xml:space="preserve"> button, pick up an existing .</w:t>
+      </w:r>
+      <w:proofErr w:type="spellStart"/>
+      <w:r>
+        <w:rPr>
+          <w:lang w:val="en-US"/>
+        </w:rPr>
+        <w:t>vsix</w:t>
+      </w:r>
+      <w:proofErr w:type="spellEnd"/>
+      <w:r>
+        <w:rPr>
+          <w:lang w:val="en-US"/>
+        </w:rPr>
+        <w:t xml:space="preserve"> file and wait for the operation to complete.</w:t>
+      </w:r>
+    </w:p>
+    <w:p>
+      <w:pPr>
+        <w:pStyle w:val="Heading3"/>
+        <w:rPr>
+          <w:lang w:val="en-US"/>
+        </w:rPr>
+      </w:pPr>
+      <w:r>
+        <w:rPr>
+          <w:lang w:val="en-US"/>
+        </w:rPr>
+        <w:t>Extracting a .</w:t>
+      </w:r>
+      <w:proofErr w:type="spellStart"/>
+      <w:r>
+        <w:rPr>
+          <w:lang w:val="en-US"/>
+        </w:rPr>
+        <w:t>vsix</w:t>
+      </w:r>
+      <w:proofErr w:type="spellEnd"/>
+      <w:r>
+        <w:rPr>
+          <w:lang w:val="en-US"/>
+        </w:rPr>
+        <w:t xml:space="preserve"> Package</w:t>
+      </w:r>
+    </w:p>
+    <w:p>
+      <w:pPr>
+        <w:rPr>
+          <w:lang w:val="en-US"/>
+        </w:rPr>
+      </w:pPr>
+      <w:r>
+        <w:rPr>
+          <w:lang w:val="en-US"/>
+        </w:rPr>
+        <w:t xml:space="preserve">Code Snippet Studio </w:t>
+      </w:r>
+      <w:r>
+        <w:rPr>
+          <w:lang w:val="en-US"/>
+        </w:rPr>
+        <w:t>allows</w:t>
+      </w:r>
+      <w:r>
+        <w:rPr>
+          <w:lang w:val="en-US"/>
+        </w:rPr>
+        <w:t xml:space="preserve"> extracting the content of </w:t>
       </w:r>
       <w:proofErr w:type="gramStart"/>
       <w:r>
         <w:rPr>
           <w:lang w:val="en-US"/>
         </w:rPr>
-        <w:t>whole .</w:t>
+        <w:t>a .</w:t>
       </w:r>
       <w:proofErr w:type="spellStart"/>
       <w:r>
@@ -4990,98 +4954,7 @@
         <w:rPr>
           <w:lang w:val="en-US"/>
         </w:rPr>
-        <w:t xml:space="preserve"> content, including the manifest file, the package definition file, extensions, and any other file.</w:t>
-      </w:r>
-    </w:p>
-    <w:p>
-      <w:pPr>
-        <w:pStyle w:val="Heading3"/>
-        <w:rPr>
-          <w:lang w:val="en-US"/>
-        </w:rPr>
-      </w:pPr>
-      <w:r>
-        <w:rPr>
-          <w:lang w:val="en-US"/>
-        </w:rPr>
-        <w:t>Converting .</w:t>
-      </w:r>
-      <w:proofErr w:type="spellStart"/>
-      <w:r>
-        <w:rPr>
-          <w:lang w:val="en-US"/>
-        </w:rPr>
-        <w:t>vsi</w:t>
-      </w:r>
-      <w:proofErr w:type="spellEnd"/>
-      <w:r>
-        <w:rPr>
-          <w:lang w:val="en-US"/>
-        </w:rPr>
-        <w:t xml:space="preserve"> Packages to .</w:t>
-      </w:r>
-      <w:proofErr w:type="spellStart"/>
-      <w:r>
-        <w:rPr>
-          <w:lang w:val="en-US"/>
-        </w:rPr>
-        <w:t>vsix</w:t>
-      </w:r>
-      <w:proofErr w:type="spellEnd"/>
-    </w:p>
-    <w:p>
-      <w:pPr>
-        <w:rPr>
-          <w:lang w:val="en-US"/>
-        </w:rPr>
-      </w:pPr>
-      <w:r>
-        <w:rPr>
-          <w:lang w:val="en-US"/>
-        </w:rPr>
-        <w:t>You heard about the old .</w:t>
-      </w:r>
-      <w:proofErr w:type="spellStart"/>
-      <w:r>
-        <w:rPr>
-          <w:lang w:val="en-US"/>
-        </w:rPr>
-        <w:t>vsi</w:t>
-      </w:r>
-      <w:proofErr w:type="spellEnd"/>
-      <w:r>
-        <w:rPr>
-          <w:lang w:val="en-US"/>
-        </w:rPr>
-        <w:t xml:space="preserve"> file format before. With Code Snippet Studio, you can easily convert a .</w:t>
-      </w:r>
-      <w:proofErr w:type="spellStart"/>
-      <w:r>
-        <w:rPr>
-          <w:lang w:val="en-US"/>
-        </w:rPr>
-        <w:t>vsi</w:t>
-      </w:r>
-      <w:proofErr w:type="spellEnd"/>
-      <w:r>
-        <w:rPr>
-          <w:lang w:val="en-US"/>
-        </w:rPr>
-        <w:t xml:space="preserve"> package into a .</w:t>
-      </w:r>
-      <w:proofErr w:type="spellStart"/>
-      <w:r>
-        <w:rPr>
-          <w:lang w:val="en-US"/>
-        </w:rPr>
-        <w:t>vsix</w:t>
-      </w:r>
-      <w:proofErr w:type="spellEnd"/>
-      <w:r>
-        <w:rPr>
-          <w:lang w:val="en-US"/>
-        </w:rPr>
-        <w:t xml:space="preserve"> one:</w:t>
+        <w:t xml:space="preserve"> file into a folder:</w:t>
       </w:r>
     </w:p>
     <w:p>
@@ -5095,11 +4968,12 @@
           <w:noProof/>
           <w:lang w:eastAsia="it-IT"/>
         </w:rPr>
+        <w:lastRenderedPageBreak/>
         <w:drawing>
-          <wp:inline distT="0" distB="0" distL="0" distR="0" wp14:anchorId="378495D1" wp14:editId="00CEC0EE">
-            <wp:extent cx="6120130" cy="599440"/>
-            <wp:effectExtent l="0" t="0" r="0" b="0"/>
-            <wp:docPr id="24" name="Immagine 24"/>
+          <wp:inline distT="0" distB="0" distL="0" distR="0" wp14:anchorId="024E79CF" wp14:editId="3BA2A275">
+            <wp:extent cx="5239481" cy="1171739"/>
+            <wp:effectExtent l="0" t="0" r="0" b="9525"/>
+            <wp:docPr id="23" name="Immagine 23"/>
             <wp:cNvGraphicFramePr>
               <a:graphicFrameLocks xmlns:a="http://schemas.openxmlformats.org/drawingml/2006/main" noChangeAspect="1"/>
             </wp:cNvGraphicFramePr>
@@ -5119,7 +4993,7 @@
                   <pic:spPr>
                     <a:xfrm>
                       <a:off x="0" y="0"/>
-                      <a:ext cx="6120130" cy="599440"/>
+                      <a:ext cx="5239481" cy="1171739"/>
                     </a:xfrm>
                     <a:prstGeom prst="rect">
                       <a:avLst/>
@@ -5142,13 +5016,76 @@
         <w:rPr>
           <w:lang w:val="en-US"/>
         </w:rPr>
-        <w:t>The only condition is that the source .</w:t>
+        <w:t xml:space="preserve">If you select the </w:t>
+      </w:r>
+      <w:r>
+        <w:rPr>
+          <w:b/>
+          <w:lang w:val="en-US"/>
+        </w:rPr>
+        <w:t>Extract only code snippet files</w:t>
+      </w:r>
+      <w:r>
+        <w:rPr>
+          <w:lang w:val="en-US"/>
+        </w:rPr>
+        <w:t xml:space="preserve"> checkbox, the tool will only extract .snippet files from the .</w:t>
       </w:r>
       <w:proofErr w:type="spellStart"/>
       <w:r>
         <w:rPr>
           <w:lang w:val="en-US"/>
         </w:rPr>
+        <w:t>vsix</w:t>
+      </w:r>
+      <w:proofErr w:type="spellEnd"/>
+      <w:r>
+        <w:rPr>
+          <w:lang w:val="en-US"/>
+        </w:rPr>
+        <w:t xml:space="preserve"> package (if any). If unselected, the tool will extract the </w:t>
+      </w:r>
+      <w:proofErr w:type="gramStart"/>
+      <w:r>
+        <w:rPr>
+          <w:lang w:val="en-US"/>
+        </w:rPr>
+        <w:t>whole .</w:t>
+      </w:r>
+      <w:proofErr w:type="spellStart"/>
+      <w:r>
+        <w:rPr>
+          <w:lang w:val="en-US"/>
+        </w:rPr>
+        <w:t>vsix</w:t>
+      </w:r>
+      <w:proofErr w:type="spellEnd"/>
+      <w:proofErr w:type="gramEnd"/>
+      <w:r>
+        <w:rPr>
+          <w:lang w:val="en-US"/>
+        </w:rPr>
+        <w:t xml:space="preserve"> content, including the manifest file, the package definition file, extensions, and any other file.</w:t>
+      </w:r>
+    </w:p>
+    <w:p>
+      <w:pPr>
+        <w:pStyle w:val="Heading3"/>
+        <w:rPr>
+          <w:lang w:val="en-US"/>
+        </w:rPr>
+      </w:pPr>
+      <w:r>
+        <w:rPr>
+          <w:lang w:val="en-US"/>
+        </w:rPr>
+        <w:t>Converting .</w:t>
+      </w:r>
+      <w:proofErr w:type="spellStart"/>
+      <w:r>
+        <w:rPr>
+          <w:lang w:val="en-US"/>
+        </w:rPr>
         <w:t>vsi</w:t>
       </w:r>
       <w:proofErr w:type="spellEnd"/>
@@ -5156,124 +5093,46 @@
         <w:rPr>
           <w:lang w:val="en-US"/>
         </w:rPr>
-        <w:t xml:space="preserve"> archive must contain at least one code snippet. To perform the conversion, follow these steps:</w:t>
-      </w:r>
-    </w:p>
-    <w:p>
-      <w:pPr>
-        <w:pStyle w:val="ListParagraph"/>
-        <w:numPr>
-          <w:ilvl w:val="0"/>
-          <w:numId w:val="4"/>
-        </w:numPr>
-        <w:rPr>
-          <w:lang w:val="en-US"/>
-        </w:rPr>
-      </w:pPr>
-      <w:r>
-        <w:rPr>
-          <w:lang w:val="en-US"/>
-        </w:rPr>
-        <w:t xml:space="preserve">Open the </w:t>
-      </w:r>
-      <w:r>
-        <w:rPr>
-          <w:b/>
-          <w:lang w:val="en-US"/>
-        </w:rPr>
-        <w:t>Package and Share (.</w:t>
+        <w:t xml:space="preserve"> Packages to .</w:t>
       </w:r>
       <w:proofErr w:type="spellStart"/>
       <w:r>
         <w:rPr>
-          <w:b/>
           <w:lang w:val="en-US"/>
         </w:rPr>
         <w:t>vsix</w:t>
       </w:r>
       <w:proofErr w:type="spellEnd"/>
-      <w:r>
-        <w:rPr>
-          <w:b/>
-          <w:lang w:val="en-US"/>
-        </w:rPr>
-        <w:t>)</w:t>
-      </w:r>
-      <w:r>
-        <w:rPr>
-          <w:lang w:val="en-US"/>
-        </w:rPr>
-        <w:t xml:space="preserve"> tab.</w:t>
-      </w:r>
-    </w:p>
-    <w:p>
-      <w:pPr>
-        <w:pStyle w:val="ListParagraph"/>
-        <w:numPr>
-          <w:ilvl w:val="0"/>
-          <w:numId w:val="4"/>
-        </w:numPr>
-        <w:rPr>
-          <w:lang w:val="en-US"/>
-        </w:rPr>
-      </w:pPr>
-      <w:r>
-        <w:rPr>
-          <w:lang w:val="en-US"/>
-        </w:rPr>
-        <w:t>Fill-in the package metadata information (ignore the Code Snippets tab).</w:t>
-      </w:r>
-    </w:p>
-    <w:p>
-      <w:pPr>
-        <w:pStyle w:val="ListParagraph"/>
-        <w:numPr>
-          <w:ilvl w:val="0"/>
-          <w:numId w:val="4"/>
-        </w:numPr>
-        <w:rPr>
-          <w:lang w:val="en-US"/>
-        </w:rPr>
-      </w:pPr>
-      <w:r>
-        <w:rPr>
-          <w:lang w:val="en-US"/>
-        </w:rPr>
-        <w:t xml:space="preserve">Go to </w:t>
+    </w:p>
+    <w:p>
+      <w:pPr>
+        <w:rPr>
+          <w:lang w:val="en-US"/>
+        </w:rPr>
+      </w:pPr>
+      <w:r>
+        <w:rPr>
+          <w:lang w:val="en-US"/>
+        </w:rPr>
+        <w:t>You heard about the old .</w:t>
       </w:r>
       <w:proofErr w:type="spellStart"/>
       <w:r>
         <w:rPr>
-          <w:b/>
-          <w:lang w:val="en-US"/>
-        </w:rPr>
-        <w:t>Vsix</w:t>
+          <w:lang w:val="en-US"/>
+        </w:rPr>
+        <w:t>vsi</w:t>
       </w:r>
       <w:proofErr w:type="spellEnd"/>
       <w:r>
         <w:rPr>
-          <w:b/>
-          <w:lang w:val="en-US"/>
-        </w:rPr>
-        <w:t xml:space="preserve"> Tools</w:t>
-      </w:r>
-      <w:r>
-        <w:rPr>
-          <w:lang w:val="en-US"/>
-        </w:rPr>
-        <w:t xml:space="preserve"> and click the </w:t>
-      </w:r>
-      <w:r>
-        <w:rPr>
-          <w:b/>
-          <w:lang w:val="en-US"/>
-        </w:rPr>
-        <w:t>Convert .</w:t>
+          <w:lang w:val="en-US"/>
+        </w:rPr>
+        <w:t xml:space="preserve"> file format before. With Code Snippet Studio, you can easily convert a .</w:t>
       </w:r>
       <w:proofErr w:type="spellStart"/>
       <w:r>
         <w:rPr>
-          <w:b/>
           <w:lang w:val="en-US"/>
         </w:rPr>
         <w:t>vsi</w:t>
@@ -5281,15 +5140,13 @@
       <w:proofErr w:type="spellEnd"/>
       <w:r>
         <w:rPr>
-          <w:b/>
-          <w:lang w:val="en-US"/>
-        </w:rPr>
-        <w:t xml:space="preserve"> to .</w:t>
+          <w:lang w:val="en-US"/>
+        </w:rPr>
+        <w:t xml:space="preserve"> package into a .</w:t>
       </w:r>
       <w:proofErr w:type="spellStart"/>
       <w:r>
         <w:rPr>
-          <w:b/>
           <w:lang w:val="en-US"/>
         </w:rPr>
         <w:t>vsix</w:t>
@@ -5299,47 +5156,7 @@
         <w:rPr>
           <w:lang w:val="en-US"/>
         </w:rPr>
-        <w:t xml:space="preserve"> button.</w:t>
-      </w:r>
-    </w:p>
-    <w:p>
-      <w:pPr>
-        <w:rPr>
-          <w:lang w:val="en-US"/>
-        </w:rPr>
-      </w:pPr>
-      <w:r>
-        <w:rPr>
-          <w:lang w:val="en-US"/>
-        </w:rPr>
-        <w:t>At this point, specify both the source and target file names and wait for the operation to complete.</w:t>
-      </w:r>
-    </w:p>
-    <w:p>
-      <w:pPr>
-        <w:pStyle w:val="Heading2"/>
-        <w:rPr>
-          <w:lang w:val="en-US"/>
-        </w:rPr>
-      </w:pPr>
-      <w:r>
-        <w:rPr>
-          <w:lang w:val="en-US"/>
-        </w:rPr>
-        <w:t>Settings: Customizing Code Snippet Studio</w:t>
-      </w:r>
-    </w:p>
-    <w:p>
-      <w:pPr>
-        <w:rPr>
-          <w:lang w:val="en-US"/>
-        </w:rPr>
-      </w:pPr>
-      <w:r>
-        <w:rPr>
-          <w:lang w:val="en-US"/>
-        </w:rPr>
-        <w:t>The Help &amp; Settings tab provides shortcuts to the documentation and additional information, plus it allows settings a couple options:</w:t>
+        <w:t xml:space="preserve"> one:</w:t>
       </w:r>
     </w:p>
     <w:p>
@@ -5353,12 +5170,11 @@
           <w:noProof/>
           <w:lang w:eastAsia="it-IT"/>
         </w:rPr>
-        <w:lastRenderedPageBreak/>
         <w:drawing>
-          <wp:inline distT="0" distB="0" distL="0" distR="0" wp14:anchorId="4E7320C2" wp14:editId="5E0AA3BF">
-            <wp:extent cx="6120130" cy="4611370"/>
+          <wp:inline distT="0" distB="0" distL="0" distR="0" wp14:anchorId="378495D1" wp14:editId="00CEC0EE">
+            <wp:extent cx="6120130" cy="599440"/>
             <wp:effectExtent l="0" t="0" r="0" b="0"/>
-            <wp:docPr id="7" name="Picture 7"/>
+            <wp:docPr id="24" name="Immagine 24"/>
             <wp:cNvGraphicFramePr>
               <a:graphicFrameLocks xmlns:a="http://schemas.openxmlformats.org/drawingml/2006/main" noChangeAspect="1"/>
             </wp:cNvGraphicFramePr>
@@ -5378,7 +5194,7 @@
                   <pic:spPr>
                     <a:xfrm>
                       <a:off x="0" y="0"/>
-                      <a:ext cx="6120130" cy="4611370"/>
+                      <a:ext cx="6120130" cy="599440"/>
                     </a:xfrm>
                     <a:prstGeom prst="rect">
                       <a:avLst/>
@@ -5401,19 +5217,177 @@
         <w:rPr>
           <w:lang w:val="en-US"/>
         </w:rPr>
-        <w:t>You can select the default language for the snippet editor and you can pick up one of the built-in themes for the user interface</w:t>
-      </w:r>
-      <w:r>
-        <w:rPr>
-          <w:lang w:val="en-US"/>
-        </w:rPr>
-        <w:t>; additionally, you can change the font size for the snippet editor</w:t>
-      </w:r>
-      <w:r>
-        <w:rPr>
-          <w:lang w:val="en-US"/>
-        </w:rPr>
-        <w:t>. These settings are saved at change, so you they become the new default.</w:t>
+        <w:t>The only condition is that the source .</w:t>
+      </w:r>
+      <w:proofErr w:type="spellStart"/>
+      <w:r>
+        <w:rPr>
+          <w:lang w:val="en-US"/>
+        </w:rPr>
+        <w:t>vsi</w:t>
+      </w:r>
+      <w:proofErr w:type="spellEnd"/>
+      <w:r>
+        <w:rPr>
+          <w:lang w:val="en-US"/>
+        </w:rPr>
+        <w:t xml:space="preserve"> archive must contain at least one code snippet. To perform the conversion, follow these steps:</w:t>
+      </w:r>
+    </w:p>
+    <w:p>
+      <w:pPr>
+        <w:pStyle w:val="ListParagraph"/>
+        <w:numPr>
+          <w:ilvl w:val="0"/>
+          <w:numId w:val="4"/>
+        </w:numPr>
+        <w:rPr>
+          <w:lang w:val="en-US"/>
+        </w:rPr>
+      </w:pPr>
+      <w:r>
+        <w:rPr>
+          <w:lang w:val="en-US"/>
+        </w:rPr>
+        <w:t xml:space="preserve">Open the </w:t>
+      </w:r>
+      <w:r>
+        <w:rPr>
+          <w:b/>
+          <w:lang w:val="en-US"/>
+        </w:rPr>
+        <w:t>Package and Share (.</w:t>
+      </w:r>
+      <w:proofErr w:type="spellStart"/>
+      <w:r>
+        <w:rPr>
+          <w:b/>
+          <w:lang w:val="en-US"/>
+        </w:rPr>
+        <w:t>vsix</w:t>
+      </w:r>
+      <w:proofErr w:type="spellEnd"/>
+      <w:r>
+        <w:rPr>
+          <w:b/>
+          <w:lang w:val="en-US"/>
+        </w:rPr>
+        <w:t>)</w:t>
+      </w:r>
+      <w:r>
+        <w:rPr>
+          <w:lang w:val="en-US"/>
+        </w:rPr>
+        <w:t xml:space="preserve"> tab.</w:t>
+      </w:r>
+    </w:p>
+    <w:p>
+      <w:pPr>
+        <w:pStyle w:val="ListParagraph"/>
+        <w:numPr>
+          <w:ilvl w:val="0"/>
+          <w:numId w:val="4"/>
+        </w:numPr>
+        <w:rPr>
+          <w:lang w:val="en-US"/>
+        </w:rPr>
+      </w:pPr>
+      <w:r>
+        <w:rPr>
+          <w:lang w:val="en-US"/>
+        </w:rPr>
+        <w:t>Fill-in the package metadata information (ignore the Code Snippets tab).</w:t>
+      </w:r>
+    </w:p>
+    <w:p>
+      <w:pPr>
+        <w:pStyle w:val="ListParagraph"/>
+        <w:numPr>
+          <w:ilvl w:val="0"/>
+          <w:numId w:val="4"/>
+        </w:numPr>
+        <w:rPr>
+          <w:lang w:val="en-US"/>
+        </w:rPr>
+      </w:pPr>
+      <w:r>
+        <w:rPr>
+          <w:lang w:val="en-US"/>
+        </w:rPr>
+        <w:t xml:space="preserve">Go to </w:t>
+      </w:r>
+      <w:proofErr w:type="spellStart"/>
+      <w:r>
+        <w:rPr>
+          <w:b/>
+          <w:lang w:val="en-US"/>
+        </w:rPr>
+        <w:t>Vsix</w:t>
+      </w:r>
+      <w:proofErr w:type="spellEnd"/>
+      <w:r>
+        <w:rPr>
+          <w:b/>
+          <w:lang w:val="en-US"/>
+        </w:rPr>
+        <w:t xml:space="preserve"> Tools</w:t>
+      </w:r>
+      <w:r>
+        <w:rPr>
+          <w:lang w:val="en-US"/>
+        </w:rPr>
+        <w:t xml:space="preserve"> and click the </w:t>
+      </w:r>
+      <w:r>
+        <w:rPr>
+          <w:b/>
+          <w:lang w:val="en-US"/>
+        </w:rPr>
+        <w:t>Convert .</w:t>
+      </w:r>
+      <w:proofErr w:type="spellStart"/>
+      <w:r>
+        <w:rPr>
+          <w:b/>
+          <w:lang w:val="en-US"/>
+        </w:rPr>
+        <w:t>vsi</w:t>
+      </w:r>
+      <w:proofErr w:type="spellEnd"/>
+      <w:r>
+        <w:rPr>
+          <w:b/>
+          <w:lang w:val="en-US"/>
+        </w:rPr>
+        <w:t xml:space="preserve"> to .</w:t>
+      </w:r>
+      <w:proofErr w:type="spellStart"/>
+      <w:r>
+        <w:rPr>
+          <w:b/>
+          <w:lang w:val="en-US"/>
+        </w:rPr>
+        <w:t>vsix</w:t>
+      </w:r>
+      <w:proofErr w:type="spellEnd"/>
+      <w:r>
+        <w:rPr>
+          <w:lang w:val="en-US"/>
+        </w:rPr>
+        <w:t xml:space="preserve"> button.</w:t>
+      </w:r>
+    </w:p>
+    <w:p>
+      <w:pPr>
+        <w:rPr>
+          <w:lang w:val="en-US"/>
+        </w:rPr>
+      </w:pPr>
+      <w:r>
+        <w:rPr>
+          <w:lang w:val="en-US"/>
+        </w:rPr>
+        <w:t>At this point, specify both the source and target file names and wait for the operation to complete.</w:t>
       </w:r>
     </w:p>
     <w:p>
@@ -5427,20 +5401,20 @@
         <w:rPr>
           <w:lang w:val="en-US"/>
         </w:rPr>
-        <w:t>Code Snippet Studio as a Visual Studio Extension</w:t>
-      </w:r>
-    </w:p>
-    <w:p>
-      <w:pPr>
-        <w:rPr>
-          <w:lang w:val="en-US"/>
-        </w:rPr>
-      </w:pPr>
-      <w:r>
-        <w:rPr>
-          <w:lang w:val="en-US"/>
-        </w:rPr>
-        <w:t>Code Snippet Studio is also available as an extension for Visual Studio 2015. Once installed, you enable it by selecting View, Other Windows, Code Snippet Studio. The extension has the same features as the stand-alone edition:</w:t>
+        <w:t>Settings: Customizing Code Snippet Studio</w:t>
+      </w:r>
+    </w:p>
+    <w:p>
+      <w:pPr>
+        <w:rPr>
+          <w:lang w:val="en-US"/>
+        </w:rPr>
+      </w:pPr>
+      <w:r>
+        <w:rPr>
+          <w:lang w:val="en-US"/>
+        </w:rPr>
+        <w:t>The Help &amp; Settings tab provides shortcuts to the documentation and additional information, plus it allows settings a couple options:</w:t>
       </w:r>
     </w:p>
     <w:p>
@@ -5456,10 +5430,10 @@
         </w:rPr>
         <w:lastRenderedPageBreak/>
         <w:drawing>
-          <wp:inline distT="0" distB="0" distL="0" distR="0" wp14:anchorId="3FBDFEC0" wp14:editId="0F6C5848">
-            <wp:extent cx="6120130" cy="5207635"/>
+          <wp:inline distT="0" distB="0" distL="0" distR="0" wp14:anchorId="4E7320C2" wp14:editId="5E0AA3BF">
+            <wp:extent cx="6120130" cy="4611370"/>
             <wp:effectExtent l="0" t="0" r="0" b="0"/>
-            <wp:docPr id="9" name="Picture 9"/>
+            <wp:docPr id="7" name="Picture 7"/>
             <wp:cNvGraphicFramePr>
               <a:graphicFrameLocks xmlns:a="http://schemas.openxmlformats.org/drawingml/2006/main" noChangeAspect="1"/>
             </wp:cNvGraphicFramePr>
@@ -5479,6 +5453,107 @@
                   <pic:spPr>
                     <a:xfrm>
                       <a:off x="0" y="0"/>
+                      <a:ext cx="6120130" cy="4611370"/>
+                    </a:xfrm>
+                    <a:prstGeom prst="rect">
+                      <a:avLst/>
+                    </a:prstGeom>
+                  </pic:spPr>
+                </pic:pic>
+              </a:graphicData>
+            </a:graphic>
+          </wp:inline>
+        </w:drawing>
+      </w:r>
+    </w:p>
+    <w:p>
+      <w:pPr>
+        <w:rPr>
+          <w:lang w:val="en-US"/>
+        </w:rPr>
+      </w:pPr>
+      <w:r>
+        <w:rPr>
+          <w:lang w:val="en-US"/>
+        </w:rPr>
+        <w:t>You can select the default language for the snippet editor and you can pick up one of the built-in themes for the user interface</w:t>
+      </w:r>
+      <w:r>
+        <w:rPr>
+          <w:lang w:val="en-US"/>
+        </w:rPr>
+        <w:t>; additionally, you can change the font size for the snippet editor</w:t>
+      </w:r>
+      <w:r>
+        <w:rPr>
+          <w:lang w:val="en-US"/>
+        </w:rPr>
+        <w:t>. These settings are saved at change, so you they become the new default.</w:t>
+      </w:r>
+    </w:p>
+    <w:p>
+      <w:pPr>
+        <w:pStyle w:val="Heading2"/>
+        <w:rPr>
+          <w:lang w:val="en-US"/>
+        </w:rPr>
+      </w:pPr>
+      <w:r>
+        <w:rPr>
+          <w:lang w:val="en-US"/>
+        </w:rPr>
+        <w:t>Code Snippet Studio as a Visual Studio Extension</w:t>
+      </w:r>
+    </w:p>
+    <w:p>
+      <w:pPr>
+        <w:rPr>
+          <w:lang w:val="en-US"/>
+        </w:rPr>
+      </w:pPr>
+      <w:r>
+        <w:rPr>
+          <w:lang w:val="en-US"/>
+        </w:rPr>
+        <w:t>Code Snippet Studio is also available as an extension for Visual Studio 2015. Once installed, you enable it by selecting View, Other Windows, Code Snippet Studio. The extension has the same features as the stand-alone edition:</w:t>
+      </w:r>
+    </w:p>
+    <w:p>
+      <w:pPr>
+        <w:rPr>
+          <w:lang w:val="en-US"/>
+        </w:rPr>
+      </w:pPr>
+      <w:r>
+        <w:rPr>
+          <w:noProof/>
+          <w:lang w:eastAsia="it-IT"/>
+        </w:rPr>
+        <w:lastRenderedPageBreak/>
+        <w:drawing>
+          <wp:inline distT="0" distB="0" distL="0" distR="0" wp14:anchorId="3FBDFEC0" wp14:editId="0F6C5848">
+            <wp:extent cx="6120130" cy="5207635"/>
+            <wp:effectExtent l="0" t="0" r="0" b="0"/>
+            <wp:docPr id="9" name="Picture 9"/>
+            <wp:cNvGraphicFramePr>
+              <a:graphicFrameLocks xmlns:a="http://schemas.openxmlformats.org/drawingml/2006/main" noChangeAspect="1"/>
+            </wp:cNvGraphicFramePr>
+            <a:graphic xmlns:a="http://schemas.openxmlformats.org/drawingml/2006/main">
+              <a:graphicData uri="http://schemas.openxmlformats.org/drawingml/2006/picture">
+                <pic:pic xmlns:pic="http://schemas.openxmlformats.org/drawingml/2006/picture">
+                  <pic:nvPicPr>
+                    <pic:cNvPr id="1" name=""/>
+                    <pic:cNvPicPr/>
+                  </pic:nvPicPr>
+                  <pic:blipFill>
+                    <a:blip r:embed="rId45"/>
+                    <a:stretch>
+                      <a:fillRect/>
+                    </a:stretch>
+                  </pic:blipFill>
+                  <pic:spPr>
+                    <a:xfrm>
+                      <a:off x="0" y="0"/>
                       <a:ext cx="6120130" cy="5207635"/>
                     </a:xfrm>
                     <a:prstGeom prst="rect">
@@ -5525,7 +5600,7 @@
           <w:lang w:val="en-US"/>
         </w:rPr>
       </w:pPr>
-      <w:hyperlink r:id="rId45" w:history="1">
+      <w:hyperlink r:id="rId46" w:history="1">
         <w:r>
           <w:rPr>
             <w:rStyle w:val="Hyperlink"/>
@@ -5563,7 +5638,7 @@
           <w:lang w:val="en-US"/>
         </w:rPr>
       </w:pPr>
-      <w:hyperlink r:id="rId46" w:history="1">
+      <w:hyperlink r:id="rId47" w:history="1">
         <w:proofErr w:type="spellStart"/>
         <w:r>
           <w:rPr>
@@ -5648,7 +5723,7 @@
         </w:rPr>
         <w:t xml:space="preserve"> hosted on GitHub at: </w:t>
       </w:r>
-      <w:hyperlink r:id="rId47" w:history="1">
+      <w:hyperlink r:id="rId48" w:history="1">
         <w:r>
           <w:rPr>
             <w:rStyle w:val="Hyperlink"/>
@@ -5669,7 +5744,7 @@
         </w:rPr>
         <w:t xml:space="preserve"> Please make sure you have a look at the APIs exposed by the </w:t>
       </w:r>
-      <w:hyperlink r:id="rId48" w:history="1">
+      <w:hyperlink r:id="rId49" w:history="1">
         <w:proofErr w:type="spellStart"/>
         <w:r>
           <w:rPr>
@@ -5712,7 +5787,7 @@
 </file>
 
 <file path=word/numbering.xml><?xml version="1.0" encoding="utf-8"?>
-<w:numbering xmlns:wpc="http://schemas.microsoft.com/office/word/2010/wordprocessingCanvas" xmlns:cx="http://schemas.microsoft.com/office/drawing/2014/chartex" xmlns:cx1="http://schemas.microsoft.com/office/drawing/2015/9/8/chartex" xmlns:mc="http://schemas.openxmlformats.org/markup-compatibility/2006" xmlns:o="urn:schemas-microsoft-com:office:office" xmlns:r="http://schemas.openxmlformats.org/officeDocument/2006/relationships" xmlns:m="http://schemas.openxmlformats.org/officeDocument/2006/math" xmlns:v="urn:schemas-microsoft-com:vml" xmlns:wp14="http://schemas.microsoft.com/office/word/2010/wordprocessingDrawing" xmlns:wp="http://schemas.openxmlformats.org/drawingml/2006/wordprocessingDrawing" xmlns:w10="urn:schemas-microsoft-com:office:word" xmlns:w="http://schemas.openxmlformats.org/wordprocessingml/2006/main" xmlns:w14="http://schemas.microsoft.com/office/word/2010/wordml" xmlns:w15="http://schemas.microsoft.com/office/word/2012/wordml" xmlns:w16se="http://schemas.microsoft.com/office/word/2015/wordml/symex" xmlns:wpg="http://schemas.microsoft.com/office/word/2010/wordprocessingGroup" xmlns:wpi="http://schemas.microsoft.com/office/word/2010/wordprocessingInk" xmlns:wne="http://schemas.microsoft.com/office/word/2006/wordml" xmlns:wps="http://schemas.microsoft.com/office/word/2010/wordprocessingShape" mc:Ignorable="w14 w15 w16se wp14">
+<w:numbering xmlns:wpc="http://schemas.microsoft.com/office/word/2010/wordprocessingCanvas" xmlns:cx="http://schemas.microsoft.com/office/drawing/2014/chartex" xmlns:cx1="http://schemas.microsoft.com/office/drawing/2015/9/8/chartex" xmlns:cx2="http://schemas.microsoft.com/office/drawing/2015/10/21/chartex" xmlns:mc="http://schemas.openxmlformats.org/markup-compatibility/2006" xmlns:o="urn:schemas-microsoft-com:office:office" xmlns:r="http://schemas.openxmlformats.org/officeDocument/2006/relationships" xmlns:m="http://schemas.openxmlformats.org/officeDocument/2006/math" xmlns:v="urn:schemas-microsoft-com:vml" xmlns:wp14="http://schemas.microsoft.com/office/word/2010/wordprocessingDrawing" xmlns:wp="http://schemas.openxmlformats.org/drawingml/2006/wordprocessingDrawing" xmlns:w10="urn:schemas-microsoft-com:office:word" xmlns:w="http://schemas.openxmlformats.org/wordprocessingml/2006/main" xmlns:w14="http://schemas.microsoft.com/office/word/2010/wordml" xmlns:w15="http://schemas.microsoft.com/office/word/2012/wordml" xmlns:w16se="http://schemas.microsoft.com/office/word/2015/wordml/symex" xmlns:wpg="http://schemas.microsoft.com/office/word/2010/wordprocessingGroup" xmlns:wpi="http://schemas.microsoft.com/office/word/2010/wordprocessingInk" xmlns:wne="http://schemas.microsoft.com/office/word/2006/wordml" xmlns:wps="http://schemas.microsoft.com/office/word/2010/wordprocessingShape" mc:Ignorable="w14 w15 w16se wp14">
   <w:abstractNum w:abstractNumId="0" w15:restartNumberingAfterBreak="0">
     <w:nsid w:val="1570190F"/>
     <w:multiLevelType w:val="hybridMultilevel"/>
@@ -6333,7 +6408,7 @@
       </w:pPr>
     </w:pPrDefault>
   </w:docDefaults>
-  <w:latentStyles w:defLockedState="0" w:defUIPriority="99" w:defSemiHidden="0" w:defUnhideWhenUsed="0" w:defQFormat="0" w:count="371">
+  <w:latentStyles w:defLockedState="0" w:defUIPriority="99" w:defSemiHidden="0" w:defUnhideWhenUsed="0" w:defQFormat="0" w:count="372">
     <w:lsdException w:name="Normal" w:uiPriority="0" w:qFormat="1"/>
     <w:lsdException w:name="heading 1" w:uiPriority="9" w:qFormat="1"/>
     <w:lsdException w:name="heading 2" w:semiHidden="1" w:uiPriority="9" w:unhideWhenUsed="1" w:qFormat="1"/>
@@ -6439,7 +6514,6 @@
     <w:lsdException w:name="HTML Sample" w:semiHidden="1" w:unhideWhenUsed="1"/>
     <w:lsdException w:name="HTML Typewriter" w:semiHidden="1" w:unhideWhenUsed="1"/>
     <w:lsdException w:name="HTML Variable" w:semiHidden="1" w:unhideWhenUsed="1"/>
-    <w:lsdException w:name="Normal Table" w:semiHidden="1" w:unhideWhenUsed="1"/>
     <w:lsdException w:name="annotation subject" w:semiHidden="1" w:unhideWhenUsed="1"/>
     <w:lsdException w:name="No List" w:semiHidden="1" w:unhideWhenUsed="1"/>
     <w:lsdException w:name="Outline List 1" w:semiHidden="1" w:unhideWhenUsed="1"/>
@@ -6486,10 +6560,8 @@
     <w:lsdException w:name="Table Subtle 2" w:semiHidden="1" w:unhideWhenUsed="1"/>
     <w:lsdException w:name="Table Web 1" w:semiHidden="1" w:unhideWhenUsed="1"/>
     <w:lsdException w:name="Table Web 2" w:semiHidden="1" w:unhideWhenUsed="1"/>
-    <w:lsdException w:name="Table Web 3" w:semiHidden="1" w:unhideWhenUsed="1"/>
     <w:lsdException w:name="Balloon Text" w:semiHidden="1" w:unhideWhenUsed="1"/>
     <w:lsdException w:name="Table Grid" w:uiPriority="39"/>
-    <w:lsdException w:name="Table Theme" w:semiHidden="1" w:unhideWhenUsed="1"/>
     <w:lsdException w:name="Placeholder Text" w:semiHidden="1"/>
     <w:lsdException w:name="No Spacing" w:uiPriority="1" w:qFormat="1"/>
     <w:lsdException w:name="Light Shading" w:uiPriority="60"/>
@@ -6705,6 +6777,7 @@
     <w:lsdException w:name="List Table 5 Dark Accent 6" w:uiPriority="50"/>
     <w:lsdException w:name="List Table 6 Colorful Accent 6" w:uiPriority="51"/>
     <w:lsdException w:name="List Table 7 Colorful Accent 6" w:uiPriority="52"/>
+    <w:lsdException w:name="Mention" w:semiHidden="1" w:unhideWhenUsed="1"/>
   </w:latentStyles>
   <w:style w:type="paragraph" w:default="1" w:styleId="Normal">
     <w:name w:val="Normal"/>

</xml_diff>

<commit_message>
Added choice between Expansion/SurroundsWith snippet type Added basic support to import Sublime snippets Fixed malformed pathnames when importing .vsi archives
</commit_message>
<xml_diff>
--- a/CodeSnippetStudio_Extension/Code_Snippet_Studio_User_Guide.docx
+++ b/CodeSnippetStudio_Extension/Code_Snippet_Studio_User_Guide.docx
@@ -1,6 +1,6 @@
 
 <file path=word/document.xml><?xml version="1.0" encoding="utf-8"?>
-<w:document xmlns:wpc="http://schemas.microsoft.com/office/word/2010/wordprocessingCanvas" xmlns:cx="http://schemas.microsoft.com/office/drawing/2014/chartex" xmlns:cx1="http://schemas.microsoft.com/office/drawing/2015/9/8/chartex" xmlns:cx2="http://schemas.microsoft.com/office/drawing/2015/10/21/chartex" xmlns:mc="http://schemas.openxmlformats.org/markup-compatibility/2006" xmlns:o="urn:schemas-microsoft-com:office:office" xmlns:r="http://schemas.openxmlformats.org/officeDocument/2006/relationships" xmlns:m="http://schemas.openxmlformats.org/officeDocument/2006/math" xmlns:v="urn:schemas-microsoft-com:vml" xmlns:wp14="http://schemas.microsoft.com/office/word/2010/wordprocessingDrawing" xmlns:wp="http://schemas.openxmlformats.org/drawingml/2006/wordprocessingDrawing" xmlns:w10="urn:schemas-microsoft-com:office:word" xmlns:w="http://schemas.openxmlformats.org/wordprocessingml/2006/main" xmlns:w14="http://schemas.microsoft.com/office/word/2010/wordml" xmlns:w15="http://schemas.microsoft.com/office/word/2012/wordml" xmlns:w16se="http://schemas.microsoft.com/office/word/2015/wordml/symex" xmlns:wpg="http://schemas.microsoft.com/office/word/2010/wordprocessingGroup" xmlns:wpi="http://schemas.microsoft.com/office/word/2010/wordprocessingInk" xmlns:wne="http://schemas.microsoft.com/office/word/2006/wordml" xmlns:wps="http://schemas.microsoft.com/office/word/2010/wordprocessingShape" mc:Ignorable="w14 w15 w16se wp14">
+<w:document xmlns:wpc="http://schemas.microsoft.com/office/word/2010/wordprocessingCanvas" xmlns:cx="http://schemas.microsoft.com/office/drawing/2014/chartex" xmlns:mc="http://schemas.openxmlformats.org/markup-compatibility/2006" xmlns:o="urn:schemas-microsoft-com:office:office" xmlns:r="http://schemas.openxmlformats.org/officeDocument/2006/relationships" xmlns:m="http://schemas.openxmlformats.org/officeDocument/2006/math" xmlns:v="urn:schemas-microsoft-com:vml" xmlns:wp14="http://schemas.microsoft.com/office/word/2010/wordprocessingDrawing" xmlns:wp="http://schemas.openxmlformats.org/drawingml/2006/wordprocessingDrawing" xmlns:w10="urn:schemas-microsoft-com:office:word" xmlns:w="http://schemas.openxmlformats.org/wordprocessingml/2006/main" xmlns:w14="http://schemas.microsoft.com/office/word/2010/wordml" xmlns:w15="http://schemas.microsoft.com/office/word/2012/wordml" xmlns:w16se="http://schemas.microsoft.com/office/word/2015/wordml/symex" xmlns:wpg="http://schemas.microsoft.com/office/word/2010/wordprocessingGroup" xmlns:wpi="http://schemas.microsoft.com/office/word/2010/wordprocessingInk" xmlns:wne="http://schemas.microsoft.com/office/word/2006/wordml" xmlns:wps="http://schemas.microsoft.com/office/word/2010/wordprocessingShape" mc:Ignorable="w14 w15 w16se wp14">
   <w:body>
     <w:p>
       <w:pPr>
@@ -284,14 +284,7 @@
         <w:rPr>
           <w:lang w:val="en-US"/>
         </w:rPr>
-        <w:t xml:space="preserve">Share your code snippets with other developers by packaging your snippet files into a Visual Studio extensibility installer </w:t>
-      </w:r>
-      <w:proofErr w:type="gramStart"/>
-      <w:r>
-        <w:rPr>
-          <w:lang w:val="en-US"/>
-        </w:rPr>
-        <w:t>(</w:t>
+        <w:t>Share your code snippets with other developers by packaging your snippet files into a Visual Studio extensibility installer (</w:t>
       </w:r>
       <w:r>
         <w:rPr>
@@ -309,7 +302,6 @@
         <w:t>vsix</w:t>
       </w:r>
       <w:proofErr w:type="spellEnd"/>
-      <w:proofErr w:type="gramEnd"/>
       <w:r>
         <w:rPr>
           <w:lang w:val="en-US"/>
@@ -487,8 +479,6 @@
         </w:rPr>
         <w:t>You can display the Code Snippet Studio window using View, Other Windows, Code Snippet Studio in Visual Studio 2015.</w:t>
       </w:r>
-      <w:bookmarkStart w:id="0" w:name="_GoBack"/>
-      <w:bookmarkEnd w:id="0"/>
     </w:p>
     <w:p>
       <w:pPr>
@@ -526,13 +516,13 @@
       <w:r>
         <w:rPr>
           <w:noProof/>
-          <w:lang w:eastAsia="it-IT"/>
+          <w:lang w:val="en-US"/>
         </w:rPr>
         <w:lastRenderedPageBreak/>
         <w:drawing>
-          <wp:inline distT="0" distB="0" distL="0" distR="0" wp14:anchorId="3789B2D0" wp14:editId="63477679">
-            <wp:extent cx="6120130" cy="5459095"/>
-            <wp:effectExtent l="0" t="0" r="0" b="8255"/>
+          <wp:inline distT="0" distB="0" distL="0" distR="0" wp14:anchorId="73C971F4" wp14:editId="0A53D1BC">
+            <wp:extent cx="6120130" cy="4956810"/>
+            <wp:effectExtent l="0" t="0" r="0" b="0"/>
             <wp:docPr id="1" name="Picture 1"/>
             <wp:cNvGraphicFramePr>
               <a:graphicFrameLocks xmlns:a="http://schemas.openxmlformats.org/drawingml/2006/main" noChangeAspect="1"/>
@@ -553,7 +543,7 @@
                   <pic:spPr>
                     <a:xfrm>
                       <a:off x="0" y="0"/>
-                      <a:ext cx="6120130" cy="5459095"/>
+                      <a:ext cx="6120130" cy="4956810"/>
                     </a:xfrm>
                     <a:prstGeom prst="rect">
                       <a:avLst/>
@@ -612,7 +602,7 @@
       <w:r>
         <w:rPr>
           <w:noProof/>
-          <w:lang w:eastAsia="it-IT"/>
+          <w:lang w:val="en-US"/>
         </w:rPr>
         <w:lastRenderedPageBreak/>
         <w:drawing>
@@ -686,6 +676,7 @@
       </w:pPr>
       <w:r>
         <w:rPr>
+          <w:noProof/>
           <w:lang w:val="en-US"/>
         </w:rPr>
         <w:lastRenderedPageBreak/>
@@ -775,7 +766,7 @@
       <w:r>
         <w:rPr>
           <w:noProof/>
-          <w:lang w:eastAsia="it-IT"/>
+          <w:lang w:val="en-US"/>
         </w:rPr>
         <w:drawing>
           <wp:inline distT="0" distB="0" distL="0" distR="0" wp14:anchorId="3AED2379" wp14:editId="008B46BF">
@@ -936,7 +927,7 @@
       <w:r>
         <w:rPr>
           <w:noProof/>
-          <w:lang w:eastAsia="it-IT"/>
+          <w:lang w:val="en-US"/>
         </w:rPr>
         <w:drawing>
           <wp:inline distT="0" distB="0" distL="0" distR="0" wp14:anchorId="6D3CFD68" wp14:editId="41361D1B">
@@ -1050,6 +1041,7 @@
       </w:pPr>
       <w:r>
         <w:rPr>
+          <w:noProof/>
           <w:lang w:val="en-US"/>
         </w:rPr>
         <w:lastRenderedPageBreak/>
@@ -1254,7 +1246,7 @@
       <w:r>
         <w:rPr>
           <w:noProof/>
-          <w:lang w:eastAsia="it-IT"/>
+          <w:lang w:val="en-US"/>
         </w:rPr>
         <w:lastRenderedPageBreak/>
         <w:drawing>
@@ -1385,7 +1377,7 @@
       <w:r>
         <w:rPr>
           <w:noProof/>
-          <w:lang w:eastAsia="it-IT"/>
+          <w:lang w:val="en-US"/>
         </w:rPr>
         <w:drawing>
           <wp:inline distT="0" distB="0" distL="0" distR="0" wp14:anchorId="08043D66" wp14:editId="6B3F91E7">
@@ -1439,7 +1431,7 @@
       <w:r>
         <w:rPr>
           <w:noProof/>
-          <w:lang w:eastAsia="it-IT"/>
+          <w:lang w:val="en-US"/>
         </w:rPr>
         <w:drawing>
           <wp:inline distT="0" distB="0" distL="0" distR="0" wp14:anchorId="793AD384" wp14:editId="26534F62">
@@ -1586,7 +1578,7 @@
       <w:r>
         <w:rPr>
           <w:noProof/>
-          <w:lang w:eastAsia="it-IT"/>
+          <w:lang w:val="en-US"/>
         </w:rPr>
         <w:drawing>
           <wp:inline distT="0" distB="0" distL="0" distR="0">
@@ -1665,7 +1657,7 @@
       <w:r>
         <w:rPr>
           <w:noProof/>
-          <w:lang w:eastAsia="it-IT"/>
+          <w:lang w:val="en-US"/>
         </w:rPr>
         <w:drawing>
           <wp:inline distT="0" distB="0" distL="0" distR="0" wp14:anchorId="5354B375" wp14:editId="0565869A">
@@ -1719,7 +1711,7 @@
       <w:r>
         <w:rPr>
           <w:noProof/>
-          <w:lang w:eastAsia="it-IT"/>
+          <w:lang w:val="en-US"/>
         </w:rPr>
         <w:drawing>
           <wp:inline distT="0" distB="0" distL="0" distR="0">
@@ -1800,7 +1792,7 @@
       <w:r>
         <w:rPr>
           <w:noProof/>
-          <w:lang w:eastAsia="it-IT"/>
+          <w:lang w:val="en-US"/>
         </w:rPr>
         <w:lastRenderedPageBreak/>
         <w:drawing>
@@ -1888,7 +1880,7 @@
       <w:r>
         <w:rPr>
           <w:noProof/>
-          <w:lang w:eastAsia="it-IT"/>
+          <w:lang w:val="en-US"/>
         </w:rPr>
         <w:drawing>
           <wp:inline distT="0" distB="0" distL="0" distR="0" wp14:anchorId="302A8E83" wp14:editId="2E9A818A">
@@ -2012,7 +2004,7 @@
       <w:r>
         <w:rPr>
           <w:noProof/>
-          <w:lang w:eastAsia="it-IT"/>
+          <w:lang w:val="en-US"/>
         </w:rPr>
         <w:drawing>
           <wp:inline distT="0" distB="0" distL="0" distR="0" wp14:anchorId="3C0E528D" wp14:editId="1A5BAC9A">
@@ -2080,6 +2072,94 @@
         <w:rPr>
           <w:lang w:val="en-US"/>
         </w:rPr>
+        <w:t>Importing Sublime Code Snippets</w:t>
+      </w:r>
+    </w:p>
+    <w:p>
+      <w:pPr>
+        <w:rPr>
+          <w:lang w:val="en-US"/>
+        </w:rPr>
+      </w:pPr>
+      <w:r>
+        <w:rPr>
+          <w:lang w:val="en-US"/>
+        </w:rPr>
+        <w:t xml:space="preserve">Code Snippet Studio has a feature that allows you to import code snippets created with Sublime, the popular code editor. You import a Sublime snippet by clicking the </w:t>
+      </w:r>
+      <w:r>
+        <w:rPr>
+          <w:lang w:val="en-US"/>
+        </w:rPr>
+        <w:drawing>
+          <wp:inline distT="0" distB="0" distL="0" distR="0" wp14:anchorId="02994B1B" wp14:editId="197E39F8">
+            <wp:extent cx="228632" cy="209579"/>
+            <wp:effectExtent l="0" t="0" r="0" b="0"/>
+            <wp:docPr id="3" name="Picture 3"/>
+            <wp:cNvGraphicFramePr>
+              <a:graphicFrameLocks xmlns:a="http://schemas.openxmlformats.org/drawingml/2006/main" noChangeAspect="1"/>
+            </wp:cNvGraphicFramePr>
+            <a:graphic xmlns:a="http://schemas.openxmlformats.org/drawingml/2006/main">
+              <a:graphicData uri="http://schemas.openxmlformats.org/drawingml/2006/picture">
+                <pic:pic xmlns:pic="http://schemas.openxmlformats.org/drawingml/2006/picture">
+                  <pic:nvPicPr>
+                    <pic:cNvPr id="1" name=""/>
+                    <pic:cNvPicPr/>
+                  </pic:nvPicPr>
+                  <pic:blipFill>
+                    <a:blip r:embed="rId24"/>
+                    <a:stretch>
+                      <a:fillRect/>
+                    </a:stretch>
+                  </pic:blipFill>
+                  <pic:spPr>
+                    <a:xfrm>
+                      <a:off x="0" y="0"/>
+                      <a:ext cx="228632" cy="209579"/>
+                    </a:xfrm>
+                    <a:prstGeom prst="rect">
+                      <a:avLst/>
+                    </a:prstGeom>
+                  </pic:spPr>
+                </pic:pic>
+              </a:graphicData>
+            </a:graphic>
+          </wp:inline>
+        </w:drawing>
+      </w:r>
+      <w:r>
+        <w:rPr>
+          <w:lang w:val="en-US"/>
+        </w:rPr>
+        <w:t xml:space="preserve"> button. </w:t>
+      </w:r>
+      <w:r>
+        <w:rPr>
+          <w:u w:val="single"/>
+          <w:lang w:val="en-US"/>
+        </w:rPr>
+        <w:t>This is a work-in-progress feature with the following limitations:</w:t>
+      </w:r>
+      <w:r>
+        <w:rPr>
+          <w:lang w:val="en-US"/>
+        </w:rPr>
+        <w:t xml:space="preserve">  the Sublime string replacements (${}) are not converted yet into the corresponding declarations. This is a known issue and is intended to be resolved in a future release.</w:t>
+      </w:r>
+      <w:bookmarkStart w:id="0" w:name="_GoBack"/>
+      <w:bookmarkEnd w:id="0"/>
+    </w:p>
+    <w:p>
+      <w:pPr>
+        <w:pStyle w:val="Heading2"/>
+        <w:rPr>
+          <w:lang w:val="en-US"/>
+        </w:rPr>
+      </w:pPr>
+      <w:r>
+        <w:rPr>
+          <w:lang w:val="en-US"/>
+        </w:rPr>
         <w:t>Creating and Managing Code Snippet Libraries</w:t>
       </w:r>
     </w:p>
@@ -2170,7 +2250,7 @@
       <w:r>
         <w:rPr>
           <w:noProof/>
-          <w:lang w:eastAsia="it-IT"/>
+          <w:lang w:val="en-US"/>
         </w:rPr>
         <w:lastRenderedPageBreak/>
         <w:drawing>
@@ -2189,7 +2269,7 @@
                     <pic:cNvPicPr/>
                   </pic:nvPicPr>
                   <pic:blipFill rotWithShape="1">
-                    <a:blip r:embed="rId24"/>
+                    <a:blip r:embed="rId25"/>
                     <a:srcRect t="21753" r="74938"/>
                     <a:stretch/>
                   </pic:blipFill>
@@ -2321,7 +2401,7 @@
       <w:r>
         <w:rPr>
           <w:noProof/>
-          <w:lang w:eastAsia="it-IT"/>
+          <w:lang w:val="en-US"/>
         </w:rPr>
         <w:drawing>
           <wp:inline distT="0" distB="0" distL="0" distR="0" wp14:anchorId="69628FF2" wp14:editId="053934F3">
@@ -2339,7 +2419,7 @@
                     <pic:cNvPicPr/>
                   </pic:nvPicPr>
                   <pic:blipFill rotWithShape="1">
-                    <a:blip r:embed="rId24"/>
+                    <a:blip r:embed="rId25"/>
                     <a:srcRect l="15925" t="25373" r="81684" b="71428"/>
                     <a:stretch/>
                   </pic:blipFill>
@@ -2420,6 +2500,7 @@
       </w:pPr>
       <w:r>
         <w:rPr>
+          <w:noProof/>
           <w:lang w:val="en-US"/>
         </w:rPr>
         <w:lastRenderedPageBreak/>
@@ -2428,219 +2509,6 @@
             <wp:extent cx="6120130" cy="5396230"/>
             <wp:effectExtent l="0" t="0" r="0" b="0"/>
             <wp:docPr id="34" name="Picture 34"/>
-            <wp:cNvGraphicFramePr>
-              <a:graphicFrameLocks xmlns:a="http://schemas.openxmlformats.org/drawingml/2006/main" noChangeAspect="1"/>
-            </wp:cNvGraphicFramePr>
-            <a:graphic xmlns:a="http://schemas.openxmlformats.org/drawingml/2006/main">
-              <a:graphicData uri="http://schemas.openxmlformats.org/drawingml/2006/picture">
-                <pic:pic xmlns:pic="http://schemas.openxmlformats.org/drawingml/2006/picture">
-                  <pic:nvPicPr>
-                    <pic:cNvPr id="1" name=""/>
-                    <pic:cNvPicPr/>
-                  </pic:nvPicPr>
-                  <pic:blipFill>
-                    <a:blip r:embed="rId25"/>
-                    <a:stretch>
-                      <a:fillRect/>
-                    </a:stretch>
-                  </pic:blipFill>
-                  <pic:spPr>
-                    <a:xfrm>
-                      <a:off x="0" y="0"/>
-                      <a:ext cx="6120130" cy="5396230"/>
-                    </a:xfrm>
-                    <a:prstGeom prst="rect">
-                      <a:avLst/>
-                    </a:prstGeom>
-                  </pic:spPr>
-                </pic:pic>
-              </a:graphicData>
-            </a:graphic>
-          </wp:inline>
-        </w:drawing>
-      </w:r>
-    </w:p>
-    <w:p>
-      <w:pPr>
-        <w:rPr>
-          <w:lang w:val="en-US"/>
-        </w:rPr>
-      </w:pPr>
-      <w:r>
-        <w:rPr>
-          <w:lang w:val="en-US"/>
-        </w:rPr>
-        <w:t xml:space="preserve">They can be auto-hidden, moved and organized differently. </w:t>
-      </w:r>
-    </w:p>
-    <w:p>
-      <w:pPr>
-        <w:pStyle w:val="Heading2"/>
-        <w:rPr>
-          <w:lang w:val="en-US"/>
-        </w:rPr>
-      </w:pPr>
-      <w:r>
-        <w:rPr>
-          <w:lang w:val="en-US"/>
-        </w:rPr>
-        <w:t>Sharing Code Snippets for Visual Studio</w:t>
-      </w:r>
-      <w:r>
-        <w:rPr>
-          <w:lang w:val="en-US"/>
-        </w:rPr>
-        <w:t xml:space="preserve"> and Code</w:t>
-      </w:r>
-      <w:r>
-        <w:rPr>
-          <w:lang w:val="en-US"/>
-        </w:rPr>
-        <w:t xml:space="preserve">: </w:t>
-      </w:r>
-      <w:proofErr w:type="gramStart"/>
-      <w:r>
-        <w:rPr>
-          <w:lang w:val="en-US"/>
-        </w:rPr>
-        <w:t>Building .</w:t>
-      </w:r>
-      <w:proofErr w:type="spellStart"/>
-      <w:r>
-        <w:rPr>
-          <w:lang w:val="en-US"/>
-        </w:rPr>
-        <w:t>vsix</w:t>
-      </w:r>
-      <w:proofErr w:type="spellEnd"/>
-      <w:proofErr w:type="gramEnd"/>
-      <w:r>
-        <w:rPr>
-          <w:lang w:val="en-US"/>
-        </w:rPr>
-        <w:t xml:space="preserve"> Packages </w:t>
-      </w:r>
-    </w:p>
-    <w:p>
-      <w:pPr>
-        <w:rPr>
-          <w:lang w:val="en-US"/>
-        </w:rPr>
-      </w:pPr>
-      <w:r>
-        <w:rPr>
-          <w:lang w:val="en-US"/>
-        </w:rPr>
-        <w:t>In order to make your code snippets available to Visual Studio’s code editor and IntelliSense</w:t>
-      </w:r>
-      <w:r>
-        <w:rPr>
-          <w:lang w:val="en-US"/>
-        </w:rPr>
-        <w:t xml:space="preserve"> and to Visual Studio Code</w:t>
-      </w:r>
-      <w:r>
-        <w:rPr>
-          <w:lang w:val="en-US"/>
-        </w:rPr>
-        <w:t>, these must be installed into the appropriate locations and you should update the VS configuration manually. However, you can package your code snippets into a .</w:t>
-      </w:r>
-      <w:proofErr w:type="spellStart"/>
-      <w:r>
-        <w:rPr>
-          <w:lang w:val="en-US"/>
-        </w:rPr>
-        <w:t>vsix</w:t>
-      </w:r>
-      <w:proofErr w:type="spellEnd"/>
-      <w:r>
-        <w:rPr>
-          <w:lang w:val="en-US"/>
-        </w:rPr>
-        <w:t xml:space="preserve"> installer. </w:t>
-      </w:r>
-      <w:proofErr w:type="gramStart"/>
-      <w:r>
-        <w:rPr>
-          <w:lang w:val="en-US"/>
-        </w:rPr>
-        <w:t>The .</w:t>
-      </w:r>
-      <w:proofErr w:type="spellStart"/>
-      <w:r>
-        <w:rPr>
-          <w:lang w:val="en-US"/>
-        </w:rPr>
-        <w:t>vsix</w:t>
-      </w:r>
-      <w:proofErr w:type="spellEnd"/>
-      <w:proofErr w:type="gramEnd"/>
-      <w:r>
-        <w:rPr>
-          <w:lang w:val="en-US"/>
-        </w:rPr>
-        <w:t xml:space="preserve"> file format is typically used to share and install extensions for Visual Studio, but it is also the perfect choice to redistribute or simply install code snippets onto a different machine. Code Snippet Studio includes a complete environment to build a .</w:t>
-      </w:r>
-      <w:proofErr w:type="spellStart"/>
-      <w:r>
-        <w:rPr>
-          <w:lang w:val="en-US"/>
-        </w:rPr>
-        <w:t>vsix</w:t>
-      </w:r>
-      <w:proofErr w:type="spellEnd"/>
-      <w:r>
-        <w:rPr>
-          <w:lang w:val="en-US"/>
-        </w:rPr>
-        <w:t xml:space="preserve"> package for your code snippets, which you enable by clicking the </w:t>
-      </w:r>
-      <w:r>
-        <w:rPr>
-          <w:b/>
-          <w:lang w:val="en-US"/>
-        </w:rPr>
-        <w:t>Package and Share (.</w:t>
-      </w:r>
-      <w:proofErr w:type="spellStart"/>
-      <w:r>
-        <w:rPr>
-          <w:b/>
-          <w:lang w:val="en-US"/>
-        </w:rPr>
-        <w:t>vsix</w:t>
-      </w:r>
-      <w:proofErr w:type="spellEnd"/>
-      <w:r>
-        <w:rPr>
-          <w:b/>
-          <w:lang w:val="en-US"/>
-        </w:rPr>
-        <w:t xml:space="preserve">) </w:t>
-      </w:r>
-      <w:r>
-        <w:rPr>
-          <w:lang w:val="en-US"/>
-        </w:rPr>
-        <w:t>tab:</w:t>
-      </w:r>
-    </w:p>
-    <w:p>
-      <w:pPr>
-        <w:rPr>
-          <w:lang w:val="en-US"/>
-        </w:rPr>
-      </w:pPr>
-      <w:r>
-        <w:rPr>
-          <w:lang w:val="en-US"/>
-        </w:rPr>
-        <w:lastRenderedPageBreak/>
-        <w:drawing>
-          <wp:inline distT="0" distB="0" distL="0" distR="0" wp14:anchorId="5C01E1FA" wp14:editId="208D9020">
-            <wp:extent cx="6120130" cy="5384165"/>
-            <wp:effectExtent l="0" t="0" r="0" b="6985"/>
-            <wp:docPr id="37" name="Picture 37"/>
             <wp:cNvGraphicFramePr>
               <a:graphicFrameLocks xmlns:a="http://schemas.openxmlformats.org/drawingml/2006/main" noChangeAspect="1"/>
             </wp:cNvGraphicFramePr>
@@ -2660,7 +2528,7 @@
                   <pic:spPr>
                     <a:xfrm>
                       <a:off x="0" y="0"/>
-                      <a:ext cx="6120130" cy="5384165"/>
+                      <a:ext cx="6120130" cy="5396230"/>
                     </a:xfrm>
                     <a:prstGeom prst="rect">
                       <a:avLst/>
@@ -2683,14 +2551,40 @@
         <w:rPr>
           <w:lang w:val="en-US"/>
         </w:rPr>
-        <w:t xml:space="preserve">Code Snippet Studio supports </w:t>
+        <w:t xml:space="preserve">They can be auto-hidden, moved and organized differently. </w:t>
+      </w:r>
+    </w:p>
+    <w:p>
+      <w:pPr>
+        <w:pStyle w:val="Heading2"/>
+        <w:rPr>
+          <w:lang w:val="en-US"/>
+        </w:rPr>
+      </w:pPr>
+      <w:r>
+        <w:rPr>
+          <w:lang w:val="en-US"/>
+        </w:rPr>
+        <w:t>Sharing Code Snippets for Visual Studio</w:t>
+      </w:r>
+      <w:r>
+        <w:rPr>
+          <w:lang w:val="en-US"/>
+        </w:rPr>
+        <w:t xml:space="preserve"> and Code</w:t>
+      </w:r>
+      <w:r>
+        <w:rPr>
+          <w:lang w:val="en-US"/>
+        </w:rPr>
+        <w:t xml:space="preserve">: </w:t>
       </w:r>
       <w:proofErr w:type="gramStart"/>
       <w:r>
         <w:rPr>
           <w:lang w:val="en-US"/>
         </w:rPr>
-        <w:t>creating .</w:t>
+        <w:t>Building .</w:t>
       </w:r>
       <w:proofErr w:type="spellStart"/>
       <w:r>
@@ -2705,32 +2599,53 @@
         <w:rPr>
           <w:lang w:val="en-US"/>
         </w:rPr>
-        <w:t xml:space="preserve"> </w:t>
-      </w:r>
-      <w:r>
-        <w:rPr>
-          <w:lang w:val="en-US"/>
-        </w:rPr>
-        <w:t xml:space="preserve">packages </w:t>
-      </w:r>
-      <w:r>
-        <w:rPr>
-          <w:lang w:val="en-US"/>
-        </w:rPr>
-        <w:t xml:space="preserve">for both Visual Studio 2015 and Visual Studio Code, but because there are many differences between the two, this guide walks through both separately. </w:t>
-      </w:r>
-      <w:r>
-        <w:rPr>
-          <w:lang w:val="en-US"/>
-        </w:rPr>
-        <w:t xml:space="preserve">At a higher level, </w:t>
+        <w:t xml:space="preserve"> Packages </w:t>
+      </w:r>
+    </w:p>
+    <w:p>
+      <w:pPr>
+        <w:rPr>
+          <w:lang w:val="en-US"/>
+        </w:rPr>
+      </w:pPr>
+      <w:r>
+        <w:rPr>
+          <w:lang w:val="en-US"/>
+        </w:rPr>
+        <w:t>In order to make your code snippets available to Visual Studio’s code editor and IntelliSense</w:t>
+      </w:r>
+      <w:r>
+        <w:rPr>
+          <w:lang w:val="en-US"/>
+        </w:rPr>
+        <w:t xml:space="preserve"> and to Visual Studio Code</w:t>
+      </w:r>
+      <w:r>
+        <w:rPr>
+          <w:lang w:val="en-US"/>
+        </w:rPr>
+        <w:t>, these must be installed into the appropriate locations and you should update the VS configuration manually. However, you can package your code snippets into a .</w:t>
+      </w:r>
+      <w:proofErr w:type="spellStart"/>
+      <w:r>
+        <w:rPr>
+          <w:lang w:val="en-US"/>
+        </w:rPr>
+        <w:t>vsix</w:t>
+      </w:r>
+      <w:proofErr w:type="spellEnd"/>
+      <w:r>
+        <w:rPr>
+          <w:lang w:val="en-US"/>
+        </w:rPr>
+        <w:t xml:space="preserve"> installer. </w:t>
       </w:r>
       <w:proofErr w:type="gramStart"/>
       <w:r>
         <w:rPr>
           <w:lang w:val="en-US"/>
         </w:rPr>
-        <w:t>a .</w:t>
+        <w:t>The .</w:t>
       </w:r>
       <w:proofErr w:type="spellStart"/>
       <w:r>
@@ -2745,53 +2660,7 @@
         <w:rPr>
           <w:lang w:val="en-US"/>
         </w:rPr>
-        <w:t xml:space="preserve"> package is made of the metadata, which identify the package, and of the ac</w:t>
-      </w:r>
-      <w:r>
-        <w:rPr>
-          <w:lang w:val="en-US"/>
-        </w:rPr>
-        <w:t xml:space="preserve">tual content, in this case the </w:t>
-      </w:r>
-      <w:r>
-        <w:rPr>
-          <w:lang w:val="en-US"/>
-        </w:rPr>
-        <w:t xml:space="preserve">snippet files. </w:t>
-      </w:r>
-    </w:p>
-    <w:p>
-      <w:pPr>
-        <w:pStyle w:val="Heading2"/>
-        <w:rPr>
-          <w:lang w:val="en-US"/>
-        </w:rPr>
-      </w:pPr>
-      <w:r>
-        <w:rPr>
-          <w:lang w:val="en-US"/>
-        </w:rPr>
-        <w:t>Packaging Code Snippets for Visual Studio 2015</w:t>
-      </w:r>
-    </w:p>
-    <w:p>
-      <w:pPr>
-        <w:rPr>
-          <w:lang w:val="en-US"/>
-        </w:rPr>
-      </w:pPr>
-      <w:r>
-        <w:rPr>
-          <w:lang w:val="en-US"/>
-        </w:rPr>
-        <w:t xml:space="preserve">This section walks through building </w:t>
-      </w:r>
-      <w:proofErr w:type="gramStart"/>
-      <w:r>
-        <w:rPr>
-          <w:lang w:val="en-US"/>
-        </w:rPr>
-        <w:t>a .</w:t>
+        <w:t xml:space="preserve"> file format is typically used to share and install extensions for Visual Studio, but it is also the perfect choice to redistribute or simply install code snippets onto a different machine. Code Snippet Studio includes a complete environment to build a .</w:t>
       </w:r>
       <w:proofErr w:type="spellStart"/>
       <w:r>
@@ -2801,57 +2670,59 @@
         <w:t>vsix</w:t>
       </w:r>
       <w:proofErr w:type="spellEnd"/>
-      <w:proofErr w:type="gramEnd"/>
-      <w:r>
-        <w:rPr>
-          <w:lang w:val="en-US"/>
-        </w:rPr>
-        <w:t xml:space="preserve"> package that targets Visual Studio 2015.</w:t>
-      </w:r>
-    </w:p>
-    <w:p>
-      <w:pPr>
-        <w:pStyle w:val="Heading3"/>
-        <w:rPr>
-          <w:lang w:val="en-US"/>
-        </w:rPr>
-      </w:pPr>
-      <w:r>
-        <w:rPr>
-          <w:lang w:val="en-US"/>
-        </w:rPr>
-        <w:t>Supplying the Package Metadata</w:t>
-      </w:r>
-    </w:p>
-    <w:p>
-      <w:pPr>
-        <w:rPr>
-          <w:lang w:val="en-US"/>
-        </w:rPr>
-      </w:pPr>
-      <w:r>
-        <w:rPr>
-          <w:lang w:val="en-US"/>
-        </w:rPr>
-        <w:t>The package metadata contain all the information a user will see when installing your extension/code snippets, including the product name, the author, the license, and so on. You simply have to fill the required properties; mandatory properties are in bold. The following figure shows an example:</w:t>
-      </w:r>
-    </w:p>
-    <w:p>
-      <w:pPr>
-        <w:rPr>
-          <w:lang w:val="en-US"/>
-        </w:rPr>
-      </w:pPr>
-      <w:r>
-        <w:rPr>
+      <w:r>
+        <w:rPr>
+          <w:lang w:val="en-US"/>
+        </w:rPr>
+        <w:t xml:space="preserve"> package for your code snippets, which you enable by clicking the </w:t>
+      </w:r>
+      <w:r>
+        <w:rPr>
+          <w:b/>
+          <w:lang w:val="en-US"/>
+        </w:rPr>
+        <w:t>Package and Share (.</w:t>
+      </w:r>
+      <w:proofErr w:type="spellStart"/>
+      <w:r>
+        <w:rPr>
+          <w:b/>
+          <w:lang w:val="en-US"/>
+        </w:rPr>
+        <w:t>vsix</w:t>
+      </w:r>
+      <w:proofErr w:type="spellEnd"/>
+      <w:r>
+        <w:rPr>
+          <w:b/>
+          <w:lang w:val="en-US"/>
+        </w:rPr>
+        <w:t xml:space="preserve">) </w:t>
+      </w:r>
+      <w:r>
+        <w:rPr>
+          <w:lang w:val="en-US"/>
+        </w:rPr>
+        <w:t>tab:</w:t>
+      </w:r>
+    </w:p>
+    <w:p>
+      <w:pPr>
+        <w:rPr>
+          <w:lang w:val="en-US"/>
+        </w:rPr>
+      </w:pPr>
+      <w:r>
+        <w:rPr>
+          <w:noProof/>
           <w:lang w:val="en-US"/>
         </w:rPr>
         <w:lastRenderedPageBreak/>
         <w:drawing>
-          <wp:inline distT="0" distB="0" distL="0" distR="0" wp14:anchorId="423EE949" wp14:editId="538C6C4D">
+          <wp:inline distT="0" distB="0" distL="0" distR="0" wp14:anchorId="5C01E1FA" wp14:editId="208D9020">
             <wp:extent cx="6120130" cy="5384165"/>
             <wp:effectExtent l="0" t="0" r="0" b="6985"/>
-            <wp:docPr id="38" name="Picture 38"/>
+            <wp:docPr id="37" name="Picture 37"/>
             <wp:cNvGraphicFramePr>
               <a:graphicFrameLocks xmlns:a="http://schemas.openxmlformats.org/drawingml/2006/main" noChangeAspect="1"/>
             </wp:cNvGraphicFramePr>
@@ -2894,20 +2765,130 @@
         <w:rPr>
           <w:lang w:val="en-US"/>
         </w:rPr>
-        <w:t xml:space="preserve">Pay attention to the </w:t>
-      </w:r>
-      <w:r>
-        <w:rPr>
-          <w:b/>
-          <w:lang w:val="en-US"/>
-        </w:rPr>
-        <w:t>Snippet Folder Name</w:t>
-      </w:r>
-      <w:r>
-        <w:rPr>
-          <w:lang w:val="en-US"/>
-        </w:rPr>
-        <w:t xml:space="preserve">: This represents the folder name displayed in the IntelliSense and that will contain all the supplied code snippets, so it is very important that you provide a proper name for a better categorization. </w:t>
+        <w:t xml:space="preserve">Code Snippet Studio supports </w:t>
+      </w:r>
+      <w:proofErr w:type="gramStart"/>
+      <w:r>
+        <w:rPr>
+          <w:lang w:val="en-US"/>
+        </w:rPr>
+        <w:t>creating .</w:t>
+      </w:r>
+      <w:proofErr w:type="spellStart"/>
+      <w:r>
+        <w:rPr>
+          <w:lang w:val="en-US"/>
+        </w:rPr>
+        <w:t>vsix</w:t>
+      </w:r>
+      <w:proofErr w:type="spellEnd"/>
+      <w:proofErr w:type="gramEnd"/>
+      <w:r>
+        <w:rPr>
+          <w:lang w:val="en-US"/>
+        </w:rPr>
+        <w:t xml:space="preserve"> </w:t>
+      </w:r>
+      <w:r>
+        <w:rPr>
+          <w:lang w:val="en-US"/>
+        </w:rPr>
+        <w:t xml:space="preserve">packages </w:t>
+      </w:r>
+      <w:r>
+        <w:rPr>
+          <w:lang w:val="en-US"/>
+        </w:rPr>
+        <w:t xml:space="preserve">for both Visual Studio 2015 and Visual Studio Code, but because there are many differences between the two, this guide walks through both separately. </w:t>
+      </w:r>
+      <w:r>
+        <w:rPr>
+          <w:lang w:val="en-US"/>
+        </w:rPr>
+        <w:t xml:space="preserve">At a higher level, </w:t>
+      </w:r>
+      <w:proofErr w:type="gramStart"/>
+      <w:r>
+        <w:rPr>
+          <w:lang w:val="en-US"/>
+        </w:rPr>
+        <w:t>a .</w:t>
+      </w:r>
+      <w:proofErr w:type="spellStart"/>
+      <w:r>
+        <w:rPr>
+          <w:lang w:val="en-US"/>
+        </w:rPr>
+        <w:t>vsix</w:t>
+      </w:r>
+      <w:proofErr w:type="spellEnd"/>
+      <w:proofErr w:type="gramEnd"/>
+      <w:r>
+        <w:rPr>
+          <w:lang w:val="en-US"/>
+        </w:rPr>
+        <w:t xml:space="preserve"> package is made of the metadata, which identify the package, and of the ac</w:t>
+      </w:r>
+      <w:r>
+        <w:rPr>
+          <w:lang w:val="en-US"/>
+        </w:rPr>
+        <w:t xml:space="preserve">tual content, in this case the </w:t>
+      </w:r>
+      <w:r>
+        <w:rPr>
+          <w:lang w:val="en-US"/>
+        </w:rPr>
+        <w:t xml:space="preserve">snippet files. </w:t>
+      </w:r>
+    </w:p>
+    <w:p>
+      <w:pPr>
+        <w:pStyle w:val="Heading2"/>
+        <w:rPr>
+          <w:lang w:val="en-US"/>
+        </w:rPr>
+      </w:pPr>
+      <w:r>
+        <w:rPr>
+          <w:lang w:val="en-US"/>
+        </w:rPr>
+        <w:t>Packaging Code Snippets for Visual Studio 2015</w:t>
+      </w:r>
+    </w:p>
+    <w:p>
+      <w:pPr>
+        <w:rPr>
+          <w:lang w:val="en-US"/>
+        </w:rPr>
+      </w:pPr>
+      <w:r>
+        <w:rPr>
+          <w:lang w:val="en-US"/>
+        </w:rPr>
+        <w:t xml:space="preserve">This section walks through building </w:t>
+      </w:r>
+      <w:proofErr w:type="gramStart"/>
+      <w:r>
+        <w:rPr>
+          <w:lang w:val="en-US"/>
+        </w:rPr>
+        <w:t>a .</w:t>
+      </w:r>
+      <w:proofErr w:type="spellStart"/>
+      <w:r>
+        <w:rPr>
+          <w:lang w:val="en-US"/>
+        </w:rPr>
+        <w:t>vsix</w:t>
+      </w:r>
+      <w:proofErr w:type="spellEnd"/>
+      <w:proofErr w:type="gramEnd"/>
+      <w:r>
+        <w:rPr>
+          <w:lang w:val="en-US"/>
+        </w:rPr>
+        <w:t xml:space="preserve"> package that targets Visual Studio 2015.</w:t>
       </w:r>
     </w:p>
     <w:p>
@@ -2921,84 +2902,39 @@
         <w:rPr>
           <w:lang w:val="en-US"/>
         </w:rPr>
-        <w:t>Adding Code Snippet Files</w:t>
-      </w:r>
-    </w:p>
-    <w:p>
-      <w:pPr>
-        <w:rPr>
-          <w:lang w:val="en-US"/>
-        </w:rPr>
-      </w:pPr>
-      <w:r>
-        <w:rPr>
-          <w:lang w:val="en-US"/>
-        </w:rPr>
-        <w:t>A</w:t>
-      </w:r>
-      <w:r>
-        <w:rPr>
-          <w:lang w:val="en-US"/>
-        </w:rPr>
-        <w:t>fter you specify the package metadata, you enter the code snippet files you want to package into the .</w:t>
-      </w:r>
-      <w:proofErr w:type="spellStart"/>
-      <w:r>
-        <w:rPr>
-          <w:lang w:val="en-US"/>
-        </w:rPr>
-        <w:t>vsix</w:t>
-      </w:r>
-      <w:proofErr w:type="spellEnd"/>
-      <w:r>
-        <w:rPr>
-          <w:lang w:val="en-US"/>
-        </w:rPr>
-        <w:t xml:space="preserve">. To accomplish this, you click the </w:t>
-      </w:r>
-      <w:r>
-        <w:rPr>
-          <w:b/>
-          <w:lang w:val="en-US"/>
-        </w:rPr>
-        <w:t>Code Snippets</w:t>
-      </w:r>
-      <w:r>
-        <w:rPr>
-          <w:lang w:val="en-US"/>
-        </w:rPr>
-        <w:t xml:space="preserve"> tab, then click the </w:t>
-      </w:r>
-      <w:r>
-        <w:rPr>
-          <w:b/>
-          <w:lang w:val="en-US"/>
-        </w:rPr>
-        <w:t>Add Snippets</w:t>
-      </w:r>
-      <w:r>
-        <w:rPr>
-          <w:lang w:val="en-US"/>
-        </w:rPr>
-        <w:t xml:space="preserve"> button. In the appearing dialog, you will be able to multi-select an infinite number of .snippet files. Once selected, Code Snippet Studio appears like this:</w:t>
-      </w:r>
-    </w:p>
-    <w:p>
-      <w:pPr>
-        <w:rPr>
-          <w:lang w:val="en-US"/>
-        </w:rPr>
-      </w:pPr>
-      <w:r>
-        <w:rPr>
+        <w:t>Supplying the Package Metadata</w:t>
+      </w:r>
+    </w:p>
+    <w:p>
+      <w:pPr>
+        <w:rPr>
+          <w:lang w:val="en-US"/>
+        </w:rPr>
+      </w:pPr>
+      <w:r>
+        <w:rPr>
+          <w:lang w:val="en-US"/>
+        </w:rPr>
+        <w:t>The package metadata contain all the information a user will see when installing your extension/code snippets, including the product name, the author, the license, and so on. You simply have to fill the required properties; mandatory properties are in bold. The following figure shows an example:</w:t>
+      </w:r>
+    </w:p>
+    <w:p>
+      <w:pPr>
+        <w:rPr>
+          <w:lang w:val="en-US"/>
+        </w:rPr>
+      </w:pPr>
+      <w:r>
+        <w:rPr>
+          <w:noProof/>
           <w:lang w:val="en-US"/>
         </w:rPr>
         <w:lastRenderedPageBreak/>
         <w:drawing>
-          <wp:inline distT="0" distB="0" distL="0" distR="0" wp14:anchorId="22F2C19D" wp14:editId="59C587A1">
-            <wp:extent cx="6120130" cy="5390515"/>
-            <wp:effectExtent l="0" t="0" r="0" b="635"/>
-            <wp:docPr id="39" name="Picture 39"/>
+          <wp:inline distT="0" distB="0" distL="0" distR="0" wp14:anchorId="423EE949" wp14:editId="538C6C4D">
+            <wp:extent cx="6120130" cy="5384165"/>
+            <wp:effectExtent l="0" t="0" r="0" b="6985"/>
+            <wp:docPr id="38" name="Picture 38"/>
             <wp:cNvGraphicFramePr>
               <a:graphicFrameLocks xmlns:a="http://schemas.openxmlformats.org/drawingml/2006/main" noChangeAspect="1"/>
             </wp:cNvGraphicFramePr>
@@ -3018,7 +2954,7 @@
                   <pic:spPr>
                     <a:xfrm>
                       <a:off x="0" y="0"/>
-                      <a:ext cx="6120130" cy="5390515"/>
+                      <a:ext cx="6120130" cy="5384165"/>
                     </a:xfrm>
                     <a:prstGeom prst="rect">
                       <a:avLst/>
@@ -3041,138 +2977,112 @@
         <w:rPr>
           <w:lang w:val="en-US"/>
         </w:rPr>
-        <w:t xml:space="preserve">The information in this list is auto-generated based on </w:t>
-      </w:r>
-      <w:proofErr w:type="gramStart"/>
-      <w:r>
-        <w:rPr>
-          <w:lang w:val="en-US"/>
-        </w:rPr>
-        <w:t>the .snippet</w:t>
-      </w:r>
-      <w:proofErr w:type="gramEnd"/>
-      <w:r>
-        <w:rPr>
-          <w:lang w:val="en-US"/>
-        </w:rPr>
-        <w:t xml:space="preserve"> file analysis. </w:t>
-      </w:r>
-      <w:r>
-        <w:rPr>
-          <w:lang w:val="en-US"/>
-        </w:rPr>
-        <w:t xml:space="preserve">Alternatively, you can populate the list of code snippets directly from your code snippet library, which is accomplished by clicking the </w:t>
+        <w:t xml:space="preserve">Pay attention to the </w:t>
       </w:r>
       <w:r>
         <w:rPr>
           <w:b/>
           <w:lang w:val="en-US"/>
         </w:rPr>
-        <w:t>Add from Library</w:t>
-      </w:r>
-      <w:r>
-        <w:rPr>
-          <w:lang w:val="en-US"/>
-        </w:rPr>
-        <w:t xml:space="preserve"> button. Notice that neither Add Snippets nor Add from Library remove any items from the list. </w:t>
-      </w:r>
-      <w:r>
-        <w:rPr>
-          <w:lang w:val="en-US"/>
-        </w:rPr>
-        <w:t xml:space="preserve">You can remove snippet from this list and you can even completely reset the package with the </w:t>
+        <w:t>Snippet Folder Name</w:t>
+      </w:r>
+      <w:r>
+        <w:rPr>
+          <w:lang w:val="en-US"/>
+        </w:rPr>
+        <w:t xml:space="preserve">: This represents the folder name displayed in the IntelliSense and that will contain all the supplied code snippets, so it is very important that you provide a proper name for a better categorization. </w:t>
+      </w:r>
+    </w:p>
+    <w:p>
+      <w:pPr>
+        <w:pStyle w:val="Heading3"/>
+        <w:rPr>
+          <w:lang w:val="en-US"/>
+        </w:rPr>
+      </w:pPr>
+      <w:r>
+        <w:rPr>
+          <w:lang w:val="en-US"/>
+        </w:rPr>
+        <w:t>Adding Code Snippet Files</w:t>
+      </w:r>
+    </w:p>
+    <w:p>
+      <w:pPr>
+        <w:rPr>
+          <w:lang w:val="en-US"/>
+        </w:rPr>
+      </w:pPr>
+      <w:r>
+        <w:rPr>
+          <w:lang w:val="en-US"/>
+        </w:rPr>
+        <w:t>A</w:t>
+      </w:r>
+      <w:r>
+        <w:rPr>
+          <w:lang w:val="en-US"/>
+        </w:rPr>
+        <w:t>fter you specify the package metadata, you enter the code snippet files you want to package into the .</w:t>
+      </w:r>
+      <w:proofErr w:type="spellStart"/>
+      <w:r>
+        <w:rPr>
+          <w:lang w:val="en-US"/>
+        </w:rPr>
+        <w:t>vsix</w:t>
+      </w:r>
+      <w:proofErr w:type="spellEnd"/>
+      <w:r>
+        <w:rPr>
+          <w:lang w:val="en-US"/>
+        </w:rPr>
+        <w:t xml:space="preserve">. To accomplish this, you click the </w:t>
       </w:r>
       <w:r>
         <w:rPr>
           <w:b/>
           <w:lang w:val="en-US"/>
         </w:rPr>
-        <w:t>Remove Snippet(s)</w:t>
-      </w:r>
-      <w:r>
-        <w:rPr>
-          <w:lang w:val="en-US"/>
-        </w:rPr>
-        <w:t xml:space="preserve"> and </w:t>
+        <w:t>Code Snippets</w:t>
+      </w:r>
+      <w:r>
+        <w:rPr>
+          <w:lang w:val="en-US"/>
+        </w:rPr>
+        <w:t xml:space="preserve"> tab, then click the </w:t>
       </w:r>
       <w:r>
         <w:rPr>
           <w:b/>
           <w:lang w:val="en-US"/>
         </w:rPr>
-        <w:t xml:space="preserve">Reset Package </w:t>
-      </w:r>
-      <w:r>
-        <w:rPr>
-          <w:lang w:val="en-US"/>
-        </w:rPr>
-        <w:t xml:space="preserve">buttons respectively. </w:t>
-      </w:r>
-    </w:p>
-    <w:p>
-      <w:pPr>
-        <w:pStyle w:val="Heading3"/>
-        <w:rPr>
-          <w:lang w:val="en-US"/>
-        </w:rPr>
-      </w:pPr>
-      <w:r>
-        <w:rPr>
-          <w:lang w:val="en-US"/>
-        </w:rPr>
-        <w:t>Building a .</w:t>
-      </w:r>
-      <w:proofErr w:type="spellStart"/>
-      <w:r>
-        <w:rPr>
-          <w:lang w:val="en-US"/>
-        </w:rPr>
-        <w:t>vsix</w:t>
-      </w:r>
-      <w:proofErr w:type="spellEnd"/>
-      <w:r>
-        <w:rPr>
-          <w:lang w:val="en-US"/>
-        </w:rPr>
-        <w:t xml:space="preserve"> Installer</w:t>
-      </w:r>
-    </w:p>
-    <w:p>
-      <w:pPr>
-        <w:rPr>
-          <w:lang w:val="en-US"/>
-        </w:rPr>
-      </w:pPr>
-      <w:r>
-        <w:rPr>
-          <w:lang w:val="en-US"/>
-        </w:rPr>
-        <w:t>Once you have supplied both package metadata and code snippets, you can generate a .</w:t>
-      </w:r>
-      <w:proofErr w:type="spellStart"/>
-      <w:r>
-        <w:rPr>
-          <w:lang w:val="en-US"/>
-        </w:rPr>
-        <w:t>vsix</w:t>
-      </w:r>
-      <w:proofErr w:type="spellEnd"/>
-      <w:r>
-        <w:rPr>
-          <w:lang w:val="en-US"/>
-        </w:rPr>
-        <w:t xml:space="preserve"> package by simply clicking </w:t>
-      </w:r>
+        <w:t>Add Snippets</w:t>
+      </w:r>
+      <w:r>
+        <w:rPr>
+          <w:lang w:val="en-US"/>
+        </w:rPr>
+        <w:t xml:space="preserve"> button. In the appearing dialog, you will be able to multi-select an infinite number of .snippet files. Once selected, Code Snippet Studio appears like this:</w:t>
+      </w:r>
+    </w:p>
+    <w:p>
+      <w:pPr>
+        <w:rPr>
+          <w:lang w:val="en-US"/>
+        </w:rPr>
+      </w:pPr>
       <w:r>
         <w:rPr>
           <w:noProof/>
-          <w:lang w:eastAsia="it-IT"/>
-        </w:rPr>
+          <w:lang w:val="en-US"/>
+        </w:rPr>
+        <w:lastRenderedPageBreak/>
         <w:drawing>
-          <wp:inline distT="0" distB="0" distL="0" distR="0" wp14:anchorId="7385AC8D" wp14:editId="2C85C183">
-            <wp:extent cx="1267002" cy="323895"/>
-            <wp:effectExtent l="0" t="0" r="9525" b="0"/>
-            <wp:docPr id="18" name="Immagine 18"/>
+          <wp:inline distT="0" distB="0" distL="0" distR="0" wp14:anchorId="22F2C19D" wp14:editId="59C587A1">
+            <wp:extent cx="6120130" cy="5390515"/>
+            <wp:effectExtent l="0" t="0" r="0" b="635"/>
+            <wp:docPr id="39" name="Picture 39"/>
             <wp:cNvGraphicFramePr>
               <a:graphicFrameLocks xmlns:a="http://schemas.openxmlformats.org/drawingml/2006/main" noChangeAspect="1"/>
             </wp:cNvGraphicFramePr>
@@ -3192,7 +3102,7 @@
                   <pic:spPr>
                     <a:xfrm>
                       <a:off x="0" y="0"/>
-                      <a:ext cx="1267002" cy="323895"/>
+                      <a:ext cx="6120130" cy="5390515"/>
                     </a:xfrm>
                     <a:prstGeom prst="rect">
                       <a:avLst/>
@@ -3204,18 +3114,97 @@
           </wp:inline>
         </w:drawing>
       </w:r>
-      <w:r>
-        <w:rPr>
-          <w:lang w:val="en-US"/>
-        </w:rPr>
-        <w:t xml:space="preserve">. You just specify the package name and you are done. When the generation completes, you will be asked if you want to immediately start the newly </w:t>
+    </w:p>
+    <w:p>
+      <w:pPr>
+        <w:rPr>
+          <w:lang w:val="en-US"/>
+        </w:rPr>
+      </w:pPr>
+      <w:r>
+        <w:rPr>
+          <w:lang w:val="en-US"/>
+        </w:rPr>
+        <w:t xml:space="preserve">The information in this list is auto-generated based on </w:t>
       </w:r>
       <w:proofErr w:type="gramStart"/>
       <w:r>
         <w:rPr>
           <w:lang w:val="en-US"/>
         </w:rPr>
-        <w:t>generated .</w:t>
+        <w:t>the .snippet</w:t>
+      </w:r>
+      <w:proofErr w:type="gramEnd"/>
+      <w:r>
+        <w:rPr>
+          <w:lang w:val="en-US"/>
+        </w:rPr>
+        <w:t xml:space="preserve"> file analysis. </w:t>
+      </w:r>
+      <w:r>
+        <w:rPr>
+          <w:lang w:val="en-US"/>
+        </w:rPr>
+        <w:t xml:space="preserve">Alternatively, you can populate the list of code snippets directly from your code snippet library, which is accomplished by clicking the </w:t>
+      </w:r>
+      <w:r>
+        <w:rPr>
+          <w:b/>
+          <w:lang w:val="en-US"/>
+        </w:rPr>
+        <w:t>Add from Library</w:t>
+      </w:r>
+      <w:r>
+        <w:rPr>
+          <w:lang w:val="en-US"/>
+        </w:rPr>
+        <w:t xml:space="preserve"> button. Notice that neither Add Snippets nor Add from Library remove any items from the list. </w:t>
+      </w:r>
+      <w:r>
+        <w:rPr>
+          <w:lang w:val="en-US"/>
+        </w:rPr>
+        <w:t xml:space="preserve">You can remove snippet from this list and you can even completely reset the package with the </w:t>
+      </w:r>
+      <w:r>
+        <w:rPr>
+          <w:b/>
+          <w:lang w:val="en-US"/>
+        </w:rPr>
+        <w:t>Remove Snippet(s)</w:t>
+      </w:r>
+      <w:r>
+        <w:rPr>
+          <w:lang w:val="en-US"/>
+        </w:rPr>
+        <w:t xml:space="preserve"> and </w:t>
+      </w:r>
+      <w:r>
+        <w:rPr>
+          <w:b/>
+          <w:lang w:val="en-US"/>
+        </w:rPr>
+        <w:t xml:space="preserve">Reset Package </w:t>
+      </w:r>
+      <w:r>
+        <w:rPr>
+          <w:lang w:val="en-US"/>
+        </w:rPr>
+        <w:t xml:space="preserve">buttons respectively. </w:t>
+      </w:r>
+    </w:p>
+    <w:p>
+      <w:pPr>
+        <w:pStyle w:val="Heading3"/>
+        <w:rPr>
+          <w:lang w:val="en-US"/>
+        </w:rPr>
+      </w:pPr>
+      <w:r>
+        <w:rPr>
+          <w:lang w:val="en-US"/>
+        </w:rPr>
+        <w:t>Building a .</w:t>
       </w:r>
       <w:proofErr w:type="spellStart"/>
       <w:r>
@@ -3225,31 +3214,49 @@
         <w:t>vsix</w:t>
       </w:r>
       <w:proofErr w:type="spellEnd"/>
-      <w:proofErr w:type="gramEnd"/>
-      <w:r>
-        <w:rPr>
-          <w:lang w:val="en-US"/>
-        </w:rPr>
-        <w:t xml:space="preserve"> or not. The following figure shows the VSIX Installer in action, based on the sample package described before:</w:t>
-      </w:r>
-    </w:p>
-    <w:p>
-      <w:pPr>
-        <w:rPr>
-          <w:lang w:val="en-US"/>
-        </w:rPr>
-      </w:pPr>
+      <w:r>
+        <w:rPr>
+          <w:lang w:val="en-US"/>
+        </w:rPr>
+        <w:t xml:space="preserve"> Installer</w:t>
+      </w:r>
+    </w:p>
+    <w:p>
+      <w:pPr>
+        <w:rPr>
+          <w:lang w:val="en-US"/>
+        </w:rPr>
+      </w:pPr>
+      <w:r>
+        <w:rPr>
+          <w:lang w:val="en-US"/>
+        </w:rPr>
+        <w:t>Once you have supplied both package metadata and code snippets, you can generate a .</w:t>
+      </w:r>
+      <w:proofErr w:type="spellStart"/>
+      <w:r>
+        <w:rPr>
+          <w:lang w:val="en-US"/>
+        </w:rPr>
+        <w:t>vsix</w:t>
+      </w:r>
+      <w:proofErr w:type="spellEnd"/>
+      <w:r>
+        <w:rPr>
+          <w:lang w:val="en-US"/>
+        </w:rPr>
+        <w:t xml:space="preserve"> package by simply clicking </w:t>
+      </w:r>
       <w:r>
         <w:rPr>
           <w:noProof/>
-          <w:lang w:eastAsia="it-IT"/>
-        </w:rPr>
-        <w:lastRenderedPageBreak/>
+          <w:lang w:val="en-US"/>
+        </w:rPr>
         <w:drawing>
-          <wp:inline distT="0" distB="0" distL="0" distR="0" wp14:anchorId="66942DE5" wp14:editId="01DD4DA5">
-            <wp:extent cx="4286250" cy="3371850"/>
-            <wp:effectExtent l="0" t="0" r="0" b="0"/>
-            <wp:docPr id="19" name="Immagine 19"/>
+          <wp:inline distT="0" distB="0" distL="0" distR="0" wp14:anchorId="7385AC8D" wp14:editId="2C85C183">
+            <wp:extent cx="1267002" cy="323895"/>
+            <wp:effectExtent l="0" t="0" r="9525" b="0"/>
+            <wp:docPr id="18" name="Immagine 18"/>
             <wp:cNvGraphicFramePr>
               <a:graphicFrameLocks xmlns:a="http://schemas.openxmlformats.org/drawingml/2006/main" noChangeAspect="1"/>
             </wp:cNvGraphicFramePr>
@@ -3269,7 +3276,7 @@
                   <pic:spPr>
                     <a:xfrm>
                       <a:off x="0" y="0"/>
-                      <a:ext cx="4286250" cy="3371850"/>
+                      <a:ext cx="1267002" cy="323895"/>
                     </a:xfrm>
                     <a:prstGeom prst="rect">
                       <a:avLst/>
@@ -3281,32 +3288,18 @@
           </wp:inline>
         </w:drawing>
       </w:r>
-    </w:p>
-    <w:p>
-      <w:pPr>
-        <w:pStyle w:val="Heading3"/>
-        <w:rPr>
-          <w:lang w:val="en-US"/>
-        </w:rPr>
-      </w:pPr>
-      <w:r>
-        <w:rPr>
-          <w:lang w:val="en-US"/>
-        </w:rPr>
-        <w:t>Importing Existing Installers</w:t>
-      </w:r>
-    </w:p>
-    <w:p>
-      <w:pPr>
-        <w:rPr>
-          <w:lang w:val="en-US"/>
-        </w:rPr>
-      </w:pPr>
-      <w:r>
-        <w:rPr>
-          <w:lang w:val="en-US"/>
-        </w:rPr>
-        <w:t>Code Snippet Studio makes it easy to edit existing .</w:t>
+      <w:r>
+        <w:rPr>
+          <w:lang w:val="en-US"/>
+        </w:rPr>
+        <w:t xml:space="preserve">. You just specify the package name and you are done. When the generation completes, you will be asked if you want to immediately start the newly </w:t>
+      </w:r>
+      <w:proofErr w:type="gramStart"/>
+      <w:r>
+        <w:rPr>
+          <w:lang w:val="en-US"/>
+        </w:rPr>
+        <w:t>generated .</w:t>
       </w:r>
       <w:proofErr w:type="spellStart"/>
       <w:r>
@@ -3316,22 +3309,31 @@
         <w:t>vsix</w:t>
       </w:r>
       <w:proofErr w:type="spellEnd"/>
-      <w:r>
-        <w:rPr>
-          <w:lang w:val="en-US"/>
-        </w:rPr>
-        <w:t xml:space="preserve"> files by clicking </w:t>
-      </w:r>
+      <w:proofErr w:type="gramEnd"/>
+      <w:r>
+        <w:rPr>
+          <w:lang w:val="en-US"/>
+        </w:rPr>
+        <w:t xml:space="preserve"> or not. The following figure shows the VSIX Installer in action, based on the sample package described before:</w:t>
+      </w:r>
+    </w:p>
+    <w:p>
+      <w:pPr>
+        <w:rPr>
+          <w:lang w:val="en-US"/>
+        </w:rPr>
+      </w:pPr>
       <w:r>
         <w:rPr>
           <w:noProof/>
-          <w:lang w:eastAsia="it-IT"/>
-        </w:rPr>
+          <w:lang w:val="en-US"/>
+        </w:rPr>
+        <w:lastRenderedPageBreak/>
         <w:drawing>
-          <wp:inline distT="0" distB="0" distL="0" distR="0" wp14:anchorId="252A4DA6" wp14:editId="0C39D89F">
-            <wp:extent cx="1267002" cy="333422"/>
-            <wp:effectExtent l="0" t="0" r="0" b="9525"/>
-            <wp:docPr id="20" name="Immagine 20"/>
+          <wp:inline distT="0" distB="0" distL="0" distR="0" wp14:anchorId="66942DE5" wp14:editId="01DD4DA5">
+            <wp:extent cx="4286250" cy="3371850"/>
+            <wp:effectExtent l="0" t="0" r="0" b="0"/>
+            <wp:docPr id="19" name="Immagine 19"/>
             <wp:cNvGraphicFramePr>
               <a:graphicFrameLocks xmlns:a="http://schemas.openxmlformats.org/drawingml/2006/main" noChangeAspect="1"/>
             </wp:cNvGraphicFramePr>
@@ -3351,7 +3353,7 @@
                   <pic:spPr>
                     <a:xfrm>
                       <a:off x="0" y="0"/>
-                      <a:ext cx="1267002" cy="333422"/>
+                      <a:ext cx="4286250" cy="3371850"/>
                     </a:xfrm>
                     <a:prstGeom prst="rect">
                       <a:avLst/>
@@ -3363,18 +3365,32 @@
           </wp:inline>
         </w:drawing>
       </w:r>
-      <w:r>
-        <w:rPr>
-          <w:lang w:val="en-US"/>
-        </w:rPr>
-        <w:t xml:space="preserve">. In this way, you can open any </w:t>
-      </w:r>
-      <w:proofErr w:type="gramStart"/>
-      <w:r>
-        <w:rPr>
-          <w:lang w:val="en-US"/>
-        </w:rPr>
-        <w:t>existing .</w:t>
+    </w:p>
+    <w:p>
+      <w:pPr>
+        <w:pStyle w:val="Heading3"/>
+        <w:rPr>
+          <w:lang w:val="en-US"/>
+        </w:rPr>
+      </w:pPr>
+      <w:r>
+        <w:rPr>
+          <w:lang w:val="en-US"/>
+        </w:rPr>
+        <w:t>Importing Existing Installers</w:t>
+      </w:r>
+    </w:p>
+    <w:p>
+      <w:pPr>
+        <w:rPr>
+          <w:lang w:val="en-US"/>
+        </w:rPr>
+      </w:pPr>
+      <w:r>
+        <w:rPr>
+          <w:lang w:val="en-US"/>
+        </w:rPr>
+        <w:t>Code Snippet Studio makes it easy to edit existing .</w:t>
       </w:r>
       <w:proofErr w:type="spellStart"/>
       <w:r>
@@ -3384,112 +3400,22 @@
         <w:t>vsix</w:t>
       </w:r>
       <w:proofErr w:type="spellEnd"/>
-      <w:proofErr w:type="gramEnd"/>
-      <w:r>
-        <w:rPr>
-          <w:lang w:val="en-US"/>
-        </w:rPr>
-        <w:t xml:space="preserve"> packages, not just those created by you, so that you can add other code snippets or make edits that </w:t>
-      </w:r>
-      <w:r>
-        <w:rPr>
-          <w:b/>
-          <w:u w:val="single"/>
-          <w:lang w:val="en-US"/>
-        </w:rPr>
-        <w:t>do not violate copyrights</w:t>
-      </w:r>
-      <w:r>
-        <w:rPr>
-          <w:lang w:val="en-US"/>
-        </w:rPr>
-        <w:t xml:space="preserve">. </w:t>
-      </w:r>
-    </w:p>
-    <w:p>
-      <w:pPr>
-        <w:rPr>
-          <w:lang w:val="en-US"/>
-        </w:rPr>
-      </w:pPr>
-      <w:r>
-        <w:rPr>
-          <w:b/>
-          <w:lang w:val="en-US"/>
-        </w:rPr>
-        <w:t>Important note</w:t>
-      </w:r>
-      <w:r>
-        <w:rPr>
-          <w:lang w:val="en-US"/>
-        </w:rPr>
-        <w:t>: opening an existing .</w:t>
-      </w:r>
-      <w:proofErr w:type="spellStart"/>
-      <w:r>
-        <w:rPr>
-          <w:lang w:val="en-US"/>
-        </w:rPr>
-        <w:t>vsix</w:t>
-      </w:r>
-      <w:proofErr w:type="spellEnd"/>
-      <w:r>
-        <w:rPr>
-          <w:lang w:val="en-US"/>
-        </w:rPr>
-        <w:t xml:space="preserve"> works only if the specified package contains at least one code snippet. All the other packaged extensions will be ignored, but the process will fail if no code snippet is detected in the package.</w:t>
-      </w:r>
-    </w:p>
-    <w:p>
-      <w:pPr>
-        <w:rPr>
-          <w:lang w:val="en-US"/>
-        </w:rPr>
-      </w:pPr>
-      <w:r>
-        <w:rPr>
-          <w:lang w:val="en-US"/>
-        </w:rPr>
-        <w:t>Code Snippet Studio also supports the old .</w:t>
-      </w:r>
-      <w:proofErr w:type="spellStart"/>
-      <w:r>
-        <w:rPr>
-          <w:lang w:val="en-US"/>
-        </w:rPr>
-        <w:t>vsi</w:t>
-      </w:r>
-      <w:proofErr w:type="spellEnd"/>
-      <w:r>
-        <w:rPr>
-          <w:lang w:val="en-US"/>
-        </w:rPr>
-        <w:t xml:space="preserve"> installer format, which developers used in Visual Studio 2005, 2008, and 2010 to package and share additional contents, including code snippets. If you have any existing .</w:t>
-      </w:r>
-      <w:proofErr w:type="spellStart"/>
-      <w:r>
-        <w:rPr>
-          <w:lang w:val="en-US"/>
-        </w:rPr>
-        <w:t>vsi</w:t>
-      </w:r>
-      <w:proofErr w:type="spellEnd"/>
-      <w:r>
-        <w:rPr>
-          <w:lang w:val="en-US"/>
-        </w:rPr>
-        <w:t xml:space="preserve"> packages from the past, you can easily convert them into a new package by clicking </w:t>
+      <w:r>
+        <w:rPr>
+          <w:lang w:val="en-US"/>
+        </w:rPr>
+        <w:t xml:space="preserve"> files by clicking </w:t>
       </w:r>
       <w:r>
         <w:rPr>
           <w:noProof/>
-          <w:lang w:eastAsia="it-IT"/>
+          <w:lang w:val="en-US"/>
         </w:rPr>
         <w:drawing>
-          <wp:inline distT="0" distB="0" distL="0" distR="0" wp14:anchorId="03F828AE" wp14:editId="65904124">
-            <wp:extent cx="1267002" cy="304843"/>
-            <wp:effectExtent l="0" t="0" r="0" b="0"/>
-            <wp:docPr id="21" name="Immagine 21"/>
+          <wp:inline distT="0" distB="0" distL="0" distR="0" wp14:anchorId="252A4DA6" wp14:editId="0C39D89F">
+            <wp:extent cx="1267002" cy="333422"/>
+            <wp:effectExtent l="0" t="0" r="0" b="9525"/>
+            <wp:docPr id="20" name="Immagine 20"/>
             <wp:cNvGraphicFramePr>
               <a:graphicFrameLocks xmlns:a="http://schemas.openxmlformats.org/drawingml/2006/main" noChangeAspect="1"/>
             </wp:cNvGraphicFramePr>
@@ -3509,7 +3435,7 @@
                   <pic:spPr>
                     <a:xfrm>
                       <a:off x="0" y="0"/>
-                      <a:ext cx="1267002" cy="304843"/>
+                      <a:ext cx="1267002" cy="333422"/>
                     </a:xfrm>
                     <a:prstGeom prst="rect">
                       <a:avLst/>
@@ -3525,7 +3451,90 @@
         <w:rPr>
           <w:lang w:val="en-US"/>
         </w:rPr>
-        <w:t>. This will not convert the .</w:t>
+        <w:t xml:space="preserve">. In this way, you can open any </w:t>
+      </w:r>
+      <w:proofErr w:type="gramStart"/>
+      <w:r>
+        <w:rPr>
+          <w:lang w:val="en-US"/>
+        </w:rPr>
+        <w:t>existing .</w:t>
+      </w:r>
+      <w:proofErr w:type="spellStart"/>
+      <w:r>
+        <w:rPr>
+          <w:lang w:val="en-US"/>
+        </w:rPr>
+        <w:t>vsix</w:t>
+      </w:r>
+      <w:proofErr w:type="spellEnd"/>
+      <w:proofErr w:type="gramEnd"/>
+      <w:r>
+        <w:rPr>
+          <w:lang w:val="en-US"/>
+        </w:rPr>
+        <w:t xml:space="preserve"> packages, not just those created by you, so that you can add other code snippets or make edits that </w:t>
+      </w:r>
+      <w:r>
+        <w:rPr>
+          <w:b/>
+          <w:u w:val="single"/>
+          <w:lang w:val="en-US"/>
+        </w:rPr>
+        <w:t>do not violate copyrights</w:t>
+      </w:r>
+      <w:r>
+        <w:rPr>
+          <w:lang w:val="en-US"/>
+        </w:rPr>
+        <w:t xml:space="preserve">. </w:t>
+      </w:r>
+    </w:p>
+    <w:p>
+      <w:pPr>
+        <w:rPr>
+          <w:lang w:val="en-US"/>
+        </w:rPr>
+      </w:pPr>
+      <w:r>
+        <w:rPr>
+          <w:b/>
+          <w:lang w:val="en-US"/>
+        </w:rPr>
+        <w:t>Important note</w:t>
+      </w:r>
+      <w:r>
+        <w:rPr>
+          <w:lang w:val="en-US"/>
+        </w:rPr>
+        <w:t>: opening an existing .</w:t>
+      </w:r>
+      <w:proofErr w:type="spellStart"/>
+      <w:r>
+        <w:rPr>
+          <w:lang w:val="en-US"/>
+        </w:rPr>
+        <w:t>vsix</w:t>
+      </w:r>
+      <w:proofErr w:type="spellEnd"/>
+      <w:r>
+        <w:rPr>
+          <w:lang w:val="en-US"/>
+        </w:rPr>
+        <w:t xml:space="preserve"> works only if the specified package contains at least one code snippet. All the other packaged extensions will be ignored, but the process will fail if no code snippet is detected in the package.</w:t>
+      </w:r>
+    </w:p>
+    <w:p>
+      <w:pPr>
+        <w:rPr>
+          <w:lang w:val="en-US"/>
+        </w:rPr>
+      </w:pPr>
+      <w:r>
+        <w:rPr>
+          <w:lang w:val="en-US"/>
+        </w:rPr>
+        <w:t>Code Snippet Studio also supports the old .</w:t>
       </w:r>
       <w:proofErr w:type="spellStart"/>
       <w:r>
@@ -3539,96 +3548,32 @@
         <w:rPr>
           <w:lang w:val="en-US"/>
         </w:rPr>
-        <w:t xml:space="preserve"> to </w:t>
-      </w:r>
-      <w:proofErr w:type="gramStart"/>
-      <w:r>
-        <w:rPr>
-          <w:lang w:val="en-US"/>
-        </w:rPr>
-        <w:t>a .</w:t>
-      </w:r>
-      <w:proofErr w:type="spellStart"/>
-      <w:r>
-        <w:rPr>
-          <w:lang w:val="en-US"/>
-        </w:rPr>
-        <w:t>vsix</w:t>
-      </w:r>
-      <w:proofErr w:type="spellEnd"/>
-      <w:proofErr w:type="gramEnd"/>
-      <w:r>
-        <w:rPr>
-          <w:lang w:val="en-US"/>
-        </w:rPr>
-        <w:t xml:space="preserve"> directly (see the next section about that) but will give you an option to create a new package via the UI.</w:t>
-      </w:r>
-    </w:p>
-    <w:p>
-      <w:pPr>
-        <w:pStyle w:val="Heading2"/>
-        <w:rPr>
-          <w:lang w:val="en-US"/>
-        </w:rPr>
-      </w:pPr>
-      <w:r>
-        <w:rPr>
-          <w:lang w:val="en-US"/>
-        </w:rPr>
-        <w:t>Packaging Code Snippets for Visual Studio Code</w:t>
-      </w:r>
-    </w:p>
-    <w:p>
-      <w:pPr>
-        <w:rPr>
-          <w:lang w:val="en-US"/>
-        </w:rPr>
-      </w:pPr>
-      <w:r>
-        <w:rPr>
-          <w:lang w:val="en-US"/>
-        </w:rPr>
-        <w:t xml:space="preserve">Microsoft has recently added support for user defined code snippets to Visual Studio Code. The documentation for Code says that, among the possible options, </w:t>
-      </w:r>
-      <w:proofErr w:type="gramStart"/>
-      <w:r>
-        <w:rPr>
-          <w:lang w:val="en-US"/>
-        </w:rPr>
-        <w:t>a .</w:t>
-      </w:r>
-      <w:proofErr w:type="spellStart"/>
-      <w:r>
-        <w:rPr>
-          <w:lang w:val="en-US"/>
-        </w:rPr>
-        <w:t>vsix</w:t>
-      </w:r>
-      <w:proofErr w:type="spellEnd"/>
-      <w:proofErr w:type="gramEnd"/>
-      <w:r>
-        <w:rPr>
-          <w:lang w:val="en-US"/>
-        </w:rPr>
-        <w:t xml:space="preserve"> package can be used to share custom snippets for Code, so Code Snippet Studio has introduced support to this:</w:t>
-      </w:r>
-    </w:p>
-    <w:p>
-      <w:pPr>
-        <w:rPr>
-          <w:lang w:val="en-US"/>
-        </w:rPr>
-      </w:pPr>
-      <w:r>
-        <w:rPr>
-          <w:lang w:val="en-US"/>
-        </w:rPr>
-        <w:lastRenderedPageBreak/>
+        <w:t xml:space="preserve"> installer format, which developers used in Visual Studio 2005, 2008, and 2010 to package and share additional contents, including code snippets. If you have any existing .</w:t>
+      </w:r>
+      <w:proofErr w:type="spellStart"/>
+      <w:r>
+        <w:rPr>
+          <w:lang w:val="en-US"/>
+        </w:rPr>
+        <w:t>vsi</w:t>
+      </w:r>
+      <w:proofErr w:type="spellEnd"/>
+      <w:r>
+        <w:rPr>
+          <w:lang w:val="en-US"/>
+        </w:rPr>
+        <w:t xml:space="preserve"> packages from the past, you can easily convert them into a new package by clicking </w:t>
+      </w:r>
+      <w:r>
+        <w:rPr>
+          <w:noProof/>
+          <w:lang w:val="en-US"/>
+        </w:rPr>
         <w:drawing>
-          <wp:inline distT="0" distB="0" distL="0" distR="0" wp14:anchorId="5DAD3164" wp14:editId="49B8B011">
-            <wp:extent cx="6120130" cy="5390515"/>
-            <wp:effectExtent l="0" t="0" r="0" b="635"/>
-            <wp:docPr id="40" name="Picture 40"/>
+          <wp:inline distT="0" distB="0" distL="0" distR="0" wp14:anchorId="03F828AE" wp14:editId="65904124">
+            <wp:extent cx="1267002" cy="304843"/>
+            <wp:effectExtent l="0" t="0" r="0" b="0"/>
+            <wp:docPr id="21" name="Immagine 21"/>
             <wp:cNvGraphicFramePr>
               <a:graphicFrameLocks xmlns:a="http://schemas.openxmlformats.org/drawingml/2006/main" noChangeAspect="1"/>
             </wp:cNvGraphicFramePr>
@@ -3648,6 +3593,146 @@
                   <pic:spPr>
                     <a:xfrm>
                       <a:off x="0" y="0"/>
+                      <a:ext cx="1267002" cy="304843"/>
+                    </a:xfrm>
+                    <a:prstGeom prst="rect">
+                      <a:avLst/>
+                    </a:prstGeom>
+                  </pic:spPr>
+                </pic:pic>
+              </a:graphicData>
+            </a:graphic>
+          </wp:inline>
+        </w:drawing>
+      </w:r>
+      <w:r>
+        <w:rPr>
+          <w:lang w:val="en-US"/>
+        </w:rPr>
+        <w:t>. This will not convert the .</w:t>
+      </w:r>
+      <w:proofErr w:type="spellStart"/>
+      <w:r>
+        <w:rPr>
+          <w:lang w:val="en-US"/>
+        </w:rPr>
+        <w:t>vsi</w:t>
+      </w:r>
+      <w:proofErr w:type="spellEnd"/>
+      <w:r>
+        <w:rPr>
+          <w:lang w:val="en-US"/>
+        </w:rPr>
+        <w:t xml:space="preserve"> to </w:t>
+      </w:r>
+      <w:proofErr w:type="gramStart"/>
+      <w:r>
+        <w:rPr>
+          <w:lang w:val="en-US"/>
+        </w:rPr>
+        <w:t>a .</w:t>
+      </w:r>
+      <w:proofErr w:type="spellStart"/>
+      <w:r>
+        <w:rPr>
+          <w:lang w:val="en-US"/>
+        </w:rPr>
+        <w:t>vsix</w:t>
+      </w:r>
+      <w:proofErr w:type="spellEnd"/>
+      <w:proofErr w:type="gramEnd"/>
+      <w:r>
+        <w:rPr>
+          <w:lang w:val="en-US"/>
+        </w:rPr>
+        <w:t xml:space="preserve"> directly (see the next section about that) but will give you an option to create a new package via the UI.</w:t>
+      </w:r>
+    </w:p>
+    <w:p>
+      <w:pPr>
+        <w:pStyle w:val="Heading2"/>
+        <w:rPr>
+          <w:lang w:val="en-US"/>
+        </w:rPr>
+      </w:pPr>
+      <w:r>
+        <w:rPr>
+          <w:lang w:val="en-US"/>
+        </w:rPr>
+        <w:t>Packaging Code Snippets for Visual Studio Code</w:t>
+      </w:r>
+    </w:p>
+    <w:p>
+      <w:pPr>
+        <w:rPr>
+          <w:lang w:val="en-US"/>
+        </w:rPr>
+      </w:pPr>
+      <w:r>
+        <w:rPr>
+          <w:lang w:val="en-US"/>
+        </w:rPr>
+        <w:t xml:space="preserve">Microsoft has recently added support for user defined code snippets to Visual Studio Code. The documentation for Code says that, among the possible options, </w:t>
+      </w:r>
+      <w:proofErr w:type="gramStart"/>
+      <w:r>
+        <w:rPr>
+          <w:lang w:val="en-US"/>
+        </w:rPr>
+        <w:t>a .</w:t>
+      </w:r>
+      <w:proofErr w:type="spellStart"/>
+      <w:r>
+        <w:rPr>
+          <w:lang w:val="en-US"/>
+        </w:rPr>
+        <w:t>vsix</w:t>
+      </w:r>
+      <w:proofErr w:type="spellEnd"/>
+      <w:proofErr w:type="gramEnd"/>
+      <w:r>
+        <w:rPr>
+          <w:lang w:val="en-US"/>
+        </w:rPr>
+        <w:t xml:space="preserve"> package can be used to share custom snippets for Code, so Code Snippet Studio has introduced support to this:</w:t>
+      </w:r>
+    </w:p>
+    <w:p>
+      <w:pPr>
+        <w:rPr>
+          <w:lang w:val="en-US"/>
+        </w:rPr>
+      </w:pPr>
+      <w:r>
+        <w:rPr>
+          <w:noProof/>
+          <w:lang w:val="en-US"/>
+        </w:rPr>
+        <w:lastRenderedPageBreak/>
+        <w:drawing>
+          <wp:inline distT="0" distB="0" distL="0" distR="0" wp14:anchorId="5DAD3164" wp14:editId="49B8B011">
+            <wp:extent cx="6120130" cy="5390515"/>
+            <wp:effectExtent l="0" t="0" r="0" b="635"/>
+            <wp:docPr id="40" name="Picture 40"/>
+            <wp:cNvGraphicFramePr>
+              <a:graphicFrameLocks xmlns:a="http://schemas.openxmlformats.org/drawingml/2006/main" noChangeAspect="1"/>
+            </wp:cNvGraphicFramePr>
+            <a:graphic xmlns:a="http://schemas.openxmlformats.org/drawingml/2006/main">
+              <a:graphicData uri="http://schemas.openxmlformats.org/drawingml/2006/picture">
+                <pic:pic xmlns:pic="http://schemas.openxmlformats.org/drawingml/2006/picture">
+                  <pic:nvPicPr>
+                    <pic:cNvPr id="1" name=""/>
+                    <pic:cNvPicPr/>
+                  </pic:nvPicPr>
+                  <pic:blipFill>
+                    <a:blip r:embed="rId34"/>
+                    <a:stretch>
+                      <a:fillRect/>
+                    </a:stretch>
+                  </pic:blipFill>
+                  <pic:spPr>
+                    <a:xfrm>
+                      <a:off x="0" y="0"/>
                       <a:ext cx="6120130" cy="5390515"/>
                     </a:xfrm>
                     <a:prstGeom prst="rect">
@@ -3691,14 +3776,7 @@
         <w:rPr>
           <w:lang w:val="en-US"/>
         </w:rPr>
-        <w:t xml:space="preserve">Code Snippet Studio can </w:t>
-      </w:r>
-      <w:proofErr w:type="gramStart"/>
-      <w:r>
-        <w:rPr>
-          <w:lang w:val="en-US"/>
-        </w:rPr>
-        <w:t>generate .</w:t>
+        <w:t>Code Snippet Studio can generate .</w:t>
       </w:r>
       <w:proofErr w:type="spellStart"/>
       <w:r>
@@ -3708,7 +3786,6 @@
         <w:t>vsix</w:t>
       </w:r>
       <w:proofErr w:type="spellEnd"/>
-      <w:proofErr w:type="gramEnd"/>
       <w:r>
         <w:rPr>
           <w:lang w:val="en-US"/>
@@ -3727,7 +3804,7 @@
         </w:rPr>
         <w:t xml:space="preserve"> for Visual Studio Code only if you have installed </w:t>
       </w:r>
-      <w:hyperlink r:id="rId34" w:history="1">
+      <w:hyperlink r:id="rId35" w:history="1">
         <w:r>
           <w:rPr>
             <w:rStyle w:val="Hyperlink"/>
@@ -3742,7 +3819,7 @@
         </w:rPr>
         <w:t xml:space="preserve"> and the </w:t>
       </w:r>
-      <w:hyperlink r:id="rId35" w:history="1">
+      <w:hyperlink r:id="rId36" w:history="1">
         <w:proofErr w:type="spellStart"/>
         <w:r>
           <w:rPr>
@@ -4208,7 +4285,7 @@
         </w:rPr>
         <w:t xml:space="preserve">Specify one of the </w:t>
       </w:r>
-      <w:hyperlink r:id="rId36" w:history="1">
+      <w:hyperlink r:id="rId37" w:history="1">
         <w:r>
           <w:rPr>
             <w:rStyle w:val="Hyperlink"/>
@@ -4264,6 +4341,7 @@
       </w:pPr>
       <w:r>
         <w:rPr>
+          <w:noProof/>
           <w:lang w:val="en-US"/>
         </w:rPr>
         <w:drawing>
@@ -4271,450 +4349,6 @@
             <wp:extent cx="6120130" cy="5378450"/>
             <wp:effectExtent l="0" t="0" r="0" b="0"/>
             <wp:docPr id="41" name="Picture 41"/>
-            <wp:cNvGraphicFramePr>
-              <a:graphicFrameLocks xmlns:a="http://schemas.openxmlformats.org/drawingml/2006/main" noChangeAspect="1"/>
-            </wp:cNvGraphicFramePr>
-            <a:graphic xmlns:a="http://schemas.openxmlformats.org/drawingml/2006/main">
-              <a:graphicData uri="http://schemas.openxmlformats.org/drawingml/2006/picture">
-                <pic:pic xmlns:pic="http://schemas.openxmlformats.org/drawingml/2006/picture">
-                  <pic:nvPicPr>
-                    <pic:cNvPr id="1" name=""/>
-                    <pic:cNvPicPr/>
-                  </pic:nvPicPr>
-                  <pic:blipFill>
-                    <a:blip r:embed="rId37"/>
-                    <a:stretch>
-                      <a:fillRect/>
-                    </a:stretch>
-                  </pic:blipFill>
-                  <pic:spPr>
-                    <a:xfrm>
-                      <a:off x="0" y="0"/>
-                      <a:ext cx="6120130" cy="5378450"/>
-                    </a:xfrm>
-                    <a:prstGeom prst="rect">
-                      <a:avLst/>
-                    </a:prstGeom>
-                  </pic:spPr>
-                </pic:pic>
-              </a:graphicData>
-            </a:graphic>
-          </wp:inline>
-        </w:drawing>
-      </w:r>
-    </w:p>
-    <w:p>
-      <w:pPr>
-        <w:rPr>
-          <w:lang w:val="en-US"/>
-        </w:rPr>
-      </w:pPr>
-      <w:r>
-        <w:rPr>
-          <w:lang w:val="en-US"/>
-        </w:rPr>
-        <w:t>The reason why you cannot specify additional package metadata is that</w:t>
-      </w:r>
-      <w:r>
-        <w:rPr>
-          <w:lang w:val="en-US"/>
-        </w:rPr>
-        <w:t xml:space="preserve">, differently </w:t>
-      </w:r>
-      <w:proofErr w:type="gramStart"/>
-      <w:r>
-        <w:rPr>
-          <w:lang w:val="en-US"/>
-        </w:rPr>
-        <w:t>from .</w:t>
-      </w:r>
-      <w:proofErr w:type="spellStart"/>
-      <w:r>
-        <w:rPr>
-          <w:lang w:val="en-US"/>
-        </w:rPr>
-        <w:t>vsix</w:t>
-      </w:r>
-      <w:proofErr w:type="spellEnd"/>
-      <w:proofErr w:type="gramEnd"/>
-      <w:r>
-        <w:rPr>
-          <w:lang w:val="en-US"/>
-        </w:rPr>
-        <w:t xml:space="preserve"> packages</w:t>
-      </w:r>
-      <w:r>
-        <w:rPr>
-          <w:lang w:val="en-US"/>
-        </w:rPr>
-        <w:t xml:space="preserve"> that target VS 2015,</w:t>
-      </w:r>
-      <w:r>
-        <w:rPr>
-          <w:lang w:val="en-US"/>
-        </w:rPr>
-        <w:t xml:space="preserve"> </w:t>
-      </w:r>
-      <w:r>
-        <w:rPr>
-          <w:lang w:val="en-US"/>
-        </w:rPr>
-        <w:t xml:space="preserve"> the</w:t>
-      </w:r>
-      <w:r>
-        <w:rPr>
-          <w:lang w:val="en-US"/>
-        </w:rPr>
-        <w:t xml:space="preserve"> </w:t>
-      </w:r>
-      <w:proofErr w:type="spellStart"/>
-      <w:r>
-        <w:rPr>
-          <w:i/>
-          <w:lang w:val="en-US"/>
-        </w:rPr>
-        <w:t>vsce</w:t>
-      </w:r>
-      <w:proofErr w:type="spellEnd"/>
-      <w:r>
-        <w:rPr>
-          <w:lang w:val="en-US"/>
-        </w:rPr>
-        <w:t xml:space="preserve"> tool generates the .</w:t>
-      </w:r>
-      <w:proofErr w:type="spellStart"/>
-      <w:r>
-        <w:rPr>
-          <w:lang w:val="en-US"/>
-        </w:rPr>
-        <w:t>vsix</w:t>
-      </w:r>
-      <w:proofErr w:type="spellEnd"/>
-      <w:r>
-        <w:rPr>
-          <w:lang w:val="en-US"/>
-        </w:rPr>
-        <w:t xml:space="preserve"> package</w:t>
-      </w:r>
-      <w:r>
-        <w:rPr>
-          <w:lang w:val="en-US"/>
-        </w:rPr>
-        <w:t xml:space="preserve"> with default information</w:t>
-      </w:r>
-      <w:r>
-        <w:rPr>
-          <w:lang w:val="en-US"/>
-        </w:rPr>
-        <w:t xml:space="preserve">. </w:t>
-      </w:r>
-      <w:r>
-        <w:rPr>
-          <w:lang w:val="en-US"/>
-        </w:rPr>
-        <w:t>When ready, click Build.</w:t>
-      </w:r>
-    </w:p>
-    <w:p>
-      <w:pPr>
-        <w:rPr>
-          <w:lang w:val="en-US"/>
-        </w:rPr>
-      </w:pPr>
-      <w:r>
-        <w:rPr>
-          <w:b/>
-          <w:lang w:val="en-US"/>
-        </w:rPr>
-        <w:t>Warning</w:t>
-      </w:r>
-      <w:r>
-        <w:rPr>
-          <w:lang w:val="en-US"/>
-        </w:rPr>
-        <w:t xml:space="preserve">: make sure you have at least version 0.10.5 of Visual Studio Code. </w:t>
-      </w:r>
-    </w:p>
-    <w:p>
-      <w:pPr>
-        <w:rPr>
-          <w:lang w:val="en-US"/>
-        </w:rPr>
-      </w:pPr>
-      <w:r>
-        <w:rPr>
-          <w:b/>
-          <w:lang w:val="en-US"/>
-        </w:rPr>
-        <w:t>Disclaimer</w:t>
-      </w:r>
-      <w:r>
-        <w:rPr>
-          <w:lang w:val="en-US"/>
-        </w:rPr>
-        <w:t xml:space="preserve">: </w:t>
-      </w:r>
-      <w:r>
-        <w:rPr>
-          <w:lang w:val="en-US"/>
-        </w:rPr>
-        <w:t xml:space="preserve">it might happen that </w:t>
-      </w:r>
-      <w:r>
-        <w:rPr>
-          <w:lang w:val="en-US"/>
-        </w:rPr>
-        <w:t>VS Code</w:t>
-      </w:r>
-      <w:r>
-        <w:rPr>
-          <w:lang w:val="en-US"/>
-        </w:rPr>
-        <w:t xml:space="preserve"> does not recognize correctly </w:t>
-      </w:r>
-      <w:proofErr w:type="gramStart"/>
-      <w:r>
-        <w:rPr>
-          <w:lang w:val="en-US"/>
-        </w:rPr>
-        <w:t>the .</w:t>
-      </w:r>
-      <w:proofErr w:type="spellStart"/>
-      <w:r>
-        <w:rPr>
-          <w:lang w:val="en-US"/>
-        </w:rPr>
-        <w:t>vsix</w:t>
-      </w:r>
-      <w:proofErr w:type="spellEnd"/>
-      <w:proofErr w:type="gramEnd"/>
-      <w:r>
-        <w:rPr>
-          <w:lang w:val="en-US"/>
-        </w:rPr>
-        <w:t xml:space="preserve"> package that </w:t>
-      </w:r>
-      <w:proofErr w:type="spellStart"/>
-      <w:r>
-        <w:rPr>
-          <w:i/>
-          <w:lang w:val="en-US"/>
-        </w:rPr>
-        <w:t>vsce</w:t>
-      </w:r>
-      <w:proofErr w:type="spellEnd"/>
-      <w:r>
-        <w:rPr>
-          <w:lang w:val="en-US"/>
-        </w:rPr>
-        <w:t xml:space="preserve"> creates.</w:t>
-      </w:r>
-    </w:p>
-    <w:p>
-      <w:pPr>
-        <w:pStyle w:val="Heading2"/>
-        <w:rPr>
-          <w:lang w:val="en-US"/>
-        </w:rPr>
-      </w:pPr>
-      <w:r>
-        <w:rPr>
-          <w:lang w:val="en-US"/>
-        </w:rPr>
-        <w:t xml:space="preserve">Working With Packages: Signing, Importing, and </w:t>
-      </w:r>
-      <w:proofErr w:type="gramStart"/>
-      <w:r>
-        <w:rPr>
-          <w:lang w:val="en-US"/>
-        </w:rPr>
-        <w:t>Extracting .</w:t>
-      </w:r>
-      <w:proofErr w:type="spellStart"/>
-      <w:r>
-        <w:rPr>
-          <w:lang w:val="en-US"/>
-        </w:rPr>
-        <w:t>vsix</w:t>
-      </w:r>
-      <w:proofErr w:type="spellEnd"/>
-      <w:proofErr w:type="gramEnd"/>
-      <w:r>
-        <w:rPr>
-          <w:lang w:val="en-US"/>
-        </w:rPr>
-        <w:t xml:space="preserve"> Packages</w:t>
-      </w:r>
-    </w:p>
-    <w:p>
-      <w:pPr>
-        <w:rPr>
-          <w:lang w:val="en-US"/>
-        </w:rPr>
-      </w:pPr>
-      <w:r>
-        <w:rPr>
-          <w:lang w:val="en-US"/>
-        </w:rPr>
-        <w:t>Code Snippet Studio offers a number of additional useful tools to work with .</w:t>
-      </w:r>
-      <w:proofErr w:type="spellStart"/>
-      <w:r>
-        <w:rPr>
-          <w:lang w:val="en-US"/>
-        </w:rPr>
-        <w:t>vsix</w:t>
-      </w:r>
-      <w:proofErr w:type="spellEnd"/>
-      <w:r>
-        <w:rPr>
-          <w:lang w:val="en-US"/>
-        </w:rPr>
-        <w:t xml:space="preserve"> packages</w:t>
-      </w:r>
-      <w:r>
-        <w:rPr>
-          <w:lang w:val="en-US"/>
-        </w:rPr>
-        <w:t xml:space="preserve"> that you find under the </w:t>
-      </w:r>
-      <w:proofErr w:type="spellStart"/>
-      <w:r>
-        <w:rPr>
-          <w:b/>
-          <w:lang w:val="en-US"/>
-        </w:rPr>
-        <w:t>Vsix</w:t>
-      </w:r>
-      <w:proofErr w:type="spellEnd"/>
-      <w:r>
-        <w:rPr>
-          <w:b/>
-          <w:lang w:val="en-US"/>
-        </w:rPr>
-        <w:t xml:space="preserve"> Tools</w:t>
-      </w:r>
-      <w:r>
-        <w:rPr>
-          <w:lang w:val="en-US"/>
-        </w:rPr>
-        <w:t xml:space="preserve"> tab</w:t>
-      </w:r>
-      <w:r>
-        <w:rPr>
-          <w:lang w:val="en-US"/>
-        </w:rPr>
-        <w:t xml:space="preserve">. </w:t>
-      </w:r>
-    </w:p>
-    <w:p>
-      <w:pPr>
-        <w:pStyle w:val="Heading3"/>
-        <w:rPr>
-          <w:lang w:val="en-US"/>
-        </w:rPr>
-      </w:pPr>
-      <w:r>
-        <w:rPr>
-          <w:lang w:val="en-US"/>
-        </w:rPr>
-        <w:t>Signing a .</w:t>
-      </w:r>
-      <w:proofErr w:type="spellStart"/>
-      <w:r>
-        <w:rPr>
-          <w:lang w:val="en-US"/>
-        </w:rPr>
-        <w:t>vsix</w:t>
-      </w:r>
-      <w:proofErr w:type="spellEnd"/>
-      <w:r>
-        <w:rPr>
-          <w:lang w:val="en-US"/>
-        </w:rPr>
-        <w:t xml:space="preserve"> Package</w:t>
-      </w:r>
-    </w:p>
-    <w:p>
-      <w:pPr>
-        <w:rPr>
-          <w:lang w:val="en-US"/>
-        </w:rPr>
-      </w:pPr>
-      <w:proofErr w:type="gramStart"/>
-      <w:r>
-        <w:rPr>
-          <w:lang w:val="en-US"/>
-        </w:rPr>
-        <w:t>.</w:t>
-      </w:r>
-      <w:proofErr w:type="spellStart"/>
-      <w:r>
-        <w:rPr>
-          <w:lang w:val="en-US"/>
-        </w:rPr>
-        <w:t>vsix</w:t>
-      </w:r>
-      <w:proofErr w:type="spellEnd"/>
-      <w:proofErr w:type="gramEnd"/>
-      <w:r>
-        <w:rPr>
-          <w:lang w:val="en-US"/>
-        </w:rPr>
-        <w:t xml:space="preserve"> packages can be signed with a X.509 certificate stored in a .</w:t>
-      </w:r>
-      <w:proofErr w:type="spellStart"/>
-      <w:r>
-        <w:rPr>
-          <w:lang w:val="en-US"/>
-        </w:rPr>
-        <w:t>pfx</w:t>
-      </w:r>
-      <w:proofErr w:type="spellEnd"/>
-      <w:r>
-        <w:rPr>
-          <w:lang w:val="en-US"/>
-        </w:rPr>
-        <w:t>,</w:t>
-      </w:r>
-      <w:r>
-        <w:rPr>
-          <w:lang w:val="en-US"/>
-        </w:rPr>
-        <w:t xml:space="preserve"> password-protected file. To apply a digital signature, select a .</w:t>
-      </w:r>
-      <w:proofErr w:type="spellStart"/>
-      <w:r>
-        <w:rPr>
-          <w:lang w:val="en-US"/>
-        </w:rPr>
-        <w:t>pfx</w:t>
-      </w:r>
-      <w:proofErr w:type="spellEnd"/>
-      <w:r>
-        <w:rPr>
-          <w:lang w:val="en-US"/>
-        </w:rPr>
-        <w:t xml:space="preserve"> file and enter the password:</w:t>
-      </w:r>
-    </w:p>
-    <w:p>
-      <w:pPr>
-        <w:rPr>
-          <w:lang w:val="en-US"/>
-        </w:rPr>
-      </w:pPr>
-      <w:r>
-        <w:rPr>
-          <w:noProof/>
-          <w:lang w:eastAsia="it-IT"/>
-        </w:rPr>
-        <w:lastRenderedPageBreak/>
-        <w:drawing>
-          <wp:inline distT="0" distB="0" distL="0" distR="0" wp14:anchorId="23443063" wp14:editId="155E6D2B">
-            <wp:extent cx="6120130" cy="916940"/>
-            <wp:effectExtent l="0" t="0" r="0" b="0"/>
-            <wp:docPr id="22" name="Immagine 22"/>
             <wp:cNvGraphicFramePr>
               <a:graphicFrameLocks xmlns:a="http://schemas.openxmlformats.org/drawingml/2006/main" noChangeAspect="1"/>
             </wp:cNvGraphicFramePr>
@@ -4734,7 +4368,7 @@
                   <pic:spPr>
                     <a:xfrm>
                       <a:off x="0" y="0"/>
-                      <a:ext cx="6120130" cy="916940"/>
+                      <a:ext cx="6120130" cy="5378450"/>
                     </a:xfrm>
                     <a:prstGeom prst="rect">
                       <a:avLst/>
@@ -4757,36 +4391,312 @@
         <w:rPr>
           <w:lang w:val="en-US"/>
         </w:rPr>
-        <w:t xml:space="preserve">Next, click the </w:t>
-      </w:r>
+        <w:t>The reason why you cannot specify additional package metadata is that</w:t>
+      </w:r>
+      <w:r>
+        <w:rPr>
+          <w:lang w:val="en-US"/>
+        </w:rPr>
+        <w:t xml:space="preserve">, differently </w:t>
+      </w:r>
+      <w:proofErr w:type="gramStart"/>
+      <w:r>
+        <w:rPr>
+          <w:lang w:val="en-US"/>
+        </w:rPr>
+        <w:t>from .</w:t>
+      </w:r>
+      <w:proofErr w:type="spellStart"/>
+      <w:r>
+        <w:rPr>
+          <w:lang w:val="en-US"/>
+        </w:rPr>
+        <w:t>vsix</w:t>
+      </w:r>
+      <w:proofErr w:type="spellEnd"/>
+      <w:proofErr w:type="gramEnd"/>
+      <w:r>
+        <w:rPr>
+          <w:lang w:val="en-US"/>
+        </w:rPr>
+        <w:t xml:space="preserve"> packages</w:t>
+      </w:r>
+      <w:r>
+        <w:rPr>
+          <w:lang w:val="en-US"/>
+        </w:rPr>
+        <w:t xml:space="preserve"> that target VS 2015,</w:t>
+      </w:r>
+      <w:r>
+        <w:rPr>
+          <w:lang w:val="en-US"/>
+        </w:rPr>
+        <w:t xml:space="preserve"> </w:t>
+      </w:r>
+      <w:r>
+        <w:rPr>
+          <w:lang w:val="en-US"/>
+        </w:rPr>
+        <w:t xml:space="preserve"> the</w:t>
+      </w:r>
+      <w:r>
+        <w:rPr>
+          <w:lang w:val="en-US"/>
+        </w:rPr>
+        <w:t xml:space="preserve"> </w:t>
+      </w:r>
+      <w:proofErr w:type="spellStart"/>
+      <w:r>
+        <w:rPr>
+          <w:i/>
+          <w:lang w:val="en-US"/>
+        </w:rPr>
+        <w:t>vsce</w:t>
+      </w:r>
+      <w:proofErr w:type="spellEnd"/>
+      <w:r>
+        <w:rPr>
+          <w:lang w:val="en-US"/>
+        </w:rPr>
+        <w:t xml:space="preserve"> tool generates the .</w:t>
+      </w:r>
+      <w:proofErr w:type="spellStart"/>
+      <w:r>
+        <w:rPr>
+          <w:lang w:val="en-US"/>
+        </w:rPr>
+        <w:t>vsix</w:t>
+      </w:r>
+      <w:proofErr w:type="spellEnd"/>
+      <w:r>
+        <w:rPr>
+          <w:lang w:val="en-US"/>
+        </w:rPr>
+        <w:t xml:space="preserve"> package</w:t>
+      </w:r>
+      <w:r>
+        <w:rPr>
+          <w:lang w:val="en-US"/>
+        </w:rPr>
+        <w:t xml:space="preserve"> with default information</w:t>
+      </w:r>
+      <w:r>
+        <w:rPr>
+          <w:lang w:val="en-US"/>
+        </w:rPr>
+        <w:t xml:space="preserve">. </w:t>
+      </w:r>
+      <w:r>
+        <w:rPr>
+          <w:lang w:val="en-US"/>
+        </w:rPr>
+        <w:t>When ready, click Build.</w:t>
+      </w:r>
+    </w:p>
+    <w:p>
+      <w:pPr>
+        <w:rPr>
+          <w:lang w:val="en-US"/>
+        </w:rPr>
+      </w:pPr>
       <w:r>
         <w:rPr>
           <w:b/>
           <w:lang w:val="en-US"/>
         </w:rPr>
-        <w:t>Sign .</w:t>
-      </w:r>
-      <w:proofErr w:type="spellStart"/>
+        <w:t>Warning</w:t>
+      </w:r>
+      <w:r>
+        <w:rPr>
+          <w:lang w:val="en-US"/>
+        </w:rPr>
+        <w:t xml:space="preserve">: make sure you have at least version 0.10.5 of Visual Studio Code. </w:t>
+      </w:r>
+    </w:p>
+    <w:p>
+      <w:pPr>
+        <w:rPr>
+          <w:lang w:val="en-US"/>
+        </w:rPr>
+      </w:pPr>
       <w:r>
         <w:rPr>
           <w:b/>
           <w:lang w:val="en-US"/>
         </w:rPr>
+        <w:t>Disclaimer</w:t>
+      </w:r>
+      <w:r>
+        <w:rPr>
+          <w:lang w:val="en-US"/>
+        </w:rPr>
+        <w:t xml:space="preserve">: </w:t>
+      </w:r>
+      <w:r>
+        <w:rPr>
+          <w:lang w:val="en-US"/>
+        </w:rPr>
+        <w:t xml:space="preserve">it might happen that </w:t>
+      </w:r>
+      <w:r>
+        <w:rPr>
+          <w:lang w:val="en-US"/>
+        </w:rPr>
+        <w:t>VS Code</w:t>
+      </w:r>
+      <w:r>
+        <w:rPr>
+          <w:lang w:val="en-US"/>
+        </w:rPr>
+        <w:t xml:space="preserve"> does not recognize correctly </w:t>
+      </w:r>
+      <w:proofErr w:type="gramStart"/>
+      <w:r>
+        <w:rPr>
+          <w:lang w:val="en-US"/>
+        </w:rPr>
+        <w:t>the .</w:t>
+      </w:r>
+      <w:proofErr w:type="spellStart"/>
+      <w:r>
+        <w:rPr>
+          <w:lang w:val="en-US"/>
+        </w:rPr>
         <w:t>vsix</w:t>
       </w:r>
       <w:proofErr w:type="spellEnd"/>
+      <w:proofErr w:type="gramEnd"/>
+      <w:r>
+        <w:rPr>
+          <w:lang w:val="en-US"/>
+        </w:rPr>
+        <w:t xml:space="preserve"> package that </w:t>
+      </w:r>
+      <w:proofErr w:type="spellStart"/>
+      <w:r>
+        <w:rPr>
+          <w:i/>
+          <w:lang w:val="en-US"/>
+        </w:rPr>
+        <w:t>vsce</w:t>
+      </w:r>
+      <w:proofErr w:type="spellEnd"/>
+      <w:r>
+        <w:rPr>
+          <w:lang w:val="en-US"/>
+        </w:rPr>
+        <w:t xml:space="preserve"> creates.</w:t>
+      </w:r>
+    </w:p>
+    <w:p>
+      <w:pPr>
+        <w:pStyle w:val="Heading2"/>
+        <w:rPr>
+          <w:lang w:val="en-US"/>
+        </w:rPr>
+      </w:pPr>
+      <w:r>
+        <w:rPr>
+          <w:lang w:val="en-US"/>
+        </w:rPr>
+        <w:t xml:space="preserve">Working With Packages: Signing, Importing, and </w:t>
+      </w:r>
+      <w:proofErr w:type="gramStart"/>
+      <w:r>
+        <w:rPr>
+          <w:lang w:val="en-US"/>
+        </w:rPr>
+        <w:t>Extracting .</w:t>
+      </w:r>
+      <w:proofErr w:type="spellStart"/>
+      <w:r>
+        <w:rPr>
+          <w:lang w:val="en-US"/>
+        </w:rPr>
+        <w:t>vsix</w:t>
+      </w:r>
+      <w:proofErr w:type="spellEnd"/>
+      <w:proofErr w:type="gramEnd"/>
+      <w:r>
+        <w:rPr>
+          <w:lang w:val="en-US"/>
+        </w:rPr>
+        <w:t xml:space="preserve"> Packages</w:t>
+      </w:r>
+    </w:p>
+    <w:p>
+      <w:pPr>
+        <w:rPr>
+          <w:lang w:val="en-US"/>
+        </w:rPr>
+      </w:pPr>
+      <w:r>
+        <w:rPr>
+          <w:lang w:val="en-US"/>
+        </w:rPr>
+        <w:t>Code Snippet Studio offers a number of additional useful tools to work with .</w:t>
+      </w:r>
+      <w:proofErr w:type="spellStart"/>
+      <w:r>
+        <w:rPr>
+          <w:lang w:val="en-US"/>
+        </w:rPr>
+        <w:t>vsix</w:t>
+      </w:r>
+      <w:proofErr w:type="spellEnd"/>
+      <w:r>
+        <w:rPr>
+          <w:lang w:val="en-US"/>
+        </w:rPr>
+        <w:t xml:space="preserve"> packages</w:t>
+      </w:r>
+      <w:r>
+        <w:rPr>
+          <w:lang w:val="en-US"/>
+        </w:rPr>
+        <w:t xml:space="preserve"> that you find under the </w:t>
+      </w:r>
+      <w:proofErr w:type="spellStart"/>
       <w:r>
         <w:rPr>
           <w:b/>
           <w:lang w:val="en-US"/>
         </w:rPr>
-        <w:t xml:space="preserve"> package</w:t>
-      </w:r>
-      <w:r>
-        <w:rPr>
-          <w:lang w:val="en-US"/>
-        </w:rPr>
-        <w:t xml:space="preserve"> button, pick up an existing .</w:t>
+        <w:t>Vsix</w:t>
+      </w:r>
+      <w:proofErr w:type="spellEnd"/>
+      <w:r>
+        <w:rPr>
+          <w:b/>
+          <w:lang w:val="en-US"/>
+        </w:rPr>
+        <w:t xml:space="preserve"> Tools</w:t>
+      </w:r>
+      <w:r>
+        <w:rPr>
+          <w:lang w:val="en-US"/>
+        </w:rPr>
+        <w:t xml:space="preserve"> tab</w:t>
+      </w:r>
+      <w:r>
+        <w:rPr>
+          <w:lang w:val="en-US"/>
+        </w:rPr>
+        <w:t xml:space="preserve">. </w:t>
+      </w:r>
+    </w:p>
+    <w:p>
+      <w:pPr>
+        <w:pStyle w:val="Heading3"/>
+        <w:rPr>
+          <w:lang w:val="en-US"/>
+        </w:rPr>
+      </w:pPr>
+      <w:r>
+        <w:rPr>
+          <w:lang w:val="en-US"/>
+        </w:rPr>
+        <w:t>Signing a .</w:t>
       </w:r>
       <w:proofErr w:type="spellStart"/>
       <w:r>
@@ -4800,21 +4710,21 @@
         <w:rPr>
           <w:lang w:val="en-US"/>
         </w:rPr>
-        <w:t xml:space="preserve"> file and wait for the operation to complete.</w:t>
-      </w:r>
-    </w:p>
-    <w:p>
-      <w:pPr>
-        <w:pStyle w:val="Heading3"/>
-        <w:rPr>
-          <w:lang w:val="en-US"/>
-        </w:rPr>
-      </w:pPr>
-      <w:r>
-        <w:rPr>
-          <w:lang w:val="en-US"/>
-        </w:rPr>
-        <w:t>Extracting a .</w:t>
+        <w:t xml:space="preserve"> Package</w:t>
+      </w:r>
+    </w:p>
+    <w:p>
+      <w:pPr>
+        <w:rPr>
+          <w:lang w:val="en-US"/>
+        </w:rPr>
+      </w:pPr>
+      <w:proofErr w:type="gramStart"/>
+      <w:r>
+        <w:rPr>
+          <w:lang w:val="en-US"/>
+        </w:rPr>
+        <w:t>.</w:t>
       </w:r>
       <w:proofErr w:type="spellStart"/>
       <w:r>
@@ -4824,58 +4734,46 @@
         <w:t>vsix</w:t>
       </w:r>
       <w:proofErr w:type="spellEnd"/>
-      <w:r>
-        <w:rPr>
-          <w:lang w:val="en-US"/>
-        </w:rPr>
-        <w:t xml:space="preserve"> Package</w:t>
-      </w:r>
-    </w:p>
-    <w:p>
-      <w:pPr>
-        <w:rPr>
-          <w:lang w:val="en-US"/>
-        </w:rPr>
-      </w:pPr>
-      <w:r>
-        <w:rPr>
-          <w:lang w:val="en-US"/>
-        </w:rPr>
-        <w:t xml:space="preserve">Code Snippet Studio </w:t>
-      </w:r>
-      <w:r>
-        <w:rPr>
-          <w:lang w:val="en-US"/>
-        </w:rPr>
-        <w:t>allows</w:t>
-      </w:r>
-      <w:r>
-        <w:rPr>
-          <w:lang w:val="en-US"/>
-        </w:rPr>
-        <w:t xml:space="preserve"> extracting the content of </w:t>
-      </w:r>
-      <w:proofErr w:type="gramStart"/>
-      <w:r>
-        <w:rPr>
-          <w:lang w:val="en-US"/>
-        </w:rPr>
-        <w:t>a .</w:t>
-      </w:r>
-      <w:proofErr w:type="spellStart"/>
-      <w:r>
-        <w:rPr>
-          <w:lang w:val="en-US"/>
-        </w:rPr>
-        <w:t>vsix</w:t>
-      </w:r>
-      <w:proofErr w:type="spellEnd"/>
       <w:proofErr w:type="gramEnd"/>
       <w:r>
         <w:rPr>
           <w:lang w:val="en-US"/>
         </w:rPr>
-        <w:t xml:space="preserve"> file into a folder:</w:t>
+        <w:t xml:space="preserve"> packages can be signed with a X.509 certificate stored in a .</w:t>
+      </w:r>
+      <w:proofErr w:type="spellStart"/>
+      <w:r>
+        <w:rPr>
+          <w:lang w:val="en-US"/>
+        </w:rPr>
+        <w:t>pfx</w:t>
+      </w:r>
+      <w:proofErr w:type="spellEnd"/>
+      <w:r>
+        <w:rPr>
+          <w:lang w:val="en-US"/>
+        </w:rPr>
+        <w:t>,</w:t>
+      </w:r>
+      <w:r>
+        <w:rPr>
+          <w:lang w:val="en-US"/>
+        </w:rPr>
+        <w:t xml:space="preserve"> password-protected file. To apply a digital signature, select a .</w:t>
+      </w:r>
+      <w:proofErr w:type="spellStart"/>
+      <w:r>
+        <w:rPr>
+          <w:lang w:val="en-US"/>
+        </w:rPr>
+        <w:t>pfx</w:t>
+      </w:r>
+      <w:proofErr w:type="spellEnd"/>
+      <w:r>
+        <w:rPr>
+          <w:lang w:val="en-US"/>
+        </w:rPr>
+        <w:t xml:space="preserve"> file and enter the password:</w:t>
       </w:r>
     </w:p>
     <w:p>
@@ -4887,13 +4785,14 @@
       <w:r>
         <w:rPr>
           <w:noProof/>
-          <w:lang w:eastAsia="it-IT"/>
-        </w:rPr>
+          <w:lang w:val="en-US"/>
+        </w:rPr>
+        <w:lastRenderedPageBreak/>
         <w:drawing>
-          <wp:inline distT="0" distB="0" distL="0" distR="0" wp14:anchorId="024E79CF" wp14:editId="3BA2A275">
-            <wp:extent cx="5239481" cy="1171739"/>
-            <wp:effectExtent l="0" t="0" r="0" b="9525"/>
-            <wp:docPr id="23" name="Immagine 23"/>
+          <wp:inline distT="0" distB="0" distL="0" distR="0" wp14:anchorId="23443063" wp14:editId="155E6D2B">
+            <wp:extent cx="6120130" cy="916940"/>
+            <wp:effectExtent l="0" t="0" r="0" b="0"/>
+            <wp:docPr id="22" name="Immagine 22"/>
             <wp:cNvGraphicFramePr>
               <a:graphicFrameLocks xmlns:a="http://schemas.openxmlformats.org/drawingml/2006/main" noChangeAspect="1"/>
             </wp:cNvGraphicFramePr>
@@ -4913,7 +4812,7 @@
                   <pic:spPr>
                     <a:xfrm>
                       <a:off x="0" y="0"/>
-                      <a:ext cx="5239481" cy="1171739"/>
+                      <a:ext cx="6120130" cy="916940"/>
                     </a:xfrm>
                     <a:prstGeom prst="rect">
                       <a:avLst/>
@@ -4936,24 +4835,19 @@
         <w:rPr>
           <w:lang w:val="en-US"/>
         </w:rPr>
-        <w:t xml:space="preserve">If you select the </w:t>
+        <w:t xml:space="preserve">Next, click the </w:t>
       </w:r>
       <w:r>
         <w:rPr>
           <w:b/>
           <w:lang w:val="en-US"/>
         </w:rPr>
-        <w:t>Extract only code snippet files</w:t>
-      </w:r>
-      <w:r>
-        <w:rPr>
-          <w:lang w:val="en-US"/>
-        </w:rPr>
-        <w:t xml:space="preserve"> checkbox, the tool will only extract .snippet files from the .</w:t>
-      </w:r>
-      <w:proofErr w:type="spellStart"/>
-      <w:r>
-        <w:rPr>
+        <w:t>Sign .</w:t>
+      </w:r>
+      <w:proofErr w:type="spellStart"/>
+      <w:r>
+        <w:rPr>
+          <w:b/>
           <w:lang w:val="en-US"/>
         </w:rPr>
         <w:t>vsix</w:t>
@@ -4961,16 +4855,90 @@
       <w:proofErr w:type="spellEnd"/>
       <w:r>
         <w:rPr>
-          <w:lang w:val="en-US"/>
-        </w:rPr>
-        <w:t xml:space="preserve"> package (if any). If unselected, the tool will extract the </w:t>
+          <w:b/>
+          <w:lang w:val="en-US"/>
+        </w:rPr>
+        <w:t xml:space="preserve"> package</w:t>
+      </w:r>
+      <w:r>
+        <w:rPr>
+          <w:lang w:val="en-US"/>
+        </w:rPr>
+        <w:t xml:space="preserve"> button, pick up an existing .</w:t>
+      </w:r>
+      <w:proofErr w:type="spellStart"/>
+      <w:r>
+        <w:rPr>
+          <w:lang w:val="en-US"/>
+        </w:rPr>
+        <w:t>vsix</w:t>
+      </w:r>
+      <w:proofErr w:type="spellEnd"/>
+      <w:r>
+        <w:rPr>
+          <w:lang w:val="en-US"/>
+        </w:rPr>
+        <w:t xml:space="preserve"> file and wait for the operation to complete.</w:t>
+      </w:r>
+    </w:p>
+    <w:p>
+      <w:pPr>
+        <w:pStyle w:val="Heading3"/>
+        <w:rPr>
+          <w:lang w:val="en-US"/>
+        </w:rPr>
+      </w:pPr>
+      <w:r>
+        <w:rPr>
+          <w:lang w:val="en-US"/>
+        </w:rPr>
+        <w:t>Extracting a .</w:t>
+      </w:r>
+      <w:proofErr w:type="spellStart"/>
+      <w:r>
+        <w:rPr>
+          <w:lang w:val="en-US"/>
+        </w:rPr>
+        <w:t>vsix</w:t>
+      </w:r>
+      <w:proofErr w:type="spellEnd"/>
+      <w:r>
+        <w:rPr>
+          <w:lang w:val="en-US"/>
+        </w:rPr>
+        <w:t xml:space="preserve"> Package</w:t>
+      </w:r>
+    </w:p>
+    <w:p>
+      <w:pPr>
+        <w:rPr>
+          <w:lang w:val="en-US"/>
+        </w:rPr>
+      </w:pPr>
+      <w:r>
+        <w:rPr>
+          <w:lang w:val="en-US"/>
+        </w:rPr>
+        <w:t xml:space="preserve">Code Snippet Studio </w:t>
+      </w:r>
+      <w:r>
+        <w:rPr>
+          <w:lang w:val="en-US"/>
+        </w:rPr>
+        <w:t>allows</w:t>
+      </w:r>
+      <w:r>
+        <w:rPr>
+          <w:lang w:val="en-US"/>
+        </w:rPr>
+        <w:t xml:space="preserve"> extracting the content of </w:t>
       </w:r>
       <w:proofErr w:type="gramStart"/>
       <w:r>
         <w:rPr>
           <w:lang w:val="en-US"/>
         </w:rPr>
-        <w:t>whole .</w:t>
+        <w:t>a .</w:t>
       </w:r>
       <w:proofErr w:type="spellStart"/>
       <w:r>
@@ -4985,98 +4953,7 @@
         <w:rPr>
           <w:lang w:val="en-US"/>
         </w:rPr>
-        <w:t xml:space="preserve"> content, including the manifest file, the package definition file, extensions, and any other file.</w:t>
-      </w:r>
-    </w:p>
-    <w:p>
-      <w:pPr>
-        <w:pStyle w:val="Heading3"/>
-        <w:rPr>
-          <w:lang w:val="en-US"/>
-        </w:rPr>
-      </w:pPr>
-      <w:r>
-        <w:rPr>
-          <w:lang w:val="en-US"/>
-        </w:rPr>
-        <w:t>Converting .</w:t>
-      </w:r>
-      <w:proofErr w:type="spellStart"/>
-      <w:r>
-        <w:rPr>
-          <w:lang w:val="en-US"/>
-        </w:rPr>
-        <w:t>vsi</w:t>
-      </w:r>
-      <w:proofErr w:type="spellEnd"/>
-      <w:r>
-        <w:rPr>
-          <w:lang w:val="en-US"/>
-        </w:rPr>
-        <w:t xml:space="preserve"> Packages to .</w:t>
-      </w:r>
-      <w:proofErr w:type="spellStart"/>
-      <w:r>
-        <w:rPr>
-          <w:lang w:val="en-US"/>
-        </w:rPr>
-        <w:t>vsix</w:t>
-      </w:r>
-      <w:proofErr w:type="spellEnd"/>
-    </w:p>
-    <w:p>
-      <w:pPr>
-        <w:rPr>
-          <w:lang w:val="en-US"/>
-        </w:rPr>
-      </w:pPr>
-      <w:r>
-        <w:rPr>
-          <w:lang w:val="en-US"/>
-        </w:rPr>
-        <w:t>You heard about the old .</w:t>
-      </w:r>
-      <w:proofErr w:type="spellStart"/>
-      <w:r>
-        <w:rPr>
-          <w:lang w:val="en-US"/>
-        </w:rPr>
-        <w:t>vsi</w:t>
-      </w:r>
-      <w:proofErr w:type="spellEnd"/>
-      <w:r>
-        <w:rPr>
-          <w:lang w:val="en-US"/>
-        </w:rPr>
-        <w:t xml:space="preserve"> file format before. With Code Snippet Studio, you can easily convert a .</w:t>
-      </w:r>
-      <w:proofErr w:type="spellStart"/>
-      <w:r>
-        <w:rPr>
-          <w:lang w:val="en-US"/>
-        </w:rPr>
-        <w:t>vsi</w:t>
-      </w:r>
-      <w:proofErr w:type="spellEnd"/>
-      <w:r>
-        <w:rPr>
-          <w:lang w:val="en-US"/>
-        </w:rPr>
-        <w:t xml:space="preserve"> package into a .</w:t>
-      </w:r>
-      <w:proofErr w:type="spellStart"/>
-      <w:r>
-        <w:rPr>
-          <w:lang w:val="en-US"/>
-        </w:rPr>
-        <w:t>vsix</w:t>
-      </w:r>
-      <w:proofErr w:type="spellEnd"/>
-      <w:r>
-        <w:rPr>
-          <w:lang w:val="en-US"/>
-        </w:rPr>
-        <w:t xml:space="preserve"> one:</w:t>
+        <w:t xml:space="preserve"> file into a folder:</w:t>
       </w:r>
     </w:p>
     <w:p>
@@ -5088,13 +4965,13 @@
       <w:r>
         <w:rPr>
           <w:noProof/>
-          <w:lang w:eastAsia="it-IT"/>
+          <w:lang w:val="en-US"/>
         </w:rPr>
         <w:drawing>
-          <wp:inline distT="0" distB="0" distL="0" distR="0" wp14:anchorId="378495D1" wp14:editId="00CEC0EE">
-            <wp:extent cx="6120130" cy="599440"/>
-            <wp:effectExtent l="0" t="0" r="0" b="0"/>
-            <wp:docPr id="24" name="Immagine 24"/>
+          <wp:inline distT="0" distB="0" distL="0" distR="0" wp14:anchorId="024E79CF" wp14:editId="3BA2A275">
+            <wp:extent cx="5239481" cy="1171739"/>
+            <wp:effectExtent l="0" t="0" r="0" b="9525"/>
+            <wp:docPr id="23" name="Immagine 23"/>
             <wp:cNvGraphicFramePr>
               <a:graphicFrameLocks xmlns:a="http://schemas.openxmlformats.org/drawingml/2006/main" noChangeAspect="1"/>
             </wp:cNvGraphicFramePr>
@@ -5114,7 +4991,7 @@
                   <pic:spPr>
                     <a:xfrm>
                       <a:off x="0" y="0"/>
-                      <a:ext cx="6120130" cy="599440"/>
+                      <a:ext cx="5239481" cy="1171739"/>
                     </a:xfrm>
                     <a:prstGeom prst="rect">
                       <a:avLst/>
@@ -5137,7 +5014,70 @@
         <w:rPr>
           <w:lang w:val="en-US"/>
         </w:rPr>
-        <w:t>The only condition is that the source .</w:t>
+        <w:t xml:space="preserve">If you select the </w:t>
+      </w:r>
+      <w:r>
+        <w:rPr>
+          <w:b/>
+          <w:lang w:val="en-US"/>
+        </w:rPr>
+        <w:t>Extract only code snippet files</w:t>
+      </w:r>
+      <w:r>
+        <w:rPr>
+          <w:lang w:val="en-US"/>
+        </w:rPr>
+        <w:t xml:space="preserve"> checkbox, the tool will only extract .snippet files from the .</w:t>
+      </w:r>
+      <w:proofErr w:type="spellStart"/>
+      <w:r>
+        <w:rPr>
+          <w:lang w:val="en-US"/>
+        </w:rPr>
+        <w:t>vsix</w:t>
+      </w:r>
+      <w:proofErr w:type="spellEnd"/>
+      <w:r>
+        <w:rPr>
+          <w:lang w:val="en-US"/>
+        </w:rPr>
+        <w:t xml:space="preserve"> package (if any). If unselected, the tool will extract the </w:t>
+      </w:r>
+      <w:proofErr w:type="gramStart"/>
+      <w:r>
+        <w:rPr>
+          <w:lang w:val="en-US"/>
+        </w:rPr>
+        <w:t>whole .</w:t>
+      </w:r>
+      <w:proofErr w:type="spellStart"/>
+      <w:r>
+        <w:rPr>
+          <w:lang w:val="en-US"/>
+        </w:rPr>
+        <w:t>vsix</w:t>
+      </w:r>
+      <w:proofErr w:type="spellEnd"/>
+      <w:proofErr w:type="gramEnd"/>
+      <w:r>
+        <w:rPr>
+          <w:lang w:val="en-US"/>
+        </w:rPr>
+        <w:t xml:space="preserve"> content, including the manifest file, the package definition file, extensions, and any other file.</w:t>
+      </w:r>
+    </w:p>
+    <w:p>
+      <w:pPr>
+        <w:pStyle w:val="Heading3"/>
+        <w:rPr>
+          <w:lang w:val="en-US"/>
+        </w:rPr>
+      </w:pPr>
+      <w:r>
+        <w:rPr>
+          <w:lang w:val="en-US"/>
+        </w:rPr>
+        <w:t>Converting .</w:t>
       </w:r>
       <w:proofErr w:type="spellStart"/>
       <w:r>
@@ -5151,124 +5091,32 @@
         <w:rPr>
           <w:lang w:val="en-US"/>
         </w:rPr>
-        <w:t xml:space="preserve"> archive must contain at least one code snippet. To perform the conversion, follow these steps:</w:t>
-      </w:r>
-    </w:p>
-    <w:p>
-      <w:pPr>
-        <w:pStyle w:val="ListParagraph"/>
-        <w:numPr>
-          <w:ilvl w:val="0"/>
-          <w:numId w:val="4"/>
-        </w:numPr>
-        <w:rPr>
-          <w:lang w:val="en-US"/>
-        </w:rPr>
-      </w:pPr>
-      <w:r>
-        <w:rPr>
-          <w:lang w:val="en-US"/>
-        </w:rPr>
-        <w:t xml:space="preserve">Open the </w:t>
-      </w:r>
-      <w:r>
-        <w:rPr>
-          <w:b/>
-          <w:lang w:val="en-US"/>
-        </w:rPr>
-        <w:t>Package and Share (.</w:t>
-      </w:r>
-      <w:proofErr w:type="spellStart"/>
-      <w:r>
-        <w:rPr>
-          <w:b/>
+        <w:t xml:space="preserve"> Packages to .</w:t>
+      </w:r>
+      <w:proofErr w:type="spellStart"/>
+      <w:r>
+        <w:rPr>
           <w:lang w:val="en-US"/>
         </w:rPr>
         <w:t>vsix</w:t>
       </w:r>
       <w:proofErr w:type="spellEnd"/>
-      <w:r>
-        <w:rPr>
-          <w:b/>
-          <w:lang w:val="en-US"/>
-        </w:rPr>
-        <w:t>)</w:t>
-      </w:r>
-      <w:r>
-        <w:rPr>
-          <w:lang w:val="en-US"/>
-        </w:rPr>
-        <w:t xml:space="preserve"> tab.</w:t>
-      </w:r>
-    </w:p>
-    <w:p>
-      <w:pPr>
-        <w:pStyle w:val="ListParagraph"/>
-        <w:numPr>
-          <w:ilvl w:val="0"/>
-          <w:numId w:val="4"/>
-        </w:numPr>
-        <w:rPr>
-          <w:lang w:val="en-US"/>
-        </w:rPr>
-      </w:pPr>
-      <w:r>
-        <w:rPr>
-          <w:lang w:val="en-US"/>
-        </w:rPr>
-        <w:t>Fill-in the package metadata information (ignore the Code Snippets tab).</w:t>
-      </w:r>
-    </w:p>
-    <w:p>
-      <w:pPr>
-        <w:pStyle w:val="ListParagraph"/>
-        <w:numPr>
-          <w:ilvl w:val="0"/>
-          <w:numId w:val="4"/>
-        </w:numPr>
-        <w:rPr>
-          <w:lang w:val="en-US"/>
-        </w:rPr>
-      </w:pPr>
-      <w:r>
-        <w:rPr>
-          <w:lang w:val="en-US"/>
-        </w:rPr>
-        <w:t xml:space="preserve">Go to </w:t>
-      </w:r>
-      <w:proofErr w:type="spellStart"/>
-      <w:r>
-        <w:rPr>
-          <w:b/>
-          <w:lang w:val="en-US"/>
-        </w:rPr>
-        <w:t>Vsix</w:t>
-      </w:r>
-      <w:proofErr w:type="spellEnd"/>
-      <w:r>
-        <w:rPr>
-          <w:b/>
-          <w:lang w:val="en-US"/>
-        </w:rPr>
-        <w:t xml:space="preserve"> Tools</w:t>
-      </w:r>
-      <w:r>
-        <w:rPr>
-          <w:lang w:val="en-US"/>
-        </w:rPr>
-        <w:t xml:space="preserve"> and click the </w:t>
-      </w:r>
-      <w:r>
-        <w:rPr>
-          <w:b/>
-          <w:lang w:val="en-US"/>
-        </w:rPr>
-        <w:t>Convert .</w:t>
-      </w:r>
-      <w:proofErr w:type="spellStart"/>
-      <w:r>
-        <w:rPr>
-          <w:b/>
+    </w:p>
+    <w:p>
+      <w:pPr>
+        <w:rPr>
+          <w:lang w:val="en-US"/>
+        </w:rPr>
+      </w:pPr>
+      <w:r>
+        <w:rPr>
+          <w:lang w:val="en-US"/>
+        </w:rPr>
+        <w:t>You heard about the old .</w:t>
+      </w:r>
+      <w:proofErr w:type="spellStart"/>
+      <w:r>
+        <w:rPr>
           <w:lang w:val="en-US"/>
         </w:rPr>
         <w:t>vsi</w:t>
@@ -5276,15 +5124,27 @@
       <w:proofErr w:type="spellEnd"/>
       <w:r>
         <w:rPr>
-          <w:b/>
-          <w:lang w:val="en-US"/>
-        </w:rPr>
-        <w:t xml:space="preserve"> to .</w:t>
-      </w:r>
-      <w:proofErr w:type="spellStart"/>
-      <w:r>
-        <w:rPr>
-          <w:b/>
+          <w:lang w:val="en-US"/>
+        </w:rPr>
+        <w:t xml:space="preserve"> file format before. With Code Snippet Studio, you can easily convert a .</w:t>
+      </w:r>
+      <w:proofErr w:type="spellStart"/>
+      <w:r>
+        <w:rPr>
+          <w:lang w:val="en-US"/>
+        </w:rPr>
+        <w:t>vsi</w:t>
+      </w:r>
+      <w:proofErr w:type="spellEnd"/>
+      <w:r>
+        <w:rPr>
+          <w:lang w:val="en-US"/>
+        </w:rPr>
+        <w:t xml:space="preserve"> package into a .</w:t>
+      </w:r>
+      <w:proofErr w:type="spellStart"/>
+      <w:r>
+        <w:rPr>
           <w:lang w:val="en-US"/>
         </w:rPr>
         <w:t>vsix</w:t>
@@ -5294,65 +5154,25 @@
         <w:rPr>
           <w:lang w:val="en-US"/>
         </w:rPr>
-        <w:t xml:space="preserve"> button.</w:t>
-      </w:r>
-    </w:p>
-    <w:p>
-      <w:pPr>
-        <w:rPr>
-          <w:lang w:val="en-US"/>
-        </w:rPr>
-      </w:pPr>
-      <w:r>
-        <w:rPr>
-          <w:lang w:val="en-US"/>
-        </w:rPr>
-        <w:t>At this point, specify both the source and target file names and wait for the operation to complete.</w:t>
-      </w:r>
-    </w:p>
-    <w:p>
-      <w:pPr>
-        <w:pStyle w:val="Heading2"/>
-        <w:rPr>
-          <w:lang w:val="en-US"/>
-        </w:rPr>
-      </w:pPr>
-      <w:r>
-        <w:rPr>
-          <w:lang w:val="en-US"/>
-        </w:rPr>
-        <w:t>Settings: Customizing Code Snippet Studio</w:t>
-      </w:r>
-    </w:p>
-    <w:p>
-      <w:pPr>
-        <w:rPr>
-          <w:lang w:val="en-US"/>
-        </w:rPr>
-      </w:pPr>
-      <w:r>
-        <w:rPr>
-          <w:lang w:val="en-US"/>
-        </w:rPr>
-        <w:t>The Help &amp; Settings tab provides shortcuts to the documentation and additional information, plus it allows settings a couple options:</w:t>
-      </w:r>
-    </w:p>
-    <w:p>
-      <w:pPr>
-        <w:rPr>
-          <w:lang w:val="en-US"/>
-        </w:rPr>
-      </w:pPr>
-      <w:r>
-        <w:rPr>
-          <w:lang w:val="en-US"/>
-        </w:rPr>
-        <w:lastRenderedPageBreak/>
+        <w:t xml:space="preserve"> one:</w:t>
+      </w:r>
+    </w:p>
+    <w:p>
+      <w:pPr>
+        <w:rPr>
+          <w:lang w:val="en-US"/>
+        </w:rPr>
+      </w:pPr>
+      <w:r>
+        <w:rPr>
+          <w:noProof/>
+          <w:lang w:val="en-US"/>
+        </w:rPr>
         <w:drawing>
-          <wp:inline distT="0" distB="0" distL="0" distR="0" wp14:anchorId="3FF96610" wp14:editId="6CBD3B1C">
-            <wp:extent cx="6120130" cy="5372100"/>
+          <wp:inline distT="0" distB="0" distL="0" distR="0" wp14:anchorId="378495D1" wp14:editId="00CEC0EE">
+            <wp:extent cx="6120130" cy="599440"/>
             <wp:effectExtent l="0" t="0" r="0" b="0"/>
-            <wp:docPr id="42" name="Picture 42"/>
+            <wp:docPr id="24" name="Immagine 24"/>
             <wp:cNvGraphicFramePr>
               <a:graphicFrameLocks xmlns:a="http://schemas.openxmlformats.org/drawingml/2006/main" noChangeAspect="1"/>
             </wp:cNvGraphicFramePr>
@@ -5372,6 +5192,265 @@
                   <pic:spPr>
                     <a:xfrm>
                       <a:off x="0" y="0"/>
+                      <a:ext cx="6120130" cy="599440"/>
+                    </a:xfrm>
+                    <a:prstGeom prst="rect">
+                      <a:avLst/>
+                    </a:prstGeom>
+                  </pic:spPr>
+                </pic:pic>
+              </a:graphicData>
+            </a:graphic>
+          </wp:inline>
+        </w:drawing>
+      </w:r>
+    </w:p>
+    <w:p>
+      <w:pPr>
+        <w:rPr>
+          <w:lang w:val="en-US"/>
+        </w:rPr>
+      </w:pPr>
+      <w:r>
+        <w:rPr>
+          <w:lang w:val="en-US"/>
+        </w:rPr>
+        <w:t>The only condition is that the source .</w:t>
+      </w:r>
+      <w:proofErr w:type="spellStart"/>
+      <w:r>
+        <w:rPr>
+          <w:lang w:val="en-US"/>
+        </w:rPr>
+        <w:t>vsi</w:t>
+      </w:r>
+      <w:proofErr w:type="spellEnd"/>
+      <w:r>
+        <w:rPr>
+          <w:lang w:val="en-US"/>
+        </w:rPr>
+        <w:t xml:space="preserve"> archive must contain at least one code snippet. To perform the conversion, follow these steps:</w:t>
+      </w:r>
+    </w:p>
+    <w:p>
+      <w:pPr>
+        <w:pStyle w:val="ListParagraph"/>
+        <w:numPr>
+          <w:ilvl w:val="0"/>
+          <w:numId w:val="4"/>
+        </w:numPr>
+        <w:rPr>
+          <w:lang w:val="en-US"/>
+        </w:rPr>
+      </w:pPr>
+      <w:r>
+        <w:rPr>
+          <w:lang w:val="en-US"/>
+        </w:rPr>
+        <w:t xml:space="preserve">Open the </w:t>
+      </w:r>
+      <w:r>
+        <w:rPr>
+          <w:b/>
+          <w:lang w:val="en-US"/>
+        </w:rPr>
+        <w:t>Package and Share (.</w:t>
+      </w:r>
+      <w:proofErr w:type="spellStart"/>
+      <w:r>
+        <w:rPr>
+          <w:b/>
+          <w:lang w:val="en-US"/>
+        </w:rPr>
+        <w:t>vsix</w:t>
+      </w:r>
+      <w:proofErr w:type="spellEnd"/>
+      <w:r>
+        <w:rPr>
+          <w:b/>
+          <w:lang w:val="en-US"/>
+        </w:rPr>
+        <w:t>)</w:t>
+      </w:r>
+      <w:r>
+        <w:rPr>
+          <w:lang w:val="en-US"/>
+        </w:rPr>
+        <w:t xml:space="preserve"> tab.</w:t>
+      </w:r>
+    </w:p>
+    <w:p>
+      <w:pPr>
+        <w:pStyle w:val="ListParagraph"/>
+        <w:numPr>
+          <w:ilvl w:val="0"/>
+          <w:numId w:val="4"/>
+        </w:numPr>
+        <w:rPr>
+          <w:lang w:val="en-US"/>
+        </w:rPr>
+      </w:pPr>
+      <w:r>
+        <w:rPr>
+          <w:lang w:val="en-US"/>
+        </w:rPr>
+        <w:t>Fill-in the package metadata information (ignore the Code Snippets tab).</w:t>
+      </w:r>
+    </w:p>
+    <w:p>
+      <w:pPr>
+        <w:pStyle w:val="ListParagraph"/>
+        <w:numPr>
+          <w:ilvl w:val="0"/>
+          <w:numId w:val="4"/>
+        </w:numPr>
+        <w:rPr>
+          <w:lang w:val="en-US"/>
+        </w:rPr>
+      </w:pPr>
+      <w:r>
+        <w:rPr>
+          <w:lang w:val="en-US"/>
+        </w:rPr>
+        <w:t xml:space="preserve">Go to </w:t>
+      </w:r>
+      <w:proofErr w:type="spellStart"/>
+      <w:r>
+        <w:rPr>
+          <w:b/>
+          <w:lang w:val="en-US"/>
+        </w:rPr>
+        <w:t>Vsix</w:t>
+      </w:r>
+      <w:proofErr w:type="spellEnd"/>
+      <w:r>
+        <w:rPr>
+          <w:b/>
+          <w:lang w:val="en-US"/>
+        </w:rPr>
+        <w:t xml:space="preserve"> Tools</w:t>
+      </w:r>
+      <w:r>
+        <w:rPr>
+          <w:lang w:val="en-US"/>
+        </w:rPr>
+        <w:t xml:space="preserve"> and click the </w:t>
+      </w:r>
+      <w:r>
+        <w:rPr>
+          <w:b/>
+          <w:lang w:val="en-US"/>
+        </w:rPr>
+        <w:t>Convert .</w:t>
+      </w:r>
+      <w:proofErr w:type="spellStart"/>
+      <w:r>
+        <w:rPr>
+          <w:b/>
+          <w:lang w:val="en-US"/>
+        </w:rPr>
+        <w:t>vsi</w:t>
+      </w:r>
+      <w:proofErr w:type="spellEnd"/>
+      <w:r>
+        <w:rPr>
+          <w:b/>
+          <w:lang w:val="en-US"/>
+        </w:rPr>
+        <w:t xml:space="preserve"> to .</w:t>
+      </w:r>
+      <w:proofErr w:type="spellStart"/>
+      <w:r>
+        <w:rPr>
+          <w:b/>
+          <w:lang w:val="en-US"/>
+        </w:rPr>
+        <w:t>vsix</w:t>
+      </w:r>
+      <w:proofErr w:type="spellEnd"/>
+      <w:r>
+        <w:rPr>
+          <w:lang w:val="en-US"/>
+        </w:rPr>
+        <w:t xml:space="preserve"> button.</w:t>
+      </w:r>
+    </w:p>
+    <w:p>
+      <w:pPr>
+        <w:rPr>
+          <w:lang w:val="en-US"/>
+        </w:rPr>
+      </w:pPr>
+      <w:r>
+        <w:rPr>
+          <w:lang w:val="en-US"/>
+        </w:rPr>
+        <w:t>At this point, specify both the source and target file names and wait for the operation to complete.</w:t>
+      </w:r>
+    </w:p>
+    <w:p>
+      <w:pPr>
+        <w:pStyle w:val="Heading2"/>
+        <w:rPr>
+          <w:lang w:val="en-US"/>
+        </w:rPr>
+      </w:pPr>
+      <w:r>
+        <w:rPr>
+          <w:lang w:val="en-US"/>
+        </w:rPr>
+        <w:t>Settings: Customizing Code Snippet Studio</w:t>
+      </w:r>
+    </w:p>
+    <w:p>
+      <w:pPr>
+        <w:rPr>
+          <w:lang w:val="en-US"/>
+        </w:rPr>
+      </w:pPr>
+      <w:r>
+        <w:rPr>
+          <w:lang w:val="en-US"/>
+        </w:rPr>
+        <w:t>The Help &amp; Settings tab provides shortcuts to the documentation and additional information, plus it allows settings a couple options:</w:t>
+      </w:r>
+    </w:p>
+    <w:p>
+      <w:pPr>
+        <w:rPr>
+          <w:lang w:val="en-US"/>
+        </w:rPr>
+      </w:pPr>
+      <w:r>
+        <w:rPr>
+          <w:noProof/>
+          <w:lang w:val="en-US"/>
+        </w:rPr>
+        <w:lastRenderedPageBreak/>
+        <w:drawing>
+          <wp:inline distT="0" distB="0" distL="0" distR="0" wp14:anchorId="3FF96610" wp14:editId="6CBD3B1C">
+            <wp:extent cx="6120130" cy="5372100"/>
+            <wp:effectExtent l="0" t="0" r="0" b="0"/>
+            <wp:docPr id="42" name="Picture 42"/>
+            <wp:cNvGraphicFramePr>
+              <a:graphicFrameLocks xmlns:a="http://schemas.openxmlformats.org/drawingml/2006/main" noChangeAspect="1"/>
+            </wp:cNvGraphicFramePr>
+            <a:graphic xmlns:a="http://schemas.openxmlformats.org/drawingml/2006/main">
+              <a:graphicData uri="http://schemas.openxmlformats.org/drawingml/2006/picture">
+                <pic:pic xmlns:pic="http://schemas.openxmlformats.org/drawingml/2006/picture">
+                  <pic:nvPicPr>
+                    <pic:cNvPr id="1" name=""/>
+                    <pic:cNvPicPr/>
+                  </pic:nvPicPr>
+                  <pic:blipFill>
+                    <a:blip r:embed="rId42"/>
+                    <a:stretch>
+                      <a:fillRect/>
+                    </a:stretch>
+                  </pic:blipFill>
+                  <pic:spPr>
+                    <a:xfrm>
+                      <a:off x="0" y="0"/>
                       <a:ext cx="6120130" cy="5372100"/>
                     </a:xfrm>
                     <a:prstGeom prst="rect">
@@ -5455,7 +5534,7 @@
           <w:lang w:val="en-US"/>
         </w:rPr>
       </w:pPr>
-      <w:hyperlink r:id="rId42" w:history="1">
+      <w:hyperlink r:id="rId43" w:history="1">
         <w:r>
           <w:rPr>
             <w:rStyle w:val="Hyperlink"/>
@@ -5493,7 +5572,7 @@
           <w:lang w:val="en-US"/>
         </w:rPr>
       </w:pPr>
-      <w:hyperlink r:id="rId43" w:history="1">
+      <w:hyperlink r:id="rId44" w:history="1">
         <w:proofErr w:type="spellStart"/>
         <w:r>
           <w:rPr>
@@ -5515,14 +5594,7 @@
         <w:rPr>
           <w:lang w:val="en-US"/>
         </w:rPr>
-        <w:t xml:space="preserve">, an open source .NET library that provides APIs that make it easy to work with code snippets </w:t>
-      </w:r>
-      <w:proofErr w:type="gramStart"/>
-      <w:r>
-        <w:rPr>
-          <w:lang w:val="en-US"/>
-        </w:rPr>
-        <w:t>and .</w:t>
+        <w:t>, an open source .NET library that provides APIs that make it easy to work with code snippets and .</w:t>
       </w:r>
       <w:proofErr w:type="spellStart"/>
       <w:r>
@@ -5532,7 +5604,6 @@
         <w:t>vsix</w:t>
       </w:r>
       <w:proofErr w:type="spellEnd"/>
-      <w:proofErr w:type="gramEnd"/>
       <w:r>
         <w:rPr>
           <w:lang w:val="en-US"/>
@@ -5578,7 +5649,7 @@
         </w:rPr>
         <w:t xml:space="preserve"> hosted on GitHub at: </w:t>
       </w:r>
-      <w:hyperlink r:id="rId44" w:history="1">
+      <w:hyperlink r:id="rId45" w:history="1">
         <w:r>
           <w:rPr>
             <w:rStyle w:val="Hyperlink"/>
@@ -5599,7 +5670,7 @@
         </w:rPr>
         <w:t xml:space="preserve"> Please make sure you have a look at the APIs exposed by the </w:t>
       </w:r>
-      <w:hyperlink r:id="rId45" w:history="1">
+      <w:hyperlink r:id="rId46" w:history="1">
         <w:proofErr w:type="spellStart"/>
         <w:r>
           <w:rPr>
@@ -5642,7 +5713,7 @@
 </file>
 
 <file path=word/numbering.xml><?xml version="1.0" encoding="utf-8"?>
-<w:numbering xmlns:wpc="http://schemas.microsoft.com/office/word/2010/wordprocessingCanvas" xmlns:cx="http://schemas.microsoft.com/office/drawing/2014/chartex" xmlns:cx1="http://schemas.microsoft.com/office/drawing/2015/9/8/chartex" xmlns:cx2="http://schemas.microsoft.com/office/drawing/2015/10/21/chartex" xmlns:mc="http://schemas.openxmlformats.org/markup-compatibility/2006" xmlns:o="urn:schemas-microsoft-com:office:office" xmlns:r="http://schemas.openxmlformats.org/officeDocument/2006/relationships" xmlns:m="http://schemas.openxmlformats.org/officeDocument/2006/math" xmlns:v="urn:schemas-microsoft-com:vml" xmlns:wp14="http://schemas.microsoft.com/office/word/2010/wordprocessingDrawing" xmlns:wp="http://schemas.openxmlformats.org/drawingml/2006/wordprocessingDrawing" xmlns:w10="urn:schemas-microsoft-com:office:word" xmlns:w="http://schemas.openxmlformats.org/wordprocessingml/2006/main" xmlns:w14="http://schemas.microsoft.com/office/word/2010/wordml" xmlns:w15="http://schemas.microsoft.com/office/word/2012/wordml" xmlns:w16se="http://schemas.microsoft.com/office/word/2015/wordml/symex" xmlns:wpg="http://schemas.microsoft.com/office/word/2010/wordprocessingGroup" xmlns:wpi="http://schemas.microsoft.com/office/word/2010/wordprocessingInk" xmlns:wne="http://schemas.microsoft.com/office/word/2006/wordml" xmlns:wps="http://schemas.microsoft.com/office/word/2010/wordprocessingShape" mc:Ignorable="w14 w15 w16se wp14">
+<w:numbering xmlns:wpc="http://schemas.microsoft.com/office/word/2010/wordprocessingCanvas" xmlns:cx="http://schemas.microsoft.com/office/drawing/2014/chartex" xmlns:mc="http://schemas.openxmlformats.org/markup-compatibility/2006" xmlns:o="urn:schemas-microsoft-com:office:office" xmlns:r="http://schemas.openxmlformats.org/officeDocument/2006/relationships" xmlns:m="http://schemas.openxmlformats.org/officeDocument/2006/math" xmlns:v="urn:schemas-microsoft-com:vml" xmlns:wp14="http://schemas.microsoft.com/office/word/2010/wordprocessingDrawing" xmlns:wp="http://schemas.openxmlformats.org/drawingml/2006/wordprocessingDrawing" xmlns:w10="urn:schemas-microsoft-com:office:word" xmlns:w="http://schemas.openxmlformats.org/wordprocessingml/2006/main" xmlns:w14="http://schemas.microsoft.com/office/word/2010/wordml" xmlns:w15="http://schemas.microsoft.com/office/word/2012/wordml" xmlns:w16se="http://schemas.microsoft.com/office/word/2015/wordml/symex" xmlns:wpg="http://schemas.microsoft.com/office/word/2010/wordprocessingGroup" xmlns:wpi="http://schemas.microsoft.com/office/word/2010/wordprocessingInk" xmlns:wne="http://schemas.microsoft.com/office/word/2006/wordml" xmlns:wps="http://schemas.microsoft.com/office/word/2010/wordprocessingShape" mc:Ignorable="w14 w15 w16se wp14">
   <w:abstractNum w:abstractNumId="0" w15:restartNumberingAfterBreak="0">
     <w:nsid w:val="1570190F"/>
     <w:multiLevelType w:val="hybridMultilevel"/>
@@ -6263,7 +6334,7 @@
       </w:pPr>
     </w:pPrDefault>
   </w:docDefaults>
-  <w:latentStyles w:defLockedState="0" w:defUIPriority="99" w:defSemiHidden="0" w:defUnhideWhenUsed="0" w:defQFormat="0" w:count="373">
+  <w:latentStyles w:defLockedState="0" w:defUIPriority="99" w:defSemiHidden="0" w:defUnhideWhenUsed="0" w:defQFormat="0" w:count="371">
     <w:lsdException w:name="Normal" w:uiPriority="0" w:qFormat="1"/>
     <w:lsdException w:name="heading 1" w:uiPriority="9" w:qFormat="1"/>
     <w:lsdException w:name="heading 2" w:semiHidden="1" w:uiPriority="9" w:unhideWhenUsed="1" w:qFormat="1"/>
@@ -6635,8 +6706,6 @@
     <w:lsdException w:name="List Table 5 Dark Accent 6" w:uiPriority="50"/>
     <w:lsdException w:name="List Table 6 Colorful Accent 6" w:uiPriority="51"/>
     <w:lsdException w:name="List Table 7 Colorful Accent 6" w:uiPriority="52"/>
-    <w:lsdException w:name="Mention" w:semiHidden="1" w:unhideWhenUsed="1"/>
-    <w:lsdException w:name="Smart Hyperlink" w:semiHidden="1" w:unhideWhenUsed="1"/>
   </w:latentStyles>
   <w:style w:type="paragraph" w:default="1" w:styleId="Normal">
     <w:name w:val="Normal"/>

</xml_diff>